<commit_message>
Added Soutar & Issacs reference
</commit_message>
<xml_diff>
--- a/ms/NAFC_response_to_Frank.docx
+++ b/ms/NAFC_response_to_Frank.docx
@@ -309,101 +309,116 @@
       <w:r>
         <w:t xml:space="preserve"> change rapidly and substantially and undergo phases of extremely high and extremely low abundances </w:t>
       </w:r>
+      <w:bookmarkStart w:id="0" w:name="_GoBack"/>
+      <w:bookmarkEnd w:id="0"/>
       <w:r>
         <w:fldChar w:fldCharType="begin">
           <w:fldData xml:space="preserve">PEVuZE5vdGU+PENpdGU+PEF1dGhvcj5TY2h3YXJ0emxvc2U8L0F1dGhvcj48WWVhcj4xOTk5PC9Z
-ZWFyPjxSZWNOdW0+NzMyPC9SZWNOdW0+PERpc3BsYXlUZXh0PihTY2h3YXJ0emxvc2UgZXQgYWwu
-IDE5OTksIENoYXZleiBldCBhbC4gMjAwMywgQWxoZWl0IGV0IGFsLiAyMDA5LCBQaWtpdGNoIGV0
-IGFsLiAyMDEyKTwvRGlzcGxheVRleHQ+PHJlY29yZD48cmVjLW51bWJlcj43MzI8L3JlYy1udW1i
-ZXI+PGZvcmVpZ24ta2V5cz48a2V5IGFwcD0iRU4iIGRiLWlkPSIycHY1cHJ4cjZ4ejJhNGVhNTBo
-NWR3dzBld3Z4MHR0ZHRkc2EiIHRpbWVzdGFtcD0iMTQ0OTcxNzE5MiI+NzMyPC9rZXk+PC9mb3Jl
-aWduLWtleXM+PHJlZi10eXBlIG5hbWU9IkpvdXJuYWwgQXJ0aWNsZSI+MTc8L3JlZi10eXBlPjxj
-b250cmlidXRvcnM+PGF1dGhvcnM+PGF1dGhvcj5TY2h3YXJ0emxvc2UsIFIuQS48L2F1dGhvcj48
-YXV0aG9yPkFsaGVpdCwgSi48L2F1dGhvcj48YXV0aG9yPkJha3VuLCBBLjwvYXV0aG9yPjxhdXRo
-b3I+QmF1bWdhcnRuZXIsIFQuUi48L2F1dGhvcj48YXV0aG9yPkNsb2V0ZSwgUi48L2F1dGhvcj48
-YXV0aG9yPkNyYXdmb3JkLCBSLkouTS48L2F1dGhvcj48YXV0aG9yPkZsZXRjaGVyLCBXLkouPC9h
-dXRob3I+PGF1dGhvcj5HcmVlbi1SdWl6LCBZLjwvYXV0aG9yPjxhdXRob3I+SGFnZW4sIEUuPC9h
-dXRob3I+PGF1dGhvcj5LYXdhc2FraSwgVC48L2F1dGhvcj48YXV0aG9yPkxsdWNoLUJlbGRhLCBE
-LjwvYXV0aG9yPjxhdXRob3I+TGx1Y2gtQ290YSwgUy5FLjwvYXV0aG9yPjxhdXRob3I+TWFjQ2Fs
-bCwgQS5ELjwvYXV0aG9yPjxhdXRob3I+TWF0c3V1cmEsIFkuPC9hdXRob3I+PGF1dGhvcj5Ow6l2
-YXJlei1NYXJ0w61uZXosIE0uTy48L2F1dGhvcj48YXV0aG9yPlBhcnJpc2gsIFIuSC48L2F1dGhv
-cj48YXV0aG9yPlJveSwgQy48L2F1dGhvcj48YXV0aG9yPlNlcnJhLCBSLjwvYXV0aG9yPjxhdXRo
-b3I+U2h1c3QsIEsuVi48L2F1dGhvcj48YXV0aG9yPldhcmQsIE0uTi48L2F1dGhvcj48YXV0aG9y
-Plp1enVuYWdhLCBKLlouPC9hdXRob3I+PC9hdXRob3JzPjwvY29udHJpYnV0b3JzPjx0aXRsZXM+
-PHRpdGxlPldvcmxkd2lkZSBsYXJnZS1zY2FsZSBmbHVjdHVhdGlvbnMgb2Ygc2FyZGluZSBhbmQg
-YW5jaG92eSBwb3B1bGF0aW9uczwvdGl0bGU+PHNlY29uZGFyeS10aXRsZT5Tb3V0aCBBZnJpY2Fu
-IEpvdXJuYWwgb2YgTWFyaW5lIFNjaWVuY2U8L3NlY29uZGFyeS10aXRsZT48L3RpdGxlcz48cGVy
-aW9kaWNhbD48ZnVsbC10aXRsZT5Tb3V0aCBBZnJpY2FuIEpvdXJuYWwgb2YgTWFyaW5lIFNjaWVu
-Y2U8L2Z1bGwtdGl0bGU+PC9wZXJpb2RpY2FsPjxwYWdlcz4yODktMzQ3PC9wYWdlcz48dm9sdW1l
-PjIxPC92b2x1bWU+PG51bWJlcj4xPC9udW1iZXI+PHJlcHJpbnQtZWRpdGlvbj5Ob3QgaW4gRmls
-ZTwvcmVwcmludC1lZGl0aW9uPjxrZXl3b3Jkcz48a2V5d29yZD5BQlVOREFOQ0U8L2tleXdvcmQ+
-PGtleXdvcmQ+RGlzdHJpYnV0aW9uPC9rZXl3b3JkPjxrZXl3b3JkPmVjb3N5c3RlbTwva2V5d29y
-ZD48a2V5d29yZD5GaXNoZXJpZXM8L2tleXdvcmQ+PGtleXdvcmQ+ZmlzaGVyeTwva2V5d29yZD48
-a2V5d29yZD5ncm93dGg8L2tleXdvcmQ+PGtleXdvcmQ+SGVycmluZzwva2V5d29yZD48a2V5d29y
-ZD5wcmVkYXRvcjwva2V5d29yZD48a2V5d29yZD5SRUNPVkVSWTwva2V5d29yZD48a2V5d29yZD5z
-Y2FsZTwva2V5d29yZD48a2V5d29yZD5zZWFiaXJkczwva2V5d29yZD48a2V5d29yZD5TdG9jayBj
-b2xsYXBzZTwva2V5d29yZD48L2tleXdvcmRzPjxkYXRlcz48eWVhcj4xOTk5PC95ZWFyPjxwdWIt
-ZGF0ZXM+PGRhdGU+MTk5OTwvZGF0ZT48L3B1Yi1kYXRlcz48L2RhdGVzPjxsYWJlbD43NTY8L2xh
-YmVsPjx1cmxzPjxyZWxhdGVkLXVybHM+PHVybD5odHRwOi8vd3d3LmluZ2VudGFjb25uZWN0LmNv
-bS9jb250ZW50L25pc2Mvc2FqbXMvMTk5OS8wMDAwMDAyMS8wMDAwMDAwMS9hcnQwMDAyNDwvdXJs
-Pjx1cmw+aHR0cDovL2R4LmRvaS5vcmcvMTAuMjk4OS8wMjU3NzYxOTk3ODQxMjU5NjI8L3VybD48
-L3JlbGF0ZWQtdXJscz48L3VybHM+PGVsZWN0cm9uaWMtcmVzb3VyY2UtbnVtPmRvaToxMC4yOTg5
-LzAyNTc3NjE5OTc4NDEyNTk2MjwvZWxlY3Ryb25pYy1yZXNvdXJjZS1udW0+PC9yZWNvcmQ+PC9D
-aXRlPjxDaXRlPjxBdXRob3I+QWxoZWl0PC9BdXRob3I+PFllYXI+MjAwOTwvWWVhcj48UmVjTnVt
-Pjg4MTwvUmVjTnVtPjxyZWNvcmQ+PHJlYy1udW1iZXI+ODgxPC9yZWMtbnVtYmVyPjxmb3JlaWdu
-LWtleXM+PGtleSBhcHA9IkVOIiBkYi1pZD0iMnB2NXByeHI2eHoyYTRlYTUwaDVkd3cwZXd2eDB0
-dGR0ZHNhIiB0aW1lc3RhbXA9IjE1MTYxMzA5NDQiPjg4MTwva2V5PjwvZm9yZWlnbi1rZXlzPjxy
-ZWYtdHlwZSBuYW1lPSJCb29rIFNlY3Rpb24iPjU8L3JlZi10eXBlPjxjb250cmlidXRvcnM+PGF1
-dGhvcnM+PGF1dGhvcj5BbGhlaXQsIEouPC9hdXRob3I+PGF1dGhvcj5Sb3ksIEMuPC9hdXRob3I+
-PGF1dGhvcj5LaWZhbmksIFM8L2F1dGhvcj48L2F1dGhvcnM+PHNlY29uZGFyeS1hdXRob3JzPjxh
-dXRob3I+Q2hlY2tsZXksIEQuPC9hdXRob3I+PGF1dGhvcj5BbGhlaXQsIEouPC9hdXRob3I+PGF1
-dGhvcj5Pb3pla2ksIFkuPC9hdXRob3I+PGF1dGhvcj5Sb3ksIEMuPC9hdXRob3I+PC9zZWNvbmRh
-cnktYXV0aG9ycz48L2NvbnRyaWJ1dG9ycz48dGl0bGVzPjx0aXRsZT5EZWNhZGFsLXNjYWxlIHZh
-cmlhYmlsaXR5IGluIHBvcHVsYXRpb25zPC90aXRsZT48c2Vjb25kYXJ5LXRpdGxlPkNsaW1hdGUg
-Q2hhbmdlIGFuZCBTbWFsbCBQZWxhZ2ljIEZpc2g8L3NlY29uZGFyeS10aXRsZT48L3RpdGxlcz48
-cGFnZXM+NjQtODc8L3BhZ2VzPjxzZWN0aW9uPjU8L3NlY3Rpb24+PGRhdGVzPjx5ZWFyPjIwMDk8
-L3llYXI+PC9kYXRlcz48cHViLWxvY2F0aW9uPkNhbWJyaWRnZSwgVUs8L3B1Yi1sb2NhdGlvbj48
-cHVibGlzaGVyPkNhbWJyaWRnZSBVbml2ZXJzaXR5IFByZXNzPC9wdWJsaXNoZXI+PHVybHM+PC91
-cmxzPjwvcmVjb3JkPjwvQ2l0ZT48Q2l0ZT48QXV0aG9yPkNoYXZlejwvQXV0aG9yPjxZZWFyPjIw
-MDM8L1llYXI+PFJlY051bT43Mjk8L1JlY051bT48cmVjb3JkPjxyZWMtbnVtYmVyPjcyOTwvcmVj
-LW51bWJlcj48Zm9yZWlnbi1rZXlzPjxrZXkgYXBwPSJFTiIgZGItaWQ9IjJwdjVwcnhyNnh6MmE0
-ZWE1MGg1ZHd3MGV3dngwdHRkdGRzYSIgdGltZXN0YW1wPSIxNDQ5NzE3MTkyIj43Mjk8L2tleT48
-L2ZvcmVpZ24ta2V5cz48cmVmLXR5cGUgbmFtZT0iSm91cm5hbCBBcnRpY2xlIj4xNzwvcmVmLXR5
-cGU+PGNvbnRyaWJ1dG9ycz48YXV0aG9ycz48YXV0aG9yPkNoYXZleiwgRnJhbmNpc2NvIFAuPC9h
-dXRob3I+PGF1dGhvcj5SeWFuLCBKb2huPC9hdXRob3I+PGF1dGhvcj5MbHVjaC1Db3RhLCBTYWx2
-YWRvciBFLjwvYXV0aG9yPjxhdXRob3I+w5FpcXVlbiwgTWlndWVsIEMuPC9hdXRob3I+PC9hdXRo
-b3JzPjwvY29udHJpYnV0b3JzPjx0aXRsZXM+PHRpdGxlPkZyb20gYW5jaG92aWVzIHRvIHNhcmRp
-bmVzIGFuZCBiYWNrOiBtdWx0aWRlY2FkYWwgY2hhbmdlIGluIHRoZSBQYWNpZmljIE9jZWFuPC90
-aXRsZT48c2Vjb25kYXJ5LXRpdGxlPlNjaWVuY2U8L3NlY29uZGFyeS10aXRsZT48L3RpdGxlcz48
-cGVyaW9kaWNhbD48ZnVsbC10aXRsZT5TY2llbmNlPC9mdWxsLXRpdGxlPjwvcGVyaW9kaWNhbD48
-cGFnZXM+MjE3LTIyMTwvcGFnZXM+PHZvbHVtZT4yOTk8L3ZvbHVtZT48bnVtYmVyPjU2MDQ8L251
-bWJlcj48cmVwcmludC1lZGl0aW9uPk5vdCBpbiBGaWxlPC9yZXByaW50LWVkaXRpb24+PGtleXdv
-cmRzPjxrZXl3b3JkPmNsaW1hdGUgY2hhbmdlPC9rZXl3b3JkPjxrZXl3b3JkPmVjb3N5c3RlbTwv
-a2V5d29yZD48a2V5d29yZD5FY29zeXN0ZW1zPC9rZXl3b3JkPjxrZXl3b3JkPlRlbXBlcmF0dXJl
-PC9rZXl3b3JkPjwva2V5d29yZHM+PGRhdGVzPjx5ZWFyPjIwMDM8L3llYXI+PHB1Yi1kYXRlcz48
-ZGF0ZT4xLzEwLzIwMDM8L2RhdGU+PC9wdWItZGF0ZXM+PC9kYXRlcz48bGFiZWw+NzUzPC9sYWJl
-bD48dXJscz48cmVsYXRlZC11cmxzPjx1cmw+aHR0cDovL3d3dy5zY2llbmNlbWFnLm9yZy9jb250
-ZW50LzI5OS81NjA0LzIxNy5hYnN0cmFjdDwvdXJsPjwvcmVsYXRlZC11cmxzPjwvdXJscz48L3Jl
-Y29yZD48L0NpdGU+PENpdGU+PEF1dGhvcj5QaWtpdGNoPC9BdXRob3I+PFllYXI+MjAxMjwvWWVh
-cj48UmVjTnVtPjcxMjwvUmVjTnVtPjxyZWNvcmQ+PHJlYy1udW1iZXI+NzEyPC9yZWMtbnVtYmVy
+ZWFyPjxSZWNOdW0+NzMyPC9SZWNOdW0+PERpc3BsYXlUZXh0PihTb3V0YXIgJmFtcDsgSXNzYWNz
+IDE5NjksIFNjaHdhcnR6bG9zZSBldCBhbC4gMTk5OSwgQ2hhdmV6IGV0IGFsLiAyMDAzLCBBbGhl
+aXQgZXQgYWwuIDIwMDksIFBpa2l0Y2ggZXQgYWwuIDIwMTIpPC9EaXNwbGF5VGV4dD48cmVjb3Jk
+PjxyZWMtbnVtYmVyPjczMjwvcmVjLW51bWJlcj48Zm9yZWlnbi1rZXlzPjxrZXkgYXBwPSJFTiIg
+ZGItaWQ9IjJwdjVwcnhyNnh6MmE0ZWE1MGg1ZHd3MGV3dngwdHRkdGRzYSIgdGltZXN0YW1wPSIx
+NDQ5NzE3MTkyIj43MzI8L2tleT48L2ZvcmVpZ24ta2V5cz48cmVmLXR5cGUgbmFtZT0iSm91cm5h
+bCBBcnRpY2xlIj4xNzwvcmVmLXR5cGU+PGNvbnRyaWJ1dG9ycz48YXV0aG9ycz48YXV0aG9yPlNj
+aHdhcnR6bG9zZSwgUi5BLjwvYXV0aG9yPjxhdXRob3I+QWxoZWl0LCBKLjwvYXV0aG9yPjxhdXRo
+b3I+QmFrdW4sIEEuPC9hdXRob3I+PGF1dGhvcj5CYXVtZ2FydG5lciwgVC5SLjwvYXV0aG9yPjxh
+dXRob3I+Q2xvZXRlLCBSLjwvYXV0aG9yPjxhdXRob3I+Q3Jhd2ZvcmQsIFIuSi5NLjwvYXV0aG9y
+PjxhdXRob3I+RmxldGNoZXIsIFcuSi48L2F1dGhvcj48YXV0aG9yPkdyZWVuLVJ1aXosIFkuPC9h
+dXRob3I+PGF1dGhvcj5IYWdlbiwgRS48L2F1dGhvcj48YXV0aG9yPkthd2FzYWtpLCBULjwvYXV0
+aG9yPjxhdXRob3I+TGx1Y2gtQmVsZGEsIEQuPC9hdXRob3I+PGF1dGhvcj5MbHVjaC1Db3RhLCBT
+LkUuPC9hdXRob3I+PGF1dGhvcj5NYWNDYWxsLCBBLkQuPC9hdXRob3I+PGF1dGhvcj5NYXRzdXVy
+YSwgWS48L2F1dGhvcj48YXV0aG9yPk7DqXZhcmV6LU1hcnTDrW5leiwgTS5PLjwvYXV0aG9yPjxh
+dXRob3I+UGFycmlzaCwgUi5ILjwvYXV0aG9yPjxhdXRob3I+Um95LCBDLjwvYXV0aG9yPjxhdXRo
+b3I+U2VycmEsIFIuPC9hdXRob3I+PGF1dGhvcj5TaHVzdCwgSy5WLjwvYXV0aG9yPjxhdXRob3I+
+V2FyZCwgTS5OLjwvYXV0aG9yPjxhdXRob3I+WnV6dW5hZ2EsIEouWi48L2F1dGhvcj48L2F1dGhv
+cnM+PC9jb250cmlidXRvcnM+PHRpdGxlcz48dGl0bGU+V29ybGR3aWRlIGxhcmdlLXNjYWxlIGZs
+dWN0dWF0aW9ucyBvZiBzYXJkaW5lIGFuZCBhbmNob3Z5IHBvcHVsYXRpb25zPC90aXRsZT48c2Vj
+b25kYXJ5LXRpdGxlPlNvdXRoIEFmcmljYW4gSm91cm5hbCBvZiBNYXJpbmUgU2NpZW5jZTwvc2Vj
+b25kYXJ5LXRpdGxlPjwvdGl0bGVzPjxwZXJpb2RpY2FsPjxmdWxsLXRpdGxlPlNvdXRoIEFmcmlj
+YW4gSm91cm5hbCBvZiBNYXJpbmUgU2NpZW5jZTwvZnVsbC10aXRsZT48L3BlcmlvZGljYWw+PHBh
+Z2VzPjI4OS0zNDc8L3BhZ2VzPjx2b2x1bWU+MjE8L3ZvbHVtZT48bnVtYmVyPjE8L251bWJlcj48
+cmVwcmludC1lZGl0aW9uPk5vdCBpbiBGaWxlPC9yZXByaW50LWVkaXRpb24+PGtleXdvcmRzPjxr
+ZXl3b3JkPkFCVU5EQU5DRTwva2V5d29yZD48a2V5d29yZD5EaXN0cmlidXRpb248L2tleXdvcmQ+
+PGtleXdvcmQ+ZWNvc3lzdGVtPC9rZXl3b3JkPjxrZXl3b3JkPkZpc2hlcmllczwva2V5d29yZD48
+a2V5d29yZD5maXNoZXJ5PC9rZXl3b3JkPjxrZXl3b3JkPmdyb3d0aDwva2V5d29yZD48a2V5d29y
+ZD5IZXJyaW5nPC9rZXl3b3JkPjxrZXl3b3JkPnByZWRhdG9yPC9rZXl3b3JkPjxrZXl3b3JkPlJF
+Q09WRVJZPC9rZXl3b3JkPjxrZXl3b3JkPnNjYWxlPC9rZXl3b3JkPjxrZXl3b3JkPnNlYWJpcmRz
+PC9rZXl3b3JkPjxrZXl3b3JkPlN0b2NrIGNvbGxhcHNlPC9rZXl3b3JkPjwva2V5d29yZHM+PGRh
+dGVzPjx5ZWFyPjE5OTk8L3llYXI+PHB1Yi1kYXRlcz48ZGF0ZT4xOTk5PC9kYXRlPjwvcHViLWRh
+dGVzPjwvZGF0ZXM+PGxhYmVsPjc1NjwvbGFiZWw+PHVybHM+PHJlbGF0ZWQtdXJscz48dXJsPmh0
+dHA6Ly93d3cuaW5nZW50YWNvbm5lY3QuY29tL2NvbnRlbnQvbmlzYy9zYWptcy8xOTk5LzAwMDAw
+MDIxLzAwMDAwMDAxL2FydDAwMDI0PC91cmw+PHVybD5odHRwOi8vZHguZG9pLm9yZy8xMC4yOTg5
+LzAyNTc3NjE5OTc4NDEyNTk2MjwvdXJsPjwvcmVsYXRlZC11cmxzPjwvdXJscz48ZWxlY3Ryb25p
+Yy1yZXNvdXJjZS1udW0+ZG9pOjEwLjI5ODkvMDI1Nzc2MTk5Nzg0MTI1OTYyPC9lbGVjdHJvbmlj
+LXJlc291cmNlLW51bT48L3JlY29yZD48L0NpdGU+PENpdGU+PEF1dGhvcj5BbGhlaXQ8L0F1dGhv
+cj48WWVhcj4yMDA5PC9ZZWFyPjxSZWNOdW0+ODgxPC9SZWNOdW0+PHJlY29yZD48cmVjLW51bWJl
+cj44ODE8L3JlYy1udW1iZXI+PGZvcmVpZ24ta2V5cz48a2V5IGFwcD0iRU4iIGRiLWlkPSIycHY1
+cHJ4cjZ4ejJhNGVhNTBoNWR3dzBld3Z4MHR0ZHRkc2EiIHRpbWVzdGFtcD0iMTUxNjEzMDk0NCI+
+ODgxPC9rZXk+PC9mb3JlaWduLWtleXM+PHJlZi10eXBlIG5hbWU9IkJvb2sgU2VjdGlvbiI+NTwv
+cmVmLXR5cGU+PGNvbnRyaWJ1dG9ycz48YXV0aG9ycz48YXV0aG9yPkFsaGVpdCwgSi48L2F1dGhv
+cj48YXV0aG9yPlJveSwgQy48L2F1dGhvcj48YXV0aG9yPktpZmFuaSwgUzwvYXV0aG9yPjwvYXV0
+aG9ycz48c2Vjb25kYXJ5LWF1dGhvcnM+PGF1dGhvcj5DaGVja2xleSwgRC48L2F1dGhvcj48YXV0
+aG9yPkFsaGVpdCwgSi48L2F1dGhvcj48YXV0aG9yPk9vemVraSwgWS48L2F1dGhvcj48YXV0aG9y
+PlJveSwgQy48L2F1dGhvcj48L3NlY29uZGFyeS1hdXRob3JzPjwvY29udHJpYnV0b3JzPjx0aXRs
+ZXM+PHRpdGxlPkRlY2FkYWwtc2NhbGUgdmFyaWFiaWxpdHkgaW4gcG9wdWxhdGlvbnM8L3RpdGxl
+PjxzZWNvbmRhcnktdGl0bGU+Q2xpbWF0ZSBDaGFuZ2UgYW5kIFNtYWxsIFBlbGFnaWMgRmlzaDwv
+c2Vjb25kYXJ5LXRpdGxlPjwvdGl0bGVzPjxwYWdlcz42NC04NzwvcGFnZXM+PHNlY3Rpb24+NTwv
+c2VjdGlvbj48ZGF0ZXM+PHllYXI+MjAwOTwveWVhcj48L2RhdGVzPjxwdWItbG9jYXRpb24+Q2Ft
+YnJpZGdlLCBVSzwvcHViLWxvY2F0aW9uPjxwdWJsaXNoZXI+Q2FtYnJpZGdlIFVuaXZlcnNpdHkg
+UHJlc3M8L3B1Ymxpc2hlcj48dXJscz48L3VybHM+PC9yZWNvcmQ+PC9DaXRlPjxDaXRlPjxBdXRo
+b3I+Q2hhdmV6PC9BdXRob3I+PFllYXI+MjAwMzwvWWVhcj48UmVjTnVtPjcyOTwvUmVjTnVtPjxy
+ZWNvcmQ+PHJlYy1udW1iZXI+NzI5PC9yZWMtbnVtYmVyPjxmb3JlaWduLWtleXM+PGtleSBhcHA9
+IkVOIiBkYi1pZD0iMnB2NXByeHI2eHoyYTRlYTUwaDVkd3cwZXd2eDB0dGR0ZHNhIiB0aW1lc3Rh
+bXA9IjE0NDk3MTcxOTIiPjcyOTwva2V5PjwvZm9yZWlnbi1rZXlzPjxyZWYtdHlwZSBuYW1lPSJK
+b3VybmFsIEFydGljbGUiPjE3PC9yZWYtdHlwZT48Y29udHJpYnV0b3JzPjxhdXRob3JzPjxhdXRo
+b3I+Q2hhdmV6LCBGcmFuY2lzY28gUC48L2F1dGhvcj48YXV0aG9yPlJ5YW4sIEpvaG48L2F1dGhv
+cj48YXV0aG9yPkxsdWNoLUNvdGEsIFNhbHZhZG9yIEUuPC9hdXRob3I+PGF1dGhvcj7DkWlxdWVu
+LCBNaWd1ZWwgQy48L2F1dGhvcj48L2F1dGhvcnM+PC9jb250cmlidXRvcnM+PHRpdGxlcz48dGl0
+bGU+RnJvbSBhbmNob3ZpZXMgdG8gc2FyZGluZXMgYW5kIGJhY2s6IG11bHRpZGVjYWRhbCBjaGFu
+Z2UgaW4gdGhlIFBhY2lmaWMgT2NlYW48L3RpdGxlPjxzZWNvbmRhcnktdGl0bGU+U2NpZW5jZTwv
+c2Vjb25kYXJ5LXRpdGxlPjwvdGl0bGVzPjxwZXJpb2RpY2FsPjxmdWxsLXRpdGxlPlNjaWVuY2U8
+L2Z1bGwtdGl0bGU+PC9wZXJpb2RpY2FsPjxwYWdlcz4yMTctMjIxPC9wYWdlcz48dm9sdW1lPjI5
+OTwvdm9sdW1lPjxudW1iZXI+NTYwNDwvbnVtYmVyPjxyZXByaW50LWVkaXRpb24+Tm90IGluIEZp
+bGU8L3JlcHJpbnQtZWRpdGlvbj48a2V5d29yZHM+PGtleXdvcmQ+Y2xpbWF0ZSBjaGFuZ2U8L2tl
+eXdvcmQ+PGtleXdvcmQ+ZWNvc3lzdGVtPC9rZXl3b3JkPjxrZXl3b3JkPkVjb3N5c3RlbXM8L2tl
+eXdvcmQ+PGtleXdvcmQ+VGVtcGVyYXR1cmU8L2tleXdvcmQ+PC9rZXl3b3Jkcz48ZGF0ZXM+PHll
+YXI+MjAwMzwveWVhcj48cHViLWRhdGVzPjxkYXRlPjEvMTAvMjAwMzwvZGF0ZT48L3B1Yi1kYXRl
+cz48L2RhdGVzPjxsYWJlbD43NTM8L2xhYmVsPjx1cmxzPjxyZWxhdGVkLXVybHM+PHVybD5odHRw
+Oi8vd3d3LnNjaWVuY2VtYWcub3JnL2NvbnRlbnQvMjk5LzU2MDQvMjE3LmFic3RyYWN0PC91cmw+
+PC9yZWxhdGVkLXVybHM+PC91cmxzPjwvcmVjb3JkPjwvQ2l0ZT48Q2l0ZT48QXV0aG9yPlBpa2l0
+Y2g8L0F1dGhvcj48WWVhcj4yMDEyPC9ZZWFyPjxSZWNOdW0+NzEyPC9SZWNOdW0+PHJlY29yZD48
+cmVjLW51bWJlcj43MTI8L3JlYy1udW1iZXI+PGZvcmVpZ24ta2V5cz48a2V5IGFwcD0iRU4iIGRi
+LWlkPSIycHY1cHJ4cjZ4ejJhNGVhNTBoNWR3dzBld3Z4MHR0ZHRkc2EiIHRpbWVzdGFtcD0iMTQ0
+OTcxNzE5MiI+NzEyPC9rZXk+PC9mb3JlaWduLWtleXM+PHJlZi10eXBlIG5hbWU9IkJvb2siPjY8
+L3JlZi10eXBlPjxjb250cmlidXRvcnM+PGF1dGhvcnM+PGF1dGhvcj5QaWtpdGNoLCBFLksuPC9h
+dXRob3I+PGF1dGhvcj5Cb2Vyc21hLCBQLkQuPC9hdXRob3I+PGF1dGhvcj5Cb3lkLCBJLkwuPC9h
+dXRob3I+PGF1dGhvcj5Db25vdmVyLCBELk8uPC9hdXRob3I+PGF1dGhvcj5DdXJ5LCBQaGlsaXBw
+ZSBNLjwvYXV0aG9yPjxhdXRob3I+RXNzaW5ndG9uLCBUaW1vdGh5IEUuPC9hdXRob3I+PGF1dGhv
+cj5IZXBwZWxsLCBTLlMuPC9hdXRob3I+PGF1dGhvcj5Ib3VkZSwgRS5ELjwvYXV0aG9yPjxhdXRo
+b3I+TWFuZ2VsLCBNLjwvYXV0aG9yPjxhdXRob3I+UGF1bHksIEQuPC9hdXRob3I+PGF1dGhvcj5Q
+bGFnw6FueWksIEV2YTwvYXV0aG9yPjxhdXRob3I+U2FpbnNidXJ5LCBLLkouPC9hdXRob3I+PGF1
+dGhvcj5TdGVuZWNrLCBSLlMuPC9hdXRob3I+PC9hdXRob3JzPjwvY29udHJpYnV0b3JzPjx0aXRs
+ZXM+PHRpdGxlPkxpdHRsZSBmaXNoOiBiaWcgaW1wYWN0OiBtYW5hZ2luZyBhIGNydWNpYWwgbGlu
+ayBpbiBvY2VhbiBmb29kIHdlYnM8L3RpdGxlPjwvdGl0bGVzPjxzZWN0aW9uPjEwODwvc2VjdGlv
+bj48cmVwcmludC1lZGl0aW9uPkluIEZpbGU8L3JlcHJpbnQtZWRpdGlvbj48a2V5d29yZHM+PGtl
+eXdvcmQ+Zm9vZCB3ZWI8L2tleXdvcmQ+PC9rZXl3b3Jkcz48ZGF0ZXM+PHllYXI+MjAxMjwveWVh
+cj48cHViLWRhdGVzPjxkYXRlPjIwMTI8L2RhdGU+PC9wdWItZGF0ZXM+PC9kYXRlcz48cHViLWxv
+Y2F0aW9uPldhc2hpbmd0b24sIERDPC9wdWItbG9jYXRpb24+PHB1Ymxpc2hlcj5MZW5mZXN0IE9j
+ZWFuIFByb2dyYW08L3B1Ymxpc2hlcj48bGFiZWw+NzM2PC9sYWJlbD48dXJscz48L3VybHM+PC9y
+ZWNvcmQ+PC9DaXRlPjxDaXRlPjxBdXRob3I+U291dGFyPC9BdXRob3I+PFllYXI+MTk2OTwvWWVh
+cj48UmVjTnVtPjg5MTwvUmVjTnVtPjxyZWNvcmQ+PHJlYy1udW1iZXI+ODkxPC9yZWMtbnVtYmVy
 Pjxmb3JlaWduLWtleXM+PGtleSBhcHA9IkVOIiBkYi1pZD0iMnB2NXByeHI2eHoyYTRlYTUwaDVk
-d3cwZXd2eDB0dGR0ZHNhIiB0aW1lc3RhbXA9IjE0NDk3MTcxOTIiPjcxMjwva2V5PjwvZm9yZWln
-bi1rZXlzPjxyZWYtdHlwZSBuYW1lPSJCb29rIj42PC9yZWYtdHlwZT48Y29udHJpYnV0b3JzPjxh
-dXRob3JzPjxhdXRob3I+UGlraXRjaCwgRS5LLjwvYXV0aG9yPjxhdXRob3I+Qm9lcnNtYSwgUC5E
-LjwvYXV0aG9yPjxhdXRob3I+Qm95ZCwgSS5MLjwvYXV0aG9yPjxhdXRob3I+Q29ub3ZlciwgRC5P
-LjwvYXV0aG9yPjxhdXRob3I+Q3VyeSwgUGhpbGlwcGUgTS48L2F1dGhvcj48YXV0aG9yPkVzc2lu
-Z3RvbiwgVGltb3RoeSBFLjwvYXV0aG9yPjxhdXRob3I+SGVwcGVsbCwgUy5TLjwvYXV0aG9yPjxh
-dXRob3I+SG91ZGUsIEUuRC48L2F1dGhvcj48YXV0aG9yPk1hbmdlbCwgTS48L2F1dGhvcj48YXV0
-aG9yPlBhdWx5LCBELjwvYXV0aG9yPjxhdXRob3I+UGxhZ8OhbnlpLCBFdmE8L2F1dGhvcj48YXV0
-aG9yPlNhaW5zYnVyeSwgSy5KLjwvYXV0aG9yPjxhdXRob3I+U3RlbmVjaywgUi5TLjwvYXV0aG9y
-PjwvYXV0aG9ycz48L2NvbnRyaWJ1dG9ycz48dGl0bGVzPjx0aXRsZT5MaXR0bGUgZmlzaDogYmln
-IGltcGFjdDogbWFuYWdpbmcgYSBjcnVjaWFsIGxpbmsgaW4gb2NlYW4gZm9vZCB3ZWJzPC90aXRs
-ZT48L3RpdGxlcz48c2VjdGlvbj4xMDg8L3NlY3Rpb24+PHJlcHJpbnQtZWRpdGlvbj5JbiBGaWxl
-PC9yZXByaW50LWVkaXRpb24+PGtleXdvcmRzPjxrZXl3b3JkPmZvb2Qgd2ViPC9rZXl3b3JkPjwv
-a2V5d29yZHM+PGRhdGVzPjx5ZWFyPjIwMTI8L3llYXI+PHB1Yi1kYXRlcz48ZGF0ZT4yMDEyPC9k
-YXRlPjwvcHViLWRhdGVzPjwvZGF0ZXM+PHB1Yi1sb2NhdGlvbj5XYXNoaW5ndG9uLCBEQzwvcHVi
-LWxvY2F0aW9uPjxwdWJsaXNoZXI+TGVuZmVzdCBPY2VhbiBQcm9ncmFtPC9wdWJsaXNoZXI+PGxh
-YmVsPjczNjwvbGFiZWw+PHVybHM+PC91cmxzPjwvcmVjb3JkPjwvQ2l0ZT48L0VuZE5vdGU+
+d3cwZXd2eDB0dGR0ZHNhIiB0aW1lc3RhbXA9IjE1MTYyOTYyODUiPjg5MTwva2V5PjwvZm9yZWln
+bi1rZXlzPjxyZWYtdHlwZSBuYW1lPSJKb3VybmFsIEFydGljbGUiPjE3PC9yZWYtdHlwZT48Y29u
+dHJpYnV0b3JzPjxhdXRob3JzPjxhdXRob3I+U291dGFyLCBBbmRyZXc8L2F1dGhvcj48YXV0aG9y
+Pklzc2FjcywgSm9obiBELjwvYXV0aG9yPjwvYXV0aG9ycz48L2NvbnRyaWJ1dG9ycz48dGl0bGVz
+Pjx0aXRsZT5IaXN0b3J5IG9mIGZpc2ggcG9wdWxhdGlvbnMgaW5mZXJyZWQgZnJvbSBmaXNoIHNj
+YWxlcyBpbiBhbmFlcm9iaWMgc2VkaW1lbnRzIG9mZiBDYWxpZm9ybmlhPC90aXRsZT48c2Vjb25k
+YXJ5LXRpdGxlPkNhbENPRkkgUmVwb3J0czwvc2Vjb25kYXJ5LXRpdGxlPjwvdGl0bGVzPjxwZXJp
+b2RpY2FsPjxmdWxsLXRpdGxlPkNhbENPRkkgUmVwb3J0czwvZnVsbC10aXRsZT48L3BlcmlvZGlj
+YWw+PHBhZ2VzPjYzLTcwPC9wYWdlcz48dm9sdW1lPjEzPC92b2x1bWU+PGRhdGVzPjx5ZWFyPjE5
+Njk8L3llYXI+PC9kYXRlcz48dXJscz48L3VybHM+PC9yZWNvcmQ+PC9DaXRlPjwvRW5kTm90ZT4A
 </w:fldData>
         </w:fldChar>
       </w:r>
@@ -413,98 +428,111 @@
       <w:r>
         <w:fldChar w:fldCharType="begin">
           <w:fldData xml:space="preserve">PEVuZE5vdGU+PENpdGU+PEF1dGhvcj5TY2h3YXJ0emxvc2U8L0F1dGhvcj48WWVhcj4xOTk5PC9Z
-ZWFyPjxSZWNOdW0+NzMyPC9SZWNOdW0+PERpc3BsYXlUZXh0PihTY2h3YXJ0emxvc2UgZXQgYWwu
-IDE5OTksIENoYXZleiBldCBhbC4gMjAwMywgQWxoZWl0IGV0IGFsLiAyMDA5LCBQaWtpdGNoIGV0
-IGFsLiAyMDEyKTwvRGlzcGxheVRleHQ+PHJlY29yZD48cmVjLW51bWJlcj43MzI8L3JlYy1udW1i
-ZXI+PGZvcmVpZ24ta2V5cz48a2V5IGFwcD0iRU4iIGRiLWlkPSIycHY1cHJ4cjZ4ejJhNGVhNTBo
-NWR3dzBld3Z4MHR0ZHRkc2EiIHRpbWVzdGFtcD0iMTQ0OTcxNzE5MiI+NzMyPC9rZXk+PC9mb3Jl
-aWduLWtleXM+PHJlZi10eXBlIG5hbWU9IkpvdXJuYWwgQXJ0aWNsZSI+MTc8L3JlZi10eXBlPjxj
-b250cmlidXRvcnM+PGF1dGhvcnM+PGF1dGhvcj5TY2h3YXJ0emxvc2UsIFIuQS48L2F1dGhvcj48
-YXV0aG9yPkFsaGVpdCwgSi48L2F1dGhvcj48YXV0aG9yPkJha3VuLCBBLjwvYXV0aG9yPjxhdXRo
-b3I+QmF1bWdhcnRuZXIsIFQuUi48L2F1dGhvcj48YXV0aG9yPkNsb2V0ZSwgUi48L2F1dGhvcj48
-YXV0aG9yPkNyYXdmb3JkLCBSLkouTS48L2F1dGhvcj48YXV0aG9yPkZsZXRjaGVyLCBXLkouPC9h
-dXRob3I+PGF1dGhvcj5HcmVlbi1SdWl6LCBZLjwvYXV0aG9yPjxhdXRob3I+SGFnZW4sIEUuPC9h
-dXRob3I+PGF1dGhvcj5LYXdhc2FraSwgVC48L2F1dGhvcj48YXV0aG9yPkxsdWNoLUJlbGRhLCBE
-LjwvYXV0aG9yPjxhdXRob3I+TGx1Y2gtQ290YSwgUy5FLjwvYXV0aG9yPjxhdXRob3I+TWFjQ2Fs
-bCwgQS5ELjwvYXV0aG9yPjxhdXRob3I+TWF0c3V1cmEsIFkuPC9hdXRob3I+PGF1dGhvcj5Ow6l2
-YXJlei1NYXJ0w61uZXosIE0uTy48L2F1dGhvcj48YXV0aG9yPlBhcnJpc2gsIFIuSC48L2F1dGhv
-cj48YXV0aG9yPlJveSwgQy48L2F1dGhvcj48YXV0aG9yPlNlcnJhLCBSLjwvYXV0aG9yPjxhdXRo
-b3I+U2h1c3QsIEsuVi48L2F1dGhvcj48YXV0aG9yPldhcmQsIE0uTi48L2F1dGhvcj48YXV0aG9y
-Plp1enVuYWdhLCBKLlouPC9hdXRob3I+PC9hdXRob3JzPjwvY29udHJpYnV0b3JzPjx0aXRsZXM+
-PHRpdGxlPldvcmxkd2lkZSBsYXJnZS1zY2FsZSBmbHVjdHVhdGlvbnMgb2Ygc2FyZGluZSBhbmQg
-YW5jaG92eSBwb3B1bGF0aW9uczwvdGl0bGU+PHNlY29uZGFyeS10aXRsZT5Tb3V0aCBBZnJpY2Fu
-IEpvdXJuYWwgb2YgTWFyaW5lIFNjaWVuY2U8L3NlY29uZGFyeS10aXRsZT48L3RpdGxlcz48cGVy
-aW9kaWNhbD48ZnVsbC10aXRsZT5Tb3V0aCBBZnJpY2FuIEpvdXJuYWwgb2YgTWFyaW5lIFNjaWVu
-Y2U8L2Z1bGwtdGl0bGU+PC9wZXJpb2RpY2FsPjxwYWdlcz4yODktMzQ3PC9wYWdlcz48dm9sdW1l
-PjIxPC92b2x1bWU+PG51bWJlcj4xPC9udW1iZXI+PHJlcHJpbnQtZWRpdGlvbj5Ob3QgaW4gRmls
-ZTwvcmVwcmludC1lZGl0aW9uPjxrZXl3b3Jkcz48a2V5d29yZD5BQlVOREFOQ0U8L2tleXdvcmQ+
-PGtleXdvcmQ+RGlzdHJpYnV0aW9uPC9rZXl3b3JkPjxrZXl3b3JkPmVjb3N5c3RlbTwva2V5d29y
-ZD48a2V5d29yZD5GaXNoZXJpZXM8L2tleXdvcmQ+PGtleXdvcmQ+ZmlzaGVyeTwva2V5d29yZD48
-a2V5d29yZD5ncm93dGg8L2tleXdvcmQ+PGtleXdvcmQ+SGVycmluZzwva2V5d29yZD48a2V5d29y
-ZD5wcmVkYXRvcjwva2V5d29yZD48a2V5d29yZD5SRUNPVkVSWTwva2V5d29yZD48a2V5d29yZD5z
-Y2FsZTwva2V5d29yZD48a2V5d29yZD5zZWFiaXJkczwva2V5d29yZD48a2V5d29yZD5TdG9jayBj
-b2xsYXBzZTwva2V5d29yZD48L2tleXdvcmRzPjxkYXRlcz48eWVhcj4xOTk5PC95ZWFyPjxwdWIt
-ZGF0ZXM+PGRhdGU+MTk5OTwvZGF0ZT48L3B1Yi1kYXRlcz48L2RhdGVzPjxsYWJlbD43NTY8L2xh
-YmVsPjx1cmxzPjxyZWxhdGVkLXVybHM+PHVybD5odHRwOi8vd3d3LmluZ2VudGFjb25uZWN0LmNv
-bS9jb250ZW50L25pc2Mvc2FqbXMvMTk5OS8wMDAwMDAyMS8wMDAwMDAwMS9hcnQwMDAyNDwvdXJs
-Pjx1cmw+aHR0cDovL2R4LmRvaS5vcmcvMTAuMjk4OS8wMjU3NzYxOTk3ODQxMjU5NjI8L3VybD48
-L3JlbGF0ZWQtdXJscz48L3VybHM+PGVsZWN0cm9uaWMtcmVzb3VyY2UtbnVtPmRvaToxMC4yOTg5
-LzAyNTc3NjE5OTc4NDEyNTk2MjwvZWxlY3Ryb25pYy1yZXNvdXJjZS1udW0+PC9yZWNvcmQ+PC9D
-aXRlPjxDaXRlPjxBdXRob3I+QWxoZWl0PC9BdXRob3I+PFllYXI+MjAwOTwvWWVhcj48UmVjTnVt
-Pjg4MTwvUmVjTnVtPjxyZWNvcmQ+PHJlYy1udW1iZXI+ODgxPC9yZWMtbnVtYmVyPjxmb3JlaWdu
-LWtleXM+PGtleSBhcHA9IkVOIiBkYi1pZD0iMnB2NXByeHI2eHoyYTRlYTUwaDVkd3cwZXd2eDB0
-dGR0ZHNhIiB0aW1lc3RhbXA9IjE1MTYxMzA5NDQiPjg4MTwva2V5PjwvZm9yZWlnbi1rZXlzPjxy
-ZWYtdHlwZSBuYW1lPSJCb29rIFNlY3Rpb24iPjU8L3JlZi10eXBlPjxjb250cmlidXRvcnM+PGF1
-dGhvcnM+PGF1dGhvcj5BbGhlaXQsIEouPC9hdXRob3I+PGF1dGhvcj5Sb3ksIEMuPC9hdXRob3I+
-PGF1dGhvcj5LaWZhbmksIFM8L2F1dGhvcj48L2F1dGhvcnM+PHNlY29uZGFyeS1hdXRob3JzPjxh
-dXRob3I+Q2hlY2tsZXksIEQuPC9hdXRob3I+PGF1dGhvcj5BbGhlaXQsIEouPC9hdXRob3I+PGF1
-dGhvcj5Pb3pla2ksIFkuPC9hdXRob3I+PGF1dGhvcj5Sb3ksIEMuPC9hdXRob3I+PC9zZWNvbmRh
-cnktYXV0aG9ycz48L2NvbnRyaWJ1dG9ycz48dGl0bGVzPjx0aXRsZT5EZWNhZGFsLXNjYWxlIHZh
-cmlhYmlsaXR5IGluIHBvcHVsYXRpb25zPC90aXRsZT48c2Vjb25kYXJ5LXRpdGxlPkNsaW1hdGUg
-Q2hhbmdlIGFuZCBTbWFsbCBQZWxhZ2ljIEZpc2g8L3NlY29uZGFyeS10aXRsZT48L3RpdGxlcz48
-cGFnZXM+NjQtODc8L3BhZ2VzPjxzZWN0aW9uPjU8L3NlY3Rpb24+PGRhdGVzPjx5ZWFyPjIwMDk8
-L3llYXI+PC9kYXRlcz48cHViLWxvY2F0aW9uPkNhbWJyaWRnZSwgVUs8L3B1Yi1sb2NhdGlvbj48
-cHVibGlzaGVyPkNhbWJyaWRnZSBVbml2ZXJzaXR5IFByZXNzPC9wdWJsaXNoZXI+PHVybHM+PC91
-cmxzPjwvcmVjb3JkPjwvQ2l0ZT48Q2l0ZT48QXV0aG9yPkNoYXZlejwvQXV0aG9yPjxZZWFyPjIw
-MDM8L1llYXI+PFJlY051bT43Mjk8L1JlY051bT48cmVjb3JkPjxyZWMtbnVtYmVyPjcyOTwvcmVj
-LW51bWJlcj48Zm9yZWlnbi1rZXlzPjxrZXkgYXBwPSJFTiIgZGItaWQ9IjJwdjVwcnhyNnh6MmE0
-ZWE1MGg1ZHd3MGV3dngwdHRkdGRzYSIgdGltZXN0YW1wPSIxNDQ5NzE3MTkyIj43Mjk8L2tleT48
-L2ZvcmVpZ24ta2V5cz48cmVmLXR5cGUgbmFtZT0iSm91cm5hbCBBcnRpY2xlIj4xNzwvcmVmLXR5
-cGU+PGNvbnRyaWJ1dG9ycz48YXV0aG9ycz48YXV0aG9yPkNoYXZleiwgRnJhbmNpc2NvIFAuPC9h
-dXRob3I+PGF1dGhvcj5SeWFuLCBKb2huPC9hdXRob3I+PGF1dGhvcj5MbHVjaC1Db3RhLCBTYWx2
-YWRvciBFLjwvYXV0aG9yPjxhdXRob3I+w5FpcXVlbiwgTWlndWVsIEMuPC9hdXRob3I+PC9hdXRo
-b3JzPjwvY29udHJpYnV0b3JzPjx0aXRsZXM+PHRpdGxlPkZyb20gYW5jaG92aWVzIHRvIHNhcmRp
-bmVzIGFuZCBiYWNrOiBtdWx0aWRlY2FkYWwgY2hhbmdlIGluIHRoZSBQYWNpZmljIE9jZWFuPC90
-aXRsZT48c2Vjb25kYXJ5LXRpdGxlPlNjaWVuY2U8L3NlY29uZGFyeS10aXRsZT48L3RpdGxlcz48
-cGVyaW9kaWNhbD48ZnVsbC10aXRsZT5TY2llbmNlPC9mdWxsLXRpdGxlPjwvcGVyaW9kaWNhbD48
-cGFnZXM+MjE3LTIyMTwvcGFnZXM+PHZvbHVtZT4yOTk8L3ZvbHVtZT48bnVtYmVyPjU2MDQ8L251
-bWJlcj48cmVwcmludC1lZGl0aW9uPk5vdCBpbiBGaWxlPC9yZXByaW50LWVkaXRpb24+PGtleXdv
-cmRzPjxrZXl3b3JkPmNsaW1hdGUgY2hhbmdlPC9rZXl3b3JkPjxrZXl3b3JkPmVjb3N5c3RlbTwv
-a2V5d29yZD48a2V5d29yZD5FY29zeXN0ZW1zPC9rZXl3b3JkPjxrZXl3b3JkPlRlbXBlcmF0dXJl
-PC9rZXl3b3JkPjwva2V5d29yZHM+PGRhdGVzPjx5ZWFyPjIwMDM8L3llYXI+PHB1Yi1kYXRlcz48
-ZGF0ZT4xLzEwLzIwMDM8L2RhdGU+PC9wdWItZGF0ZXM+PC9kYXRlcz48bGFiZWw+NzUzPC9sYWJl
-bD48dXJscz48cmVsYXRlZC11cmxzPjx1cmw+aHR0cDovL3d3dy5zY2llbmNlbWFnLm9yZy9jb250
-ZW50LzI5OS81NjA0LzIxNy5hYnN0cmFjdDwvdXJsPjwvcmVsYXRlZC11cmxzPjwvdXJscz48L3Jl
-Y29yZD48L0NpdGU+PENpdGU+PEF1dGhvcj5QaWtpdGNoPC9BdXRob3I+PFllYXI+MjAxMjwvWWVh
-cj48UmVjTnVtPjcxMjwvUmVjTnVtPjxyZWNvcmQ+PHJlYy1udW1iZXI+NzEyPC9yZWMtbnVtYmVy
+ZWFyPjxSZWNOdW0+NzMyPC9SZWNOdW0+PERpc3BsYXlUZXh0PihTb3V0YXIgJmFtcDsgSXNzYWNz
+IDE5NjksIFNjaHdhcnR6bG9zZSBldCBhbC4gMTk5OSwgQ2hhdmV6IGV0IGFsLiAyMDAzLCBBbGhl
+aXQgZXQgYWwuIDIwMDksIFBpa2l0Y2ggZXQgYWwuIDIwMTIpPC9EaXNwbGF5VGV4dD48cmVjb3Jk
+PjxyZWMtbnVtYmVyPjczMjwvcmVjLW51bWJlcj48Zm9yZWlnbi1rZXlzPjxrZXkgYXBwPSJFTiIg
+ZGItaWQ9IjJwdjVwcnhyNnh6MmE0ZWE1MGg1ZHd3MGV3dngwdHRkdGRzYSIgdGltZXN0YW1wPSIx
+NDQ5NzE3MTkyIj43MzI8L2tleT48L2ZvcmVpZ24ta2V5cz48cmVmLXR5cGUgbmFtZT0iSm91cm5h
+bCBBcnRpY2xlIj4xNzwvcmVmLXR5cGU+PGNvbnRyaWJ1dG9ycz48YXV0aG9ycz48YXV0aG9yPlNj
+aHdhcnR6bG9zZSwgUi5BLjwvYXV0aG9yPjxhdXRob3I+QWxoZWl0LCBKLjwvYXV0aG9yPjxhdXRo
+b3I+QmFrdW4sIEEuPC9hdXRob3I+PGF1dGhvcj5CYXVtZ2FydG5lciwgVC5SLjwvYXV0aG9yPjxh
+dXRob3I+Q2xvZXRlLCBSLjwvYXV0aG9yPjxhdXRob3I+Q3Jhd2ZvcmQsIFIuSi5NLjwvYXV0aG9y
+PjxhdXRob3I+RmxldGNoZXIsIFcuSi48L2F1dGhvcj48YXV0aG9yPkdyZWVuLVJ1aXosIFkuPC9h
+dXRob3I+PGF1dGhvcj5IYWdlbiwgRS48L2F1dGhvcj48YXV0aG9yPkthd2FzYWtpLCBULjwvYXV0
+aG9yPjxhdXRob3I+TGx1Y2gtQmVsZGEsIEQuPC9hdXRob3I+PGF1dGhvcj5MbHVjaC1Db3RhLCBT
+LkUuPC9hdXRob3I+PGF1dGhvcj5NYWNDYWxsLCBBLkQuPC9hdXRob3I+PGF1dGhvcj5NYXRzdXVy
+YSwgWS48L2F1dGhvcj48YXV0aG9yPk7DqXZhcmV6LU1hcnTDrW5leiwgTS5PLjwvYXV0aG9yPjxh
+dXRob3I+UGFycmlzaCwgUi5ILjwvYXV0aG9yPjxhdXRob3I+Um95LCBDLjwvYXV0aG9yPjxhdXRo
+b3I+U2VycmEsIFIuPC9hdXRob3I+PGF1dGhvcj5TaHVzdCwgSy5WLjwvYXV0aG9yPjxhdXRob3I+
+V2FyZCwgTS5OLjwvYXV0aG9yPjxhdXRob3I+WnV6dW5hZ2EsIEouWi48L2F1dGhvcj48L2F1dGhv
+cnM+PC9jb250cmlidXRvcnM+PHRpdGxlcz48dGl0bGU+V29ybGR3aWRlIGxhcmdlLXNjYWxlIGZs
+dWN0dWF0aW9ucyBvZiBzYXJkaW5lIGFuZCBhbmNob3Z5IHBvcHVsYXRpb25zPC90aXRsZT48c2Vj
+b25kYXJ5LXRpdGxlPlNvdXRoIEFmcmljYW4gSm91cm5hbCBvZiBNYXJpbmUgU2NpZW5jZTwvc2Vj
+b25kYXJ5LXRpdGxlPjwvdGl0bGVzPjxwZXJpb2RpY2FsPjxmdWxsLXRpdGxlPlNvdXRoIEFmcmlj
+YW4gSm91cm5hbCBvZiBNYXJpbmUgU2NpZW5jZTwvZnVsbC10aXRsZT48L3BlcmlvZGljYWw+PHBh
+Z2VzPjI4OS0zNDc8L3BhZ2VzPjx2b2x1bWU+MjE8L3ZvbHVtZT48bnVtYmVyPjE8L251bWJlcj48
+cmVwcmludC1lZGl0aW9uPk5vdCBpbiBGaWxlPC9yZXByaW50LWVkaXRpb24+PGtleXdvcmRzPjxr
+ZXl3b3JkPkFCVU5EQU5DRTwva2V5d29yZD48a2V5d29yZD5EaXN0cmlidXRpb248L2tleXdvcmQ+
+PGtleXdvcmQ+ZWNvc3lzdGVtPC9rZXl3b3JkPjxrZXl3b3JkPkZpc2hlcmllczwva2V5d29yZD48
+a2V5d29yZD5maXNoZXJ5PC9rZXl3b3JkPjxrZXl3b3JkPmdyb3d0aDwva2V5d29yZD48a2V5d29y
+ZD5IZXJyaW5nPC9rZXl3b3JkPjxrZXl3b3JkPnByZWRhdG9yPC9rZXl3b3JkPjxrZXl3b3JkPlJF
+Q09WRVJZPC9rZXl3b3JkPjxrZXl3b3JkPnNjYWxlPC9rZXl3b3JkPjxrZXl3b3JkPnNlYWJpcmRz
+PC9rZXl3b3JkPjxrZXl3b3JkPlN0b2NrIGNvbGxhcHNlPC9rZXl3b3JkPjwva2V5d29yZHM+PGRh
+dGVzPjx5ZWFyPjE5OTk8L3llYXI+PHB1Yi1kYXRlcz48ZGF0ZT4xOTk5PC9kYXRlPjwvcHViLWRh
+dGVzPjwvZGF0ZXM+PGxhYmVsPjc1NjwvbGFiZWw+PHVybHM+PHJlbGF0ZWQtdXJscz48dXJsPmh0
+dHA6Ly93d3cuaW5nZW50YWNvbm5lY3QuY29tL2NvbnRlbnQvbmlzYy9zYWptcy8xOTk5LzAwMDAw
+MDIxLzAwMDAwMDAxL2FydDAwMDI0PC91cmw+PHVybD5odHRwOi8vZHguZG9pLm9yZy8xMC4yOTg5
+LzAyNTc3NjE5OTc4NDEyNTk2MjwvdXJsPjwvcmVsYXRlZC11cmxzPjwvdXJscz48ZWxlY3Ryb25p
+Yy1yZXNvdXJjZS1udW0+ZG9pOjEwLjI5ODkvMDI1Nzc2MTk5Nzg0MTI1OTYyPC9lbGVjdHJvbmlj
+LXJlc291cmNlLW51bT48L3JlY29yZD48L0NpdGU+PENpdGU+PEF1dGhvcj5BbGhlaXQ8L0F1dGhv
+cj48WWVhcj4yMDA5PC9ZZWFyPjxSZWNOdW0+ODgxPC9SZWNOdW0+PHJlY29yZD48cmVjLW51bWJl
+cj44ODE8L3JlYy1udW1iZXI+PGZvcmVpZ24ta2V5cz48a2V5IGFwcD0iRU4iIGRiLWlkPSIycHY1
+cHJ4cjZ4ejJhNGVhNTBoNWR3dzBld3Z4MHR0ZHRkc2EiIHRpbWVzdGFtcD0iMTUxNjEzMDk0NCI+
+ODgxPC9rZXk+PC9mb3JlaWduLWtleXM+PHJlZi10eXBlIG5hbWU9IkJvb2sgU2VjdGlvbiI+NTwv
+cmVmLXR5cGU+PGNvbnRyaWJ1dG9ycz48YXV0aG9ycz48YXV0aG9yPkFsaGVpdCwgSi48L2F1dGhv
+cj48YXV0aG9yPlJveSwgQy48L2F1dGhvcj48YXV0aG9yPktpZmFuaSwgUzwvYXV0aG9yPjwvYXV0
+aG9ycz48c2Vjb25kYXJ5LWF1dGhvcnM+PGF1dGhvcj5DaGVja2xleSwgRC48L2F1dGhvcj48YXV0
+aG9yPkFsaGVpdCwgSi48L2F1dGhvcj48YXV0aG9yPk9vemVraSwgWS48L2F1dGhvcj48YXV0aG9y
+PlJveSwgQy48L2F1dGhvcj48L3NlY29uZGFyeS1hdXRob3JzPjwvY29udHJpYnV0b3JzPjx0aXRs
+ZXM+PHRpdGxlPkRlY2FkYWwtc2NhbGUgdmFyaWFiaWxpdHkgaW4gcG9wdWxhdGlvbnM8L3RpdGxl
+PjxzZWNvbmRhcnktdGl0bGU+Q2xpbWF0ZSBDaGFuZ2UgYW5kIFNtYWxsIFBlbGFnaWMgRmlzaDwv
+c2Vjb25kYXJ5LXRpdGxlPjwvdGl0bGVzPjxwYWdlcz42NC04NzwvcGFnZXM+PHNlY3Rpb24+NTwv
+c2VjdGlvbj48ZGF0ZXM+PHllYXI+MjAwOTwveWVhcj48L2RhdGVzPjxwdWItbG9jYXRpb24+Q2Ft
+YnJpZGdlLCBVSzwvcHViLWxvY2F0aW9uPjxwdWJsaXNoZXI+Q2FtYnJpZGdlIFVuaXZlcnNpdHkg
+UHJlc3M8L3B1Ymxpc2hlcj48dXJscz48L3VybHM+PC9yZWNvcmQ+PC9DaXRlPjxDaXRlPjxBdXRo
+b3I+Q2hhdmV6PC9BdXRob3I+PFllYXI+MjAwMzwvWWVhcj48UmVjTnVtPjcyOTwvUmVjTnVtPjxy
+ZWNvcmQ+PHJlYy1udW1iZXI+NzI5PC9yZWMtbnVtYmVyPjxmb3JlaWduLWtleXM+PGtleSBhcHA9
+IkVOIiBkYi1pZD0iMnB2NXByeHI2eHoyYTRlYTUwaDVkd3cwZXd2eDB0dGR0ZHNhIiB0aW1lc3Rh
+bXA9IjE0NDk3MTcxOTIiPjcyOTwva2V5PjwvZm9yZWlnbi1rZXlzPjxyZWYtdHlwZSBuYW1lPSJK
+b3VybmFsIEFydGljbGUiPjE3PC9yZWYtdHlwZT48Y29udHJpYnV0b3JzPjxhdXRob3JzPjxhdXRo
+b3I+Q2hhdmV6LCBGcmFuY2lzY28gUC48L2F1dGhvcj48YXV0aG9yPlJ5YW4sIEpvaG48L2F1dGhv
+cj48YXV0aG9yPkxsdWNoLUNvdGEsIFNhbHZhZG9yIEUuPC9hdXRob3I+PGF1dGhvcj7DkWlxdWVu
+LCBNaWd1ZWwgQy48L2F1dGhvcj48L2F1dGhvcnM+PC9jb250cmlidXRvcnM+PHRpdGxlcz48dGl0
+bGU+RnJvbSBhbmNob3ZpZXMgdG8gc2FyZGluZXMgYW5kIGJhY2s6IG11bHRpZGVjYWRhbCBjaGFu
+Z2UgaW4gdGhlIFBhY2lmaWMgT2NlYW48L3RpdGxlPjxzZWNvbmRhcnktdGl0bGU+U2NpZW5jZTwv
+c2Vjb25kYXJ5LXRpdGxlPjwvdGl0bGVzPjxwZXJpb2RpY2FsPjxmdWxsLXRpdGxlPlNjaWVuY2U8
+L2Z1bGwtdGl0bGU+PC9wZXJpb2RpY2FsPjxwYWdlcz4yMTctMjIxPC9wYWdlcz48dm9sdW1lPjI5
+OTwvdm9sdW1lPjxudW1iZXI+NTYwNDwvbnVtYmVyPjxyZXByaW50LWVkaXRpb24+Tm90IGluIEZp
+bGU8L3JlcHJpbnQtZWRpdGlvbj48a2V5d29yZHM+PGtleXdvcmQ+Y2xpbWF0ZSBjaGFuZ2U8L2tl
+eXdvcmQ+PGtleXdvcmQ+ZWNvc3lzdGVtPC9rZXl3b3JkPjxrZXl3b3JkPkVjb3N5c3RlbXM8L2tl
+eXdvcmQ+PGtleXdvcmQ+VGVtcGVyYXR1cmU8L2tleXdvcmQ+PC9rZXl3b3Jkcz48ZGF0ZXM+PHll
+YXI+MjAwMzwveWVhcj48cHViLWRhdGVzPjxkYXRlPjEvMTAvMjAwMzwvZGF0ZT48L3B1Yi1kYXRl
+cz48L2RhdGVzPjxsYWJlbD43NTM8L2xhYmVsPjx1cmxzPjxyZWxhdGVkLXVybHM+PHVybD5odHRw
+Oi8vd3d3LnNjaWVuY2VtYWcub3JnL2NvbnRlbnQvMjk5LzU2MDQvMjE3LmFic3RyYWN0PC91cmw+
+PC9yZWxhdGVkLXVybHM+PC91cmxzPjwvcmVjb3JkPjwvQ2l0ZT48Q2l0ZT48QXV0aG9yPlBpa2l0
+Y2g8L0F1dGhvcj48WWVhcj4yMDEyPC9ZZWFyPjxSZWNOdW0+NzEyPC9SZWNOdW0+PHJlY29yZD48
+cmVjLW51bWJlcj43MTI8L3JlYy1udW1iZXI+PGZvcmVpZ24ta2V5cz48a2V5IGFwcD0iRU4iIGRi
+LWlkPSIycHY1cHJ4cjZ4ejJhNGVhNTBoNWR3dzBld3Z4MHR0ZHRkc2EiIHRpbWVzdGFtcD0iMTQ0
+OTcxNzE5MiI+NzEyPC9rZXk+PC9mb3JlaWduLWtleXM+PHJlZi10eXBlIG5hbWU9IkJvb2siPjY8
+L3JlZi10eXBlPjxjb250cmlidXRvcnM+PGF1dGhvcnM+PGF1dGhvcj5QaWtpdGNoLCBFLksuPC9h
+dXRob3I+PGF1dGhvcj5Cb2Vyc21hLCBQLkQuPC9hdXRob3I+PGF1dGhvcj5Cb3lkLCBJLkwuPC9h
+dXRob3I+PGF1dGhvcj5Db25vdmVyLCBELk8uPC9hdXRob3I+PGF1dGhvcj5DdXJ5LCBQaGlsaXBw
+ZSBNLjwvYXV0aG9yPjxhdXRob3I+RXNzaW5ndG9uLCBUaW1vdGh5IEUuPC9hdXRob3I+PGF1dGhv
+cj5IZXBwZWxsLCBTLlMuPC9hdXRob3I+PGF1dGhvcj5Ib3VkZSwgRS5ELjwvYXV0aG9yPjxhdXRo
+b3I+TWFuZ2VsLCBNLjwvYXV0aG9yPjxhdXRob3I+UGF1bHksIEQuPC9hdXRob3I+PGF1dGhvcj5Q
+bGFnw6FueWksIEV2YTwvYXV0aG9yPjxhdXRob3I+U2FpbnNidXJ5LCBLLkouPC9hdXRob3I+PGF1
+dGhvcj5TdGVuZWNrLCBSLlMuPC9hdXRob3I+PC9hdXRob3JzPjwvY29udHJpYnV0b3JzPjx0aXRs
+ZXM+PHRpdGxlPkxpdHRsZSBmaXNoOiBiaWcgaW1wYWN0OiBtYW5hZ2luZyBhIGNydWNpYWwgbGlu
+ayBpbiBvY2VhbiBmb29kIHdlYnM8L3RpdGxlPjwvdGl0bGVzPjxzZWN0aW9uPjEwODwvc2VjdGlv
+bj48cmVwcmludC1lZGl0aW9uPkluIEZpbGU8L3JlcHJpbnQtZWRpdGlvbj48a2V5d29yZHM+PGtl
+eXdvcmQ+Zm9vZCB3ZWI8L2tleXdvcmQ+PC9rZXl3b3Jkcz48ZGF0ZXM+PHllYXI+MjAxMjwveWVh
+cj48cHViLWRhdGVzPjxkYXRlPjIwMTI8L2RhdGU+PC9wdWItZGF0ZXM+PC9kYXRlcz48cHViLWxv
+Y2F0aW9uPldhc2hpbmd0b24sIERDPC9wdWItbG9jYXRpb24+PHB1Ymxpc2hlcj5MZW5mZXN0IE9j
+ZWFuIFByb2dyYW08L3B1Ymxpc2hlcj48bGFiZWw+NzM2PC9sYWJlbD48dXJscz48L3VybHM+PC9y
+ZWNvcmQ+PC9DaXRlPjxDaXRlPjxBdXRob3I+U291dGFyPC9BdXRob3I+PFllYXI+MTk2OTwvWWVh
+cj48UmVjTnVtPjg5MTwvUmVjTnVtPjxyZWNvcmQ+PHJlYy1udW1iZXI+ODkxPC9yZWMtbnVtYmVy
 Pjxmb3JlaWduLWtleXM+PGtleSBhcHA9IkVOIiBkYi1pZD0iMnB2NXByeHI2eHoyYTRlYTUwaDVk
-d3cwZXd2eDB0dGR0ZHNhIiB0aW1lc3RhbXA9IjE0NDk3MTcxOTIiPjcxMjwva2V5PjwvZm9yZWln
-bi1rZXlzPjxyZWYtdHlwZSBuYW1lPSJCb29rIj42PC9yZWYtdHlwZT48Y29udHJpYnV0b3JzPjxh
-dXRob3JzPjxhdXRob3I+UGlraXRjaCwgRS5LLjwvYXV0aG9yPjxhdXRob3I+Qm9lcnNtYSwgUC5E
-LjwvYXV0aG9yPjxhdXRob3I+Qm95ZCwgSS5MLjwvYXV0aG9yPjxhdXRob3I+Q29ub3ZlciwgRC5P
-LjwvYXV0aG9yPjxhdXRob3I+Q3VyeSwgUGhpbGlwcGUgTS48L2F1dGhvcj48YXV0aG9yPkVzc2lu
-Z3RvbiwgVGltb3RoeSBFLjwvYXV0aG9yPjxhdXRob3I+SGVwcGVsbCwgUy5TLjwvYXV0aG9yPjxh
-dXRob3I+SG91ZGUsIEUuRC48L2F1dGhvcj48YXV0aG9yPk1hbmdlbCwgTS48L2F1dGhvcj48YXV0
-aG9yPlBhdWx5LCBELjwvYXV0aG9yPjxhdXRob3I+UGxhZ8OhbnlpLCBFdmE8L2F1dGhvcj48YXV0
-aG9yPlNhaW5zYnVyeSwgSy5KLjwvYXV0aG9yPjxhdXRob3I+U3RlbmVjaywgUi5TLjwvYXV0aG9y
-PjwvYXV0aG9ycz48L2NvbnRyaWJ1dG9ycz48dGl0bGVzPjx0aXRsZT5MaXR0bGUgZmlzaDogYmln
-IGltcGFjdDogbWFuYWdpbmcgYSBjcnVjaWFsIGxpbmsgaW4gb2NlYW4gZm9vZCB3ZWJzPC90aXRs
-ZT48L3RpdGxlcz48c2VjdGlvbj4xMDg8L3NlY3Rpb24+PHJlcHJpbnQtZWRpdGlvbj5JbiBGaWxl
-PC9yZXByaW50LWVkaXRpb24+PGtleXdvcmRzPjxrZXl3b3JkPmZvb2Qgd2ViPC9rZXl3b3JkPjwv
-a2V5d29yZHM+PGRhdGVzPjx5ZWFyPjIwMTI8L3llYXI+PHB1Yi1kYXRlcz48ZGF0ZT4yMDEyPC9k
-YXRlPjwvcHViLWRhdGVzPjwvZGF0ZXM+PHB1Yi1sb2NhdGlvbj5XYXNoaW5ndG9uLCBEQzwvcHVi
-LWxvY2F0aW9uPjxwdWJsaXNoZXI+TGVuZmVzdCBPY2VhbiBQcm9ncmFtPC9wdWJsaXNoZXI+PGxh
-YmVsPjczNjwvbGFiZWw+PHVybHM+PC91cmxzPjwvcmVjb3JkPjwvQ2l0ZT48L0VuZE5vdGU+
+d3cwZXd2eDB0dGR0ZHNhIiB0aW1lc3RhbXA9IjE1MTYyOTYyODUiPjg5MTwva2V5PjwvZm9yZWln
+bi1rZXlzPjxyZWYtdHlwZSBuYW1lPSJKb3VybmFsIEFydGljbGUiPjE3PC9yZWYtdHlwZT48Y29u
+dHJpYnV0b3JzPjxhdXRob3JzPjxhdXRob3I+U291dGFyLCBBbmRyZXc8L2F1dGhvcj48YXV0aG9y
+Pklzc2FjcywgSm9obiBELjwvYXV0aG9yPjwvYXV0aG9ycz48L2NvbnRyaWJ1dG9ycz48dGl0bGVz
+Pjx0aXRsZT5IaXN0b3J5IG9mIGZpc2ggcG9wdWxhdGlvbnMgaW5mZXJyZWQgZnJvbSBmaXNoIHNj
+YWxlcyBpbiBhbmFlcm9iaWMgc2VkaW1lbnRzIG9mZiBDYWxpZm9ybmlhPC90aXRsZT48c2Vjb25k
+YXJ5LXRpdGxlPkNhbENPRkkgUmVwb3J0czwvc2Vjb25kYXJ5LXRpdGxlPjwvdGl0bGVzPjxwZXJp
+b2RpY2FsPjxmdWxsLXRpdGxlPkNhbENPRkkgUmVwb3J0czwvZnVsbC10aXRsZT48L3BlcmlvZGlj
+YWw+PHBhZ2VzPjYzLTcwPC9wYWdlcz48dm9sdW1lPjEzPC92b2x1bWU+PGRhdGVzPjx5ZWFyPjE5
+Njk8L3llYXI+PC9kYXRlcz48dXJscz48L3VybHM+PC9yZWNvcmQ+PC9DaXRlPjwvRW5kTm90ZT4A
 </w:fldData>
         </w:fldChar>
       </w:r>
@@ -521,7 +549,7 @@
         <w:rPr>
           <w:noProof/>
         </w:rPr>
-        <w:t>(Schwartzlose et al. 1999, Chavez et al. 2003, Alheit et al. 2009, Pikitch et al. 2012)</w:t>
+        <w:t>(Soutar &amp; Issacs 1969, Schwartzlose et al. 1999, Chavez et al. 2003, Alheit et al. 2009, Pikitch et al. 2012)</w:t>
       </w:r>
       <w:r>
         <w:fldChar w:fldCharType="end"/>
@@ -1911,7 +1939,15 @@
         <w:t xml:space="preserve">. </w:t>
       </w:r>
       <w:r>
-        <w:t xml:space="preserve">Several aspects of the stock’s dynamics, such as recruitment, growth, and mortality of pre-spawners have been linked to bottom-up processes </w:t>
+        <w:t>Several aspects of the stock’s dynamics, such as recruitment, growth, and mortality of pre-</w:t>
+      </w:r>
+      <w:proofErr w:type="spellStart"/>
+      <w:r>
+        <w:t>spawners</w:t>
+      </w:r>
+      <w:proofErr w:type="spellEnd"/>
+      <w:r>
+        <w:t xml:space="preserve"> have been linked to bottom-up processes </w:t>
       </w:r>
       <w:r>
         <w:fldChar w:fldCharType="begin">
@@ -2325,8 +2361,6 @@
         </w:rPr>
         <w:t>ing</w:t>
       </w:r>
-      <w:bookmarkStart w:id="0" w:name="_GoBack"/>
-      <w:bookmarkEnd w:id="0"/>
       <w:r>
         <w:rPr>
           <w:rStyle w:val="fontstyle01"/>
@@ -3013,6 +3047,16 @@
       </w:pPr>
       <w:r>
         <w:t>Schwartzlose RA, Alheit J, Bakun A, Baumgartner TR, Cloete R, Crawford RJM, Fletcher WJ, Green-Ruiz Y, Hagen E, Kawasaki T, Lluch-Belda D, Lluch-Cota SE, MacCall AD, Matsuura Y, Névarez-Martínez MO, Parrish RH, Roy C, Serra R, Shust KV, Ward MN, Zuzunaga JZ (1999) Worldwide large-scale fluctuations of sardine and anchovy populations. South African Journal of Marine Science 21:289-347</w:t>
+      </w:r>
+    </w:p>
+    <w:p>
+      <w:pPr>
+        <w:pStyle w:val="EndNoteBibliography"/>
+        <w:spacing w:after="0"/>
+        <w:ind w:left="720" w:hanging="720"/>
+      </w:pPr>
+      <w:r>
+        <w:t>Soutar A, Issacs JD (1969) History of fish populations inferred from fish scales in anaerobic sediments off California. CalCOFI Reports 13:63-70</w:t>
       </w:r>
     </w:p>
     <w:p>
@@ -3342,7 +3386,6 @@
   <w:style w:type="character" w:default="1" w:styleId="DefaultParagraphFont">
     <w:name w:val="Default Paragraph Font"/>
     <w:uiPriority w:val="1"/>
-    <w:semiHidden/>
     <w:unhideWhenUsed/>
   </w:style>
   <w:style w:type="table" w:default="1" w:styleId="TableNormal">
@@ -3690,7 +3733,6 @@
   <w:style w:type="character" w:default="1" w:styleId="DefaultParagraphFont">
     <w:name w:val="Default Paragraph Font"/>
     <w:uiPriority w:val="1"/>
-    <w:semiHidden/>
     <w:unhideWhenUsed/>
   </w:style>
   <w:style w:type="table" w:default="1" w:styleId="TableNormal">

</xml_diff>

<commit_message>
Hannah's edits on first draft of introduction
</commit_message>
<xml_diff>
--- a/ms/NAFC_response_to_Frank.docx
+++ b/ms/NAFC_response_to_Frank.docx
@@ -237,8 +237,36 @@
           <w:sz w:val="20"/>
           <w:szCs w:val="20"/>
         </w:rPr>
-        <w:t>CFER?</w:t>
-      </w:r>
+        <w:t>CFER</w:t>
+      </w:r>
+      <w:ins w:id="0" w:author="DFO-MPO" w:date="2018-01-19T10:02:00Z">
+        <w:r>
+          <w:rPr>
+            <w:rFonts w:cs="Arial"/>
+            <w:sz w:val="20"/>
+            <w:szCs w:val="20"/>
+          </w:rPr>
+          <w:t xml:space="preserve">/ </w:t>
+        </w:r>
+        <w:proofErr w:type="gramStart"/>
+        <w:r>
+          <w:rPr>
+            <w:rFonts w:cs="Arial"/>
+            <w:sz w:val="20"/>
+            <w:szCs w:val="20"/>
+          </w:rPr>
+          <w:t xml:space="preserve">UBC </w:t>
+        </w:r>
+      </w:ins>
+      <w:r>
+        <w:rPr>
+          <w:rFonts w:cs="Arial"/>
+          <w:sz w:val="20"/>
+          <w:szCs w:val="20"/>
+        </w:rPr>
+        <w:t>?</w:t>
+      </w:r>
+      <w:proofErr w:type="gramEnd"/>
     </w:p>
     <w:p>
       <w:pPr>
@@ -309,8 +337,6 @@
       <w:r>
         <w:t xml:space="preserve"> change rapidly and substantially and undergo phases of extremely high and extremely low abundances </w:t>
       </w:r>
-      <w:bookmarkStart w:id="0" w:name="_GoBack"/>
-      <w:bookmarkEnd w:id="0"/>
       <w:r>
         <w:fldChar w:fldCharType="begin">
           <w:fldData xml:space="preserve">PEVuZE5vdGU+PENpdGU+PEF1dGhvcj5TY2h3YXJ0emxvc2U8L0F1dGhvcj48WWVhcj4xOTk5PC9Z
@@ -557,6 +583,143 @@
       <w:r>
         <w:t>.</w:t>
       </w:r>
+      <w:ins w:id="1" w:author="DFO-MPO" w:date="2018-01-22T11:48:00Z">
+        <w:r>
+          <w:t xml:space="preserve"> </w:t>
+        </w:r>
+      </w:ins>
+      <w:ins w:id="2" w:author="DFO-MPO" w:date="2018-01-22T15:15:00Z">
+        <w:r>
+          <w:t xml:space="preserve">Forage fish species can experience prolonged periods of </w:t>
+        </w:r>
+      </w:ins>
+      <w:ins w:id="3" w:author="DFO-MPO" w:date="2018-01-22T15:16:00Z">
+        <w:r>
+          <w:t>‘bust’ dynamics</w:t>
+        </w:r>
+      </w:ins>
+      <w:ins w:id="4" w:author="DFO-MPO" w:date="2018-01-22T15:22:00Z">
+        <w:r>
+          <w:t>. F</w:t>
+        </w:r>
+      </w:ins>
+      <w:ins w:id="5" w:author="DFO-MPO" w:date="2018-01-22T15:16:00Z">
+        <w:r>
+          <w:t xml:space="preserve">or example, Norwegian spring-spawning herring </w:t>
+        </w:r>
+      </w:ins>
+      <w:ins w:id="6" w:author="DFO-MPO" w:date="2018-01-22T15:20:00Z">
+        <w:r>
+          <w:t>stock collapsed in the late 1960s and remained at very low levels until the late 1980s</w:t>
+        </w:r>
+      </w:ins>
+      <w:ins w:id="7" w:author="DFO-MPO" w:date="2018-01-24T13:58:00Z">
+        <w:r>
+          <w:t xml:space="preserve"> </w:t>
+        </w:r>
+      </w:ins>
+      <w:ins w:id="8" w:author="DFO-MPO" w:date="2018-01-22T15:23:00Z">
+        <w:r>
+          <w:t>(</w:t>
+        </w:r>
+        <w:proofErr w:type="spellStart"/>
+        <w:r>
+          <w:t>Toresen</w:t>
+        </w:r>
+        <w:proofErr w:type="spellEnd"/>
+        <w:r>
+          <w:t xml:space="preserve"> and </w:t>
+        </w:r>
+        <w:proofErr w:type="spellStart"/>
+        <w:r>
+          <w:t>Ostvedt</w:t>
+        </w:r>
+        <w:proofErr w:type="spellEnd"/>
+        <w:r>
+          <w:t xml:space="preserve"> 2000</w:t>
+        </w:r>
+      </w:ins>
+      <w:ins w:id="9" w:author="DFO-MPO" w:date="2018-01-22T15:25:00Z">
+        <w:r>
+          <w:t xml:space="preserve">; </w:t>
+        </w:r>
+        <w:proofErr w:type="spellStart"/>
+        <w:r>
+          <w:t>Skagseth</w:t>
+        </w:r>
+        <w:proofErr w:type="spellEnd"/>
+        <w:r>
+          <w:t xml:space="preserve"> et al. 2015</w:t>
+        </w:r>
+      </w:ins>
+      <w:ins w:id="10" w:author="DFO-MPO" w:date="2018-01-22T15:23:00Z">
+        <w:r>
+          <w:t>)</w:t>
+        </w:r>
+      </w:ins>
+      <w:ins w:id="11" w:author="DFO-MPO" w:date="2018-01-24T12:02:00Z">
+        <w:r>
+          <w:t xml:space="preserve">; </w:t>
+        </w:r>
+      </w:ins>
+      <w:ins w:id="12" w:author="DFO-MPO" w:date="2018-01-24T14:13:00Z">
+        <w:r>
+          <w:t xml:space="preserve">and sardine and anchovy have decade-scale regimes of high and low abundances </w:t>
+        </w:r>
+      </w:ins>
+      <w:ins w:id="13" w:author="DFO-MPO" w:date="2018-01-24T14:35:00Z">
+        <w:r>
+          <w:t>where populations thrived for 20 to 30 years and then disappeared for similar periods</w:t>
+        </w:r>
+      </w:ins>
+      <w:ins w:id="14" w:author="DFO-MPO" w:date="2018-01-24T14:16:00Z">
+        <w:r>
+          <w:t xml:space="preserve"> (</w:t>
+        </w:r>
+        <w:proofErr w:type="spellStart"/>
+        <w:r>
+          <w:t>Schwartzlose</w:t>
+        </w:r>
+        <w:proofErr w:type="spellEnd"/>
+        <w:r>
+          <w:t xml:space="preserve"> et al. 1999</w:t>
+        </w:r>
+      </w:ins>
+      <w:ins w:id="15" w:author="DFO-MPO" w:date="2018-01-24T14:35:00Z">
+        <w:r>
+          <w:t xml:space="preserve">; Chavez et al. </w:t>
+        </w:r>
+      </w:ins>
+      <w:ins w:id="16" w:author="DFO-MPO" w:date="2018-01-24T14:36:00Z">
+        <w:r>
+          <w:t>2003</w:t>
+        </w:r>
+      </w:ins>
+      <w:ins w:id="17" w:author="DFO-MPO" w:date="2018-01-24T14:35:00Z">
+        <w:r>
+          <w:t>)</w:t>
+        </w:r>
+      </w:ins>
+      <w:ins w:id="18" w:author="DFO-MPO" w:date="2018-01-24T14:36:00Z">
+        <w:r>
+          <w:t>.</w:t>
+        </w:r>
+      </w:ins>
+      <w:ins w:id="19" w:author="DFO-MPO" w:date="2018-01-24T14:16:00Z">
+        <w:r>
+          <w:t xml:space="preserve"> </w:t>
+        </w:r>
+      </w:ins>
+      <w:ins w:id="20" w:author="DFO-MPO" w:date="2018-01-24T10:34:00Z">
+        <w:r>
+          <w:t xml:space="preserve"> </w:t>
+        </w:r>
+      </w:ins>
+      <w:ins w:id="21" w:author="DFO-MPO" w:date="2018-01-22T15:23:00Z">
+        <w:r>
+          <w:t xml:space="preserve"> </w:t>
+        </w:r>
+      </w:ins>
     </w:p>
     <w:p>
       <w:pPr>
@@ -1946,8 +2109,18 @@
         <w:t>spawners</w:t>
       </w:r>
       <w:proofErr w:type="spellEnd"/>
-      <w:r>
-        <w:t xml:space="preserve"> have been linked to bottom-up processes </w:t>
+      <w:ins w:id="22" w:author="DFO-MPO" w:date="2018-01-19T10:21:00Z">
+        <w:r>
+          <w:t xml:space="preserve">, </w:t>
+        </w:r>
+      </w:ins>
+      <w:del w:id="23" w:author="DFO-MPO" w:date="2018-01-19T10:21:00Z">
+        <w:r>
+          <w:delText xml:space="preserve"> </w:delText>
+        </w:r>
+      </w:del>
+      <w:r>
+        <w:t xml:space="preserve">have been linked to bottom-up processes </w:t>
       </w:r>
       <w:r>
         <w:fldChar w:fldCharType="begin">
@@ -2221,11 +2394,68 @@
         <w:rPr>
           <w:noProof/>
         </w:rPr>
-        <w:t>(Frank &amp; Leggett 1981, Leggett et al. 1984, Dalley et al. 2002, Buren et al. 2014, Obradovich et al. 2014, Murphy et al. 2018)</w:t>
+        <w:t xml:space="preserve">(Frank &amp; Leggett 1981, Leggett et al. 1984, Dalley et al. 2002, Buren et al. 2014, Obradovich et al. 2014, Murphy </w:t>
+      </w:r>
+      <w:r>
+        <w:rPr>
+          <w:noProof/>
+        </w:rPr>
+        <w:lastRenderedPageBreak/>
+        <w:t>et al. 2018)</w:t>
       </w:r>
       <w:r>
         <w:fldChar w:fldCharType="end"/>
       </w:r>
+      <w:ins w:id="24" w:author="DFO-MPO" w:date="2018-01-18T16:02:00Z">
+        <w:r>
+          <w:t xml:space="preserve"> with </w:t>
+        </w:r>
+      </w:ins>
+      <w:ins w:id="25" w:author="DFO-MPO" w:date="2018-01-19T11:25:00Z">
+        <w:r>
+          <w:t>little empirical</w:t>
+        </w:r>
+      </w:ins>
+      <w:ins w:id="26" w:author="DFO-MPO" w:date="2018-01-18T16:02:00Z">
+        <w:r>
+          <w:t xml:space="preserve"> evidence of top-down processes </w:t>
+        </w:r>
+      </w:ins>
+      <w:ins w:id="27" w:author="DFO-MPO" w:date="2018-01-19T10:40:00Z">
+        <w:r>
+          <w:t>(</w:t>
+        </w:r>
+      </w:ins>
+      <w:proofErr w:type="spellStart"/>
+      <w:ins w:id="28" w:author="DFO-MPO" w:date="2018-01-19T11:26:00Z">
+        <w:r>
+          <w:t>Carscadden</w:t>
+        </w:r>
+        <w:proofErr w:type="spellEnd"/>
+        <w:r>
+          <w:t xml:space="preserve"> et al. 2001, </w:t>
+        </w:r>
+      </w:ins>
+      <w:ins w:id="29" w:author="DFO-MPO" w:date="2018-01-19T10:40:00Z">
+        <w:r>
+          <w:t>Frank et al. 2005)</w:t>
+        </w:r>
+      </w:ins>
+      <w:ins w:id="30" w:author="DFO-MPO" w:date="2018-01-19T11:26:00Z">
+        <w:r>
+          <w:t xml:space="preserve"> </w:t>
+        </w:r>
+      </w:ins>
+      <w:ins w:id="31" w:author="DFO-MPO" w:date="2018-01-18T16:10:00Z">
+        <w:r>
+          <w:t>driving</w:t>
+        </w:r>
+      </w:ins>
+      <w:ins w:id="32" w:author="DFO-MPO" w:date="2018-01-18T16:04:00Z">
+        <w:r>
+          <w:t xml:space="preserve"> capelin population dynamics in Newfoundland</w:t>
+        </w:r>
+      </w:ins>
       <w:r>
         <w:t>.</w:t>
       </w:r>
@@ -2233,6 +2463,7 @@
     <w:p>
       <w:pPr>
         <w:rPr>
+          <w:moveTo w:id="33" w:author="DFO-MPO" w:date="2018-01-19T10:39:00Z"/>
           <w:rStyle w:val="fontstyle01"/>
           <w:rFonts w:asciiTheme="minorHAnsi" w:hAnsiTheme="minorHAnsi"/>
           <w:sz w:val="22"/>
@@ -2295,8 +2526,1054 @@
           <w:sz w:val="22"/>
           <w:szCs w:val="22"/>
         </w:rPr>
-        <w:t xml:space="preserve"> concluded that the capelin stock off Newfoundland and Labrador did not collapse. To reach this conclusion they analyzed several aspects of the biology of capelin (i.e. distribution and demography), some aspects of the surveys carried out by Fisheries and Oceans Canada, and the </w:t>
-      </w:r>
+        <w:t xml:space="preserve"> concluded that the capelin stock off Newfoundland and Labrador did not collapse. </w:t>
+      </w:r>
+      <w:ins w:id="34" w:author="DFO-MPO" w:date="2018-01-18T16:19:00Z">
+        <w:r>
+          <w:rPr>
+            <w:rStyle w:val="fontstyle01"/>
+            <w:rFonts w:asciiTheme="minorHAnsi" w:hAnsiTheme="minorHAnsi"/>
+            <w:sz w:val="22"/>
+            <w:szCs w:val="22"/>
+          </w:rPr>
+          <w:t>Th</w:t>
+        </w:r>
+      </w:ins>
+      <w:ins w:id="35" w:author="DFO-MPO" w:date="2018-01-19T09:00:00Z">
+        <w:r>
+          <w:rPr>
+            <w:rStyle w:val="fontstyle01"/>
+            <w:rFonts w:asciiTheme="minorHAnsi" w:hAnsiTheme="minorHAnsi"/>
+            <w:sz w:val="22"/>
+            <w:szCs w:val="22"/>
+          </w:rPr>
+          <w:t>e</w:t>
+        </w:r>
+      </w:ins>
+      <w:ins w:id="36" w:author="DFO-MPO" w:date="2018-01-18T16:19:00Z">
+        <w:r>
+          <w:rPr>
+            <w:rStyle w:val="fontstyle01"/>
+            <w:rFonts w:asciiTheme="minorHAnsi" w:hAnsiTheme="minorHAnsi"/>
+            <w:sz w:val="22"/>
+            <w:szCs w:val="22"/>
+          </w:rPr>
+          <w:t xml:space="preserve"> </w:t>
+        </w:r>
+      </w:ins>
+      <w:ins w:id="37" w:author="DFO-MPO" w:date="2018-01-18T16:21:00Z">
+        <w:r>
+          <w:rPr>
+            <w:rStyle w:val="fontstyle01"/>
+            <w:rFonts w:asciiTheme="minorHAnsi" w:hAnsiTheme="minorHAnsi"/>
+            <w:sz w:val="22"/>
+            <w:szCs w:val="22"/>
+          </w:rPr>
+          <w:t xml:space="preserve">debate </w:t>
+        </w:r>
+      </w:ins>
+      <w:ins w:id="38" w:author="DFO-MPO" w:date="2018-01-18T16:19:00Z">
+        <w:r>
+          <w:rPr>
+            <w:rStyle w:val="fontstyle01"/>
+            <w:rFonts w:asciiTheme="minorHAnsi" w:hAnsiTheme="minorHAnsi"/>
+            <w:sz w:val="22"/>
+            <w:szCs w:val="22"/>
+          </w:rPr>
+          <w:t>over the collapse or non-co</w:t>
+        </w:r>
+        <w:r>
+          <w:rPr>
+            <w:rStyle w:val="fontstyle01"/>
+            <w:rFonts w:asciiTheme="minorHAnsi" w:hAnsiTheme="minorHAnsi"/>
+            <w:sz w:val="22"/>
+            <w:szCs w:val="22"/>
+          </w:rPr>
+          <w:t xml:space="preserve">llapse of capelin </w:t>
+        </w:r>
+        <w:r>
+          <w:rPr>
+            <w:rStyle w:val="fontstyle01"/>
+            <w:rFonts w:asciiTheme="minorHAnsi" w:hAnsiTheme="minorHAnsi"/>
+            <w:sz w:val="22"/>
+            <w:szCs w:val="22"/>
+          </w:rPr>
+          <w:t>in the NL region</w:t>
+        </w:r>
+      </w:ins>
+      <w:ins w:id="39" w:author="DFO-MPO" w:date="2018-01-18T16:25:00Z">
+        <w:r>
+          <w:rPr>
+            <w:rStyle w:val="fontstyle01"/>
+            <w:rFonts w:asciiTheme="minorHAnsi" w:hAnsiTheme="minorHAnsi"/>
+            <w:sz w:val="22"/>
+            <w:szCs w:val="22"/>
+          </w:rPr>
+          <w:t xml:space="preserve"> is not new</w:t>
+        </w:r>
+      </w:ins>
+      <w:ins w:id="40" w:author="DFO-MPO" w:date="2018-01-18T16:20:00Z">
+        <w:r>
+          <w:rPr>
+            <w:rStyle w:val="fontstyle01"/>
+            <w:rFonts w:asciiTheme="minorHAnsi" w:hAnsiTheme="minorHAnsi"/>
+            <w:sz w:val="22"/>
+            <w:szCs w:val="22"/>
+          </w:rPr>
+          <w:t xml:space="preserve">, and it stems from the </w:t>
+        </w:r>
+      </w:ins>
+      <w:ins w:id="41" w:author="DFO-MPO" w:date="2018-01-22T09:22:00Z">
+        <w:r>
+          <w:rPr>
+            <w:rStyle w:val="fontstyle01"/>
+            <w:rFonts w:asciiTheme="minorHAnsi" w:hAnsiTheme="minorHAnsi"/>
+            <w:sz w:val="22"/>
+            <w:szCs w:val="22"/>
+          </w:rPr>
+          <w:t xml:space="preserve">unexplained </w:t>
+        </w:r>
+      </w:ins>
+      <w:ins w:id="42" w:author="DFO-MPO" w:date="2018-01-18T16:20:00Z">
+        <w:r>
+          <w:rPr>
+            <w:rStyle w:val="fontstyle01"/>
+            <w:rFonts w:asciiTheme="minorHAnsi" w:hAnsiTheme="minorHAnsi"/>
+            <w:sz w:val="22"/>
+            <w:szCs w:val="22"/>
+          </w:rPr>
+          <w:t>discordance between the inshor</w:t>
+        </w:r>
+        <w:r>
+          <w:rPr>
+            <w:rStyle w:val="fontstyle01"/>
+            <w:rFonts w:asciiTheme="minorHAnsi" w:hAnsiTheme="minorHAnsi"/>
+            <w:sz w:val="22"/>
+            <w:szCs w:val="22"/>
+          </w:rPr>
+          <w:t>e and offshore indices</w:t>
+        </w:r>
+        <w:r>
+          <w:rPr>
+            <w:rStyle w:val="fontstyle01"/>
+            <w:rFonts w:asciiTheme="minorHAnsi" w:hAnsiTheme="minorHAnsi"/>
+            <w:sz w:val="22"/>
+            <w:szCs w:val="22"/>
+          </w:rPr>
+          <w:t xml:space="preserve"> in the 1990s, where inshore indices suggested little chan</w:t>
+        </w:r>
+        <w:r>
+          <w:rPr>
+            <w:rStyle w:val="fontstyle01"/>
+            <w:rFonts w:asciiTheme="minorHAnsi" w:hAnsiTheme="minorHAnsi"/>
+            <w:sz w:val="22"/>
+            <w:szCs w:val="22"/>
+          </w:rPr>
+          <w:t xml:space="preserve">ge </w:t>
+        </w:r>
+      </w:ins>
+      <w:ins w:id="43" w:author="DFO-MPO" w:date="2018-01-22T09:16:00Z">
+        <w:r>
+          <w:rPr>
+            <w:rStyle w:val="fontstyle01"/>
+            <w:rFonts w:asciiTheme="minorHAnsi" w:hAnsiTheme="minorHAnsi"/>
+            <w:sz w:val="22"/>
+            <w:szCs w:val="22"/>
+          </w:rPr>
+          <w:t xml:space="preserve">in </w:t>
+        </w:r>
+      </w:ins>
+      <w:ins w:id="44" w:author="DFO-MPO" w:date="2018-01-18T16:20:00Z">
+        <w:r>
+          <w:rPr>
+            <w:rStyle w:val="fontstyle01"/>
+            <w:rFonts w:asciiTheme="minorHAnsi" w:hAnsiTheme="minorHAnsi"/>
+            <w:sz w:val="22"/>
+            <w:szCs w:val="22"/>
+          </w:rPr>
+          <w:t xml:space="preserve">capelin biomass </w:t>
+        </w:r>
+      </w:ins>
+      <w:ins w:id="45" w:author="DFO-MPO" w:date="2018-01-22T09:22:00Z">
+        <w:r>
+          <w:rPr>
+            <w:rStyle w:val="fontstyle01"/>
+            <w:rFonts w:asciiTheme="minorHAnsi" w:hAnsiTheme="minorHAnsi"/>
+            <w:sz w:val="22"/>
+            <w:szCs w:val="22"/>
+          </w:rPr>
+          <w:t>since the</w:t>
+        </w:r>
+      </w:ins>
+      <w:ins w:id="46" w:author="DFO-MPO" w:date="2018-01-22T09:16:00Z">
+        <w:r>
+          <w:rPr>
+            <w:rStyle w:val="fontstyle01"/>
+            <w:rFonts w:asciiTheme="minorHAnsi" w:hAnsiTheme="minorHAnsi"/>
+            <w:sz w:val="22"/>
+            <w:szCs w:val="22"/>
+          </w:rPr>
+          <w:t xml:space="preserve"> 1980s </w:t>
+        </w:r>
+      </w:ins>
+      <w:ins w:id="47" w:author="DFO-MPO" w:date="2018-01-18T16:20:00Z">
+        <w:r>
+          <w:rPr>
+            <w:rStyle w:val="fontstyle01"/>
+            <w:rFonts w:asciiTheme="minorHAnsi" w:hAnsiTheme="minorHAnsi"/>
+            <w:sz w:val="22"/>
+            <w:szCs w:val="22"/>
+          </w:rPr>
+          <w:t xml:space="preserve">while the offshore acoustic survey found </w:t>
+        </w:r>
+      </w:ins>
+      <w:ins w:id="48" w:author="DFO-MPO" w:date="2018-01-22T09:22:00Z">
+        <w:r>
+          <w:rPr>
+            <w:rStyle w:val="fontstyle01"/>
+            <w:rFonts w:asciiTheme="minorHAnsi" w:hAnsiTheme="minorHAnsi"/>
+            <w:sz w:val="22"/>
+            <w:szCs w:val="22"/>
+          </w:rPr>
+          <w:t>a dramatic decrease in capelin biomass</w:t>
+        </w:r>
+      </w:ins>
+      <w:ins w:id="49" w:author="DFO-MPO" w:date="2018-01-18T16:22:00Z">
+        <w:r>
+          <w:rPr>
+            <w:rStyle w:val="fontstyle01"/>
+            <w:rFonts w:asciiTheme="minorHAnsi" w:hAnsiTheme="minorHAnsi"/>
+            <w:sz w:val="22"/>
+            <w:szCs w:val="22"/>
+          </w:rPr>
+          <w:t xml:space="preserve"> (</w:t>
+        </w:r>
+      </w:ins>
+      <w:ins w:id="50" w:author="DFO-MPO" w:date="2018-01-19T10:50:00Z">
+        <w:r>
+          <w:rPr>
+            <w:rStyle w:val="fontstyle01"/>
+            <w:rFonts w:asciiTheme="minorHAnsi" w:hAnsiTheme="minorHAnsi"/>
+            <w:sz w:val="22"/>
+            <w:szCs w:val="22"/>
+          </w:rPr>
+          <w:t>DFO 2001</w:t>
+        </w:r>
+        <w:r>
+          <w:rPr>
+            <w:rStyle w:val="fontstyle01"/>
+            <w:rFonts w:asciiTheme="minorHAnsi" w:hAnsiTheme="minorHAnsi"/>
+            <w:sz w:val="22"/>
+            <w:szCs w:val="22"/>
+          </w:rPr>
+          <w:t>,</w:t>
+        </w:r>
+      </w:ins>
+      <w:ins w:id="51" w:author="DFO-MPO" w:date="2018-01-19T12:04:00Z">
+        <w:r>
+          <w:rPr>
+            <w:rStyle w:val="fontstyle01"/>
+            <w:rFonts w:asciiTheme="minorHAnsi" w:hAnsiTheme="minorHAnsi"/>
+            <w:sz w:val="22"/>
+            <w:szCs w:val="22"/>
+          </w:rPr>
+          <w:t xml:space="preserve"> </w:t>
+        </w:r>
+      </w:ins>
+      <w:ins w:id="52" w:author="DFO-MPO" w:date="2018-01-19T11:38:00Z">
+        <w:r>
+          <w:rPr>
+            <w:rStyle w:val="fontstyle01"/>
+            <w:rFonts w:asciiTheme="minorHAnsi" w:hAnsiTheme="minorHAnsi"/>
+            <w:sz w:val="22"/>
+            <w:szCs w:val="22"/>
+          </w:rPr>
+          <w:t>Nakashima 1996,</w:t>
+        </w:r>
+      </w:ins>
+      <w:ins w:id="53" w:author="DFO-MPO" w:date="2018-01-19T10:50:00Z">
+        <w:r>
+          <w:rPr>
+            <w:rStyle w:val="fontstyle01"/>
+            <w:rFonts w:asciiTheme="minorHAnsi" w:hAnsiTheme="minorHAnsi"/>
+            <w:sz w:val="22"/>
+            <w:szCs w:val="22"/>
+          </w:rPr>
+          <w:t xml:space="preserve"> </w:t>
+        </w:r>
+      </w:ins>
+      <w:proofErr w:type="spellStart"/>
+      <w:ins w:id="54" w:author="DFO-MPO" w:date="2018-01-18T16:22:00Z">
+        <w:r>
+          <w:rPr>
+            <w:rStyle w:val="fontstyle01"/>
+            <w:rFonts w:asciiTheme="minorHAnsi" w:hAnsiTheme="minorHAnsi"/>
+            <w:sz w:val="22"/>
+            <w:szCs w:val="22"/>
+          </w:rPr>
+          <w:t>Carscadden</w:t>
+        </w:r>
+        <w:proofErr w:type="spellEnd"/>
+        <w:r>
+          <w:rPr>
+            <w:rStyle w:val="fontstyle01"/>
+            <w:rFonts w:asciiTheme="minorHAnsi" w:hAnsiTheme="minorHAnsi"/>
+            <w:sz w:val="22"/>
+            <w:szCs w:val="22"/>
+          </w:rPr>
+          <w:t xml:space="preserve"> </w:t>
+        </w:r>
+      </w:ins>
+      <w:ins w:id="55" w:author="DFO-MPO" w:date="2018-01-18T16:23:00Z">
+        <w:r>
+          <w:rPr>
+            <w:rStyle w:val="fontstyle01"/>
+            <w:rFonts w:asciiTheme="minorHAnsi" w:hAnsiTheme="minorHAnsi"/>
+            <w:sz w:val="22"/>
+            <w:szCs w:val="22"/>
+          </w:rPr>
+          <w:t>and Nakashima 1997</w:t>
+        </w:r>
+      </w:ins>
+      <w:ins w:id="56" w:author="DFO-MPO" w:date="2018-01-19T11:25:00Z">
+        <w:r>
+          <w:rPr>
+            <w:rStyle w:val="fontstyle01"/>
+            <w:rFonts w:asciiTheme="minorHAnsi" w:hAnsiTheme="minorHAnsi"/>
+            <w:sz w:val="22"/>
+            <w:szCs w:val="22"/>
+          </w:rPr>
+          <w:t xml:space="preserve">, </w:t>
+        </w:r>
+        <w:proofErr w:type="spellStart"/>
+        <w:r>
+          <w:rPr>
+            <w:rStyle w:val="fontstyle01"/>
+            <w:rFonts w:asciiTheme="minorHAnsi" w:hAnsiTheme="minorHAnsi"/>
+            <w:sz w:val="22"/>
+            <w:szCs w:val="22"/>
+          </w:rPr>
+          <w:t>Carscadden</w:t>
+        </w:r>
+        <w:proofErr w:type="spellEnd"/>
+        <w:r>
+          <w:rPr>
+            <w:rStyle w:val="fontstyle01"/>
+            <w:rFonts w:asciiTheme="minorHAnsi" w:hAnsiTheme="minorHAnsi"/>
+            <w:sz w:val="22"/>
+            <w:szCs w:val="22"/>
+          </w:rPr>
+          <w:t xml:space="preserve"> et al. 2001</w:t>
+        </w:r>
+      </w:ins>
+      <w:ins w:id="57" w:author="DFO-MPO" w:date="2018-01-18T16:23:00Z">
+        <w:r>
+          <w:rPr>
+            <w:rStyle w:val="fontstyle01"/>
+            <w:rFonts w:asciiTheme="minorHAnsi" w:hAnsiTheme="minorHAnsi"/>
+            <w:sz w:val="22"/>
+            <w:szCs w:val="22"/>
+          </w:rPr>
+          <w:t>)</w:t>
+        </w:r>
+      </w:ins>
+      <w:ins w:id="58" w:author="DFO-MPO" w:date="2018-01-18T16:20:00Z">
+        <w:r>
+          <w:rPr>
+            <w:rStyle w:val="fontstyle01"/>
+            <w:rFonts w:asciiTheme="minorHAnsi" w:hAnsiTheme="minorHAnsi"/>
+            <w:sz w:val="22"/>
+            <w:szCs w:val="22"/>
+          </w:rPr>
+          <w:t xml:space="preserve">. </w:t>
+        </w:r>
+      </w:ins>
+      <w:ins w:id="59" w:author="DFO-MPO" w:date="2018-01-19T11:29:00Z">
+        <w:r>
+          <w:rPr>
+            <w:rStyle w:val="fontstyle01"/>
+            <w:rFonts w:asciiTheme="minorHAnsi" w:hAnsiTheme="minorHAnsi"/>
+            <w:sz w:val="22"/>
+            <w:szCs w:val="22"/>
+          </w:rPr>
+          <w:t xml:space="preserve">And </w:t>
+        </w:r>
+      </w:ins>
+      <w:ins w:id="60" w:author="DFO-MPO" w:date="2018-01-19T11:31:00Z">
+        <w:r>
+          <w:rPr>
+            <w:rStyle w:val="fontstyle01"/>
+            <w:rFonts w:asciiTheme="minorHAnsi" w:hAnsiTheme="minorHAnsi"/>
+            <w:sz w:val="22"/>
+            <w:szCs w:val="22"/>
+          </w:rPr>
+          <w:t xml:space="preserve">while this discordance resulted in the </w:t>
+        </w:r>
+      </w:ins>
+      <w:ins w:id="61" w:author="DFO-MPO" w:date="2018-01-19T11:29:00Z">
+        <w:r>
+          <w:rPr>
+            <w:rStyle w:val="fontstyle01"/>
+            <w:rFonts w:asciiTheme="minorHAnsi" w:hAnsiTheme="minorHAnsi"/>
+            <w:sz w:val="22"/>
+            <w:szCs w:val="22"/>
+          </w:rPr>
+          <w:t>exclusion</w:t>
+        </w:r>
+      </w:ins>
+      <w:ins w:id="62" w:author="DFO-MPO" w:date="2018-01-19T08:57:00Z">
+        <w:r>
+          <w:rPr>
+            <w:rStyle w:val="fontstyle01"/>
+            <w:rFonts w:asciiTheme="minorHAnsi" w:hAnsiTheme="minorHAnsi"/>
+            <w:sz w:val="22"/>
+            <w:szCs w:val="22"/>
+          </w:rPr>
+          <w:t xml:space="preserve"> of </w:t>
+        </w:r>
+      </w:ins>
+      <w:ins w:id="63" w:author="DFO-MPO" w:date="2018-01-18T16:21:00Z">
+        <w:r>
+          <w:rPr>
+            <w:rStyle w:val="fontstyle01"/>
+            <w:rFonts w:asciiTheme="minorHAnsi" w:hAnsiTheme="minorHAnsi"/>
+            <w:sz w:val="22"/>
+            <w:szCs w:val="22"/>
+          </w:rPr>
+          <w:t xml:space="preserve">the </w:t>
+        </w:r>
+      </w:ins>
+      <w:ins w:id="64" w:author="DFO-MPO" w:date="2018-01-19T11:30:00Z">
+        <w:r>
+          <w:rPr>
+            <w:rStyle w:val="fontstyle01"/>
+            <w:rFonts w:asciiTheme="minorHAnsi" w:hAnsiTheme="minorHAnsi"/>
+            <w:sz w:val="22"/>
+            <w:szCs w:val="22"/>
+          </w:rPr>
+          <w:t xml:space="preserve">offshore </w:t>
+        </w:r>
+      </w:ins>
+      <w:ins w:id="65" w:author="DFO-MPO" w:date="2018-01-18T16:21:00Z">
+        <w:r>
+          <w:rPr>
+            <w:rStyle w:val="fontstyle01"/>
+            <w:rFonts w:asciiTheme="minorHAnsi" w:hAnsiTheme="minorHAnsi"/>
+            <w:sz w:val="22"/>
+            <w:szCs w:val="22"/>
+          </w:rPr>
+          <w:t xml:space="preserve">acoustic survey </w:t>
+        </w:r>
+      </w:ins>
+      <w:ins w:id="66" w:author="DFO-MPO" w:date="2018-01-19T11:01:00Z">
+        <w:r>
+          <w:rPr>
+            <w:rStyle w:val="fontstyle01"/>
+            <w:rFonts w:asciiTheme="minorHAnsi" w:hAnsiTheme="minorHAnsi"/>
+            <w:sz w:val="22"/>
+            <w:szCs w:val="22"/>
+          </w:rPr>
+          <w:t xml:space="preserve">as an input into </w:t>
+        </w:r>
+      </w:ins>
+      <w:ins w:id="67" w:author="DFO-MPO" w:date="2018-01-19T10:36:00Z">
+        <w:r>
+          <w:rPr>
+            <w:rStyle w:val="fontstyle01"/>
+            <w:rFonts w:asciiTheme="minorHAnsi" w:hAnsiTheme="minorHAnsi"/>
+            <w:sz w:val="22"/>
+            <w:szCs w:val="22"/>
+          </w:rPr>
+          <w:t>the capelin</w:t>
+        </w:r>
+      </w:ins>
+      <w:ins w:id="68" w:author="DFO-MPO" w:date="2018-01-18T16:21:00Z">
+        <w:r>
+          <w:rPr>
+            <w:rStyle w:val="fontstyle01"/>
+            <w:rFonts w:asciiTheme="minorHAnsi" w:hAnsiTheme="minorHAnsi"/>
+            <w:sz w:val="22"/>
+            <w:szCs w:val="22"/>
+          </w:rPr>
+          <w:t xml:space="preserve"> </w:t>
+        </w:r>
+        <w:r>
+          <w:rPr>
+            <w:rStyle w:val="fontstyle01"/>
+            <w:rFonts w:asciiTheme="minorHAnsi" w:hAnsiTheme="minorHAnsi"/>
+            <w:sz w:val="22"/>
+            <w:szCs w:val="22"/>
+          </w:rPr>
+          <w:t>multiplicative year-class model</w:t>
+        </w:r>
+      </w:ins>
+      <w:ins w:id="69" w:author="DFO-MPO" w:date="2018-01-19T11:29:00Z">
+        <w:r>
+          <w:rPr>
+            <w:rStyle w:val="fontstyle01"/>
+            <w:rFonts w:asciiTheme="minorHAnsi" w:hAnsiTheme="minorHAnsi"/>
+            <w:sz w:val="22"/>
+            <w:szCs w:val="22"/>
+          </w:rPr>
+          <w:t>, this model</w:t>
+        </w:r>
+      </w:ins>
+      <w:ins w:id="70" w:author="DFO-MPO" w:date="2018-01-19T12:04:00Z">
+        <w:r>
+          <w:rPr>
+            <w:rStyle w:val="fontstyle01"/>
+            <w:rFonts w:asciiTheme="minorHAnsi" w:hAnsiTheme="minorHAnsi"/>
+            <w:sz w:val="22"/>
+            <w:szCs w:val="22"/>
+          </w:rPr>
+          <w:t xml:space="preserve"> still </w:t>
+        </w:r>
+      </w:ins>
+      <w:ins w:id="71" w:author="DFO-MPO" w:date="2018-01-19T11:29:00Z">
+        <w:r>
+          <w:rPr>
+            <w:rStyle w:val="fontstyle01"/>
+            <w:rFonts w:asciiTheme="minorHAnsi" w:hAnsiTheme="minorHAnsi"/>
+            <w:sz w:val="22"/>
+            <w:szCs w:val="22"/>
+          </w:rPr>
+          <w:t xml:space="preserve">had </w:t>
+        </w:r>
+      </w:ins>
+      <w:ins w:id="72" w:author="DFO-MPO" w:date="2018-01-22T09:18:00Z">
+        <w:r>
+          <w:rPr>
+            <w:rStyle w:val="fontstyle01"/>
+            <w:rFonts w:asciiTheme="minorHAnsi" w:hAnsiTheme="minorHAnsi"/>
+            <w:sz w:val="22"/>
+            <w:szCs w:val="22"/>
+          </w:rPr>
+          <w:t>large</w:t>
+        </w:r>
+      </w:ins>
+      <w:ins w:id="73" w:author="DFO-MPO" w:date="2018-01-19T11:29:00Z">
+        <w:r>
+          <w:rPr>
+            <w:rStyle w:val="fontstyle01"/>
+            <w:rFonts w:asciiTheme="minorHAnsi" w:hAnsiTheme="minorHAnsi"/>
+            <w:sz w:val="22"/>
+            <w:szCs w:val="22"/>
+          </w:rPr>
+          <w:t xml:space="preserve"> statistical uncertainties</w:t>
+        </w:r>
+      </w:ins>
+      <w:ins w:id="74" w:author="DFO-MPO" w:date="2018-01-19T10:00:00Z">
+        <w:r>
+          <w:rPr>
+            <w:rStyle w:val="fontstyle01"/>
+            <w:rFonts w:asciiTheme="minorHAnsi" w:hAnsiTheme="minorHAnsi"/>
+            <w:sz w:val="22"/>
+            <w:szCs w:val="22"/>
+          </w:rPr>
+          <w:t xml:space="preserve"> (Evans and Nakashima 2002)</w:t>
+        </w:r>
+      </w:ins>
+      <w:ins w:id="75" w:author="DFO-MPO" w:date="2018-01-22T09:23:00Z">
+        <w:r>
+          <w:rPr>
+            <w:rStyle w:val="fontstyle01"/>
+            <w:rFonts w:asciiTheme="minorHAnsi" w:hAnsiTheme="minorHAnsi"/>
+            <w:sz w:val="22"/>
+            <w:szCs w:val="22"/>
+          </w:rPr>
+          <w:t xml:space="preserve">, suggesting that the inshore indices </w:t>
+        </w:r>
+      </w:ins>
+      <w:ins w:id="76" w:author="DFO-MPO" w:date="2018-01-22T09:24:00Z">
+        <w:r>
+          <w:rPr>
+            <w:rStyle w:val="fontstyle01"/>
+            <w:rFonts w:asciiTheme="minorHAnsi" w:hAnsiTheme="minorHAnsi"/>
+            <w:sz w:val="22"/>
+            <w:szCs w:val="22"/>
+          </w:rPr>
+          <w:t>alone did not explain</w:t>
+        </w:r>
+      </w:ins>
+      <w:ins w:id="77" w:author="DFO-MPO" w:date="2018-01-22T09:23:00Z">
+        <w:r>
+          <w:rPr>
+            <w:rStyle w:val="fontstyle01"/>
+            <w:rFonts w:asciiTheme="minorHAnsi" w:hAnsiTheme="minorHAnsi"/>
+            <w:sz w:val="22"/>
+            <w:szCs w:val="22"/>
+          </w:rPr>
+          <w:t xml:space="preserve"> </w:t>
+        </w:r>
+      </w:ins>
+      <w:ins w:id="78" w:author="DFO-MPO" w:date="2018-01-22T09:24:00Z">
+        <w:r>
+          <w:rPr>
+            <w:rStyle w:val="fontstyle01"/>
+            <w:rFonts w:asciiTheme="minorHAnsi" w:hAnsiTheme="minorHAnsi"/>
+            <w:sz w:val="22"/>
+            <w:szCs w:val="22"/>
+          </w:rPr>
+          <w:t xml:space="preserve">capelin </w:t>
+        </w:r>
+      </w:ins>
+      <w:ins w:id="79" w:author="DFO-MPO" w:date="2018-01-22T09:23:00Z">
+        <w:r>
+          <w:rPr>
+            <w:rStyle w:val="fontstyle01"/>
+            <w:rFonts w:asciiTheme="minorHAnsi" w:hAnsiTheme="minorHAnsi"/>
+            <w:sz w:val="22"/>
+            <w:szCs w:val="22"/>
+          </w:rPr>
+          <w:t>year class variability</w:t>
+        </w:r>
+      </w:ins>
+      <w:ins w:id="80" w:author="DFO-MPO" w:date="2018-01-18T16:21:00Z">
+        <w:r>
+          <w:rPr>
+            <w:rStyle w:val="fontstyle01"/>
+            <w:rFonts w:asciiTheme="minorHAnsi" w:hAnsiTheme="minorHAnsi"/>
+            <w:sz w:val="22"/>
+            <w:szCs w:val="22"/>
+          </w:rPr>
+          <w:t xml:space="preserve">. </w:t>
+        </w:r>
+      </w:ins>
+      <w:ins w:id="81" w:author="DFO-MPO" w:date="2018-01-19T10:36:00Z">
+        <w:r>
+          <w:rPr>
+            <w:rStyle w:val="fontstyle01"/>
+            <w:rFonts w:asciiTheme="minorHAnsi" w:hAnsiTheme="minorHAnsi"/>
+            <w:sz w:val="22"/>
+            <w:szCs w:val="22"/>
+          </w:rPr>
+          <w:t>This model is no</w:t>
+        </w:r>
+      </w:ins>
+      <w:ins w:id="82" w:author="DFO-MPO" w:date="2018-01-19T10:38:00Z">
+        <w:r>
+          <w:rPr>
+            <w:rStyle w:val="fontstyle01"/>
+            <w:rFonts w:asciiTheme="minorHAnsi" w:hAnsiTheme="minorHAnsi"/>
+            <w:sz w:val="22"/>
+            <w:szCs w:val="22"/>
+          </w:rPr>
+          <w:t xml:space="preserve"> longer in use as the number of inshore indices </w:t>
+        </w:r>
+      </w:ins>
+      <w:ins w:id="83" w:author="DFO-MPO" w:date="2018-01-19T10:41:00Z">
+        <w:r>
+          <w:rPr>
+            <w:rStyle w:val="fontstyle01"/>
+            <w:rFonts w:asciiTheme="minorHAnsi" w:hAnsiTheme="minorHAnsi"/>
+            <w:sz w:val="22"/>
+            <w:szCs w:val="22"/>
+          </w:rPr>
+          <w:t xml:space="preserve">collected </w:t>
+        </w:r>
+      </w:ins>
+      <w:ins w:id="84" w:author="DFO-MPO" w:date="2018-01-19T10:38:00Z">
+        <w:r>
+          <w:rPr>
+            <w:rStyle w:val="fontstyle01"/>
+            <w:rFonts w:asciiTheme="minorHAnsi" w:hAnsiTheme="minorHAnsi"/>
+            <w:sz w:val="22"/>
+            <w:szCs w:val="22"/>
+          </w:rPr>
+          <w:t>ha</w:t>
+        </w:r>
+      </w:ins>
+      <w:ins w:id="85" w:author="DFO-MPO" w:date="2018-01-19T10:41:00Z">
+        <w:r>
+          <w:rPr>
+            <w:rStyle w:val="fontstyle01"/>
+            <w:rFonts w:asciiTheme="minorHAnsi" w:hAnsiTheme="minorHAnsi"/>
+            <w:sz w:val="22"/>
+            <w:szCs w:val="22"/>
+          </w:rPr>
+          <w:t>s</w:t>
+        </w:r>
+      </w:ins>
+      <w:ins w:id="86" w:author="DFO-MPO" w:date="2018-01-19T10:38:00Z">
+        <w:r>
+          <w:rPr>
+            <w:rStyle w:val="fontstyle01"/>
+            <w:rFonts w:asciiTheme="minorHAnsi" w:hAnsiTheme="minorHAnsi"/>
+            <w:sz w:val="22"/>
+            <w:szCs w:val="22"/>
+          </w:rPr>
+          <w:t xml:space="preserve"> been reduced over time</w:t>
+        </w:r>
+      </w:ins>
+      <w:ins w:id="87" w:author="DFO-MPO" w:date="2018-01-19T11:01:00Z">
+        <w:r>
+          <w:rPr>
+            <w:rStyle w:val="fontstyle01"/>
+            <w:rFonts w:asciiTheme="minorHAnsi" w:hAnsiTheme="minorHAnsi"/>
+            <w:sz w:val="22"/>
+            <w:szCs w:val="22"/>
+          </w:rPr>
+          <w:t xml:space="preserve"> (</w:t>
+        </w:r>
+      </w:ins>
+      <w:ins w:id="88" w:author="DFO-MPO" w:date="2018-01-19T11:32:00Z">
+        <w:r>
+          <w:rPr>
+            <w:rStyle w:val="fontstyle01"/>
+            <w:rFonts w:asciiTheme="minorHAnsi" w:hAnsiTheme="minorHAnsi"/>
+            <w:sz w:val="22"/>
+            <w:szCs w:val="22"/>
+          </w:rPr>
+          <w:t>DFO 2000</w:t>
+        </w:r>
+      </w:ins>
+      <w:ins w:id="89" w:author="DFO-MPO" w:date="2018-01-19T11:01:00Z">
+        <w:r>
+          <w:rPr>
+            <w:rStyle w:val="fontstyle01"/>
+            <w:rFonts w:asciiTheme="minorHAnsi" w:hAnsiTheme="minorHAnsi"/>
+            <w:sz w:val="22"/>
+            <w:szCs w:val="22"/>
+          </w:rPr>
+          <w:t>)</w:t>
+        </w:r>
+      </w:ins>
+      <w:ins w:id="90" w:author="DFO-MPO" w:date="2018-01-19T11:37:00Z">
+        <w:r>
+          <w:rPr>
+            <w:rStyle w:val="fontstyle01"/>
+            <w:rFonts w:asciiTheme="minorHAnsi" w:hAnsiTheme="minorHAnsi"/>
+            <w:sz w:val="22"/>
+            <w:szCs w:val="22"/>
+          </w:rPr>
+          <w:t>. S</w:t>
+        </w:r>
+      </w:ins>
+      <w:ins w:id="91" w:author="DFO-MPO" w:date="2018-01-18T16:27:00Z">
+        <w:r>
+          <w:rPr>
+            <w:rStyle w:val="fontstyle01"/>
+            <w:rFonts w:asciiTheme="minorHAnsi" w:hAnsiTheme="minorHAnsi"/>
+            <w:sz w:val="22"/>
+            <w:szCs w:val="22"/>
+          </w:rPr>
+          <w:t>ince 1999</w:t>
+        </w:r>
+      </w:ins>
+      <w:ins w:id="92" w:author="DFO-MPO" w:date="2018-01-19T10:06:00Z">
+        <w:r>
+          <w:rPr>
+            <w:rStyle w:val="fontstyle01"/>
+            <w:rFonts w:asciiTheme="minorHAnsi" w:hAnsiTheme="minorHAnsi"/>
+            <w:sz w:val="22"/>
+            <w:szCs w:val="22"/>
+          </w:rPr>
+          <w:t>,</w:t>
+        </w:r>
+      </w:ins>
+      <w:ins w:id="93" w:author="DFO-MPO" w:date="2018-01-18T16:27:00Z">
+        <w:r>
+          <w:rPr>
+            <w:rStyle w:val="fontstyle01"/>
+            <w:rFonts w:asciiTheme="minorHAnsi" w:hAnsiTheme="minorHAnsi"/>
+            <w:sz w:val="22"/>
+            <w:szCs w:val="22"/>
+          </w:rPr>
+          <w:t xml:space="preserve"> the offshore acoustic </w:t>
+        </w:r>
+      </w:ins>
+      <w:ins w:id="94" w:author="DFO-MPO" w:date="2018-01-19T09:04:00Z">
+        <w:r>
+          <w:rPr>
+            <w:rStyle w:val="fontstyle01"/>
+            <w:rFonts w:asciiTheme="minorHAnsi" w:hAnsiTheme="minorHAnsi"/>
+            <w:sz w:val="22"/>
+            <w:szCs w:val="22"/>
+          </w:rPr>
+          <w:t xml:space="preserve">survey </w:t>
+        </w:r>
+      </w:ins>
+      <w:ins w:id="95" w:author="DFO-MPO" w:date="2018-01-19T11:02:00Z">
+        <w:r>
+          <w:rPr>
+            <w:rStyle w:val="fontstyle01"/>
+            <w:rFonts w:asciiTheme="minorHAnsi" w:hAnsiTheme="minorHAnsi"/>
+            <w:sz w:val="22"/>
+            <w:szCs w:val="22"/>
+          </w:rPr>
+          <w:t xml:space="preserve">is considered </w:t>
+        </w:r>
+      </w:ins>
+      <w:ins w:id="96" w:author="DFO-MPO" w:date="2018-01-18T16:27:00Z">
+        <w:r>
+          <w:rPr>
+            <w:rStyle w:val="fontstyle01"/>
+            <w:rFonts w:asciiTheme="minorHAnsi" w:hAnsiTheme="minorHAnsi"/>
+            <w:sz w:val="22"/>
+            <w:szCs w:val="22"/>
+          </w:rPr>
+          <w:t xml:space="preserve">the best method to </w:t>
+        </w:r>
+      </w:ins>
+      <w:ins w:id="97" w:author="DFO-MPO" w:date="2018-01-19T12:15:00Z">
+        <w:r>
+          <w:rPr>
+            <w:rStyle w:val="fontstyle01"/>
+            <w:rFonts w:asciiTheme="minorHAnsi" w:hAnsiTheme="minorHAnsi"/>
+            <w:sz w:val="22"/>
+            <w:szCs w:val="22"/>
+          </w:rPr>
+          <w:t>obtain</w:t>
+        </w:r>
+      </w:ins>
+      <w:ins w:id="98" w:author="DFO-MPO" w:date="2018-01-19T09:04:00Z">
+        <w:r>
+          <w:rPr>
+            <w:rStyle w:val="fontstyle01"/>
+            <w:rFonts w:asciiTheme="minorHAnsi" w:hAnsiTheme="minorHAnsi"/>
+            <w:sz w:val="22"/>
+            <w:szCs w:val="22"/>
+          </w:rPr>
+          <w:t xml:space="preserve"> </w:t>
+        </w:r>
+      </w:ins>
+      <w:ins w:id="99" w:author="DFO-MPO" w:date="2018-01-19T12:04:00Z">
+        <w:r>
+          <w:rPr>
+            <w:rStyle w:val="fontstyle01"/>
+            <w:rFonts w:asciiTheme="minorHAnsi" w:hAnsiTheme="minorHAnsi"/>
+            <w:sz w:val="22"/>
+            <w:szCs w:val="22"/>
+          </w:rPr>
+          <w:t xml:space="preserve">an index of </w:t>
+        </w:r>
+      </w:ins>
+      <w:ins w:id="100" w:author="DFO-MPO" w:date="2018-01-19T09:04:00Z">
+        <w:r>
+          <w:rPr>
+            <w:rStyle w:val="fontstyle01"/>
+            <w:rFonts w:asciiTheme="minorHAnsi" w:hAnsiTheme="minorHAnsi"/>
+            <w:sz w:val="22"/>
+            <w:szCs w:val="22"/>
+          </w:rPr>
+          <w:t xml:space="preserve">the immature </w:t>
+        </w:r>
+      </w:ins>
+      <w:ins w:id="101" w:author="DFO-MPO" w:date="2018-01-18T16:27:00Z">
+        <w:r>
+          <w:rPr>
+            <w:rStyle w:val="fontstyle01"/>
+            <w:rFonts w:asciiTheme="minorHAnsi" w:hAnsiTheme="minorHAnsi"/>
+            <w:sz w:val="22"/>
+            <w:szCs w:val="22"/>
+          </w:rPr>
+          <w:t>capelin biomas</w:t>
+        </w:r>
+      </w:ins>
+      <w:ins w:id="102" w:author="DFO-MPO" w:date="2018-01-19T10:47:00Z">
+        <w:r>
+          <w:rPr>
+            <w:rStyle w:val="fontstyle01"/>
+            <w:rFonts w:asciiTheme="minorHAnsi" w:hAnsiTheme="minorHAnsi"/>
+            <w:sz w:val="22"/>
+            <w:szCs w:val="22"/>
+          </w:rPr>
+          <w:t>s</w:t>
+        </w:r>
+      </w:ins>
+      <w:ins w:id="103" w:author="DFO-MPO" w:date="2018-01-19T10:54:00Z">
+        <w:r>
+          <w:rPr>
+            <w:rStyle w:val="fontstyle01"/>
+            <w:rFonts w:asciiTheme="minorHAnsi" w:hAnsiTheme="minorHAnsi"/>
+            <w:sz w:val="22"/>
+            <w:szCs w:val="22"/>
+          </w:rPr>
+          <w:t xml:space="preserve"> </w:t>
+        </w:r>
+      </w:ins>
+      <w:ins w:id="104" w:author="DFO-MPO" w:date="2018-01-19T12:13:00Z">
+        <w:r>
+          <w:rPr>
+            <w:rStyle w:val="fontstyle01"/>
+            <w:rFonts w:asciiTheme="minorHAnsi" w:hAnsiTheme="minorHAnsi"/>
+            <w:sz w:val="22"/>
+            <w:szCs w:val="22"/>
+          </w:rPr>
+          <w:t xml:space="preserve">in NL </w:t>
+        </w:r>
+      </w:ins>
+      <w:ins w:id="105" w:author="DFO-MPO" w:date="2018-01-19T10:54:00Z">
+        <w:r>
+          <w:rPr>
+            <w:rStyle w:val="fontstyle01"/>
+            <w:rFonts w:asciiTheme="minorHAnsi" w:hAnsiTheme="minorHAnsi"/>
+            <w:sz w:val="22"/>
+            <w:szCs w:val="22"/>
+          </w:rPr>
+          <w:t>(O’Driscoll et al. 2002</w:t>
+        </w:r>
+      </w:ins>
+      <w:ins w:id="106" w:author="DFO-MPO" w:date="2018-01-19T10:56:00Z">
+        <w:r>
+          <w:rPr>
+            <w:rStyle w:val="fontstyle01"/>
+            <w:rFonts w:asciiTheme="minorHAnsi" w:hAnsiTheme="minorHAnsi"/>
+            <w:sz w:val="22"/>
+            <w:szCs w:val="22"/>
+          </w:rPr>
+          <w:t>, Mowbray 2014</w:t>
+        </w:r>
+      </w:ins>
+      <w:ins w:id="107" w:author="DFO-MPO" w:date="2018-01-19T10:54:00Z">
+        <w:r>
+          <w:rPr>
+            <w:rStyle w:val="fontstyle01"/>
+            <w:rFonts w:asciiTheme="minorHAnsi" w:hAnsiTheme="minorHAnsi"/>
+            <w:sz w:val="22"/>
+            <w:szCs w:val="22"/>
+          </w:rPr>
+          <w:t>)</w:t>
+        </w:r>
+      </w:ins>
+      <w:ins w:id="108" w:author="DFO-MPO" w:date="2018-01-19T10:19:00Z">
+        <w:r>
+          <w:rPr>
+            <w:rStyle w:val="fontstyle01"/>
+            <w:rFonts w:asciiTheme="minorHAnsi" w:hAnsiTheme="minorHAnsi"/>
+            <w:sz w:val="22"/>
+            <w:szCs w:val="22"/>
+          </w:rPr>
+          <w:t xml:space="preserve">, </w:t>
+        </w:r>
+      </w:ins>
+      <w:ins w:id="109" w:author="DFO-MPO" w:date="2018-01-19T10:06:00Z">
+        <w:r>
+          <w:rPr>
+            <w:rStyle w:val="fontstyle01"/>
+            <w:rFonts w:asciiTheme="minorHAnsi" w:hAnsiTheme="minorHAnsi"/>
+            <w:sz w:val="22"/>
+            <w:szCs w:val="22"/>
+          </w:rPr>
+          <w:t xml:space="preserve">which is </w:t>
+        </w:r>
+      </w:ins>
+      <w:ins w:id="110" w:author="DFO-MPO" w:date="2018-01-19T11:30:00Z">
+        <w:r>
+          <w:rPr>
+            <w:rStyle w:val="fontstyle01"/>
+            <w:rFonts w:asciiTheme="minorHAnsi" w:hAnsiTheme="minorHAnsi"/>
+            <w:sz w:val="22"/>
+            <w:szCs w:val="22"/>
+          </w:rPr>
+          <w:t xml:space="preserve">in </w:t>
+        </w:r>
+      </w:ins>
+      <w:ins w:id="111" w:author="DFO-MPO" w:date="2018-01-19T11:24:00Z">
+        <w:r>
+          <w:rPr>
+            <w:rStyle w:val="fontstyle01"/>
+            <w:rFonts w:asciiTheme="minorHAnsi" w:hAnsiTheme="minorHAnsi"/>
+            <w:sz w:val="22"/>
+            <w:szCs w:val="22"/>
+          </w:rPr>
+          <w:t>accordance</w:t>
+        </w:r>
+      </w:ins>
+      <w:ins w:id="112" w:author="DFO-MPO" w:date="2018-01-19T10:06:00Z">
+        <w:r>
+          <w:rPr>
+            <w:rStyle w:val="fontstyle01"/>
+            <w:rFonts w:asciiTheme="minorHAnsi" w:hAnsiTheme="minorHAnsi"/>
+            <w:sz w:val="22"/>
+            <w:szCs w:val="22"/>
+          </w:rPr>
+          <w:t xml:space="preserve"> with Iceland and the Barents Sea (</w:t>
+        </w:r>
+      </w:ins>
+      <w:ins w:id="113" w:author="DFO-MPO" w:date="2018-01-19T10:57:00Z">
+        <w:r>
+          <w:rPr>
+            <w:rStyle w:val="fontstyle01"/>
+            <w:rFonts w:asciiTheme="minorHAnsi" w:hAnsiTheme="minorHAnsi"/>
+            <w:sz w:val="22"/>
+            <w:szCs w:val="22"/>
+          </w:rPr>
+          <w:t xml:space="preserve">e.g., </w:t>
+        </w:r>
+        <w:r>
+          <w:rPr>
+            <w:noProof/>
+          </w:rPr>
+          <w:t xml:space="preserve">Gjøsæter et al. 2009, </w:t>
+        </w:r>
+      </w:ins>
+      <w:ins w:id="114" w:author="DFO-MPO" w:date="2018-01-19T10:56:00Z">
+        <w:r>
+          <w:rPr>
+            <w:rStyle w:val="fontstyle01"/>
+            <w:rFonts w:asciiTheme="minorHAnsi" w:hAnsiTheme="minorHAnsi"/>
+            <w:sz w:val="22"/>
+            <w:szCs w:val="22"/>
+          </w:rPr>
+          <w:t>ICES 2017</w:t>
+        </w:r>
+      </w:ins>
+      <w:ins w:id="115" w:author="DFO-MPO" w:date="2018-01-19T10:06:00Z">
+        <w:r>
+          <w:rPr>
+            <w:rStyle w:val="fontstyle01"/>
+            <w:rFonts w:asciiTheme="minorHAnsi" w:hAnsiTheme="minorHAnsi"/>
+            <w:sz w:val="22"/>
+            <w:szCs w:val="22"/>
+          </w:rPr>
+          <w:t>)</w:t>
+        </w:r>
+      </w:ins>
+      <w:ins w:id="116" w:author="DFO-MPO" w:date="2018-01-18T16:27:00Z">
+        <w:r>
+          <w:rPr>
+            <w:rStyle w:val="fontstyle01"/>
+            <w:rFonts w:asciiTheme="minorHAnsi" w:hAnsiTheme="minorHAnsi"/>
+            <w:sz w:val="22"/>
+            <w:szCs w:val="22"/>
+          </w:rPr>
+          <w:t xml:space="preserve">. </w:t>
+        </w:r>
+      </w:ins>
+      <w:ins w:id="117" w:author="DFO-MPO" w:date="2018-01-19T09:00:00Z">
+        <w:r>
+          <w:rPr>
+            <w:rStyle w:val="fontstyle01"/>
+            <w:rFonts w:asciiTheme="minorHAnsi" w:hAnsiTheme="minorHAnsi"/>
+            <w:sz w:val="22"/>
+            <w:szCs w:val="22"/>
+          </w:rPr>
+          <w:t xml:space="preserve"> In Frank et al. (2016), support for the non-collapse of capelin was based on </w:t>
+        </w:r>
+      </w:ins>
+      <w:del w:id="118" w:author="DFO-MPO" w:date="2018-01-19T09:05:00Z">
+        <w:r>
+          <w:rPr>
+            <w:rStyle w:val="fontstyle01"/>
+            <w:rFonts w:asciiTheme="minorHAnsi" w:hAnsiTheme="minorHAnsi"/>
+            <w:sz w:val="22"/>
+            <w:szCs w:val="22"/>
+          </w:rPr>
+          <w:delText xml:space="preserve">To reach this conclusion they analyzed several aspects of the </w:delText>
+        </w:r>
+      </w:del>
+      <w:ins w:id="119" w:author="DFO-MPO" w:date="2018-01-19T09:05:00Z">
+        <w:r>
+          <w:rPr>
+            <w:rStyle w:val="fontstyle01"/>
+            <w:rFonts w:asciiTheme="minorHAnsi" w:hAnsiTheme="minorHAnsi"/>
+            <w:sz w:val="22"/>
+            <w:szCs w:val="22"/>
+          </w:rPr>
+          <w:t xml:space="preserve">changes in </w:t>
+        </w:r>
+      </w:ins>
       <w:r>
         <w:rPr>
           <w:rStyle w:val="fontstyle01"/>
@@ -2304,9 +3581,19 @@
           <w:sz w:val="22"/>
           <w:szCs w:val="22"/>
         </w:rPr>
-        <w:lastRenderedPageBreak/>
-        <w:t>response of components of the ecosystem to the large scale changes that occurred during the early 1990s. These authors postulate</w:t>
-      </w:r>
+        <w:t xml:space="preserve">biology of capelin </w:t>
+      </w:r>
+      <w:ins w:id="120" w:author="DFO-MPO" w:date="2018-01-19T09:05:00Z">
+        <w:r>
+          <w:rPr>
+            <w:rStyle w:val="fontstyle01"/>
+            <w:rFonts w:asciiTheme="minorHAnsi" w:hAnsiTheme="minorHAnsi"/>
+            <w:sz w:val="22"/>
+            <w:szCs w:val="22"/>
+          </w:rPr>
+          <w:t xml:space="preserve">post-1991 </w:t>
+        </w:r>
+      </w:ins>
       <w:r>
         <w:rPr>
           <w:rStyle w:val="fontstyle01"/>
@@ -2314,8 +3601,41 @@
           <w:sz w:val="22"/>
           <w:szCs w:val="22"/>
         </w:rPr>
-        <w:t>d</w:t>
-      </w:r>
+        <w:t xml:space="preserve">(i.e. distribution and demography), </w:t>
+      </w:r>
+      <w:del w:id="121" w:author="DFO-MPO" w:date="2018-01-19T09:05:00Z">
+        <w:r>
+          <w:rPr>
+            <w:rStyle w:val="fontstyle01"/>
+            <w:rFonts w:asciiTheme="minorHAnsi" w:hAnsiTheme="minorHAnsi"/>
+            <w:sz w:val="22"/>
+            <w:szCs w:val="22"/>
+          </w:rPr>
+          <w:delText xml:space="preserve">some </w:delText>
+        </w:r>
+      </w:del>
+      <w:ins w:id="122" w:author="DFO-MPO" w:date="2018-01-19T09:06:00Z">
+        <w:r>
+          <w:rPr>
+            <w:rStyle w:val="fontstyle01"/>
+            <w:rFonts w:asciiTheme="minorHAnsi" w:hAnsiTheme="minorHAnsi"/>
+            <w:sz w:val="22"/>
+            <w:szCs w:val="22"/>
+          </w:rPr>
+          <w:t xml:space="preserve">re-analysis </w:t>
+        </w:r>
+      </w:ins>
+      <w:del w:id="123" w:author="DFO-MPO" w:date="2018-01-19T09:06:00Z">
+        <w:r>
+          <w:rPr>
+            <w:rStyle w:val="fontstyle01"/>
+            <w:rFonts w:asciiTheme="minorHAnsi" w:hAnsiTheme="minorHAnsi"/>
+            <w:sz w:val="22"/>
+            <w:szCs w:val="22"/>
+          </w:rPr>
+          <w:delText xml:space="preserve">aspects </w:delText>
+        </w:r>
+      </w:del>
       <w:r>
         <w:rPr>
           <w:rStyle w:val="fontstyle01"/>
@@ -2323,8 +3643,19 @@
           <w:sz w:val="22"/>
           <w:szCs w:val="22"/>
         </w:rPr>
-        <w:t xml:space="preserve"> that the reported collapse was not real and propose</w:t>
-      </w:r>
+        <w:t>of the</w:t>
+      </w:r>
+      <w:ins w:id="124" w:author="DFO-MPO" w:date="2018-01-18T16:06:00Z">
+        <w:r>
+          <w:rPr>
+            <w:rStyle w:val="fontstyle01"/>
+            <w:rFonts w:asciiTheme="minorHAnsi" w:hAnsiTheme="minorHAnsi"/>
+            <w:sz w:val="22"/>
+            <w:szCs w:val="22"/>
+          </w:rPr>
+          <w:t xml:space="preserve"> offshore </w:t>
+        </w:r>
+      </w:ins>
       <w:r>
         <w:rPr>
           <w:rStyle w:val="fontstyle01"/>
@@ -2332,8 +3663,19 @@
           <w:sz w:val="22"/>
           <w:szCs w:val="22"/>
         </w:rPr>
-        <w:t>d</w:t>
-      </w:r>
+        <w:t xml:space="preserve"> </w:t>
+      </w:r>
+      <w:ins w:id="125" w:author="DFO-MPO" w:date="2018-01-18T16:01:00Z">
+        <w:r>
+          <w:rPr>
+            <w:rStyle w:val="fontstyle01"/>
+            <w:rFonts w:asciiTheme="minorHAnsi" w:hAnsiTheme="minorHAnsi"/>
+            <w:sz w:val="22"/>
+            <w:szCs w:val="22"/>
+          </w:rPr>
+          <w:t xml:space="preserve">research </w:t>
+        </w:r>
+      </w:ins>
       <w:r>
         <w:rPr>
           <w:rStyle w:val="fontstyle01"/>
@@ -2341,8 +3683,74 @@
           <w:sz w:val="22"/>
           <w:szCs w:val="22"/>
         </w:rPr>
-        <w:t xml:space="preserve"> two hypotheses to interpret why the surveys have </w:t>
-      </w:r>
+        <w:t xml:space="preserve">surveys </w:t>
+      </w:r>
+      <w:ins w:id="126" w:author="DFO-MPO" w:date="2018-01-18T16:07:00Z">
+        <w:r>
+          <w:rPr>
+            <w:rStyle w:val="fontstyle01"/>
+            <w:rFonts w:asciiTheme="minorHAnsi" w:hAnsiTheme="minorHAnsi"/>
+            <w:sz w:val="22"/>
+            <w:szCs w:val="22"/>
+          </w:rPr>
+          <w:t>(</w:t>
+        </w:r>
+      </w:ins>
+      <w:ins w:id="127" w:author="DFO-MPO" w:date="2018-01-19T09:07:00Z">
+        <w:r>
+          <w:rPr>
+            <w:rStyle w:val="fontstyle01"/>
+            <w:rFonts w:asciiTheme="minorHAnsi" w:hAnsiTheme="minorHAnsi"/>
+            <w:sz w:val="22"/>
+            <w:szCs w:val="22"/>
+          </w:rPr>
+          <w:t xml:space="preserve">multi-species </w:t>
+        </w:r>
+      </w:ins>
+      <w:ins w:id="128" w:author="DFO-MPO" w:date="2018-01-18T16:07:00Z">
+        <w:r>
+          <w:rPr>
+            <w:rStyle w:val="fontstyle01"/>
+            <w:rFonts w:asciiTheme="minorHAnsi" w:hAnsiTheme="minorHAnsi"/>
+            <w:sz w:val="22"/>
+            <w:szCs w:val="22"/>
+          </w:rPr>
+          <w:t>bottom</w:t>
+        </w:r>
+      </w:ins>
+      <w:ins w:id="129" w:author="DFO-MPO" w:date="2018-01-19T09:07:00Z">
+        <w:r>
+          <w:rPr>
+            <w:rStyle w:val="fontstyle01"/>
+            <w:rFonts w:asciiTheme="minorHAnsi" w:hAnsiTheme="minorHAnsi"/>
+            <w:sz w:val="22"/>
+            <w:szCs w:val="22"/>
+          </w:rPr>
+          <w:t xml:space="preserve"> </w:t>
+        </w:r>
+      </w:ins>
+      <w:ins w:id="130" w:author="DFO-MPO" w:date="2018-01-18T16:07:00Z">
+        <w:r>
+          <w:rPr>
+            <w:rStyle w:val="fontstyle01"/>
+            <w:rFonts w:asciiTheme="minorHAnsi" w:hAnsiTheme="minorHAnsi"/>
+            <w:sz w:val="22"/>
+            <w:szCs w:val="22"/>
+          </w:rPr>
+          <w:t>trawl and acoustic)</w:t>
+        </w:r>
+      </w:ins>
+      <w:del w:id="131" w:author="DFO-MPO" w:date="2018-01-19T10:44:00Z">
+        <w:r>
+          <w:rPr>
+            <w:rStyle w:val="fontstyle01"/>
+            <w:rFonts w:asciiTheme="minorHAnsi" w:hAnsiTheme="minorHAnsi"/>
+            <w:sz w:val="22"/>
+            <w:szCs w:val="22"/>
+          </w:rPr>
+          <w:delText>carried out by Fisheries and Oceans Canada</w:delText>
+        </w:r>
+      </w:del>
       <w:r>
         <w:rPr>
           <w:rStyle w:val="fontstyle01"/>
@@ -2350,8 +3758,19 @@
           <w:sz w:val="22"/>
           <w:szCs w:val="22"/>
         </w:rPr>
-        <w:t>failed to detect large fish aggregations; 1) capelin changed its migratory patterns while the timing of the survey has remained constant leading to a spatio-temporal mismatch between the survey and the stock, and 2) the capelin stock has become less migratory remain</w:t>
-      </w:r>
+        <w:t xml:space="preserve">, and the response of </w:t>
+      </w:r>
+      <w:ins w:id="132" w:author="DFO-MPO" w:date="2018-01-22T09:20:00Z">
+        <w:r>
+          <w:rPr>
+            <w:rStyle w:val="fontstyle01"/>
+            <w:rFonts w:asciiTheme="minorHAnsi" w:hAnsiTheme="minorHAnsi"/>
+            <w:sz w:val="22"/>
+            <w:szCs w:val="22"/>
+          </w:rPr>
+          <w:t xml:space="preserve">various </w:t>
+        </w:r>
+      </w:ins>
       <w:r>
         <w:rPr>
           <w:rStyle w:val="fontstyle01"/>
@@ -2359,8 +3778,19 @@
           <w:sz w:val="22"/>
           <w:szCs w:val="22"/>
         </w:rPr>
-        <w:t>ing</w:t>
-      </w:r>
+        <w:t xml:space="preserve">components </w:t>
+      </w:r>
+      <w:ins w:id="133" w:author="DFO-MPO" w:date="2018-01-22T09:21:00Z">
+        <w:r>
+          <w:rPr>
+            <w:rStyle w:val="fontstyle01"/>
+            <w:rFonts w:asciiTheme="minorHAnsi" w:hAnsiTheme="minorHAnsi"/>
+            <w:sz w:val="22"/>
+            <w:szCs w:val="22"/>
+          </w:rPr>
+          <w:t xml:space="preserve"> </w:t>
+        </w:r>
+      </w:ins>
       <w:r>
         <w:rPr>
           <w:rStyle w:val="fontstyle01"/>
@@ -2368,8 +3798,19 @@
           <w:sz w:val="22"/>
           <w:szCs w:val="22"/>
         </w:rPr>
-        <w:t xml:space="preserve"> in inshore waters</w:t>
-      </w:r>
+        <w:t xml:space="preserve">of the ecosystem </w:t>
+      </w:r>
+      <w:ins w:id="134" w:author="DFO-MPO" w:date="2018-01-22T09:21:00Z">
+        <w:r>
+          <w:rPr>
+            <w:rStyle w:val="fontstyle01"/>
+            <w:rFonts w:asciiTheme="minorHAnsi" w:hAnsiTheme="minorHAnsi"/>
+            <w:sz w:val="22"/>
+            <w:szCs w:val="22"/>
+          </w:rPr>
+          <w:t xml:space="preserve">(e.g., zooplankton, northern cod, birds, seals) </w:t>
+        </w:r>
+      </w:ins>
       <w:r>
         <w:rPr>
           <w:rStyle w:val="fontstyle01"/>
@@ -2377,7 +3818,7 @@
           <w:sz w:val="22"/>
           <w:szCs w:val="22"/>
         </w:rPr>
-        <w:t>, and therefore undetected by the offshore surveys</w:t>
+        <w:t>to the large scale changes that occurred during the early 1990s. These authors postulate</w:t>
       </w:r>
       <w:r>
         <w:rPr>
@@ -2386,18 +3827,17 @@
           <w:sz w:val="22"/>
           <w:szCs w:val="22"/>
         </w:rPr>
-        <w:t xml:space="preserve">. </w:t>
-      </w:r>
-    </w:p>
-    <w:p>
-      <w:pPr>
+        <w:t>d</w:t>
+      </w:r>
+      <w:r>
         <w:rPr>
           <w:rStyle w:val="fontstyle01"/>
           <w:rFonts w:asciiTheme="minorHAnsi" w:hAnsiTheme="minorHAnsi"/>
           <w:sz w:val="22"/>
           <w:szCs w:val="22"/>
         </w:rPr>
-      </w:pPr>
+        <w:t xml:space="preserve"> that the reported collapse was not real and propose</w:t>
+      </w:r>
       <w:r>
         <w:rPr>
           <w:rStyle w:val="fontstyle01"/>
@@ -2405,7 +3845,7 @@
           <w:sz w:val="22"/>
           <w:szCs w:val="22"/>
         </w:rPr>
-        <w:t xml:space="preserve">The objective of this paper is to assess the </w:t>
+        <w:t>d</w:t>
       </w:r>
       <w:r>
         <w:rPr>
@@ -2414,8 +3854,19 @@
           <w:sz w:val="22"/>
           <w:szCs w:val="22"/>
         </w:rPr>
-        <w:t xml:space="preserve">relative </w:t>
-      </w:r>
+        <w:t xml:space="preserve"> two hypotheses to interpret why the</w:t>
+      </w:r>
+      <w:ins w:id="135" w:author="DFO-MPO" w:date="2018-01-18T16:06:00Z">
+        <w:r>
+          <w:rPr>
+            <w:rStyle w:val="fontstyle01"/>
+            <w:rFonts w:asciiTheme="minorHAnsi" w:hAnsiTheme="minorHAnsi"/>
+            <w:sz w:val="22"/>
+            <w:szCs w:val="22"/>
+          </w:rPr>
+          <w:t xml:space="preserve"> offshore </w:t>
+        </w:r>
+      </w:ins>
       <w:r>
         <w:rPr>
           <w:rStyle w:val="fontstyle01"/>
@@ -2423,8 +3874,19 @@
           <w:sz w:val="22"/>
           <w:szCs w:val="22"/>
         </w:rPr>
-        <w:t xml:space="preserve">empirical support </w:t>
-      </w:r>
+        <w:t xml:space="preserve"> </w:t>
+      </w:r>
+      <w:ins w:id="136" w:author="DFO-MPO" w:date="2018-01-18T16:07:00Z">
+        <w:r>
+          <w:rPr>
+            <w:rStyle w:val="fontstyle01"/>
+            <w:rFonts w:asciiTheme="minorHAnsi" w:hAnsiTheme="minorHAnsi"/>
+            <w:sz w:val="22"/>
+            <w:szCs w:val="22"/>
+          </w:rPr>
+          <w:t xml:space="preserve">spring acoustic </w:t>
+        </w:r>
+      </w:ins>
       <w:r>
         <w:rPr>
           <w:rStyle w:val="fontstyle01"/>
@@ -2432,7 +3894,7 @@
           <w:sz w:val="22"/>
           <w:szCs w:val="22"/>
         </w:rPr>
-        <w:t xml:space="preserve">for the hypotheses of stock collapse </w:t>
+        <w:t xml:space="preserve">surveys have </w:t>
       </w:r>
       <w:r>
         <w:rPr>
@@ -2441,8 +3903,9 @@
           <w:sz w:val="22"/>
           <w:szCs w:val="22"/>
         </w:rPr>
-        <w:fldChar w:fldCharType="begin"/>
-      </w:r>
+        <w:t xml:space="preserve">failed to detect </w:t>
+      </w:r>
+      <w:proofErr w:type="spellStart"/>
       <w:r>
         <w:rPr>
           <w:rStyle w:val="fontstyle01"/>
@@ -2450,8 +3913,31 @@
           <w:sz w:val="22"/>
           <w:szCs w:val="22"/>
         </w:rPr>
-        <w:instrText xml:space="preserve"> ADDIN EN.CITE &lt;EndNote&gt;&lt;Cite&gt;&lt;Author&gt;DFO&lt;/Author&gt;&lt;Year&gt;2015&lt;/Year&gt;&lt;RecNum&gt;831&lt;/RecNum&gt;&lt;DisplayText&gt;(DFO 2015)&lt;/DisplayText&gt;&lt;record&gt;&lt;rec-number&gt;831&lt;/rec-number&gt;&lt;foreign-keys&gt;&lt;key app="EN" db-id="2pv5prxr6xz2a4ea50h5dww0ewvx0ttdtdsa" timestamp="1454598999"&gt;831&lt;/key&gt;&lt;/foreign-keys&gt;&lt;ref-type name="Journal Article"&gt;17&lt;/ref-type&gt;&lt;contributors&gt;&lt;authors&gt;&lt;author&gt;DFO&lt;/author&gt;&lt;/authors&gt;&lt;/contributors&gt;&lt;titles&gt;&lt;title&gt;Assessment of capelin in Subarea 2 and Divisions 3KL in 2015&lt;/title&gt;&lt;secondary-title&gt;DFO Canadian Science Advisory Secretariat Science Advisory Report&lt;/secondary-title&gt;&lt;/titles&gt;&lt;periodical&gt;&lt;full-title&gt;DFO Canadian Science Advisory Secretariat Science Advisory Report&lt;/full-title&gt;&lt;/periodical&gt;&lt;volume&gt;2015/036&lt;/volume&gt;&lt;reprint-edition&gt;Not in File&lt;/reprint-edition&gt;&lt;keywords&gt;&lt;keyword&gt;Capelin&lt;/keyword&gt;&lt;/keywords&gt;&lt;dates&gt;&lt;year&gt;2015&lt;/year&gt;&lt;pub-dates&gt;&lt;date&gt;2015&lt;/date&gt;&lt;/pub-dates&gt;&lt;/dates&gt;&lt;label&gt;773&lt;/label&gt;&lt;urls&gt;&lt;/urls&gt;&lt;/record&gt;&lt;/Cite&gt;&lt;/EndNote&gt;</w:instrText>
-      </w:r>
+        <w:t>large</w:t>
+      </w:r>
+      <w:del w:id="137" w:author="DFO-MPO" w:date="2018-01-18T16:02:00Z">
+        <w:r>
+          <w:rPr>
+            <w:rStyle w:val="fontstyle01"/>
+            <w:rFonts w:asciiTheme="minorHAnsi" w:hAnsiTheme="minorHAnsi"/>
+            <w:sz w:val="22"/>
+            <w:szCs w:val="22"/>
+          </w:rPr>
+          <w:delText xml:space="preserve"> fish</w:delText>
+        </w:r>
+      </w:del>
+      <w:ins w:id="138" w:author="DFO-MPO" w:date="2018-01-18T16:02:00Z">
+        <w:r>
+          <w:rPr>
+            <w:rStyle w:val="fontstyle01"/>
+            <w:rFonts w:asciiTheme="minorHAnsi" w:hAnsiTheme="minorHAnsi"/>
+            <w:sz w:val="22"/>
+            <w:szCs w:val="22"/>
+          </w:rPr>
+          <w:t>capelin</w:t>
+        </w:r>
+      </w:ins>
+      <w:proofErr w:type="spellEnd"/>
       <w:r>
         <w:rPr>
           <w:rStyle w:val="fontstyle01"/>
@@ -2459,18 +3945,30 @@
           <w:sz w:val="22"/>
           <w:szCs w:val="22"/>
         </w:rPr>
-        <w:fldChar w:fldCharType="separate"/>
-      </w:r>
-      <w:r>
-        <w:rPr>
-          <w:rStyle w:val="fontstyle01"/>
-          <w:rFonts w:asciiTheme="minorHAnsi" w:hAnsiTheme="minorHAnsi"/>
-          <w:noProof/>
-          <w:sz w:val="22"/>
-          <w:szCs w:val="22"/>
-        </w:rPr>
-        <w:t>(DFO 2015)</w:t>
-      </w:r>
+        <w:t xml:space="preserve"> aggregations</w:t>
+      </w:r>
+      <w:ins w:id="139" w:author="DFO-MPO" w:date="2018-01-18T16:16:00Z">
+        <w:r>
+          <w:rPr>
+            <w:rStyle w:val="fontstyle01"/>
+            <w:rFonts w:asciiTheme="minorHAnsi" w:hAnsiTheme="minorHAnsi"/>
+            <w:sz w:val="22"/>
+            <w:szCs w:val="22"/>
+          </w:rPr>
+          <w:t xml:space="preserve"> since 1991:</w:t>
+        </w:r>
+      </w:ins>
+      <w:del w:id="140" w:author="DFO-MPO" w:date="2018-01-18T16:16:00Z">
+        <w:r>
+          <w:rPr>
+            <w:rStyle w:val="fontstyle01"/>
+            <w:rFonts w:asciiTheme="minorHAnsi" w:hAnsiTheme="minorHAnsi"/>
+            <w:sz w:val="22"/>
+            <w:szCs w:val="22"/>
+          </w:rPr>
+          <w:delText>;</w:delText>
+        </w:r>
+      </w:del>
       <w:r>
         <w:rPr>
           <w:rStyle w:val="fontstyle01"/>
@@ -2478,8 +3976,19 @@
           <w:sz w:val="22"/>
           <w:szCs w:val="22"/>
         </w:rPr>
-        <w:fldChar w:fldCharType="end"/>
-      </w:r>
+        <w:t xml:space="preserve"> 1) capelin changed its migratory patterns while the timing of the </w:t>
+      </w:r>
+      <w:ins w:id="141" w:author="DFO-MPO" w:date="2018-01-18T16:07:00Z">
+        <w:r>
+          <w:rPr>
+            <w:rStyle w:val="fontstyle01"/>
+            <w:rFonts w:asciiTheme="minorHAnsi" w:hAnsiTheme="minorHAnsi"/>
+            <w:sz w:val="22"/>
+            <w:szCs w:val="22"/>
+          </w:rPr>
+          <w:t xml:space="preserve">acoustic </w:t>
+        </w:r>
+      </w:ins>
       <w:r>
         <w:rPr>
           <w:rStyle w:val="fontstyle01"/>
@@ -2487,8 +3996,9 @@
           <w:sz w:val="22"/>
           <w:szCs w:val="22"/>
         </w:rPr>
-        <w:t xml:space="preserve"> vs non-collapse </w:t>
-      </w:r>
+        <w:t xml:space="preserve">survey has remained constant leading to a </w:t>
+      </w:r>
+      <w:proofErr w:type="spellStart"/>
       <w:r>
         <w:rPr>
           <w:rStyle w:val="fontstyle01"/>
@@ -2496,8 +4006,9 @@
           <w:sz w:val="22"/>
           <w:szCs w:val="22"/>
         </w:rPr>
-        <w:fldChar w:fldCharType="begin"/>
-      </w:r>
+        <w:t>spatio</w:t>
+      </w:r>
+      <w:proofErr w:type="spellEnd"/>
       <w:r>
         <w:rPr>
           <w:rStyle w:val="fontstyle01"/>
@@ -2505,8 +4016,30 @@
           <w:sz w:val="22"/>
           <w:szCs w:val="22"/>
         </w:rPr>
-        <w:instrText xml:space="preserve"> ADDIN EN.CITE &lt;EndNote&gt;&lt;Cite&gt;&lt;Author&gt;Frank&lt;/Author&gt;&lt;Year&gt;2016&lt;/Year&gt;&lt;RecNum&gt;890&lt;/RecNum&gt;&lt;DisplayText&gt;(Frank et al. 2016)&lt;/DisplayText&gt;&lt;record&gt;&lt;rec-number&gt;890&lt;/rec-number&gt;&lt;foreign-keys&gt;&lt;key app="EN" db-id="2pv5prxr6xz2a4ea50h5dww0ewvx0ttdtdsa" timestamp="1516286327"&gt;890&lt;/key&gt;&lt;/foreign-keys&gt;&lt;ref-type name="Journal Article"&gt;17&lt;/ref-type&gt;&lt;contributors&gt;&lt;authors&gt;&lt;author&gt;Frank, K. T.&lt;/author&gt;&lt;author&gt;Petrie, B.&lt;/author&gt;&lt;author&gt;Boyce, D.&lt;/author&gt;&lt;author&gt;Leggett, W. C.&lt;/author&gt;&lt;/authors&gt;&lt;/contributors&gt;&lt;titles&gt;&lt;title&gt;Anomalous ecosystem dynamics following the apparent collapse of a keystone forage species&lt;/title&gt;&lt;secondary-title&gt;Marine Ecology Progress Series&lt;/secondary-title&gt;&lt;/titles&gt;&lt;periodical&gt;&lt;full-title&gt;Marine Ecology Progress Series&lt;/full-title&gt;&lt;/periodical&gt;&lt;pages&gt;185-202&lt;/pages&gt;&lt;volume&gt;553&lt;/volume&gt;&lt;dates&gt;&lt;year&gt;2016&lt;/year&gt;&lt;/dates&gt;&lt;urls&gt;&lt;related-urls&gt;&lt;url&gt;http://www.int-res.com/abstracts/meps/v553/p185-202/&lt;/url&gt;&lt;/related-urls&gt;&lt;/urls&gt;&lt;/record&gt;&lt;/Cite&gt;&lt;/EndNote&gt;</w:instrText>
-      </w:r>
+        <w:t xml:space="preserve">-temporal mismatch between the survey and the stock, and 2) the capelin stock has become less migratory </w:t>
+      </w:r>
+      <w:ins w:id="142" w:author="DFO-MPO" w:date="2018-01-19T10:45:00Z">
+        <w:r>
+          <w:rPr>
+            <w:rStyle w:val="fontstyle01"/>
+            <w:rFonts w:asciiTheme="minorHAnsi" w:hAnsiTheme="minorHAnsi"/>
+            <w:sz w:val="22"/>
+            <w:szCs w:val="22"/>
+          </w:rPr>
+          <w:t xml:space="preserve">and </w:t>
+        </w:r>
+      </w:ins>
+      <w:ins w:id="143" w:author="DFO-MPO" w:date="2018-01-19T10:48:00Z">
+        <w:r>
+          <w:rPr>
+            <w:rStyle w:val="fontstyle01"/>
+            <w:rFonts w:asciiTheme="minorHAnsi" w:hAnsiTheme="minorHAnsi"/>
+            <w:sz w:val="22"/>
+            <w:szCs w:val="22"/>
+          </w:rPr>
+          <w:t xml:space="preserve">are </w:t>
+        </w:r>
+      </w:ins>
       <w:r>
         <w:rPr>
           <w:rStyle w:val="fontstyle01"/>
@@ -2514,17 +4047,7 @@
           <w:sz w:val="22"/>
           <w:szCs w:val="22"/>
         </w:rPr>
-        <w:fldChar w:fldCharType="separate"/>
-      </w:r>
-      <w:r>
-        <w:rPr>
-          <w:rStyle w:val="fontstyle01"/>
-          <w:rFonts w:asciiTheme="minorHAnsi" w:hAnsiTheme="minorHAnsi"/>
-          <w:noProof/>
-          <w:sz w:val="22"/>
-          <w:szCs w:val="22"/>
-        </w:rPr>
-        <w:t>(Frank et al. 2016)</w:t>
+        <w:t>remain</w:t>
       </w:r>
       <w:r>
         <w:rPr>
@@ -2533,7 +4056,7 @@
           <w:sz w:val="22"/>
           <w:szCs w:val="22"/>
         </w:rPr>
-        <w:fldChar w:fldCharType="end"/>
+        <w:t>ing</w:t>
       </w:r>
       <w:r>
         <w:rPr>
@@ -2542,9 +4065,335 @@
           <w:sz w:val="22"/>
           <w:szCs w:val="22"/>
         </w:rPr>
-        <w:t>.</w:t>
-      </w:r>
-    </w:p>
+        <w:t xml:space="preserve"> in inshore waters</w:t>
+      </w:r>
+      <w:r>
+        <w:rPr>
+          <w:rStyle w:val="fontstyle01"/>
+          <w:rFonts w:asciiTheme="minorHAnsi" w:hAnsiTheme="minorHAnsi"/>
+          <w:sz w:val="22"/>
+          <w:szCs w:val="22"/>
+        </w:rPr>
+        <w:t>, and therefore undetected by the offshore surveys</w:t>
+      </w:r>
+      <w:r>
+        <w:rPr>
+          <w:rStyle w:val="fontstyle01"/>
+          <w:rFonts w:asciiTheme="minorHAnsi" w:hAnsiTheme="minorHAnsi"/>
+          <w:sz w:val="22"/>
+          <w:szCs w:val="22"/>
+        </w:rPr>
+        <w:t xml:space="preserve">. </w:t>
+      </w:r>
+      <w:moveToRangeStart w:id="144" w:author="DFO-MPO" w:date="2018-01-19T10:39:00Z" w:name="move504121711"/>
+      <w:moveTo w:id="145" w:author="DFO-MPO" w:date="2018-01-19T10:39:00Z">
+        <w:r>
+          <w:rPr>
+            <w:rStyle w:val="fontstyle01"/>
+            <w:rFonts w:asciiTheme="minorHAnsi" w:hAnsiTheme="minorHAnsi"/>
+            <w:sz w:val="22"/>
+            <w:szCs w:val="22"/>
+          </w:rPr>
+          <w:t xml:space="preserve">The objective of this paper is to assess the relative empirical support for the hypotheses of stock collapse </w:t>
+        </w:r>
+        <w:r>
+          <w:rPr>
+            <w:rStyle w:val="fontstyle01"/>
+            <w:rFonts w:asciiTheme="minorHAnsi" w:hAnsiTheme="minorHAnsi"/>
+            <w:sz w:val="22"/>
+            <w:szCs w:val="22"/>
+          </w:rPr>
+          <w:fldChar w:fldCharType="begin"/>
+        </w:r>
+        <w:r>
+          <w:rPr>
+            <w:rStyle w:val="fontstyle01"/>
+            <w:rFonts w:asciiTheme="minorHAnsi" w:hAnsiTheme="minorHAnsi"/>
+            <w:sz w:val="22"/>
+            <w:szCs w:val="22"/>
+          </w:rPr>
+          <w:instrText xml:space="preserve"> ADDIN EN.CITE &lt;EndNote&gt;&lt;Cite&gt;&lt;Author&gt;DFO&lt;/Author&gt;&lt;Year&gt;2015&lt;/Year&gt;&lt;RecNum&gt;831&lt;/RecNum&gt;&lt;DisplayText&gt;(DFO 2015)&lt;/DisplayText&gt;&lt;record&gt;&lt;rec-number&gt;831&lt;/rec-number&gt;&lt;foreign-keys&gt;&lt;key app="EN" db-id="2pv5prxr6xz2a4ea50h5dww0ewvx0ttdtdsa" timestamp="1454598999"&gt;831&lt;/key&gt;&lt;/foreign-keys&gt;&lt;ref-type name="Journal Article"&gt;17&lt;/ref-type&gt;&lt;contributors&gt;&lt;authors&gt;&lt;author&gt;DFO&lt;/author&gt;&lt;/authors&gt;&lt;/contributors&gt;&lt;titles&gt;&lt;title&gt;Assessment of capelin in Subarea 2 and Divisions 3KL in 2015&lt;/title&gt;&lt;secondary-title&gt;DFO Canadian Science Advisory Secretariat Science Advisory Report&lt;/secondary-title&gt;&lt;/titles&gt;&lt;periodical&gt;&lt;full-title&gt;DFO Canadian Science Advisory Secretariat Science Advisory Report&lt;/full-title&gt;&lt;/periodical&gt;&lt;volume&gt;2015/036&lt;/volume&gt;&lt;reprint-edition&gt;Not in File&lt;/reprint-edition&gt;&lt;keywords&gt;&lt;keyword&gt;Capelin&lt;/keyword&gt;&lt;/keywords&gt;&lt;dates&gt;&lt;year&gt;2015&lt;/year&gt;&lt;pub-dates&gt;&lt;date&gt;2015&lt;/date&gt;&lt;/pub-dates&gt;&lt;/dates&gt;&lt;label&gt;773&lt;/label&gt;&lt;urls&gt;&lt;/urls&gt;&lt;/record&gt;&lt;/Cite&gt;&lt;/EndNote&gt;</w:instrText>
+        </w:r>
+        <w:r>
+          <w:rPr>
+            <w:rStyle w:val="fontstyle01"/>
+            <w:rFonts w:asciiTheme="minorHAnsi" w:hAnsiTheme="minorHAnsi"/>
+            <w:sz w:val="22"/>
+            <w:szCs w:val="22"/>
+          </w:rPr>
+          <w:fldChar w:fldCharType="separate"/>
+        </w:r>
+        <w:r>
+          <w:rPr>
+            <w:rStyle w:val="fontstyle01"/>
+            <w:rFonts w:asciiTheme="minorHAnsi" w:hAnsiTheme="minorHAnsi"/>
+            <w:noProof/>
+            <w:sz w:val="22"/>
+            <w:szCs w:val="22"/>
+          </w:rPr>
+          <w:t>(DFO 2015)</w:t>
+        </w:r>
+        <w:r>
+          <w:rPr>
+            <w:rStyle w:val="fontstyle01"/>
+            <w:rFonts w:asciiTheme="minorHAnsi" w:hAnsiTheme="minorHAnsi"/>
+            <w:sz w:val="22"/>
+            <w:szCs w:val="22"/>
+          </w:rPr>
+          <w:fldChar w:fldCharType="end"/>
+        </w:r>
+        <w:r>
+          <w:rPr>
+            <w:rStyle w:val="fontstyle01"/>
+            <w:rFonts w:asciiTheme="minorHAnsi" w:hAnsiTheme="minorHAnsi"/>
+            <w:sz w:val="22"/>
+            <w:szCs w:val="22"/>
+          </w:rPr>
+          <w:t xml:space="preserve"> vs non-collapse </w:t>
+        </w:r>
+        <w:r>
+          <w:rPr>
+            <w:rStyle w:val="fontstyle01"/>
+            <w:rFonts w:asciiTheme="minorHAnsi" w:hAnsiTheme="minorHAnsi"/>
+            <w:sz w:val="22"/>
+            <w:szCs w:val="22"/>
+          </w:rPr>
+          <w:fldChar w:fldCharType="begin"/>
+        </w:r>
+        <w:r>
+          <w:rPr>
+            <w:rStyle w:val="fontstyle01"/>
+            <w:rFonts w:asciiTheme="minorHAnsi" w:hAnsiTheme="minorHAnsi"/>
+            <w:sz w:val="22"/>
+            <w:szCs w:val="22"/>
+          </w:rPr>
+          <w:instrText xml:space="preserve"> ADDIN EN.CITE &lt;EndNote&gt;&lt;Cite&gt;&lt;Author&gt;Frank&lt;/Author&gt;&lt;Year&gt;2016&lt;/Year&gt;&lt;RecNum&gt;890&lt;/RecNum&gt;&lt;DisplayText&gt;(Frank et al. 2016)&lt;/DisplayText&gt;&lt;record&gt;&lt;rec-number&gt;890&lt;/rec-number&gt;&lt;foreign-keys&gt;&lt;key app="EN" db-id="2pv5prxr6xz2a4ea50h5dww0ewvx0ttdtdsa" timestamp="1516286327"&gt;890&lt;/key&gt;&lt;/foreign-keys&gt;&lt;ref-type name="Journal Article"&gt;17&lt;/ref-type&gt;&lt;contributors&gt;&lt;authors&gt;&lt;author&gt;Frank, K. T.&lt;/author&gt;&lt;author&gt;Petrie, B.&lt;/author&gt;&lt;author&gt;Boyce, D.&lt;/author&gt;&lt;author&gt;Leggett, W. C.&lt;/author&gt;&lt;/authors&gt;&lt;/contributors&gt;&lt;titles&gt;&lt;title&gt;Anomalous ecosystem dynamics following the apparent collapse of a keystone forage species&lt;/title&gt;&lt;secondary-title&gt;Marine Ecology Progress Series&lt;/secondary-title&gt;&lt;/titles&gt;&lt;periodical&gt;&lt;full-title&gt;Marine Ecology Progress Series&lt;/full-title&gt;&lt;/periodical&gt;&lt;pages&gt;185-202&lt;/pages&gt;&lt;volume&gt;553&lt;/volume&gt;&lt;dates&gt;&lt;year&gt;2016&lt;/year&gt;&lt;/dates&gt;&lt;urls&gt;&lt;related-urls&gt;&lt;url&gt;http://www.int-res.com/abstracts/meps/v553/p185-202/&lt;/url&gt;&lt;/related-urls&gt;&lt;/urls&gt;&lt;/record&gt;&lt;/Cite&gt;&lt;/EndNote&gt;</w:instrText>
+        </w:r>
+        <w:r>
+          <w:rPr>
+            <w:rStyle w:val="fontstyle01"/>
+            <w:rFonts w:asciiTheme="minorHAnsi" w:hAnsiTheme="minorHAnsi"/>
+            <w:sz w:val="22"/>
+            <w:szCs w:val="22"/>
+          </w:rPr>
+          <w:fldChar w:fldCharType="separate"/>
+        </w:r>
+        <w:r>
+          <w:rPr>
+            <w:rStyle w:val="fontstyle01"/>
+            <w:rFonts w:asciiTheme="minorHAnsi" w:hAnsiTheme="minorHAnsi"/>
+            <w:noProof/>
+            <w:sz w:val="22"/>
+            <w:szCs w:val="22"/>
+          </w:rPr>
+          <w:t>(Frank et al. 2016)</w:t>
+        </w:r>
+        <w:r>
+          <w:rPr>
+            <w:rStyle w:val="fontstyle01"/>
+            <w:rFonts w:asciiTheme="minorHAnsi" w:hAnsiTheme="minorHAnsi"/>
+            <w:sz w:val="22"/>
+            <w:szCs w:val="22"/>
+          </w:rPr>
+          <w:fldChar w:fldCharType="end"/>
+        </w:r>
+      </w:moveTo>
+      <w:ins w:id="146" w:author="DFO-MPO" w:date="2018-01-19T10:39:00Z">
+        <w:r>
+          <w:rPr>
+            <w:rStyle w:val="fontstyle01"/>
+            <w:rFonts w:asciiTheme="minorHAnsi" w:hAnsiTheme="minorHAnsi"/>
+            <w:sz w:val="22"/>
+            <w:szCs w:val="22"/>
+          </w:rPr>
+          <w:t xml:space="preserve"> using all available data</w:t>
+        </w:r>
+      </w:ins>
+      <w:moveTo w:id="147" w:author="DFO-MPO" w:date="2018-01-19T10:39:00Z">
+        <w:r>
+          <w:rPr>
+            <w:rStyle w:val="fontstyle01"/>
+            <w:rFonts w:asciiTheme="minorHAnsi" w:hAnsiTheme="minorHAnsi"/>
+            <w:sz w:val="22"/>
+            <w:szCs w:val="22"/>
+          </w:rPr>
+          <w:t>.</w:t>
+        </w:r>
+      </w:moveTo>
+    </w:p>
+    <w:moveToRangeEnd w:id="144"/>
+    <w:p>
+      <w:pPr>
+        <w:rPr>
+          <w:del w:id="148" w:author="DFO-MPO" w:date="2018-01-19T10:39:00Z"/>
+          <w:rStyle w:val="fontstyle01"/>
+          <w:rFonts w:asciiTheme="minorHAnsi" w:hAnsiTheme="minorHAnsi"/>
+          <w:sz w:val="22"/>
+          <w:szCs w:val="22"/>
+        </w:rPr>
+      </w:pPr>
+    </w:p>
+    <w:p>
+      <w:pPr>
+        <w:rPr>
+          <w:moveFrom w:id="149" w:author="DFO-MPO" w:date="2018-01-19T10:39:00Z"/>
+          <w:rStyle w:val="fontstyle01"/>
+          <w:rFonts w:asciiTheme="minorHAnsi" w:hAnsiTheme="minorHAnsi"/>
+          <w:sz w:val="22"/>
+          <w:szCs w:val="22"/>
+        </w:rPr>
+      </w:pPr>
+      <w:moveFromRangeStart w:id="150" w:author="DFO-MPO" w:date="2018-01-19T10:39:00Z" w:name="move504121711"/>
+      <w:moveFrom w:id="151" w:author="DFO-MPO" w:date="2018-01-19T10:39:00Z">
+        <w:r>
+          <w:rPr>
+            <w:rStyle w:val="fontstyle01"/>
+            <w:rFonts w:asciiTheme="minorHAnsi" w:hAnsiTheme="minorHAnsi"/>
+            <w:sz w:val="22"/>
+            <w:szCs w:val="22"/>
+          </w:rPr>
+          <w:t xml:space="preserve">The objective of this paper is to assess the </w:t>
+        </w:r>
+        <w:r>
+          <w:rPr>
+            <w:rStyle w:val="fontstyle01"/>
+            <w:rFonts w:asciiTheme="minorHAnsi" w:hAnsiTheme="minorHAnsi"/>
+            <w:sz w:val="22"/>
+            <w:szCs w:val="22"/>
+          </w:rPr>
+          <w:t xml:space="preserve">relative </w:t>
+        </w:r>
+        <w:r>
+          <w:rPr>
+            <w:rStyle w:val="fontstyle01"/>
+            <w:rFonts w:asciiTheme="minorHAnsi" w:hAnsiTheme="minorHAnsi"/>
+            <w:sz w:val="22"/>
+            <w:szCs w:val="22"/>
+          </w:rPr>
+          <w:t xml:space="preserve">empirical support </w:t>
+        </w:r>
+        <w:r>
+          <w:rPr>
+            <w:rStyle w:val="fontstyle01"/>
+            <w:rFonts w:asciiTheme="minorHAnsi" w:hAnsiTheme="minorHAnsi"/>
+            <w:sz w:val="22"/>
+            <w:szCs w:val="22"/>
+          </w:rPr>
+          <w:t xml:space="preserve">for the hypotheses of stock collapse </w:t>
+        </w:r>
+        <w:r>
+          <w:rPr>
+            <w:rStyle w:val="fontstyle01"/>
+            <w:rFonts w:asciiTheme="minorHAnsi" w:hAnsiTheme="minorHAnsi"/>
+            <w:sz w:val="22"/>
+            <w:szCs w:val="22"/>
+          </w:rPr>
+          <w:fldChar w:fldCharType="begin"/>
+        </w:r>
+        <w:r>
+          <w:rPr>
+            <w:rStyle w:val="fontstyle01"/>
+            <w:rFonts w:asciiTheme="minorHAnsi" w:hAnsiTheme="minorHAnsi"/>
+            <w:sz w:val="22"/>
+            <w:szCs w:val="22"/>
+          </w:rPr>
+          <w:instrText xml:space="preserve"> ADDIN EN.CITE &lt;EndNote&gt;&lt;Cite&gt;&lt;Author&gt;DFO&lt;/Author&gt;&lt;Year&gt;2015&lt;/Year&gt;&lt;RecNum&gt;831&lt;/RecNum&gt;&lt;DisplayText&gt;(DFO 2015)&lt;/DisplayText&gt;&lt;record&gt;&lt;rec-number&gt;831&lt;/rec-number&gt;&lt;foreign-keys&gt;&lt;key app="EN" db-id="2pv5prxr6xz2a4ea50h5dww0ewvx0ttdtdsa" timestamp="1454598999"&gt;831&lt;/key&gt;&lt;/foreign-keys&gt;&lt;ref-type name="Journal Article"&gt;17&lt;/ref-type&gt;&lt;contributors&gt;&lt;authors&gt;&lt;author&gt;DFO&lt;/author&gt;&lt;/authors&gt;&lt;/contributors&gt;&lt;titles&gt;&lt;title&gt;Assessment of capelin in Subarea 2 and Divisions 3KL in 2015&lt;/title&gt;&lt;secondary-title&gt;DFO Canadian Science Advisory Secretariat Science Advisory Report&lt;/secondary-title&gt;&lt;/titles&gt;&lt;periodical&gt;&lt;full-title&gt;DFO Canadian Science Advisory Secretariat Science Advisory Report&lt;/full-title&gt;&lt;/periodical&gt;&lt;volume&gt;2015/036&lt;/volume&gt;&lt;reprint-edition&gt;Not in File&lt;/reprint-edition&gt;&lt;keywords&gt;&lt;keyword&gt;Capelin&lt;/keyword&gt;&lt;/keywords&gt;&lt;dates&gt;&lt;year&gt;2015&lt;/year&gt;&lt;pub-dates&gt;&lt;date&gt;2015&lt;/date&gt;&lt;/pub-dates&gt;&lt;/dates&gt;&lt;label&gt;773&lt;/label&gt;&lt;urls&gt;&lt;/urls&gt;&lt;/record&gt;&lt;/Cite&gt;&lt;/EndNote&gt;</w:instrText>
+        </w:r>
+        <w:r>
+          <w:rPr>
+            <w:rStyle w:val="fontstyle01"/>
+            <w:rFonts w:asciiTheme="minorHAnsi" w:hAnsiTheme="minorHAnsi"/>
+            <w:sz w:val="22"/>
+            <w:szCs w:val="22"/>
+          </w:rPr>
+          <w:fldChar w:fldCharType="separate"/>
+        </w:r>
+        <w:r>
+          <w:rPr>
+            <w:rStyle w:val="fontstyle01"/>
+            <w:rFonts w:asciiTheme="minorHAnsi" w:hAnsiTheme="minorHAnsi"/>
+            <w:noProof/>
+            <w:sz w:val="22"/>
+            <w:szCs w:val="22"/>
+          </w:rPr>
+          <w:t>(DFO 2015)</w:t>
+        </w:r>
+        <w:r>
+          <w:rPr>
+            <w:rStyle w:val="fontstyle01"/>
+            <w:rFonts w:asciiTheme="minorHAnsi" w:hAnsiTheme="minorHAnsi"/>
+            <w:sz w:val="22"/>
+            <w:szCs w:val="22"/>
+          </w:rPr>
+          <w:fldChar w:fldCharType="end"/>
+        </w:r>
+        <w:r>
+          <w:rPr>
+            <w:rStyle w:val="fontstyle01"/>
+            <w:rFonts w:asciiTheme="minorHAnsi" w:hAnsiTheme="minorHAnsi"/>
+            <w:sz w:val="22"/>
+            <w:szCs w:val="22"/>
+          </w:rPr>
+          <w:t xml:space="preserve"> vs non-collapse </w:t>
+        </w:r>
+        <w:r>
+          <w:rPr>
+            <w:rStyle w:val="fontstyle01"/>
+            <w:rFonts w:asciiTheme="minorHAnsi" w:hAnsiTheme="minorHAnsi"/>
+            <w:sz w:val="22"/>
+            <w:szCs w:val="22"/>
+          </w:rPr>
+          <w:fldChar w:fldCharType="begin"/>
+        </w:r>
+        <w:r>
+          <w:rPr>
+            <w:rStyle w:val="fontstyle01"/>
+            <w:rFonts w:asciiTheme="minorHAnsi" w:hAnsiTheme="minorHAnsi"/>
+            <w:sz w:val="22"/>
+            <w:szCs w:val="22"/>
+          </w:rPr>
+          <w:instrText xml:space="preserve"> ADDIN EN.CITE &lt;EndNote&gt;&lt;Cite&gt;&lt;Author&gt;Frank&lt;/Author&gt;&lt;Year&gt;2016&lt;/Year&gt;&lt;RecNum&gt;890&lt;/RecNum&gt;&lt;DisplayText&gt;(Frank et al. 2016)&lt;/DisplayText&gt;&lt;record&gt;&lt;rec-number&gt;890&lt;/rec-number&gt;&lt;foreign-keys&gt;&lt;key app="EN" db-id="2pv5prxr6xz2a4ea50h5dww0ewvx0ttdtdsa" timestamp="1516286327"&gt;890&lt;/key&gt;&lt;/foreign-keys&gt;&lt;ref-type name="Journal Article"&gt;17&lt;/ref-type&gt;&lt;contributors&gt;&lt;authors&gt;&lt;author&gt;Frank, K. T.&lt;/author&gt;&lt;author&gt;Petrie, B.&lt;/author&gt;&lt;author&gt;Boyce, D.&lt;/author&gt;&lt;author&gt;Leggett, W. C.&lt;/author&gt;&lt;/authors&gt;&lt;/contributors&gt;&lt;titles&gt;&lt;title&gt;Anomalous ecosystem dynamics following the apparent collapse of a keystone forage species&lt;/title&gt;&lt;secondary-title&gt;Marine Ecology Progress Series&lt;/secondary-title&gt;&lt;/titles&gt;&lt;periodical&gt;&lt;full-title&gt;Marine Ecology Progress Series&lt;/full-title&gt;&lt;/periodical&gt;&lt;pages&gt;185-202&lt;/pages&gt;&lt;volume&gt;553&lt;/volume&gt;&lt;dates&gt;&lt;year&gt;2016&lt;/year&gt;&lt;/dates&gt;&lt;urls&gt;&lt;related-urls&gt;&lt;url&gt;http://www.int-res.com/abstracts/meps/v553/p185-202/&lt;/url&gt;&lt;/related-urls&gt;&lt;/urls&gt;&lt;/record&gt;&lt;/Cite&gt;&lt;/EndNote&gt;</w:instrText>
+        </w:r>
+        <w:r>
+          <w:rPr>
+            <w:rStyle w:val="fontstyle01"/>
+            <w:rFonts w:asciiTheme="minorHAnsi" w:hAnsiTheme="minorHAnsi"/>
+            <w:sz w:val="22"/>
+            <w:szCs w:val="22"/>
+          </w:rPr>
+          <w:fldChar w:fldCharType="separate"/>
+        </w:r>
+        <w:r>
+          <w:rPr>
+            <w:rStyle w:val="fontstyle01"/>
+            <w:rFonts w:asciiTheme="minorHAnsi" w:hAnsiTheme="minorHAnsi"/>
+            <w:noProof/>
+            <w:sz w:val="22"/>
+            <w:szCs w:val="22"/>
+          </w:rPr>
+          <w:t>(Frank et al. 2016)</w:t>
+        </w:r>
+        <w:r>
+          <w:rPr>
+            <w:rStyle w:val="fontstyle01"/>
+            <w:rFonts w:asciiTheme="minorHAnsi" w:hAnsiTheme="minorHAnsi"/>
+            <w:sz w:val="22"/>
+            <w:szCs w:val="22"/>
+          </w:rPr>
+          <w:fldChar w:fldCharType="end"/>
+        </w:r>
+        <w:r>
+          <w:rPr>
+            <w:rStyle w:val="fontstyle01"/>
+            <w:rFonts w:asciiTheme="minorHAnsi" w:hAnsiTheme="minorHAnsi"/>
+            <w:sz w:val="22"/>
+            <w:szCs w:val="22"/>
+          </w:rPr>
+          <w:t>.</w:t>
+        </w:r>
+      </w:moveFrom>
+    </w:p>
+    <w:moveFromRangeEnd w:id="150"/>
     <w:p>
       <w:pPr>
         <w:rPr>
@@ -2654,7 +4503,12 @@
         <w:ind w:left="720" w:hanging="720"/>
       </w:pPr>
       <w:r>
-        <w:t>Buren AD, Koen-Alonso M, Pepin P, Mowbray F, Nakashima BS, Stenson GB, Ollerhead N, Montevecchi WA (2014) Bottom-up regulation of capelin, a keystone forage species. PLoS ONE 9:e87589</w:t>
+        <w:t>Buren AD, Koen-Alonso M, Pepin P, Mowbray F, Nakashima BS, Stenson GB, Ollerhead N, Montevecchi WA (2014) Bottom-up regu</w:t>
+      </w:r>
+      <w:bookmarkStart w:id="152" w:name="_GoBack"/>
+      <w:bookmarkEnd w:id="152"/>
+      <w:r>
+        <w:t>lation of capelin, a keystone forage species. PLoS ONE 9:e87589</w:t>
       </w:r>
     </w:p>
     <w:p>
@@ -3386,6 +5240,7 @@
   <w:style w:type="character" w:default="1" w:styleId="DefaultParagraphFont">
     <w:name w:val="Default Paragraph Font"/>
     <w:uiPriority w:val="1"/>
+    <w:semiHidden/>
     <w:unhideWhenUsed/>
   </w:style>
   <w:style w:type="table" w:default="1" w:styleId="TableNormal">
@@ -3733,6 +5588,7 @@
   <w:style w:type="character" w:default="1" w:styleId="DefaultParagraphFont">
     <w:name w:val="Default Paragraph Font"/>
     <w:uiPriority w:val="1"/>
+    <w:semiHidden/>
     <w:unhideWhenUsed/>
   </w:style>
   <w:style w:type="table" w:default="1" w:styleId="TableNormal">

</xml_diff>

<commit_message>
Removed Frank et al 2005 reference from intro
</commit_message>
<xml_diff>
--- a/ms/NAFC_response_to_Frank.docx
+++ b/ms/NAFC_response_to_Frank.docx
@@ -2691,153 +2691,56 @@
           <w:t xml:space="preserve"> evidence of top-down processes </w:t>
         </w:r>
       </w:ins>
-      <w:commentRangeStart w:id="41"/>
-      <w:r>
-        <w:fldChar w:fldCharType="begin">
-          <w:fldData xml:space="preserve">PEVuZE5vdGU+PENpdGU+PEF1dGhvcj5DYXJzY2FkZGVuPC9BdXRob3I+PFllYXI+MjAwMTwvWWVh
-cj48UmVjTnVtPjM1PC9SZWNOdW0+PERpc3BsYXlUZXh0PihDYXJzY2FkZGVuIGV0IGFsLiAyMDAx
-LCBGcmFuayBldCBhbC4gMjAwNSk8L0Rpc3BsYXlUZXh0PjxyZWNvcmQ+PHJlYy1udW1iZXI+MzU8
-L3JlYy1udW1iZXI+PGZvcmVpZ24ta2V5cz48a2V5IGFwcD0iRU4iIGRiLWlkPSIycHY1cHJ4cjZ4
-ejJhNGVhNTBoNWR3dzBld3Z4MHR0ZHRkc2EiIHRpbWVzdGFtcD0iMTQ0OTcxNzA5NiI+MzU8L2tl
-eT48L2ZvcmVpZ24ta2V5cz48cmVmLXR5cGUgbmFtZT0iSm91cm5hbCBBcnRpY2xlIj4xNzwvcmVm
-LXR5cGU+PGNvbnRyaWJ1dG9ycz48YXV0aG9ycz48YXV0aG9yPkNhcnNjYWRkZW4sIEouRS48L2F1
-dGhvcj48YXV0aG9yPkZyYW5rLCBLLlQuPC9hdXRob3I+PGF1dGhvcj5MZWdnZXR0LCBXLkMuPC9h
-dXRob3I+PC9hdXRob3JzPjwvY29udHJpYnV0b3JzPjx0aXRsZXM+PHRpdGxlPjxzdHlsZSBmYWNl
-PSJub3JtYWwiIGZvbnQ9ImRlZmF1bHQiIHNpemU9IjEwMCUiPkVjb3N5c3RlbSBjaGFuZ2VzIGFu
-ZCB0aGUgZWZmZWN0cyBvbiBjYXBlbGluICg8L3N0eWxlPjxzdHlsZSBmYWNlPSJpdGFsaWMiIGZv
-bnQ9ImRlZmF1bHQiIHNpemU9IjEwMCUiPk1hbGxvdHVzIHZpbGxvc3VzPC9zdHlsZT48c3R5bGUg
-ZmFjZT0ibm9ybWFsIiBmb250PSJkZWZhdWx0IiBzaXplPSIxMDAlIj4pLCBhIG1ham9yIGZvcmFn
-ZSBzcGVjaWVzPC9zdHlsZT48L3RpdGxlPjxzZWNvbmRhcnktdGl0bGU+Q2FuYWRpYW4gSm91cm5h
-bCBvZiBGaXNoZXJpZXMgYW5kIEFxdWF0aWMgU2NpZW5jZXM8L3NlY29uZGFyeS10aXRsZT48L3Rp
-dGxlcz48cGVyaW9kaWNhbD48ZnVsbC10aXRsZT5DYW5hZGlhbiBKb3VybmFsIG9mIEZpc2hlcmll
-cyBhbmQgQXF1YXRpYyBTY2llbmNlczwvZnVsbC10aXRsZT48L3BlcmlvZGljYWw+PHBhZ2VzPjcz
-LTg1PC9wYWdlcz48dm9sdW1lPjU4PC92b2x1bWU+PHJlcHJpbnQtZWRpdGlvbj5Ob3QgaW4gRmls
-ZTwvcmVwcmludC1lZGl0aW9uPjxrZXl3b3Jkcz48a2V5d29yZD5lY29zeXN0ZW08L2tleXdvcmQ+
-PC9rZXl3b3Jkcz48ZGF0ZXM+PHllYXI+MjAwMTwveWVhcj48cHViLWRhdGVzPjxkYXRlPjIwMDE8
-L2RhdGU+PC9wdWItZGF0ZXM+PC9kYXRlcz48bGFiZWw+Mzc8L2xhYmVsPjx1cmxzPjwvdXJscz48
-L3JlY29yZD48L0NpdGU+PENpdGU+PEF1dGhvcj5GcmFuazwvQXV0aG9yPjxZZWFyPjIwMDU8L1ll
-YXI+PFJlY051bT45MDc8L1JlY051bT48cmVjb3JkPjxyZWMtbnVtYmVyPjkwNzwvcmVjLW51bWJl
-cj48Zm9yZWlnbi1rZXlzPjxrZXkgYXBwPSJFTiIgZGItaWQ9IjJwdjVwcnhyNnh6MmE0ZWE1MGg1
-ZHd3MGV3dngwdHRkdGRzYSIgdGltZXN0YW1wPSIxNTE3NDk4Njk0Ij45MDc8L2tleT48L2ZvcmVp
-Z24ta2V5cz48cmVmLXR5cGUgbmFtZT0iSm91cm5hbCBBcnRpY2xlIj4xNzwvcmVmLXR5cGU+PGNv
-bnRyaWJ1dG9ycz48YXV0aG9ycz48YXV0aG9yPkZyYW5rLCBLZW5uZXRoIFQuPC9hdXRob3I+PGF1
-dGhvcj5QZXRyaWUsIEJyaWFuPC9hdXRob3I+PGF1dGhvcj5DaG9pLCBKYWUgUy48L2F1dGhvcj48
-YXV0aG9yPkxlZ2dldHQsIFdpbGxpYW0gQy48L2F1dGhvcj48L2F1dGhvcnM+PC9jb250cmlidXRv
-cnM+PHRpdGxlcz48dGl0bGU+VHJvcGhpYyBDYXNjYWRlcyBpbiBhIEZvcm1lcmx5IENvZC1Eb21p
-bmF0ZWQgRWNvc3lzdGVtPC90aXRsZT48c2Vjb25kYXJ5LXRpdGxlPlNjaWVuY2U8L3NlY29uZGFy
-eS10aXRsZT48L3RpdGxlcz48cGVyaW9kaWNhbD48ZnVsbC10aXRsZT5TY2llbmNlPC9mdWxsLXRp
-dGxlPjwvcGVyaW9kaWNhbD48cGFnZXM+MTYyMTwvcGFnZXM+PHZvbHVtZT4zMDg8L3ZvbHVtZT48
-bnVtYmVyPjU3Mjg8L251bWJlcj48ZGF0ZXM+PHllYXI+MjAwNTwveWVhcj48L2RhdGVzPjx3b3Jr
-LXR5cGU+MTAuMTEyNi9zY2llbmNlLjExMTMwNzU8L3dvcmstdHlwZT48dXJscz48cmVsYXRlZC11
-cmxzPjx1cmw+aHR0cDovL3NjaWVuY2Uuc2NpZW5jZW1hZy5vcmcvY29udGVudC8zMDgvNTcyOC8x
-NjIxLmFic3RyYWN0PC91cmw+PC9yZWxhdGVkLXVybHM+PC91cmxzPjwvcmVjb3JkPjwvQ2l0ZT48
-L0VuZE5vdGU+
-</w:fldData>
-        </w:fldChar>
-      </w:r>
-      <w:r>
-        <w:instrText xml:space="preserve"> ADDIN EN.CITE </w:instrText>
-      </w:r>
-      <w:r>
-        <w:fldChar w:fldCharType="begin">
-          <w:fldData xml:space="preserve">PEVuZE5vdGU+PENpdGU+PEF1dGhvcj5DYXJzY2FkZGVuPC9BdXRob3I+PFllYXI+MjAwMTwvWWVh
-cj48UmVjTnVtPjM1PC9SZWNOdW0+PERpc3BsYXlUZXh0PihDYXJzY2FkZGVuIGV0IGFsLiAyMDAx
-LCBGcmFuayBldCBhbC4gMjAwNSk8L0Rpc3BsYXlUZXh0PjxyZWNvcmQ+PHJlYy1udW1iZXI+MzU8
-L3JlYy1udW1iZXI+PGZvcmVpZ24ta2V5cz48a2V5IGFwcD0iRU4iIGRiLWlkPSIycHY1cHJ4cjZ4
-ejJhNGVhNTBoNWR3dzBld3Z4MHR0ZHRkc2EiIHRpbWVzdGFtcD0iMTQ0OTcxNzA5NiI+MzU8L2tl
-eT48L2ZvcmVpZ24ta2V5cz48cmVmLXR5cGUgbmFtZT0iSm91cm5hbCBBcnRpY2xlIj4xNzwvcmVm
-LXR5cGU+PGNvbnRyaWJ1dG9ycz48YXV0aG9ycz48YXV0aG9yPkNhcnNjYWRkZW4sIEouRS48L2F1
-dGhvcj48YXV0aG9yPkZyYW5rLCBLLlQuPC9hdXRob3I+PGF1dGhvcj5MZWdnZXR0LCBXLkMuPC9h
-dXRob3I+PC9hdXRob3JzPjwvY29udHJpYnV0b3JzPjx0aXRsZXM+PHRpdGxlPjxzdHlsZSBmYWNl
-PSJub3JtYWwiIGZvbnQ9ImRlZmF1bHQiIHNpemU9IjEwMCUiPkVjb3N5c3RlbSBjaGFuZ2VzIGFu
-ZCB0aGUgZWZmZWN0cyBvbiBjYXBlbGluICg8L3N0eWxlPjxzdHlsZSBmYWNlPSJpdGFsaWMiIGZv
-bnQ9ImRlZmF1bHQiIHNpemU9IjEwMCUiPk1hbGxvdHVzIHZpbGxvc3VzPC9zdHlsZT48c3R5bGUg
-ZmFjZT0ibm9ybWFsIiBmb250PSJkZWZhdWx0IiBzaXplPSIxMDAlIj4pLCBhIG1ham9yIGZvcmFn
-ZSBzcGVjaWVzPC9zdHlsZT48L3RpdGxlPjxzZWNvbmRhcnktdGl0bGU+Q2FuYWRpYW4gSm91cm5h
-bCBvZiBGaXNoZXJpZXMgYW5kIEFxdWF0aWMgU2NpZW5jZXM8L3NlY29uZGFyeS10aXRsZT48L3Rp
-dGxlcz48cGVyaW9kaWNhbD48ZnVsbC10aXRsZT5DYW5hZGlhbiBKb3VybmFsIG9mIEZpc2hlcmll
-cyBhbmQgQXF1YXRpYyBTY2llbmNlczwvZnVsbC10aXRsZT48L3BlcmlvZGljYWw+PHBhZ2VzPjcz
-LTg1PC9wYWdlcz48dm9sdW1lPjU4PC92b2x1bWU+PHJlcHJpbnQtZWRpdGlvbj5Ob3QgaW4gRmls
-ZTwvcmVwcmludC1lZGl0aW9uPjxrZXl3b3Jkcz48a2V5d29yZD5lY29zeXN0ZW08L2tleXdvcmQ+
-PC9rZXl3b3Jkcz48ZGF0ZXM+PHllYXI+MjAwMTwveWVhcj48cHViLWRhdGVzPjxkYXRlPjIwMDE8
-L2RhdGU+PC9wdWItZGF0ZXM+PC9kYXRlcz48bGFiZWw+Mzc8L2xhYmVsPjx1cmxzPjwvdXJscz48
-L3JlY29yZD48L0NpdGU+PENpdGU+PEF1dGhvcj5GcmFuazwvQXV0aG9yPjxZZWFyPjIwMDU8L1ll
-YXI+PFJlY051bT45MDc8L1JlY051bT48cmVjb3JkPjxyZWMtbnVtYmVyPjkwNzwvcmVjLW51bWJl
-cj48Zm9yZWlnbi1rZXlzPjxrZXkgYXBwPSJFTiIgZGItaWQ9IjJwdjVwcnhyNnh6MmE0ZWE1MGg1
-ZHd3MGV3dngwdHRkdGRzYSIgdGltZXN0YW1wPSIxNTE3NDk4Njk0Ij45MDc8L2tleT48L2ZvcmVp
-Z24ta2V5cz48cmVmLXR5cGUgbmFtZT0iSm91cm5hbCBBcnRpY2xlIj4xNzwvcmVmLXR5cGU+PGNv
-bnRyaWJ1dG9ycz48YXV0aG9ycz48YXV0aG9yPkZyYW5rLCBLZW5uZXRoIFQuPC9hdXRob3I+PGF1
-dGhvcj5QZXRyaWUsIEJyaWFuPC9hdXRob3I+PGF1dGhvcj5DaG9pLCBKYWUgUy48L2F1dGhvcj48
-YXV0aG9yPkxlZ2dldHQsIFdpbGxpYW0gQy48L2F1dGhvcj48L2F1dGhvcnM+PC9jb250cmlidXRv
-cnM+PHRpdGxlcz48dGl0bGU+VHJvcGhpYyBDYXNjYWRlcyBpbiBhIEZvcm1lcmx5IENvZC1Eb21p
-bmF0ZWQgRWNvc3lzdGVtPC90aXRsZT48c2Vjb25kYXJ5LXRpdGxlPlNjaWVuY2U8L3NlY29uZGFy
-eS10aXRsZT48L3RpdGxlcz48cGVyaW9kaWNhbD48ZnVsbC10aXRsZT5TY2llbmNlPC9mdWxsLXRp
-dGxlPjwvcGVyaW9kaWNhbD48cGFnZXM+MTYyMTwvcGFnZXM+PHZvbHVtZT4zMDg8L3ZvbHVtZT48
-bnVtYmVyPjU3Mjg8L251bWJlcj48ZGF0ZXM+PHllYXI+MjAwNTwveWVhcj48L2RhdGVzPjx3b3Jr
-LXR5cGU+MTAuMTEyNi9zY2llbmNlLjExMTMwNzU8L3dvcmstdHlwZT48dXJscz48cmVsYXRlZC11
-cmxzPjx1cmw+aHR0cDovL3NjaWVuY2Uuc2NpZW5jZW1hZy5vcmcvY29udGVudC8zMDgvNTcyOC8x
-NjIxLmFic3RyYWN0PC91cmw+PC9yZWxhdGVkLXVybHM+PC91cmxzPjwvcmVjb3JkPjwvQ2l0ZT48
-L0VuZE5vdGU+
-</w:fldData>
-        </w:fldChar>
-      </w:r>
-      <w:r>
-        <w:instrText xml:space="preserve"> ADDIN EN.CITE.DATA </w:instrText>
+      <w:r>
+        <w:fldChar w:fldCharType="begin"/>
+      </w:r>
+      <w:r>
+        <w:instrText xml:space="preserve"> ADDIN EN.CITE &lt;EndNote&gt;&lt;Cite&gt;&lt;Author&gt;Carscadden&lt;/Author&gt;&lt;Year&gt;2001&lt;/Year&gt;&lt;RecNum&gt;35&lt;/RecNum&gt;&lt;DisplayText&gt;(Carscadden et al. 2001)&lt;/DisplayText&gt;&lt;record&gt;&lt;rec-number&gt;35&lt;/rec-number&gt;&lt;foreign-keys&gt;&lt;key app="EN" db-id="2pv5prxr6xz2a4ea50h5dww0ewvx0ttdtdsa" timestamp="1449717096"&gt;35&lt;/key&gt;&lt;/foreign-keys&gt;&lt;ref-type name="Journal Article"&gt;17&lt;/ref-type&gt;&lt;contributors&gt;&lt;authors&gt;&lt;author&gt;Carscadden, J.E.&lt;/author&gt;&lt;author&gt;Frank, K.T.&lt;/author&gt;&lt;author&gt;Leggett, W.C.&lt;/author&gt;&lt;/authors&gt;&lt;/contributors&gt;&lt;titles&gt;&lt;title&gt;&lt;style face="normal" font="default" size="100%"&gt;Ecosystem changes and the effects on capelin (&lt;/style&gt;&lt;style face="italic" font="default" size="100%"&gt;Mallotus villosus&lt;/style&gt;&lt;style face="normal" font="default" size="100%"&gt;), a major forage species&lt;/style&gt;&lt;/title&gt;&lt;secondary-title&gt;Canadian Journal of Fisheries and Aquatic Sciences&lt;/secondary-title&gt;&lt;/titles&gt;&lt;periodical&gt;&lt;full-title&gt;Canadian Journal of Fisheries and Aquatic Sciences&lt;/full-title&gt;&lt;/periodical&gt;&lt;pages&gt;73-85&lt;/pages&gt;&lt;volume&gt;58&lt;/volume&gt;&lt;reprint-edition&gt;Not in File&lt;/reprint-edition&gt;&lt;keywords&gt;&lt;keyword&gt;ecosystem&lt;/keyword&gt;&lt;/keywords&gt;&lt;dates&gt;&lt;year&gt;2001&lt;/year&gt;&lt;pub-dates&gt;&lt;date&gt;2001&lt;/date&gt;&lt;/pub-dates&gt;&lt;/dates&gt;&lt;label&gt;37&lt;/label&gt;&lt;urls&gt;&lt;/urls&gt;&lt;/record&gt;&lt;/Cite&gt;&lt;/EndNote&gt;</w:instrText>
+      </w:r>
+      <w:r>
+        <w:fldChar w:fldCharType="separate"/>
+      </w:r>
+      <w:r>
+        <w:rPr>
+          <w:noProof/>
+        </w:rPr>
+        <w:t>(Carscadden et al. 2001)</w:t>
       </w:r>
       <w:r>
         <w:fldChar w:fldCharType="end"/>
       </w:r>
-      <w:r>
-        <w:fldChar w:fldCharType="separate"/>
-      </w:r>
-      <w:r>
-        <w:rPr>
-          <w:noProof/>
-        </w:rPr>
-        <w:t>(Carscadden et al. 2001, Frank et al. 2005)</w:t>
-      </w:r>
-      <w:r>
-        <w:fldChar w:fldCharType="end"/>
-      </w:r>
-      <w:commentRangeEnd w:id="41"/>
-      <w:r>
-        <w:rPr>
-          <w:rStyle w:val="CommentReference"/>
-        </w:rPr>
-        <w:commentReference w:id="41"/>
-      </w:r>
-      <w:ins w:id="42" w:author="DFO-MPO" w:date="2018-01-19T10:40:00Z">
-        <w:del w:id="43" w:author="Alejandro Buren" w:date="2018-02-01T11:55:00Z">
+      <w:ins w:id="41" w:author="DFO-MPO" w:date="2018-01-19T10:40:00Z">
+        <w:del w:id="42" w:author="Alejandro Buren" w:date="2018-02-01T11:55:00Z">
           <w:r>
             <w:delText>(</w:delText>
           </w:r>
         </w:del>
       </w:ins>
-      <w:ins w:id="44" w:author="DFO-MPO" w:date="2018-01-19T11:26:00Z">
-        <w:del w:id="45" w:author="Alejandro Buren" w:date="2018-02-01T11:55:00Z">
+      <w:ins w:id="43" w:author="DFO-MPO" w:date="2018-01-19T11:26:00Z">
+        <w:del w:id="44" w:author="Alejandro Buren" w:date="2018-02-01T11:55:00Z">
           <w:r>
             <w:delText xml:space="preserve">Carscadden et al. 2001, </w:delText>
           </w:r>
         </w:del>
       </w:ins>
-      <w:ins w:id="46" w:author="DFO-MPO" w:date="2018-01-19T10:40:00Z">
-        <w:del w:id="47" w:author="Alejandro Buren" w:date="2018-02-01T11:55:00Z">
+      <w:ins w:id="45" w:author="DFO-MPO" w:date="2018-01-19T10:40:00Z">
+        <w:del w:id="46" w:author="Alejandro Buren" w:date="2018-02-01T11:55:00Z">
           <w:r>
             <w:delText>Frank et al. 2005)</w:delText>
           </w:r>
         </w:del>
       </w:ins>
-      <w:ins w:id="48" w:author="DFO-MPO" w:date="2018-01-19T11:26:00Z">
+      <w:ins w:id="47" w:author="DFO-MPO" w:date="2018-01-19T11:26:00Z">
         <w:r>
           <w:t xml:space="preserve"> </w:t>
         </w:r>
       </w:ins>
-      <w:ins w:id="49" w:author="DFO-MPO" w:date="2018-01-18T16:10:00Z">
+      <w:ins w:id="48" w:author="DFO-MPO" w:date="2018-01-18T16:10:00Z">
         <w:r>
           <w:t>driving</w:t>
         </w:r>
       </w:ins>
-      <w:ins w:id="50" w:author="DFO-MPO" w:date="2018-01-18T16:04:00Z">
+      <w:ins w:id="49" w:author="DFO-MPO" w:date="2018-01-18T16:04:00Z">
         <w:r>
           <w:t xml:space="preserve"> capelin population dynamics in Newfoundland</w:t>
         </w:r>
@@ -2849,7 +2752,7 @@
     <w:p>
       <w:pPr>
         <w:rPr>
-          <w:moveTo w:id="51" w:author="DFO-MPO" w:date="2018-01-19T10:39:00Z"/>
+          <w:moveTo w:id="50" w:author="DFO-MPO" w:date="2018-01-19T10:39:00Z"/>
           <w:rStyle w:val="fontstyle01"/>
           <w:rFonts w:asciiTheme="minorHAnsi" w:hAnsiTheme="minorHAnsi"/>
           <w:sz w:val="22"/>
@@ -2859,6 +2762,7 @@
       <w:r>
         <w:t xml:space="preserve">Frank et al. </w:t>
       </w:r>
+      <w:bookmarkStart w:id="51" w:name="_GoBack"/>
       <w:r>
         <w:rPr>
           <w:rStyle w:val="fontstyle01"/>
@@ -2905,6 +2809,7 @@
         </w:rPr>
         <w:fldChar w:fldCharType="end"/>
       </w:r>
+      <w:bookmarkEnd w:id="51"/>
       <w:r>
         <w:rPr>
           <w:rStyle w:val="fontstyle01"/>
@@ -3343,6 +3248,14 @@
           <w:sz w:val="22"/>
           <w:szCs w:val="22"/>
         </w:rPr>
+      </w:r>
+      <w:r>
+        <w:rPr>
+          <w:rStyle w:val="fontstyle01"/>
+          <w:rFonts w:asciiTheme="minorHAnsi" w:hAnsiTheme="minorHAnsi"/>
+          <w:sz w:val="22"/>
+          <w:szCs w:val="22"/>
+        </w:rPr>
         <w:fldChar w:fldCharType="separate"/>
       </w:r>
       <w:r>
@@ -4317,6 +4230,14 @@
           <w:sz w:val="22"/>
           <w:szCs w:val="22"/>
         </w:rPr>
+      </w:r>
+      <w:r>
+        <w:rPr>
+          <w:rStyle w:val="fontstyle01"/>
+          <w:rFonts w:asciiTheme="minorHAnsi" w:hAnsiTheme="minorHAnsi"/>
+          <w:sz w:val="22"/>
+          <w:szCs w:val="22"/>
+        </w:rPr>
         <w:fldChar w:fldCharType="separate"/>
       </w:r>
       <w:r>
@@ -4399,9 +4320,18 @@
         </w:r>
       </w:ins>
       <w:r>
-        <w:instrText xml:space="preserve"> ADDIN EN.CITE &lt;EndNote&gt;&lt;Cite&gt;&lt;Author&gt;ICES&lt;/Author&gt;&lt;Year&gt;2017&lt;/Year&gt;&lt;RecNum&gt;884&lt;/RecNum&gt;&lt;Prefix&gt;e.g. &lt;/Prefix&gt;&lt;DisplayText&gt;(e.g. Gjøsæter et al. 2009, ICES 2017)&lt;/DisplayText&gt;&lt;record&gt;&lt;rec-number&gt;884&lt;/rec-number&gt;&lt;foreign-keys&gt;&lt;key app="EN" db-id="2pv5prxr6xz2a4ea50h5dww0ewvx0ttdtdsa" timestamp="1516206898"&gt;884&lt;/key&gt;&lt;/foreign-keys&gt;&lt;ref-type name="Report"&gt;27&lt;/ref-type&gt;&lt;contributors&gt;&lt;authors&gt;&lt;author&gt;ICES&lt;/author&gt;&lt;/authors&gt;&lt;/contributors&gt;&lt;titles&gt;&lt;title&gt;Report of the North Western Working Group (NWWG)&lt;/title&gt;&lt;/titles&gt;&lt;number&gt;ICES CM 2017/ACOM:08&lt;/number&gt;&lt;dates&gt;&lt;year&gt;2017&lt;/year&gt;&lt;pub-dates&gt;&lt;date&gt;27 April – 4 May 2017&lt;/date&gt;&lt;/pub-dates&gt;&lt;/dates&gt;&lt;pub-location&gt;Copenhagen, Denmark&lt;/pub-location&gt;&lt;urls&gt;&lt;/urls&gt;&lt;/record&gt;&lt;/Cite&gt;&lt;Cite&gt;&lt;Author&gt;Gjøsæter&lt;/Author&gt;&lt;Year&gt;2009&lt;/Year&gt;&lt;RecNum&gt;882&lt;/RecNum&gt;&lt;record&gt;&lt;rec-number&gt;882&lt;/rec-number&gt;&lt;foreign-keys&gt;&lt;key app="EN" db-id="2pv5prxr6xz2a4ea50h5dww0ewvx0ttdtdsa" timestamp="1516133671"&gt;882&lt;/key&gt;&lt;/foreign-keys&gt;&lt;ref-type name="Journal Article"&gt;17&lt;/ref-type&gt;&lt;contributors&gt;&lt;authors&gt;&lt;author&gt;Gjøsæter, Harald&lt;/author&gt;&lt;author&gt;Bogstad, Bjarte&lt;/author&gt;&lt;author&gt;Tjelmeland, Sigurd&lt;/author&gt;&lt;/authors&gt;&lt;/contributors&gt;&lt;titles&gt;&lt;title&gt;Ecosystem effects of the three capelin stock collapses in the Barents Sea&lt;/title&gt;&lt;secondary-title&gt;Marine Biology Research&lt;/secondary-title&gt;&lt;/titles&gt;&lt;periodical&gt;&lt;full-title&gt;Marine Biology Research&lt;/full-title&gt;&lt;/periodical&gt;&lt;pages&gt;40-53&lt;/pages&gt;&lt;volume&gt;5&lt;/volume&gt;&lt;number&gt;1&lt;/number&gt;&lt;dates&gt;&lt;year&gt;2009&lt;/year&gt;&lt;pub-dates&gt;&lt;date&gt;2009/01/01&lt;/date&gt;&lt;/pub-dates&gt;&lt;/dates&gt;&lt;publisher&gt;Taylor &amp;amp; Francis&lt;/publisher&gt;&lt;isbn&gt;1745-1000&lt;/isbn&gt;&lt;urls&gt;&lt;related-urls&gt;&lt;url&gt;https://doi.org/10.1080/17451000802454866&lt;/url&gt;&lt;/related-urls&gt;&lt;/urls&gt;&lt;electronic-resource-num&gt;10.1080/17451000802454866&lt;/electronic-resource-num&gt;&lt;/record&gt;&lt;/Cite&gt;&lt;/EndNote&gt;</w:instrText>
-      </w:r>
-      <w:ins w:id="151" w:author="Alejandro Buren" w:date="2018-02-01T12:03:00Z">
+        <w:instrText xml:space="preserve"> ADDIN EN.CITE &lt;EndNote&gt;&lt;Cite&gt;&lt;Author&gt;ICES&lt;/Author&gt;&lt;Year&gt;2017&lt;/Year&gt;&lt;RecNum&gt;884&lt;/RecNum&gt;&lt;Prefix&gt;e.g. &lt;/Prefix&gt;&lt;DisplayText&gt;(e.g. Gjøsæter et al. 2009, ICES 2017)&lt;/DisplayText&gt;&lt;record&gt;&lt;rec-number&gt;884&lt;/rec-number&gt;&lt;foreign-keys&gt;&lt;key app="EN" db-id="2pv5prxr6xz2a4ea50h5dww0</w:instrText>
+      </w:r>
+      <w:r>
+        <w:rPr>
+          <w:lang w:val="fr-FR"/>
+          <w:rPrChange w:id="151" w:author="Alejandro Buren" w:date="2018-02-01T13:20:00Z">
+            <w:rPr/>
+          </w:rPrChange>
+        </w:rPr>
+        <w:instrText>ewvx0ttdtdsa" timestamp="1516206898"&gt;884&lt;/key&gt;&lt;/foreign-keys&gt;&lt;ref-type name="Report"&gt;27&lt;/ref-type&gt;&lt;contributors&gt;&lt;authors&gt;&lt;author&gt;ICES&lt;/author&gt;&lt;/authors&gt;&lt;/contributors&gt;&lt;titles&gt;&lt;title&gt;Report of the North Western Working Group (NWWG)&lt;/title&gt;&lt;/titles&gt;&lt;number&gt;ICES CM 2017/ACOM:08&lt;/number&gt;&lt;dates&gt;&lt;year&gt;2017&lt;/year&gt;&lt;pub-dates&gt;&lt;date&gt;27 April – 4 May 2017&lt;/date&gt;&lt;/pub-dates&gt;&lt;/dates&gt;&lt;pub-location&gt;Copenhagen, Denmark&lt;/pub-location&gt;&lt;urls&gt;&lt;/urls&gt;&lt;/record&gt;&lt;/Cite&gt;&lt;Cite&gt;&lt;Author&gt;Gjøsæter&lt;/Author&gt;&lt;Year&gt;2009&lt;/Year&gt;&lt;RecNum&gt;882&lt;/RecNum&gt;&lt;record&gt;&lt;rec-number&gt;882&lt;/rec-number&gt;&lt;foreign-keys&gt;&lt;key app="EN" db-id="2pv5prxr6xz2a4ea50h5dww0ewvx0ttdtdsa" timestamp="1516133671"&gt;882&lt;/key&gt;&lt;/foreign-keys&gt;&lt;ref-type name="Journal Article"&gt;17&lt;/ref-type&gt;&lt;contributors&gt;&lt;authors&gt;&lt;author&gt;Gjøsæter, Harald&lt;/author&gt;&lt;author&gt;Bogstad, Bjarte&lt;/author&gt;&lt;author&gt;Tjelmeland, Sigurd&lt;/author&gt;&lt;/authors&gt;&lt;/contributors&gt;&lt;titles&gt;&lt;title&gt;Ecosystem effects of the three capelin stock collapses in the Barents Sea&lt;/title&gt;&lt;secondary-title&gt;Marine Biology Research&lt;/secondary-title&gt;&lt;/titles&gt;&lt;periodical&gt;&lt;full-title&gt;Marine Biology Research&lt;/full-title&gt;&lt;/periodical&gt;&lt;pages&gt;40-53&lt;/pages&gt;&lt;volume&gt;5&lt;/volume&gt;&lt;number&gt;1&lt;/number&gt;&lt;dates&gt;&lt;year&gt;2009&lt;/year&gt;&lt;pub-dates&gt;&lt;date&gt;2009/01/01&lt;/date&gt;&lt;/pub-dates&gt;&lt;/dates&gt;&lt;publisher&gt;Taylor &amp;amp; Francis&lt;/publisher&gt;&lt;isbn&gt;1745-1000&lt;/isbn&gt;&lt;urls&gt;&lt;related-urls&gt;&lt;url&gt;https://doi.org/10.1080/17451000802454866&lt;/url&gt;&lt;/related-urls&gt;&lt;/urls&gt;&lt;electronic-resource-num&gt;10.1080/17451000802454866&lt;/electronic-resource-num&gt;&lt;/record&gt;&lt;/Cite&gt;&lt;/EndNote&gt;</w:instrText>
+      </w:r>
+      <w:ins w:id="152" w:author="Alejandro Buren" w:date="2018-02-01T12:03:00Z">
         <w:r>
           <w:fldChar w:fldCharType="separate"/>
         </w:r>
@@ -4409,28 +4339,21 @@
       <w:r>
         <w:rPr>
           <w:noProof/>
+          <w:lang w:val="fr-FR"/>
+          <w:rPrChange w:id="153" w:author="Alejandro Buren" w:date="2018-02-01T13:20:00Z">
+            <w:rPr>
+              <w:noProof/>
+            </w:rPr>
+          </w:rPrChange>
         </w:rPr>
         <w:t>(e.g. Gjøsæter et al. 2009, ICES 2017)</w:t>
       </w:r>
-      <w:ins w:id="152" w:author="Alejandro Buren" w:date="2018-02-01T12:03:00Z">
+      <w:ins w:id="154" w:author="Alejandro Buren" w:date="2018-02-01T12:03:00Z">
         <w:r>
           <w:fldChar w:fldCharType="end"/>
         </w:r>
       </w:ins>
-      <w:ins w:id="153" w:author="DFO-MPO" w:date="2018-01-19T10:06:00Z">
-        <w:del w:id="154" w:author="Alejandro Buren" w:date="2018-02-01T12:04:00Z">
-          <w:r>
-            <w:rPr>
-              <w:rStyle w:val="fontstyle01"/>
-              <w:rFonts w:asciiTheme="minorHAnsi" w:hAnsiTheme="minorHAnsi"/>
-              <w:sz w:val="22"/>
-              <w:szCs w:val="22"/>
-            </w:rPr>
-            <w:delText>(</w:delText>
-          </w:r>
-        </w:del>
-      </w:ins>
-      <w:ins w:id="155" w:author="DFO-MPO" w:date="2018-01-19T10:57:00Z">
+      <w:ins w:id="155" w:author="DFO-MPO" w:date="2018-01-19T10:06:00Z">
         <w:del w:id="156" w:author="Alejandro Buren" w:date="2018-02-01T12:04:00Z">
           <w:r>
             <w:rPr>
@@ -4438,66 +4361,139 @@
               <w:rFonts w:asciiTheme="minorHAnsi" w:hAnsiTheme="minorHAnsi"/>
               <w:sz w:val="22"/>
               <w:szCs w:val="22"/>
+              <w:lang w:val="fr-FR"/>
+              <w:rPrChange w:id="157" w:author="Alejandro Buren" w:date="2018-02-01T13:20:00Z">
+                <w:rPr>
+                  <w:rStyle w:val="fontstyle01"/>
+                  <w:rFonts w:asciiTheme="minorHAnsi" w:hAnsiTheme="minorHAnsi"/>
+                  <w:sz w:val="22"/>
+                  <w:szCs w:val="22"/>
+                </w:rPr>
+              </w:rPrChange>
+            </w:rPr>
+            <w:delText>(</w:delText>
+          </w:r>
+        </w:del>
+      </w:ins>
+      <w:ins w:id="158" w:author="DFO-MPO" w:date="2018-01-19T10:57:00Z">
+        <w:del w:id="159" w:author="Alejandro Buren" w:date="2018-02-01T12:04:00Z">
+          <w:r>
+            <w:rPr>
+              <w:rStyle w:val="fontstyle01"/>
+              <w:rFonts w:asciiTheme="minorHAnsi" w:hAnsiTheme="minorHAnsi"/>
+              <w:sz w:val="22"/>
+              <w:szCs w:val="22"/>
+              <w:lang w:val="fr-FR"/>
+              <w:rPrChange w:id="160" w:author="Alejandro Buren" w:date="2018-02-01T13:20:00Z">
+                <w:rPr>
+                  <w:rStyle w:val="fontstyle01"/>
+                  <w:rFonts w:asciiTheme="minorHAnsi" w:hAnsiTheme="minorHAnsi"/>
+                  <w:sz w:val="22"/>
+                  <w:szCs w:val="22"/>
+                </w:rPr>
+              </w:rPrChange>
             </w:rPr>
             <w:delText xml:space="preserve">e.g., </w:delText>
           </w:r>
           <w:r>
             <w:rPr>
               <w:noProof/>
+              <w:lang w:val="fr-FR"/>
+              <w:rPrChange w:id="161" w:author="Alejandro Buren" w:date="2018-02-01T13:20:00Z">
+                <w:rPr>
+                  <w:noProof/>
+                </w:rPr>
+              </w:rPrChange>
             </w:rPr>
             <w:delText xml:space="preserve">Gjøsæter et al. 2009, </w:delText>
           </w:r>
         </w:del>
       </w:ins>
-      <w:ins w:id="157" w:author="DFO-MPO" w:date="2018-01-19T10:56:00Z">
-        <w:del w:id="158" w:author="Alejandro Buren" w:date="2018-02-01T12:04:00Z">
+      <w:ins w:id="162" w:author="DFO-MPO" w:date="2018-01-19T10:56:00Z">
+        <w:del w:id="163" w:author="Alejandro Buren" w:date="2018-02-01T12:04:00Z">
           <w:r>
             <w:rPr>
               <w:rStyle w:val="fontstyle01"/>
               <w:rFonts w:asciiTheme="minorHAnsi" w:hAnsiTheme="minorHAnsi"/>
               <w:sz w:val="22"/>
               <w:szCs w:val="22"/>
+              <w:lang w:val="fr-FR"/>
+              <w:rPrChange w:id="164" w:author="Alejandro Buren" w:date="2018-02-01T13:20:00Z">
+                <w:rPr>
+                  <w:rStyle w:val="fontstyle01"/>
+                  <w:rFonts w:asciiTheme="minorHAnsi" w:hAnsiTheme="minorHAnsi"/>
+                  <w:sz w:val="22"/>
+                  <w:szCs w:val="22"/>
+                </w:rPr>
+              </w:rPrChange>
             </w:rPr>
             <w:delText>ICES 2017</w:delText>
           </w:r>
         </w:del>
       </w:ins>
-      <w:ins w:id="159" w:author="DFO-MPO" w:date="2018-01-19T10:06:00Z">
-        <w:del w:id="160" w:author="Alejandro Buren" w:date="2018-02-01T12:04:00Z">
+      <w:ins w:id="165" w:author="DFO-MPO" w:date="2018-01-19T10:06:00Z">
+        <w:del w:id="166" w:author="Alejandro Buren" w:date="2018-02-01T12:04:00Z">
           <w:r>
             <w:rPr>
               <w:rStyle w:val="fontstyle01"/>
               <w:rFonts w:asciiTheme="minorHAnsi" w:hAnsiTheme="minorHAnsi"/>
               <w:sz w:val="22"/>
               <w:szCs w:val="22"/>
+              <w:lang w:val="fr-FR"/>
+              <w:rPrChange w:id="167" w:author="Alejandro Buren" w:date="2018-02-01T13:20:00Z">
+                <w:rPr>
+                  <w:rStyle w:val="fontstyle01"/>
+                  <w:rFonts w:asciiTheme="minorHAnsi" w:hAnsiTheme="minorHAnsi"/>
+                  <w:sz w:val="22"/>
+                  <w:szCs w:val="22"/>
+                </w:rPr>
+              </w:rPrChange>
             </w:rPr>
             <w:delText>)</w:delText>
           </w:r>
         </w:del>
       </w:ins>
-      <w:ins w:id="161" w:author="DFO-MPO" w:date="2018-01-18T16:27:00Z">
-        <w:r>
-          <w:rPr>
-            <w:rStyle w:val="fontstyle01"/>
-            <w:rFonts w:asciiTheme="minorHAnsi" w:hAnsiTheme="minorHAnsi"/>
-            <w:sz w:val="22"/>
-            <w:szCs w:val="22"/>
+      <w:ins w:id="168" w:author="DFO-MPO" w:date="2018-01-18T16:27:00Z">
+        <w:r>
+          <w:rPr>
+            <w:rStyle w:val="fontstyle01"/>
+            <w:rFonts w:asciiTheme="minorHAnsi" w:hAnsiTheme="minorHAnsi"/>
+            <w:sz w:val="22"/>
+            <w:szCs w:val="22"/>
+            <w:lang w:val="fr-FR"/>
+            <w:rPrChange w:id="169" w:author="Alejandro Buren" w:date="2018-02-01T13:20:00Z">
+              <w:rPr>
+                <w:rStyle w:val="fontstyle01"/>
+                <w:rFonts w:asciiTheme="minorHAnsi" w:hAnsiTheme="minorHAnsi"/>
+                <w:sz w:val="22"/>
+                <w:szCs w:val="22"/>
+              </w:rPr>
+            </w:rPrChange>
           </w:rPr>
           <w:t xml:space="preserve">. </w:t>
         </w:r>
       </w:ins>
-      <w:ins w:id="162" w:author="DFO-MPO" w:date="2018-01-19T09:00:00Z">
-        <w:r>
-          <w:rPr>
-            <w:rStyle w:val="fontstyle01"/>
-            <w:rFonts w:asciiTheme="minorHAnsi" w:hAnsiTheme="minorHAnsi"/>
-            <w:sz w:val="22"/>
-            <w:szCs w:val="22"/>
+      <w:ins w:id="170" w:author="DFO-MPO" w:date="2018-01-19T09:00:00Z">
+        <w:r>
+          <w:rPr>
+            <w:rStyle w:val="fontstyle01"/>
+            <w:rFonts w:asciiTheme="minorHAnsi" w:hAnsiTheme="minorHAnsi"/>
+            <w:sz w:val="22"/>
+            <w:szCs w:val="22"/>
+            <w:lang w:val="fr-FR"/>
+            <w:rPrChange w:id="171" w:author="Alejandro Buren" w:date="2018-02-01T13:20:00Z">
+              <w:rPr>
+                <w:rStyle w:val="fontstyle01"/>
+                <w:rFonts w:asciiTheme="minorHAnsi" w:hAnsiTheme="minorHAnsi"/>
+                <w:sz w:val="22"/>
+                <w:szCs w:val="22"/>
+              </w:rPr>
+            </w:rPrChange>
           </w:rPr>
           <w:t xml:space="preserve"> In Frank et al. </w:t>
         </w:r>
       </w:ins>
-      <w:ins w:id="163" w:author="Alejandro Buren" w:date="2018-02-01T12:04:00Z">
+      <w:ins w:id="172" w:author="Alejandro Buren" w:date="2018-02-01T12:04:00Z">
         <w:r>
           <w:rPr>
             <w:rStyle w:val="fontstyle01"/>
@@ -4513,6 +4509,15 @@
             <w:rFonts w:asciiTheme="minorHAnsi" w:hAnsiTheme="minorHAnsi"/>
             <w:sz w:val="22"/>
             <w:szCs w:val="22"/>
+            <w:lang w:val="fr-FR"/>
+            <w:rPrChange w:id="173" w:author="Alejandro Buren" w:date="2018-02-01T13:20:00Z">
+              <w:rPr>
+                <w:rStyle w:val="fontstyle01"/>
+                <w:rFonts w:asciiTheme="minorHAnsi" w:hAnsiTheme="minorHAnsi"/>
+                <w:sz w:val="22"/>
+                <w:szCs w:val="22"/>
+              </w:rPr>
+            </w:rPrChange>
           </w:rPr>
           <w:instrText xml:space="preserve"> ADDIN EN.CITE &lt;EndNote&gt;&lt;Cite ExcludeAuth="1"&gt;&lt;Author&gt;Frank&lt;/Author&gt;&lt;Year&gt;2016&lt;/Year&gt;&lt;RecNum&gt;890&lt;/RecNum&gt;&lt;DisplayText&gt;(2016)&lt;/DisplayText&gt;&lt;record&gt;&lt;rec-number&gt;890&lt;/rec-number&gt;&lt;foreign-keys&gt;&lt;key app="EN" db-id="2pv5prxr6xz2a4ea50h5dww0ewvx0ttdtdsa" timestamp="1516286327"&gt;890&lt;/key&gt;&lt;/foreign-keys&gt;&lt;ref-type name="Journal Article"&gt;17&lt;/ref-type&gt;&lt;contributors&gt;&lt;authors&gt;&lt;author&gt;Frank, K. T.&lt;/author&gt;&lt;author&gt;Petrie, B.&lt;/author&gt;&lt;author&gt;Boyce, D.&lt;/author&gt;&lt;author&gt;Leggett, W. C.&lt;/author&gt;&lt;/authors&gt;&lt;/contributors&gt;&lt;titles&gt;&lt;title&gt;Anomalous ecosystem dynamics following the apparent collapse of a keystone forage species&lt;/title&gt;&lt;secondary-title&gt;Marine Ecology Progress Series&lt;/secondary-title&gt;&lt;/titles&gt;&lt;periodical&gt;&lt;full-title&gt;Marine Ecology Progress Series&lt;/full-title&gt;&lt;/periodical&gt;&lt;pages&gt;185-202&lt;/pages&gt;&lt;volume&gt;553&lt;/volume&gt;&lt;dates&gt;&lt;year&gt;2016&lt;/year&gt;&lt;/dates&gt;&lt;urls&gt;&lt;related-urls&gt;&lt;url&gt;http://www.int-res.com/abstracts/meps/v553/p185-202/&lt;/url&gt;&lt;/related-urls&gt;&lt;/urls&gt;&lt;/record&gt;&lt;/Cite&gt;&lt;/EndNote&gt;</w:instrText>
         </w:r>
@@ -4545,8 +4550,8 @@
           <w:fldChar w:fldCharType="end"/>
         </w:r>
       </w:ins>
-      <w:ins w:id="164" w:author="DFO-MPO" w:date="2018-01-19T09:00:00Z">
-        <w:del w:id="165" w:author="Alejandro Buren" w:date="2018-02-01T12:04:00Z">
+      <w:ins w:id="174" w:author="DFO-MPO" w:date="2018-01-19T09:00:00Z">
+        <w:del w:id="175" w:author="Alejandro Buren" w:date="2018-02-01T12:04:00Z">
           <w:r>
             <w:rPr>
               <w:rStyle w:val="fontstyle01"/>
@@ -4567,7 +4572,7 @@
           <w:t xml:space="preserve">, support for the non-collapse of capelin was based on </w:t>
         </w:r>
       </w:ins>
-      <w:del w:id="166" w:author="DFO-MPO" w:date="2018-01-19T09:05:00Z">
+      <w:del w:id="176" w:author="DFO-MPO" w:date="2018-01-19T09:05:00Z">
         <w:r>
           <w:rPr>
             <w:rStyle w:val="fontstyle01"/>
@@ -4578,7 +4583,7 @@
           <w:delText xml:space="preserve">To reach this conclusion they analyzed several aspects of the </w:delText>
         </w:r>
       </w:del>
-      <w:ins w:id="167" w:author="DFO-MPO" w:date="2018-01-19T09:05:00Z">
+      <w:ins w:id="177" w:author="DFO-MPO" w:date="2018-01-19T09:05:00Z">
         <w:r>
           <w:rPr>
             <w:rStyle w:val="fontstyle01"/>
@@ -4598,7 +4603,7 @@
         </w:rPr>
         <w:t xml:space="preserve">biology of capelin </w:t>
       </w:r>
-      <w:ins w:id="168" w:author="DFO-MPO" w:date="2018-01-19T09:05:00Z">
+      <w:ins w:id="178" w:author="DFO-MPO" w:date="2018-01-19T09:05:00Z">
         <w:r>
           <w:rPr>
             <w:rStyle w:val="fontstyle01"/>
@@ -4618,7 +4623,7 @@
         </w:rPr>
         <w:t xml:space="preserve">(i.e. distribution and demography), </w:t>
       </w:r>
-      <w:del w:id="169" w:author="DFO-MPO" w:date="2018-01-19T09:05:00Z">
+      <w:del w:id="179" w:author="DFO-MPO" w:date="2018-01-19T09:05:00Z">
         <w:r>
           <w:rPr>
             <w:rStyle w:val="fontstyle01"/>
@@ -4629,7 +4634,7 @@
           <w:delText xml:space="preserve">some </w:delText>
         </w:r>
       </w:del>
-      <w:ins w:id="170" w:author="DFO-MPO" w:date="2018-01-19T09:06:00Z">
+      <w:ins w:id="180" w:author="DFO-MPO" w:date="2018-01-19T09:06:00Z">
         <w:r>
           <w:rPr>
             <w:rStyle w:val="fontstyle01"/>
@@ -4640,7 +4645,7 @@
           <w:t xml:space="preserve">re-analysis </w:t>
         </w:r>
       </w:ins>
-      <w:del w:id="171" w:author="DFO-MPO" w:date="2018-01-19T09:06:00Z">
+      <w:del w:id="181" w:author="DFO-MPO" w:date="2018-01-19T09:06:00Z">
         <w:r>
           <w:rPr>
             <w:rStyle w:val="fontstyle01"/>
@@ -4660,7 +4665,7 @@
         </w:rPr>
         <w:t>of the</w:t>
       </w:r>
-      <w:ins w:id="172" w:author="DFO-MPO" w:date="2018-01-18T16:06:00Z">
+      <w:ins w:id="182" w:author="DFO-MPO" w:date="2018-01-18T16:06:00Z">
         <w:r>
           <w:rPr>
             <w:rStyle w:val="fontstyle01"/>
@@ -4680,7 +4685,7 @@
         </w:rPr>
         <w:t xml:space="preserve"> </w:t>
       </w:r>
-      <w:ins w:id="173" w:author="DFO-MPO" w:date="2018-01-18T16:01:00Z">
+      <w:ins w:id="183" w:author="DFO-MPO" w:date="2018-01-18T16:01:00Z">
         <w:r>
           <w:rPr>
             <w:rStyle w:val="fontstyle01"/>
@@ -4700,7 +4705,7 @@
         </w:rPr>
         <w:t xml:space="preserve">surveys </w:t>
       </w:r>
-      <w:ins w:id="174" w:author="DFO-MPO" w:date="2018-01-18T16:07:00Z">
+      <w:ins w:id="184" w:author="DFO-MPO" w:date="2018-01-18T16:07:00Z">
         <w:r>
           <w:rPr>
             <w:rStyle w:val="fontstyle01"/>
@@ -4711,7 +4716,7 @@
           <w:t>(</w:t>
         </w:r>
       </w:ins>
-      <w:ins w:id="175" w:author="DFO-MPO" w:date="2018-01-19T09:07:00Z">
+      <w:ins w:id="185" w:author="DFO-MPO" w:date="2018-01-19T09:07:00Z">
         <w:r>
           <w:rPr>
             <w:rStyle w:val="fontstyle01"/>
@@ -4722,7 +4727,7 @@
           <w:t xml:space="preserve">multi-species </w:t>
         </w:r>
       </w:ins>
-      <w:ins w:id="176" w:author="DFO-MPO" w:date="2018-01-18T16:07:00Z">
+      <w:ins w:id="186" w:author="DFO-MPO" w:date="2018-01-18T16:07:00Z">
         <w:r>
           <w:rPr>
             <w:rStyle w:val="fontstyle01"/>
@@ -4733,7 +4738,7 @@
           <w:t>bottom</w:t>
         </w:r>
       </w:ins>
-      <w:ins w:id="177" w:author="DFO-MPO" w:date="2018-01-19T09:07:00Z">
+      <w:ins w:id="187" w:author="DFO-MPO" w:date="2018-01-19T09:07:00Z">
         <w:r>
           <w:rPr>
             <w:rStyle w:val="fontstyle01"/>
@@ -4744,7 +4749,7 @@
           <w:t xml:space="preserve"> </w:t>
         </w:r>
       </w:ins>
-      <w:ins w:id="178" w:author="DFO-MPO" w:date="2018-01-18T16:07:00Z">
+      <w:ins w:id="188" w:author="DFO-MPO" w:date="2018-01-18T16:07:00Z">
         <w:r>
           <w:rPr>
             <w:rStyle w:val="fontstyle01"/>
@@ -4755,7 +4760,7 @@
           <w:t>trawl and acoustic)</w:t>
         </w:r>
       </w:ins>
-      <w:del w:id="179" w:author="DFO-MPO" w:date="2018-01-19T10:44:00Z">
+      <w:del w:id="189" w:author="DFO-MPO" w:date="2018-01-19T10:44:00Z">
         <w:r>
           <w:rPr>
             <w:rStyle w:val="fontstyle01"/>
@@ -4775,7 +4780,7 @@
         </w:rPr>
         <w:t xml:space="preserve">, and the response of </w:t>
       </w:r>
-      <w:ins w:id="180" w:author="DFO-MPO" w:date="2018-01-22T09:20:00Z">
+      <w:ins w:id="190" w:author="DFO-MPO" w:date="2018-01-22T09:20:00Z">
         <w:r>
           <w:rPr>
             <w:rStyle w:val="fontstyle01"/>
@@ -4795,7 +4800,7 @@
         </w:rPr>
         <w:t xml:space="preserve">components </w:t>
       </w:r>
-      <w:ins w:id="181" w:author="DFO-MPO" w:date="2018-01-22T09:21:00Z">
+      <w:ins w:id="191" w:author="DFO-MPO" w:date="2018-01-22T09:21:00Z">
         <w:r>
           <w:rPr>
             <w:rStyle w:val="fontstyle01"/>
@@ -4815,7 +4820,7 @@
         </w:rPr>
         <w:t xml:space="preserve">of the ecosystem </w:t>
       </w:r>
-      <w:ins w:id="182" w:author="DFO-MPO" w:date="2018-01-22T09:21:00Z">
+      <w:ins w:id="192" w:author="DFO-MPO" w:date="2018-01-22T09:21:00Z">
         <w:r>
           <w:rPr>
             <w:rStyle w:val="fontstyle01"/>
@@ -4871,7 +4876,7 @@
         </w:rPr>
         <w:t xml:space="preserve"> two hypotheses to interpret why the</w:t>
       </w:r>
-      <w:ins w:id="183" w:author="DFO-MPO" w:date="2018-01-18T16:06:00Z">
+      <w:ins w:id="193" w:author="DFO-MPO" w:date="2018-01-18T16:06:00Z">
         <w:r>
           <w:rPr>
             <w:rStyle w:val="fontstyle01"/>
@@ -4891,7 +4896,7 @@
         </w:rPr>
         <w:t xml:space="preserve"> </w:t>
       </w:r>
-      <w:ins w:id="184" w:author="DFO-MPO" w:date="2018-01-18T16:07:00Z">
+      <w:ins w:id="194" w:author="DFO-MPO" w:date="2018-01-18T16:07:00Z">
         <w:r>
           <w:rPr>
             <w:rStyle w:val="fontstyle01"/>
@@ -4930,7 +4935,7 @@
         </w:rPr>
         <w:t>large</w:t>
       </w:r>
-      <w:del w:id="185" w:author="DFO-MPO" w:date="2018-01-18T16:02:00Z">
+      <w:del w:id="195" w:author="DFO-MPO" w:date="2018-01-18T16:02:00Z">
         <w:r>
           <w:rPr>
             <w:rStyle w:val="fontstyle01"/>
@@ -4941,7 +4946,7 @@
           <w:delText xml:space="preserve"> fish</w:delText>
         </w:r>
       </w:del>
-      <w:ins w:id="186" w:author="DFO-MPO" w:date="2018-01-18T16:02:00Z">
+      <w:ins w:id="196" w:author="DFO-MPO" w:date="2018-01-18T16:02:00Z">
         <w:r>
           <w:rPr>
             <w:rStyle w:val="fontstyle01"/>
@@ -4962,7 +4967,7 @@
         </w:rPr>
         <w:t xml:space="preserve"> aggregations</w:t>
       </w:r>
-      <w:ins w:id="187" w:author="DFO-MPO" w:date="2018-01-18T16:16:00Z">
+      <w:ins w:id="197" w:author="DFO-MPO" w:date="2018-01-18T16:16:00Z">
         <w:r>
           <w:rPr>
             <w:rStyle w:val="fontstyle01"/>
@@ -4973,7 +4978,7 @@
           <w:t xml:space="preserve"> since 1991:</w:t>
         </w:r>
       </w:ins>
-      <w:del w:id="188" w:author="DFO-MPO" w:date="2018-01-18T16:16:00Z">
+      <w:del w:id="198" w:author="DFO-MPO" w:date="2018-01-18T16:16:00Z">
         <w:r>
           <w:rPr>
             <w:rStyle w:val="fontstyle01"/>
@@ -4993,7 +4998,7 @@
         </w:rPr>
         <w:t xml:space="preserve"> 1) capelin changed its migratory patterns while the timing of the </w:t>
       </w:r>
-      <w:ins w:id="189" w:author="DFO-MPO" w:date="2018-01-18T16:07:00Z">
+      <w:ins w:id="199" w:author="DFO-MPO" w:date="2018-01-18T16:07:00Z">
         <w:r>
           <w:rPr>
             <w:rStyle w:val="fontstyle01"/>
@@ -5013,7 +5018,7 @@
         </w:rPr>
         <w:t xml:space="preserve">survey has remained constant leading to a spatio-temporal mismatch between the survey and the stock, and 2) the capelin stock has become less migratory </w:t>
       </w:r>
-      <w:ins w:id="190" w:author="DFO-MPO" w:date="2018-01-19T10:45:00Z">
+      <w:ins w:id="200" w:author="DFO-MPO" w:date="2018-01-19T10:45:00Z">
         <w:r>
           <w:rPr>
             <w:rStyle w:val="fontstyle01"/>
@@ -5024,7 +5029,7 @@
           <w:t xml:space="preserve">and </w:t>
         </w:r>
       </w:ins>
-      <w:ins w:id="191" w:author="DFO-MPO" w:date="2018-01-19T10:48:00Z">
+      <w:ins w:id="201" w:author="DFO-MPO" w:date="2018-01-19T10:48:00Z">
         <w:r>
           <w:rPr>
             <w:rStyle w:val="fontstyle01"/>
@@ -5080,8 +5085,8 @@
         </w:rPr>
         <w:t xml:space="preserve">. </w:t>
       </w:r>
-      <w:moveToRangeStart w:id="192" w:author="DFO-MPO" w:date="2018-01-19T10:39:00Z" w:name="move504121711"/>
-      <w:moveTo w:id="193" w:author="DFO-MPO" w:date="2018-01-19T10:39:00Z">
+      <w:moveToRangeStart w:id="202" w:author="DFO-MPO" w:date="2018-01-19T10:39:00Z" w:name="move504121711"/>
+      <w:moveTo w:id="203" w:author="DFO-MPO" w:date="2018-01-19T10:39:00Z">
         <w:r>
           <w:rPr>
             <w:rStyle w:val="fontstyle01"/>
@@ -5193,7 +5198,7 @@
           <w:fldChar w:fldCharType="end"/>
         </w:r>
       </w:moveTo>
-      <w:ins w:id="194" w:author="DFO-MPO" w:date="2018-01-19T10:39:00Z">
+      <w:ins w:id="204" w:author="DFO-MPO" w:date="2018-01-19T10:39:00Z">
         <w:r>
           <w:rPr>
             <w:rStyle w:val="fontstyle01"/>
@@ -5204,7 +5209,7 @@
           <w:t xml:space="preserve"> using all available data</w:t>
         </w:r>
       </w:ins>
-      <w:moveTo w:id="195" w:author="DFO-MPO" w:date="2018-01-19T10:39:00Z">
+      <w:moveTo w:id="205" w:author="DFO-MPO" w:date="2018-01-19T10:39:00Z">
         <w:r>
           <w:rPr>
             <w:rStyle w:val="fontstyle01"/>
@@ -5216,11 +5221,11 @@
         </w:r>
       </w:moveTo>
     </w:p>
-    <w:moveToRangeEnd w:id="192"/>
+    <w:moveToRangeEnd w:id="202"/>
     <w:p>
       <w:pPr>
         <w:rPr>
-          <w:del w:id="196" w:author="DFO-MPO" w:date="2018-01-19T10:39:00Z"/>
+          <w:del w:id="206" w:author="DFO-MPO" w:date="2018-01-19T10:39:00Z"/>
           <w:rStyle w:val="fontstyle01"/>
           <w:rFonts w:asciiTheme="minorHAnsi" w:hAnsiTheme="minorHAnsi"/>
           <w:sz w:val="22"/>
@@ -5231,15 +5236,15 @@
     <w:p>
       <w:pPr>
         <w:rPr>
-          <w:moveFrom w:id="197" w:author="DFO-MPO" w:date="2018-01-19T10:39:00Z"/>
+          <w:moveFrom w:id="207" w:author="DFO-MPO" w:date="2018-01-19T10:39:00Z"/>
           <w:rStyle w:val="fontstyle01"/>
           <w:rFonts w:asciiTheme="minorHAnsi" w:hAnsiTheme="minorHAnsi"/>
           <w:sz w:val="22"/>
           <w:szCs w:val="22"/>
         </w:rPr>
       </w:pPr>
-      <w:moveFromRangeStart w:id="198" w:author="DFO-MPO" w:date="2018-01-19T10:39:00Z" w:name="move504121711"/>
-      <w:moveFrom w:id="199" w:author="DFO-MPO" w:date="2018-01-19T10:39:00Z">
+      <w:moveFromRangeStart w:id="208" w:author="DFO-MPO" w:date="2018-01-19T10:39:00Z" w:name="move504121711"/>
+      <w:moveFrom w:id="209" w:author="DFO-MPO" w:date="2018-01-19T10:39:00Z">
         <w:r>
           <w:rPr>
             <w:rStyle w:val="fontstyle01"/>
@@ -5388,11 +5393,11 @@
         </w:r>
       </w:moveFrom>
     </w:p>
-    <w:moveFromRangeEnd w:id="198"/>
+    <w:moveFromRangeEnd w:id="208"/>
     <w:p>
       <w:pPr>
         <w:rPr>
-          <w:del w:id="200" w:author="Alejandro Buren" w:date="2018-02-01T12:04:00Z"/>
+          <w:del w:id="210" w:author="Alejandro Buren" w:date="2018-02-01T12:04:00Z"/>
           <w:rStyle w:val="fontstyle01"/>
           <w:rFonts w:asciiTheme="minorHAnsi" w:hAnsiTheme="minorHAnsi"/>
           <w:color w:val="4F81BD" w:themeColor="accent1"/>
@@ -5400,7 +5405,7 @@
           <w:szCs w:val="22"/>
         </w:rPr>
       </w:pPr>
-      <w:del w:id="201" w:author="Alejandro Buren" w:date="2018-02-01T12:04:00Z">
+      <w:del w:id="211" w:author="Alejandro Buren" w:date="2018-02-01T12:04:00Z">
         <w:r>
           <w:rPr>
             <w:rStyle w:val="fontstyle01"/>
@@ -5422,8 +5427,6 @@
           <w:szCs w:val="22"/>
         </w:rPr>
       </w:pPr>
-      <w:bookmarkStart w:id="202" w:name="_GoBack"/>
-      <w:bookmarkEnd w:id="202"/>
     </w:p>
     <w:p>
       <w:pPr>
@@ -5681,16 +5684,6 @@
       </w:pPr>
       <w:r>
         <w:t>Frank KT, Petrie B, Boyce D, Leggett WC (2016) Anomalous ecosystem dynamics following the apparent collapse of a keystone forage species. Marine Ecology Progress Series 553:185-202</w:t>
-      </w:r>
-    </w:p>
-    <w:p>
-      <w:pPr>
-        <w:pStyle w:val="EndNoteBibliography"/>
-        <w:spacing w:after="0"/>
-        <w:ind w:left="720" w:hanging="720"/>
-      </w:pPr>
-      <w:r>
-        <w:t>Frank KT, Petrie B, Choi JS, Leggett WC (2005) Trophic Cascades in a Formerly Cod-Dominated Ecosystem. Science 308:1621</w:t>
       </w:r>
     </w:p>
     <w:p>
@@ -6061,27 +6054,6 @@
     </w:sectPr>
   </w:body>
 </w:document>
-</file>
-
-<file path=word/comments.xml><?xml version="1.0" encoding="utf-8"?>
-<w:comments xmlns:wpc="http://schemas.microsoft.com/office/word/2010/wordprocessingCanvas" xmlns:mc="http://schemas.openxmlformats.org/markup-compatibility/2006" xmlns:o="urn:schemas-microsoft-com:office:office" xmlns:r="http://schemas.openxmlformats.org/officeDocument/2006/relationships" xmlns:m="http://schemas.openxmlformats.org/officeDocument/2006/math" xmlns:v="urn:schemas-microsoft-com:vml" xmlns:wp14="http://schemas.microsoft.com/office/word/2010/wordprocessingDrawing" xmlns:wp="http://schemas.openxmlformats.org/drawingml/2006/wordprocessingDrawing" xmlns:w10="urn:schemas-microsoft-com:office:word" xmlns:w="http://schemas.openxmlformats.org/wordprocessingml/2006/main" xmlns:w14="http://schemas.microsoft.com/office/word/2010/wordml" xmlns:wpg="http://schemas.microsoft.com/office/word/2010/wordprocessingGroup" xmlns:wpi="http://schemas.microsoft.com/office/word/2010/wordprocessingInk" xmlns:wne="http://schemas.microsoft.com/office/word/2006/wordml" xmlns:wps="http://schemas.microsoft.com/office/word/2010/wordprocessingShape" mc:Ignorable="w14 wp14">
-  <w:comment w:id="41" w:author="Alejandro Buren" w:date="2018-02-01T11:56:00Z" w:initials="ADB">
-    <w:p>
-      <w:pPr>
-        <w:pStyle w:val="CommentText"/>
-      </w:pPr>
-      <w:r>
-        <w:rPr>
-          <w:rStyle w:val="CommentReference"/>
-        </w:rPr>
-        <w:annotationRef/>
-      </w:r>
-      <w:r>
-        <w:t>Hannah, is this the frank et al paper you referenced? I believe this paper talks only about the scotia shelf. Did you mean their 2006 ecology letters paper?</w:t>
-      </w:r>
-    </w:p>
-  </w:comment>
-</w:comments>
 </file>
 
 <file path=word/numbering.xml><?xml version="1.0" encoding="utf-8"?>

</xml_diff>

<commit_message>
Added subtitle blind spot analysis
</commit_message>
<xml_diff>
--- a/ms/NAFC_response_to_Frank.docx
+++ b/ms/NAFC_response_to_Frank.docx
@@ -9,7 +9,6 @@
           <w:rFonts w:asciiTheme="minorHAnsi" w:hAnsiTheme="minorHAnsi"/>
         </w:rPr>
       </w:pPr>
-      <w:bookmarkStart w:id="0" w:name="_GoBack"/>
       <w:r>
         <w:rPr>
           <w:rFonts w:asciiTheme="minorHAnsi" w:hAnsiTheme="minorHAnsi"/>
@@ -240,7 +239,7 @@
         </w:rPr>
         <w:t>CFER</w:t>
       </w:r>
-      <w:ins w:id="1" w:author="DFO-MPO" w:date="2018-01-19T10:02:00Z">
+      <w:ins w:id="0" w:author="DFO-MPO" w:date="2018-01-19T10:02:00Z">
         <w:r>
           <w:rPr>
             <w:rFonts w:cs="Arial"/>
@@ -3690,7 +3689,13 @@
         <w:fldChar w:fldCharType="begin"/>
       </w:r>
       <w:r>
-        <w:instrText xml:space="preserve"> ADDIN EN.CITE &lt;EndNote&gt;&lt;Cite&gt;&lt;Author&gt;ICES&lt;/Author&gt;&lt;Year&gt;2017&lt;/Year&gt;&lt;RecNum&gt;884&lt;/RecNum&gt;&lt;Prefix&gt;e.g. &lt;/Prefix&gt;&lt;DisplayText&gt;(e.g. Gjøsæter et al. 2009, ICES 2017)&lt;/DisplayText&gt;&lt;record&gt;&lt;rec-number&gt;884&lt;/rec-number&gt;&lt;foreign-keys&gt;&lt;key app="EN" db-id="2pv5prxr6xz2a4ea50h5dww0ewvx0ttdtdsa" timestamp="1516206898"&gt;884&lt;/key&gt;&lt;/foreign-keys&gt;&lt;ref-type name="Report"&gt;27&lt;/ref-type&gt;&lt;contributors&gt;&lt;authors&gt;&lt;author&gt;ICES&lt;/author&gt;&lt;/authors&gt;&lt;/contributors&gt;&lt;titles&gt;&lt;title&gt;Report of the North Western Working Group (NWWG)&lt;/title&gt;&lt;/titles&gt;&lt;number&gt;ICES CM 2017/ACOM:08&lt;/number&gt;&lt;dates&gt;&lt;year&gt;2017&lt;/year&gt;&lt;pub-dates&gt;&lt;date&gt;27 April – 4 May 2017&lt;/date&gt;&lt;/pub-dates&gt;&lt;/dates&gt;&lt;pub-location&gt;Copenhagen, Denmark&lt;/pub-location&gt;&lt;urls&gt;&lt;/urls&gt;&lt;/record&gt;&lt;/Cite&gt;&lt;Cite&gt;&lt;Author&gt;Gjøsæter&lt;/Author&gt;&lt;Year&gt;2009&lt;/Year&gt;&lt;RecNum&gt;882&lt;/RecNum&gt;&lt;record&gt;&lt;rec-number&gt;882&lt;/rec-number&gt;&lt;foreign-keys&gt;&lt;key app="EN" db-id="2pv5prxr6xz2a4ea50h5dww0ewvx0ttdtdsa" timestamp="1516133671"&gt;882&lt;/key&gt;&lt;/foreign-keys&gt;&lt;ref-type name="Journal Article"&gt;17&lt;/ref-type&gt;&lt;contributors&gt;&lt;authors&gt;&lt;author&gt;Gjøsæter, Harald&lt;/author&gt;&lt;author&gt;Bogstad, Bjarte&lt;/author&gt;&lt;author&gt;Tjelmeland, Sigurd&lt;/author&gt;&lt;/authors&gt;&lt;/contributors&gt;&lt;titles&gt;&lt;title&gt;Ecosystem effects of the three capelin stock collapses in the Barents Sea&lt;/title</w:instrText>
+        <w:instrText xml:space="preserve"> ADDIN EN.CITE &lt;EndNote&gt;&lt;Cite&gt;&lt;Author&gt;ICES&lt;/Author&gt;&lt;Year&gt;2017&lt;/Year&gt;&lt;RecNum&gt;884&lt;/RecNum&gt;&lt;Prefix&gt;e.g. &lt;/Prefix&gt;&lt;DisplayText&gt;(e.g. Gjøsæter et al. 2009, ICES 2017)&lt;/DisplayText&gt;&lt;record&gt;&lt;rec-number&gt;884&lt;/rec-number&gt;&lt;foreign-keys&gt;&lt;key app="EN" db-id="2pv5prxr6xz2a4ea50h5dww0</w:instrText>
+      </w:r>
+      <w:r>
+        <w:rPr>
+          <w:lang w:val="fr-FR"/>
+        </w:rPr>
+        <w:instrText>ewvx0ttdtdsa" timestamp="1516206898"&gt;884&lt;/key&gt;&lt;/foreign-keys&gt;&lt;ref-type name="Report"&gt;27&lt;/ref-type&gt;&lt;contributors&gt;&lt;authors&gt;&lt;author&gt;ICES&lt;/author&gt;&lt;/authors&gt;&lt;/contributors&gt;&lt;titles&gt;&lt;title&gt;Report of the North Western Working Group (NWWG)&lt;/title&gt;&lt;/titles&gt;&lt;number&gt;ICES CM 2017/ACOM:08&lt;/number&gt;&lt;dates&gt;&lt;year&gt;2017&lt;/year&gt;&lt;pub-dates&gt;&lt;date&gt;27 April – 4 May 2017&lt;/date&gt;&lt;/pub-dates&gt;&lt;/dates&gt;&lt;pub-location&gt;Copenhagen, Denmark&lt;/pub-location&gt;&lt;urls&gt;&lt;/urls&gt;&lt;/record&gt;&lt;/Cite&gt;&lt;Cite&gt;&lt;Author&gt;Gjøsæter&lt;/Author&gt;&lt;Year&gt;2009&lt;/Year&gt;&lt;RecNum&gt;882&lt;/RecNum&gt;&lt;record&gt;&lt;rec-number&gt;882&lt;/rec-number&gt;&lt;foreign-keys&gt;&lt;key app="EN" db-id="2pv5prxr6xz2a4ea50h5dww0ewvx0ttdtdsa" timestamp="1516133671"&gt;882&lt;/key&gt;&lt;/foreign-keys&gt;&lt;ref-type name="Journal Article"&gt;17&lt;/ref-type&gt;&lt;contributors&gt;&lt;authors&gt;&lt;author&gt;Gjøsæter, Harald&lt;/author&gt;&lt;author&gt;Bogstad, Bjarte&lt;/author&gt;&lt;author&gt;Tjelmeland, Sigurd&lt;/author&gt;&lt;/authors&gt;&lt;/contributors&gt;&lt;titles&gt;&lt;title&gt;Ecosystem effects of the three capelin stock collapses in the Barents Sea&lt;/title</w:instrText>
       </w:r>
       <w:r>
         <w:rPr>
@@ -4438,7 +4443,22 @@
         <w:t>Inshore recruitment index</w:t>
       </w:r>
     </w:p>
-    <w:p/>
+    <w:p>
+      <w:pPr>
+        <w:pStyle w:val="Heading3"/>
+        <w:rPr>
+          <w:rFonts w:asciiTheme="minorHAnsi" w:hAnsiTheme="minorHAnsi"/>
+        </w:rPr>
+      </w:pPr>
+      <w:r>
+        <w:rPr>
+          <w:rFonts w:asciiTheme="minorHAnsi" w:hAnsiTheme="minorHAnsi"/>
+        </w:rPr>
+        <w:t>Blind spot analysis</w:t>
+      </w:r>
+      <w:bookmarkStart w:id="1" w:name="_GoBack"/>
+      <w:bookmarkEnd w:id="1"/>
+    </w:p>
     <w:p>
       <w:pPr>
         <w:pStyle w:val="Heading2"/>
@@ -4464,19 +4484,7 @@
         <w:rPr>
           <w:rFonts w:asciiTheme="minorHAnsi" w:hAnsiTheme="minorHAnsi"/>
         </w:rPr>
-        <w:t xml:space="preserve">Temporal </w:t>
-      </w:r>
-      <w:r>
-        <w:rPr>
-          <w:rFonts w:asciiTheme="minorHAnsi" w:hAnsiTheme="minorHAnsi"/>
-        </w:rPr>
-        <w:t>dynamics</w:t>
-      </w:r>
-      <w:r>
-        <w:rPr>
-          <w:rFonts w:asciiTheme="minorHAnsi" w:hAnsiTheme="minorHAnsi"/>
-        </w:rPr>
-        <w:t xml:space="preserve"> of cod weight at age and condition</w:t>
+        <w:t>Temporal dynamics of cod weight at age and condition</w:t>
       </w:r>
     </w:p>
     <w:p>
@@ -5615,7 +5623,18 @@
           <w:sz w:val="24"/>
           <w:szCs w:val="24"/>
         </w:rPr>
-        <w:t xml:space="preserve">During 1991 and following years, capelin shifted its fall distribution from having two distinct aggregations, one in the northwest of the area (NAFO Div 2J3K) and one in the southeast (NAFO Div 3L, at the northern slope of the Grand Banks) to having only one in the southeast </w:t>
+        <w:t xml:space="preserve">During 1991 and following years, capelin shifted its fall distribution from having two distinct aggregations, one in the northwest of the area (NAFO Div 2J3K) and one in the southeast (NAFO </w:t>
+      </w:r>
+      <w:r>
+        <w:rPr>
+          <w:rFonts w:eastAsia="Times New Roman" w:cs="Times New Roman"/>
+          <w:noProof/>
+          <w:color w:val="151518"/>
+          <w:sz w:val="24"/>
+          <w:szCs w:val="24"/>
+        </w:rPr>
+        <w:lastRenderedPageBreak/>
+        <w:t xml:space="preserve">Div 3L, at the northern slope of the Grand Banks) to having only one in the southeast </w:t>
       </w:r>
       <w:r>
         <w:rPr>
@@ -5655,18 +5674,7 @@
           <w:sz w:val="24"/>
           <w:szCs w:val="24"/>
         </w:rPr>
-        <w:t xml:space="preserve">(Lilly &amp; </w:t>
-      </w:r>
-      <w:r>
-        <w:rPr>
-          <w:rFonts w:eastAsia="Times New Roman" w:cs="Times New Roman"/>
-          <w:noProof/>
-          <w:color w:val="151518"/>
-          <w:sz w:val="24"/>
-          <w:szCs w:val="24"/>
-        </w:rPr>
-        <w:lastRenderedPageBreak/>
-        <w:t>Davis 1993, Miller 1994)</w:t>
+        <w:t>(Lilly &amp; Davis 1993, Miller 1994)</w:t>
       </w:r>
       <w:r>
         <w:rPr>
@@ -6979,7 +6987,7 @@
           <w:szCs w:val="24"/>
           <w:lang w:val="en-US"/>
         </w:rPr>
-        <w:t xml:space="preserve">, higher catches in the Canadian commercial hunt between 1996 and 2008, contributed to </w:t>
+        <w:t xml:space="preserve">, </w:t>
       </w:r>
       <w:r>
         <w:rPr>
@@ -6990,7 +6998,7 @@
           <w:lang w:val="en-US"/>
         </w:rPr>
         <w:lastRenderedPageBreak/>
-        <w:t xml:space="preserve">reductions in the rate of population growth, these lower pregnancy rates have also had a major impact on the population dynamics of this population </w:t>
+        <w:t xml:space="preserve">higher catches in the Canadian commercial hunt between 1996 and 2008, contributed to reductions in the rate of population growth, these lower pregnancy rates have also had a major impact on the population dynamics of this population </w:t>
       </w:r>
       <w:r>
         <w:rPr>
@@ -9745,7 +9753,6 @@
       <w:r>
         <w:fldChar w:fldCharType="end"/>
       </w:r>
-      <w:bookmarkEnd w:id="0"/>
     </w:p>
     <w:sectPr>
       <w:pgSz w:w="12240" w:h="15840"/>
@@ -10063,6 +10070,7 @@
   <w:style w:type="character" w:default="1" w:styleId="DefaultParagraphFont">
     <w:name w:val="Default Paragraph Font"/>
     <w:uiPriority w:val="1"/>
+    <w:semiHidden/>
     <w:unhideWhenUsed/>
   </w:style>
   <w:style w:type="table" w:default="1" w:styleId="TableNormal">
@@ -10528,6 +10536,7 @@
   <w:style w:type="character" w:default="1" w:styleId="DefaultParagraphFont">
     <w:name w:val="Default Paragraph Font"/>
     <w:uiPriority w:val="1"/>
+    <w:semiHidden/>
     <w:unhideWhenUsed/>
   </w:style>
   <w:style w:type="table" w:default="1" w:styleId="TableNormal">

</xml_diff>

<commit_message>
Edited acoustic section. Edited acoustic section was also inserted into MS
</commit_message>
<xml_diff>
--- a/ms/NAFC_response_to_Frank.docx
+++ b/ms/NAFC_response_to_Frank.docx
@@ -3026,6 +3026,14 @@
           <w:sz w:val="22"/>
           <w:szCs w:val="22"/>
         </w:rPr>
+      </w:r>
+      <w:r>
+        <w:rPr>
+          <w:rStyle w:val="fontstyle01"/>
+          <w:rFonts w:asciiTheme="minorHAnsi" w:hAnsiTheme="minorHAnsi"/>
+          <w:sz w:val="22"/>
+          <w:szCs w:val="22"/>
+        </w:rPr>
         <w:fldChar w:fldCharType="separate"/>
       </w:r>
       <w:r>
@@ -3685,27 +3693,104 @@
       </w:r>
       <w:r>
         <w:rPr>
+          <w:lang w:val="fr-CA"/>
+        </w:rPr>
+        <w:instrText>ewvx0ttdtdsa" timestamp="1516206898"&gt;884&lt;/key&gt;&lt;/foreign-keys&gt;&lt;ref-type name="Report"&gt;27&lt;/ref-type&gt;&lt;contributors&gt;&lt;authors&gt;&lt;author&gt;ICES&lt;/author&gt;&lt;/authors&gt;&lt;/contributors&gt;&lt;titles&gt;&lt;title&gt;Report of the North Western Working Group (NWWG)&lt;/title&gt;&lt;/titles&gt;&lt;number&gt;ICES CM 2017/ACOM:08&lt;/number&gt;&lt;dates&gt;&lt;year&gt;2017&lt;/year&gt;&lt;pub-dates&gt;&lt;date&gt;27 April – 4 May 2017&lt;/date&gt;&lt;/pub-dates&gt;&lt;/dates&gt;&lt;pub-location&gt;Copenhagen, Denmark&lt;/pub-location&gt;&lt;urls&gt;&lt;/urls&gt;&lt;/record&gt;&lt;/Cite&gt;&lt;Cite&gt;&lt;Author&gt;Gjøsæter&lt;/Author&gt;&lt;Year&gt;2009&lt;/Year&gt;&lt;RecNum&gt;882&lt;/RecNum&gt;&lt;record&gt;&lt;rec-number&gt;882&lt;/rec-number&gt;&lt;foreign-keys&gt;&lt;key app="EN" db-id="2pv5prxr6xz2a4ea50h5dww0ewvx0ttdtdsa" timestamp="1516133671"&gt;882&lt;/key&gt;&lt;/foreign-keys&gt;&lt;ref-type name="Journal Article"&gt;17&lt;/ref-type&gt;&lt;contributors&gt;&lt;authors&gt;&lt;author&gt;Gjøsæter, Harald&lt;/author&gt;&lt;author&gt;Bogstad, Bjarte&lt;/author&gt;&lt;author&gt;Tjelmeland, Sigurd&lt;/author&gt;&lt;/authors&gt;&lt;/contributors&gt;&lt;titles&gt;&lt;title&gt;Ecosystem effects of the three capelin stock collapses in the Barents Sea&lt;/title</w:instrText>
+      </w:r>
+      <w:r>
+        <w:rPr>
           <w:lang w:val="fr-FR"/>
         </w:rPr>
-        <w:instrText>ewvx0ttdtdsa" timestamp="1516206898"&gt;884&lt;/key&gt;&lt;/foreign-keys&gt;&lt;ref-type name="Report"&gt;27&lt;/ref-type&gt;&lt;contributors&gt;&lt;authors&gt;&lt;author&gt;ICES&lt;/author&gt;&lt;/authors&gt;&lt;/contributors&gt;&lt;titles&gt;&lt;title&gt;Report of the North Western Working Group (NWWG)&lt;/title&gt;&lt;/titles&gt;&lt;number&gt;ICES CM 2017/ACOM:08&lt;/number&gt;&lt;dates&gt;&lt;year&gt;2017&lt;/year&gt;&lt;pub-dates&gt;&lt;date&gt;27 April – 4 May 2017&lt;/date&gt;&lt;/pub-dates&gt;&lt;/dates&gt;&lt;pub-location&gt;Copenhagen, Denmark&lt;/pub-location&gt;&lt;urls&gt;&lt;/urls&gt;&lt;/record&gt;&lt;/Cite&gt;&lt;Cite&gt;&lt;Author&gt;Gjøsæter&lt;/Author&gt;&lt;Year&gt;2009&lt;/Year&gt;&lt;RecNum&gt;882&lt;/RecNum&gt;&lt;record&gt;&lt;rec-number&gt;882&lt;/rec-number&gt;&lt;foreign-keys&gt;&lt;key app="EN" db-id="2pv5prxr6xz2a4ea50h5dww0ewvx0ttdtdsa" timestamp="1516133671"&gt;882&lt;/key&gt;&lt;/foreign-keys&gt;&lt;ref-type name="Journal Article"&gt;17&lt;/ref-type&gt;&lt;contributors&gt;&lt;authors&gt;&lt;author&gt;Gjøsæter, Harald&lt;/author&gt;&lt;author&gt;Bogstad, Bjarte&lt;/author&gt;&lt;author&gt;Tjelmeland, Sigurd&lt;/author&gt;&lt;/authors&gt;&lt;/contributors&gt;&lt;titles&gt;&lt;title&gt;Ecosystem effects of the three capelin stock collapses in the Barents Sea&lt;/title</w:instrText>
-      </w:r>
-      <w:r>
-        <w:rPr>
+        <w:instrText>&gt;&lt;secondary-title&gt;Marine Biology Research&lt;/secondary-title&gt;&lt;/titles&gt;&lt;periodical&gt;&lt;full-title&gt;Marine Biology Research&lt;/full-title&gt;&lt;/periodical&gt;&lt;pages&gt;40-53&lt;/pages&gt;&lt;volume&gt;5&lt;/volume&gt;&lt;number&gt;1&lt;/number&gt;&lt;dates&gt;&lt;year&gt;2009&lt;/year&gt;&lt;pub-dates&gt;&lt;date&gt;2009/01/01&lt;/date&gt;&lt;/pub-dates&gt;&lt;/dates&gt;&lt;publisher&gt;Taylor &amp;amp; Francis&lt;/publisher&gt;&lt;isbn&gt;1745-1000&lt;/isbn&gt;&lt;urls&gt;&lt;related-urls&gt;&lt;url&gt;https://doi.org/10.1080/17451000802454866&lt;/url&gt;&lt;/related-urls&gt;&lt;/urls&gt;&lt;electronic-resource-num&gt;10.1080/17451000802454866&lt;/electronic-resource-num&gt;&lt;/record&gt;&lt;/Cite&gt;&lt;/EndNote&gt;</w:instrText>
+      </w:r>
+      <w:r>
+        <w:fldChar w:fldCharType="separate"/>
+      </w:r>
+      <w:r>
+        <w:rPr>
+          <w:noProof/>
           <w:lang w:val="fr-FR"/>
         </w:rPr>
-        <w:instrText>&gt;&lt;secondary-title&gt;Marine Biology Research&lt;/secondary-title&gt;&lt;/titles&gt;&lt;periodical&gt;&lt;full-title&gt;Marine Biology Research&lt;/full-title&gt;&lt;/periodical&gt;&lt;pages&gt;40-53&lt;/pages&gt;&lt;volume&gt;5&lt;/volume&gt;&lt;number&gt;1&lt;/number&gt;&lt;dates&gt;&lt;year&gt;2009&lt;/year&gt;&lt;pub-dates&gt;&lt;date&gt;2009/01/01&lt;/date&gt;&lt;/pub-dates&gt;&lt;/dates&gt;&lt;publisher&gt;Taylor &amp;amp; Francis&lt;/publisher&gt;&lt;isbn&gt;1745-1000&lt;/isbn&gt;&lt;urls&gt;&lt;related-urls&gt;&lt;url&gt;https://doi.org/10.1080/17451000802454866&lt;/url&gt;&lt;/related-urls&gt;&lt;/urls&gt;&lt;electronic-resource-num&gt;10.1080/17451000802454866&lt;/electronic-resource-num&gt;&lt;/record&gt;&lt;/Cite&gt;&lt;/EndNote&gt;</w:instrText>
-      </w:r>
-      <w:r>
+        <w:t>(e.g. Gjøsæter et al. 2009, ICES 2017)</w:t>
+      </w:r>
+      <w:r>
+        <w:fldChar w:fldCharType="end"/>
+      </w:r>
+      <w:r>
+        <w:rPr>
+          <w:rStyle w:val="fontstyle01"/>
+          <w:rFonts w:asciiTheme="minorHAnsi" w:hAnsiTheme="minorHAnsi"/>
+          <w:sz w:val="22"/>
+          <w:szCs w:val="22"/>
+          <w:lang w:val="fr-FR"/>
+        </w:rPr>
+        <w:t>.</w:t>
+      </w:r>
+      <w:r>
+        <w:rPr>
+          <w:rStyle w:val="fontstyle01"/>
+          <w:rFonts w:asciiTheme="minorHAnsi" w:hAnsiTheme="minorHAnsi"/>
+          <w:sz w:val="22"/>
+          <w:szCs w:val="22"/>
+          <w:lang w:val="fr-FR"/>
+        </w:rPr>
+        <w:t xml:space="preserve"> </w:t>
+      </w:r>
+      <w:r>
+        <w:rPr>
+          <w:rStyle w:val="fontstyle01"/>
+          <w:rFonts w:asciiTheme="minorHAnsi" w:hAnsiTheme="minorHAnsi"/>
+          <w:sz w:val="22"/>
+          <w:szCs w:val="22"/>
+          <w:lang w:val="fr-FR"/>
+        </w:rPr>
+        <w:t xml:space="preserve">In Frank et al. </w:t>
+      </w:r>
+      <w:r>
+        <w:rPr>
+          <w:rStyle w:val="fontstyle01"/>
+          <w:rFonts w:asciiTheme="minorHAnsi" w:hAnsiTheme="minorHAnsi"/>
+          <w:sz w:val="22"/>
+          <w:szCs w:val="22"/>
+        </w:rPr>
+        <w:fldChar w:fldCharType="begin"/>
+      </w:r>
+      <w:r>
+        <w:rPr>
+          <w:rStyle w:val="fontstyle01"/>
+          <w:rFonts w:asciiTheme="minorHAnsi" w:hAnsiTheme="minorHAnsi"/>
+          <w:sz w:val="22"/>
+          <w:szCs w:val="22"/>
+          <w:lang w:val="fr-FR"/>
+        </w:rPr>
+        <w:instrText xml:space="preserve"> ADDIN EN.CITE &lt;EndNote&gt;&lt;Cite ExcludeAuth="1"&gt;&lt;Author&gt;Frank&lt;/Author&gt;&lt;Year&gt;2016&lt;/Year&gt;&lt;RecNum&gt;890&lt;/RecNum&gt;&lt;DisplayText&gt;(2016)&lt;/DisplayText&gt;&lt;record&gt;&lt;rec-number&gt;890&lt;/rec-number&gt;&lt;foreign-keys&gt;&lt;key app="EN" db-id="2pv5prxr6xz2a4ea50h5dww0ewvx0ttdtdsa" timestamp="1516286327"&gt;890&lt;/key&gt;&lt;/foreign-keys&gt;&lt;ref-type name="Journal Article"&gt;17&lt;/ref-type&gt;&lt;contributors&gt;&lt;authors&gt;&lt;author&gt;Frank, K. T.&lt;/author&gt;&lt;author&gt;Petrie, B.&lt;/author&gt;&lt;author&gt;Boyce, D.&lt;/author&gt;&lt;author&gt;Leggett, W. C.&lt;/author&gt;&lt;/authors&gt;&lt;/contributors&gt;&lt;titles&gt;&lt;title&gt;Anomalous ecosystem dynamics following the apparent collapse of a keystone forage species&lt;/title&gt;&lt;secondary-title&gt;Marine Ecology Progress Series&lt;/secondary-title&gt;&lt;/titles&gt;&lt;periodical&gt;&lt;full-title&gt;Marine Ecology Progress Series&lt;/full-title&gt;&lt;/periodical&gt;&lt;pages&gt;185-202&lt;/pages&gt;&lt;volume&gt;553&lt;/volume&gt;&lt;dates&gt;&lt;year&gt;2016&lt;/year&gt;&lt;/dates&gt;&lt;urls&gt;&lt;related-urls&gt;&lt;url&gt;http://www.int-res.com/abstracts/meps/v553/p185-202/&lt;/url&gt;&lt;/related-urls&gt;&lt;/urls&gt;&lt;/record&gt;&lt;/Cite&gt;&lt;/EndNote&gt;</w:instrText>
+      </w:r>
+      <w:r>
+        <w:rPr>
+          <w:rStyle w:val="fontstyle01"/>
+          <w:rFonts w:asciiTheme="minorHAnsi" w:hAnsiTheme="minorHAnsi"/>
+          <w:sz w:val="22"/>
+          <w:szCs w:val="22"/>
+        </w:rPr>
         <w:fldChar w:fldCharType="separate"/>
       </w:r>
       <w:r>
         <w:rPr>
-          <w:noProof/>
-          <w:lang w:val="fr-FR"/>
-        </w:rPr>
-        <w:t>(e.g. Gjøsæter et al. 2009, ICES 2017)</w:t>
-      </w:r>
-      <w:r>
+          <w:rStyle w:val="fontstyle01"/>
+          <w:rFonts w:asciiTheme="minorHAnsi" w:hAnsiTheme="minorHAnsi"/>
+          <w:noProof/>
+          <w:sz w:val="22"/>
+          <w:szCs w:val="22"/>
+        </w:rPr>
+        <w:t>(2016)</w:t>
+      </w:r>
+      <w:r>
+        <w:rPr>
+          <w:rStyle w:val="fontstyle01"/>
+          <w:rFonts w:asciiTheme="minorHAnsi" w:hAnsiTheme="minorHAnsi"/>
+          <w:sz w:val="22"/>
+          <w:szCs w:val="22"/>
+        </w:rPr>
         <w:fldChar w:fldCharType="end"/>
       </w:r>
       <w:r>
@@ -3714,17 +3799,69 @@
           <w:rFonts w:asciiTheme="minorHAnsi" w:hAnsiTheme="minorHAnsi"/>
           <w:sz w:val="22"/>
           <w:szCs w:val="22"/>
-          <w:lang w:val="fr-FR"/>
-        </w:rPr>
-        <w:t>.</w:t>
-      </w:r>
-      <w:r>
-        <w:rPr>
-          <w:rStyle w:val="fontstyle01"/>
-          <w:rFonts w:asciiTheme="minorHAnsi" w:hAnsiTheme="minorHAnsi"/>
-          <w:sz w:val="22"/>
-          <w:szCs w:val="22"/>
-          <w:lang w:val="fr-FR"/>
+        </w:rPr>
+        <w:t xml:space="preserve">, support for the non-collapse of capelin was based on changes in </w:t>
+      </w:r>
+      <w:r>
+        <w:rPr>
+          <w:rStyle w:val="fontstyle01"/>
+          <w:rFonts w:asciiTheme="minorHAnsi" w:hAnsiTheme="minorHAnsi"/>
+          <w:sz w:val="22"/>
+          <w:szCs w:val="22"/>
+        </w:rPr>
+        <w:t xml:space="preserve">biology of capelin </w:t>
+      </w:r>
+      <w:r>
+        <w:rPr>
+          <w:rStyle w:val="fontstyle01"/>
+          <w:rFonts w:asciiTheme="minorHAnsi" w:hAnsiTheme="minorHAnsi"/>
+          <w:sz w:val="22"/>
+          <w:szCs w:val="22"/>
+        </w:rPr>
+        <w:t xml:space="preserve">post-1991 </w:t>
+      </w:r>
+      <w:r>
+        <w:rPr>
+          <w:rStyle w:val="fontstyle01"/>
+          <w:rFonts w:asciiTheme="minorHAnsi" w:hAnsiTheme="minorHAnsi"/>
+          <w:sz w:val="22"/>
+          <w:szCs w:val="22"/>
+        </w:rPr>
+        <w:t xml:space="preserve">(i.e. distribution and demography), </w:t>
+      </w:r>
+      <w:r>
+        <w:rPr>
+          <w:rStyle w:val="fontstyle01"/>
+          <w:rFonts w:asciiTheme="minorHAnsi" w:hAnsiTheme="minorHAnsi"/>
+          <w:sz w:val="22"/>
+          <w:szCs w:val="22"/>
+        </w:rPr>
+        <w:t xml:space="preserve">re-analysis </w:t>
+      </w:r>
+      <w:r>
+        <w:rPr>
+          <w:rStyle w:val="fontstyle01"/>
+          <w:rFonts w:asciiTheme="minorHAnsi" w:hAnsiTheme="minorHAnsi"/>
+          <w:sz w:val="22"/>
+          <w:szCs w:val="22"/>
+        </w:rPr>
+        <w:t>of the</w:t>
+      </w:r>
+      <w:r>
+        <w:rPr>
+          <w:rStyle w:val="fontstyle01"/>
+          <w:rFonts w:asciiTheme="minorHAnsi" w:hAnsiTheme="minorHAnsi"/>
+          <w:sz w:val="22"/>
+          <w:szCs w:val="22"/>
+        </w:rPr>
+        <w:t xml:space="preserve"> offshore</w:t>
+      </w:r>
+      <w:r>
+        <w:rPr>
+          <w:rStyle w:val="fontstyle01"/>
+          <w:rFonts w:asciiTheme="minorHAnsi" w:hAnsiTheme="minorHAnsi"/>
+          <w:sz w:val="22"/>
+          <w:szCs w:val="22"/>
         </w:rPr>
         <w:t xml:space="preserve"> </w:t>
       </w:r>
@@ -3734,9 +3871,323 @@
           <w:rFonts w:asciiTheme="minorHAnsi" w:hAnsiTheme="minorHAnsi"/>
           <w:sz w:val="22"/>
           <w:szCs w:val="22"/>
-          <w:lang w:val="fr-FR"/>
-        </w:rPr>
-        <w:t xml:space="preserve">In Frank et al. </w:t>
+        </w:rPr>
+        <w:t xml:space="preserve">research </w:t>
+      </w:r>
+      <w:r>
+        <w:rPr>
+          <w:rStyle w:val="fontstyle01"/>
+          <w:rFonts w:asciiTheme="minorHAnsi" w:hAnsiTheme="minorHAnsi"/>
+          <w:sz w:val="22"/>
+          <w:szCs w:val="22"/>
+        </w:rPr>
+        <w:t xml:space="preserve">surveys </w:t>
+      </w:r>
+      <w:r>
+        <w:rPr>
+          <w:rStyle w:val="fontstyle01"/>
+          <w:rFonts w:asciiTheme="minorHAnsi" w:hAnsiTheme="minorHAnsi"/>
+          <w:sz w:val="22"/>
+          <w:szCs w:val="22"/>
+        </w:rPr>
+        <w:t>(</w:t>
+      </w:r>
+      <w:r>
+        <w:rPr>
+          <w:rStyle w:val="fontstyle01"/>
+          <w:rFonts w:asciiTheme="minorHAnsi" w:hAnsiTheme="minorHAnsi"/>
+          <w:sz w:val="22"/>
+          <w:szCs w:val="22"/>
+        </w:rPr>
+        <w:t xml:space="preserve">multi-species bottom </w:t>
+      </w:r>
+      <w:r>
+        <w:rPr>
+          <w:rStyle w:val="fontstyle01"/>
+          <w:rFonts w:asciiTheme="minorHAnsi" w:hAnsiTheme="minorHAnsi"/>
+          <w:sz w:val="22"/>
+          <w:szCs w:val="22"/>
+        </w:rPr>
+        <w:t>trawl and acoustic)</w:t>
+      </w:r>
+      <w:r>
+        <w:rPr>
+          <w:rStyle w:val="fontstyle01"/>
+          <w:rFonts w:asciiTheme="minorHAnsi" w:hAnsiTheme="minorHAnsi"/>
+          <w:sz w:val="22"/>
+          <w:szCs w:val="22"/>
+        </w:rPr>
+        <w:t xml:space="preserve">, and the response of </w:t>
+      </w:r>
+      <w:r>
+        <w:rPr>
+          <w:rStyle w:val="fontstyle01"/>
+          <w:rFonts w:asciiTheme="minorHAnsi" w:hAnsiTheme="minorHAnsi"/>
+          <w:sz w:val="22"/>
+          <w:szCs w:val="22"/>
+        </w:rPr>
+        <w:t xml:space="preserve">various </w:t>
+      </w:r>
+      <w:r>
+        <w:rPr>
+          <w:rStyle w:val="fontstyle01"/>
+          <w:rFonts w:asciiTheme="minorHAnsi" w:hAnsiTheme="minorHAnsi"/>
+          <w:sz w:val="22"/>
+          <w:szCs w:val="22"/>
+        </w:rPr>
+        <w:t>components</w:t>
+      </w:r>
+      <w:r>
+        <w:rPr>
+          <w:rStyle w:val="fontstyle01"/>
+          <w:rFonts w:asciiTheme="minorHAnsi" w:hAnsiTheme="minorHAnsi"/>
+          <w:sz w:val="22"/>
+          <w:szCs w:val="22"/>
+        </w:rPr>
+        <w:t xml:space="preserve"> </w:t>
+      </w:r>
+      <w:r>
+        <w:rPr>
+          <w:rStyle w:val="fontstyle01"/>
+          <w:rFonts w:asciiTheme="minorHAnsi" w:hAnsiTheme="minorHAnsi"/>
+          <w:sz w:val="22"/>
+          <w:szCs w:val="22"/>
+        </w:rPr>
+        <w:t xml:space="preserve">of the ecosystem </w:t>
+      </w:r>
+      <w:r>
+        <w:rPr>
+          <w:rStyle w:val="fontstyle01"/>
+          <w:rFonts w:asciiTheme="minorHAnsi" w:hAnsiTheme="minorHAnsi"/>
+          <w:sz w:val="22"/>
+          <w:szCs w:val="22"/>
+        </w:rPr>
+        <w:t xml:space="preserve">(e.g., zooplankton, northern cod, birds, seals) </w:t>
+      </w:r>
+      <w:r>
+        <w:rPr>
+          <w:rStyle w:val="fontstyle01"/>
+          <w:rFonts w:asciiTheme="minorHAnsi" w:hAnsiTheme="minorHAnsi"/>
+          <w:sz w:val="22"/>
+          <w:szCs w:val="22"/>
+        </w:rPr>
+        <w:t>to the large scale changes that occurred during the early 1990s. These authors postulate</w:t>
+      </w:r>
+      <w:r>
+        <w:rPr>
+          <w:rStyle w:val="fontstyle01"/>
+          <w:rFonts w:asciiTheme="minorHAnsi" w:hAnsiTheme="minorHAnsi"/>
+          <w:sz w:val="22"/>
+          <w:szCs w:val="22"/>
+        </w:rPr>
+        <w:t>d</w:t>
+      </w:r>
+      <w:r>
+        <w:rPr>
+          <w:rStyle w:val="fontstyle01"/>
+          <w:rFonts w:asciiTheme="minorHAnsi" w:hAnsiTheme="minorHAnsi"/>
+          <w:sz w:val="22"/>
+          <w:szCs w:val="22"/>
+        </w:rPr>
+        <w:t xml:space="preserve"> that the reported collapse was not real and propose</w:t>
+      </w:r>
+      <w:r>
+        <w:rPr>
+          <w:rStyle w:val="fontstyle01"/>
+          <w:rFonts w:asciiTheme="minorHAnsi" w:hAnsiTheme="minorHAnsi"/>
+          <w:sz w:val="22"/>
+          <w:szCs w:val="22"/>
+        </w:rPr>
+        <w:t>d</w:t>
+      </w:r>
+      <w:r>
+        <w:rPr>
+          <w:rStyle w:val="fontstyle01"/>
+          <w:rFonts w:asciiTheme="minorHAnsi" w:hAnsiTheme="minorHAnsi"/>
+          <w:sz w:val="22"/>
+          <w:szCs w:val="22"/>
+        </w:rPr>
+        <w:t xml:space="preserve"> two hypotheses to interpret why the</w:t>
+      </w:r>
+      <w:r>
+        <w:rPr>
+          <w:rStyle w:val="fontstyle01"/>
+          <w:rFonts w:asciiTheme="minorHAnsi" w:hAnsiTheme="minorHAnsi"/>
+          <w:sz w:val="22"/>
+          <w:szCs w:val="22"/>
+        </w:rPr>
+        <w:t xml:space="preserve"> offshore</w:t>
+      </w:r>
+      <w:r>
+        <w:rPr>
+          <w:rStyle w:val="fontstyle01"/>
+          <w:rFonts w:asciiTheme="minorHAnsi" w:hAnsiTheme="minorHAnsi"/>
+          <w:sz w:val="22"/>
+          <w:szCs w:val="22"/>
+        </w:rPr>
+        <w:t xml:space="preserve"> </w:t>
+      </w:r>
+      <w:r>
+        <w:rPr>
+          <w:rStyle w:val="fontstyle01"/>
+          <w:rFonts w:asciiTheme="minorHAnsi" w:hAnsiTheme="minorHAnsi"/>
+          <w:sz w:val="22"/>
+          <w:szCs w:val="22"/>
+        </w:rPr>
+        <w:t xml:space="preserve">spring acoustic </w:t>
+      </w:r>
+      <w:r>
+        <w:rPr>
+          <w:rStyle w:val="fontstyle01"/>
+          <w:rFonts w:asciiTheme="minorHAnsi" w:hAnsiTheme="minorHAnsi"/>
+          <w:sz w:val="22"/>
+          <w:szCs w:val="22"/>
+        </w:rPr>
+        <w:t xml:space="preserve">surveys have </w:t>
+      </w:r>
+      <w:r>
+        <w:rPr>
+          <w:rStyle w:val="fontstyle01"/>
+          <w:rFonts w:asciiTheme="minorHAnsi" w:hAnsiTheme="minorHAnsi"/>
+          <w:sz w:val="22"/>
+          <w:szCs w:val="22"/>
+        </w:rPr>
+        <w:t>failed to detect large</w:t>
+      </w:r>
+      <w:r>
+        <w:rPr>
+          <w:rStyle w:val="fontstyle01"/>
+          <w:rFonts w:asciiTheme="minorHAnsi" w:hAnsiTheme="minorHAnsi"/>
+          <w:sz w:val="22"/>
+          <w:szCs w:val="22"/>
+        </w:rPr>
+        <w:t xml:space="preserve"> </w:t>
+      </w:r>
+      <w:r>
+        <w:rPr>
+          <w:rStyle w:val="fontstyle01"/>
+          <w:rFonts w:asciiTheme="minorHAnsi" w:hAnsiTheme="minorHAnsi"/>
+          <w:sz w:val="22"/>
+          <w:szCs w:val="22"/>
+        </w:rPr>
+        <w:t>capelin</w:t>
+      </w:r>
+      <w:r>
+        <w:rPr>
+          <w:rStyle w:val="fontstyle01"/>
+          <w:rFonts w:asciiTheme="minorHAnsi" w:hAnsiTheme="minorHAnsi"/>
+          <w:sz w:val="22"/>
+          <w:szCs w:val="22"/>
+        </w:rPr>
+        <w:t xml:space="preserve"> aggregations</w:t>
+      </w:r>
+      <w:r>
+        <w:rPr>
+          <w:rStyle w:val="fontstyle01"/>
+          <w:rFonts w:asciiTheme="minorHAnsi" w:hAnsiTheme="minorHAnsi"/>
+          <w:sz w:val="22"/>
+          <w:szCs w:val="22"/>
+        </w:rPr>
+        <w:t xml:space="preserve"> since 1991:</w:t>
+      </w:r>
+      <w:r>
+        <w:rPr>
+          <w:rStyle w:val="fontstyle01"/>
+          <w:rFonts w:asciiTheme="minorHAnsi" w:hAnsiTheme="minorHAnsi"/>
+          <w:sz w:val="22"/>
+          <w:szCs w:val="22"/>
+        </w:rPr>
+        <w:t xml:space="preserve"> 1) capelin changed its migratory patterns while the timing of the </w:t>
+      </w:r>
+      <w:r>
+        <w:rPr>
+          <w:rStyle w:val="fontstyle01"/>
+          <w:rFonts w:asciiTheme="minorHAnsi" w:hAnsiTheme="minorHAnsi"/>
+          <w:sz w:val="22"/>
+          <w:szCs w:val="22"/>
+        </w:rPr>
+        <w:t xml:space="preserve">acoustic </w:t>
+      </w:r>
+      <w:r>
+        <w:rPr>
+          <w:rStyle w:val="fontstyle01"/>
+          <w:rFonts w:asciiTheme="minorHAnsi" w:hAnsiTheme="minorHAnsi"/>
+          <w:sz w:val="22"/>
+          <w:szCs w:val="22"/>
+        </w:rPr>
+        <w:t xml:space="preserve">survey has remained constant leading to a spatio-temporal mismatch between the survey and the stock, and 2) the capelin stock has become less migratory </w:t>
+      </w:r>
+      <w:r>
+        <w:rPr>
+          <w:rStyle w:val="fontstyle01"/>
+          <w:rFonts w:asciiTheme="minorHAnsi" w:hAnsiTheme="minorHAnsi"/>
+          <w:sz w:val="22"/>
+          <w:szCs w:val="22"/>
+        </w:rPr>
+        <w:t xml:space="preserve">and </w:t>
+      </w:r>
+      <w:r>
+        <w:rPr>
+          <w:rStyle w:val="fontstyle01"/>
+          <w:rFonts w:asciiTheme="minorHAnsi" w:hAnsiTheme="minorHAnsi"/>
+          <w:sz w:val="22"/>
+          <w:szCs w:val="22"/>
+        </w:rPr>
+        <w:t xml:space="preserve">are </w:t>
+      </w:r>
+      <w:r>
+        <w:rPr>
+          <w:rStyle w:val="fontstyle01"/>
+          <w:rFonts w:asciiTheme="minorHAnsi" w:hAnsiTheme="minorHAnsi"/>
+          <w:sz w:val="22"/>
+          <w:szCs w:val="22"/>
+        </w:rPr>
+        <w:t>remain</w:t>
+      </w:r>
+      <w:r>
+        <w:rPr>
+          <w:rStyle w:val="fontstyle01"/>
+          <w:rFonts w:asciiTheme="minorHAnsi" w:hAnsiTheme="minorHAnsi"/>
+          <w:sz w:val="22"/>
+          <w:szCs w:val="22"/>
+        </w:rPr>
+        <w:t>ing</w:t>
+      </w:r>
+      <w:r>
+        <w:rPr>
+          <w:rStyle w:val="fontstyle01"/>
+          <w:rFonts w:asciiTheme="minorHAnsi" w:hAnsiTheme="minorHAnsi"/>
+          <w:sz w:val="22"/>
+          <w:szCs w:val="22"/>
+        </w:rPr>
+        <w:t xml:space="preserve"> in inshore waters</w:t>
+      </w:r>
+      <w:r>
+        <w:rPr>
+          <w:rStyle w:val="fontstyle01"/>
+          <w:rFonts w:asciiTheme="minorHAnsi" w:hAnsiTheme="minorHAnsi"/>
+          <w:sz w:val="22"/>
+          <w:szCs w:val="22"/>
+        </w:rPr>
+        <w:t>, and therefore undetected by the offshore surveys</w:t>
+      </w:r>
+      <w:r>
+        <w:rPr>
+          <w:rStyle w:val="fontstyle01"/>
+          <w:rFonts w:asciiTheme="minorHAnsi" w:hAnsiTheme="minorHAnsi"/>
+          <w:sz w:val="22"/>
+          <w:szCs w:val="22"/>
+        </w:rPr>
+        <w:t xml:space="preserve">. </w:t>
+      </w:r>
+      <w:r>
+        <w:rPr>
+          <w:rStyle w:val="fontstyle01"/>
+          <w:rFonts w:asciiTheme="minorHAnsi" w:hAnsiTheme="minorHAnsi"/>
+          <w:sz w:val="22"/>
+          <w:szCs w:val="22"/>
+        </w:rPr>
+        <w:t xml:space="preserve">The objective of this paper is to assess the relative empirical support for the hypotheses of stock collapse </w:t>
       </w:r>
       <w:r>
         <w:rPr>
@@ -3753,9 +4204,8 @@
           <w:rFonts w:asciiTheme="minorHAnsi" w:hAnsiTheme="minorHAnsi"/>
           <w:sz w:val="22"/>
           <w:szCs w:val="22"/>
-          <w:lang w:val="fr-FR"/>
-        </w:rPr>
-        <w:instrText xml:space="preserve"> ADDIN EN.CITE &lt;EndNote&gt;&lt;Cite ExcludeAuth="1"&gt;&lt;Author&gt;Frank&lt;/Author&gt;&lt;Year&gt;2016&lt;/Year&gt;&lt;RecNum&gt;890&lt;/RecNum&gt;&lt;DisplayText&gt;(2016)&lt;/DisplayText&gt;&lt;record&gt;&lt;rec-number&gt;890&lt;/rec-number&gt;&lt;foreign-keys&gt;&lt;key app="EN" db-id="2pv5prxr6xz2a4ea50h5dww0ewvx0ttdtdsa" timestamp="1516286327"&gt;890&lt;/key&gt;&lt;/foreign-keys&gt;&lt;ref-type name="Journal Article"&gt;17&lt;/ref-type&gt;&lt;contributors&gt;&lt;authors&gt;&lt;author&gt;Frank, K. T.&lt;/author&gt;&lt;author&gt;Petrie, B.&lt;/author&gt;&lt;author&gt;Boyce, D.&lt;/author&gt;&lt;author&gt;Leggett, W. C.&lt;/author&gt;&lt;/authors&gt;&lt;/contributors&gt;&lt;titles&gt;&lt;title&gt;Anomalous ecosystem dynamics following the apparent collapse of a keystone forage species&lt;/title&gt;&lt;secondary-title&gt;Marine Ecology Progress Series&lt;/secondary-title&gt;&lt;/titles&gt;&lt;periodical&gt;&lt;full-title&gt;Marine Ecology Progress Series&lt;/full-title&gt;&lt;/periodical&gt;&lt;pages&gt;185-202&lt;/pages&gt;&lt;volume&gt;553&lt;/volume&gt;&lt;dates&gt;&lt;year&gt;2016&lt;/year&gt;&lt;/dates&gt;&lt;urls&gt;&lt;related-urls&gt;&lt;url&gt;http://www.int-res.com/abstracts/meps/v553/p185-202/&lt;/url&gt;&lt;/related-urls&gt;&lt;/urls&gt;&lt;/record&gt;&lt;/Cite&gt;&lt;/EndNote&gt;</w:instrText>
+        </w:rPr>
+        <w:instrText xml:space="preserve"> ADDIN EN.CITE &lt;EndNote&gt;&lt;Cite&gt;&lt;Author&gt;DFO&lt;/Author&gt;&lt;Year&gt;2015&lt;/Year&gt;&lt;RecNum&gt;831&lt;/RecNum&gt;&lt;DisplayText&gt;(DFO 2015b)&lt;/DisplayText&gt;&lt;record&gt;&lt;rec-number&gt;831&lt;/rec-number&gt;&lt;foreign-keys&gt;&lt;key app="EN" db-id="2pv5prxr6xz2a4ea50h5dww0ewvx0ttdtdsa" timestamp="1454598999"&gt;831&lt;/key&gt;&lt;/foreign-keys&gt;&lt;ref-type name="Journal Article"&gt;17&lt;/ref-type&gt;&lt;contributors&gt;&lt;authors&gt;&lt;author&gt;DFO&lt;/author&gt;&lt;/authors&gt;&lt;/contributors&gt;&lt;titles&gt;&lt;title&gt;Assessment of capelin in Subarea 2 and Divisions 3KL in 2015&lt;/title&gt;&lt;secondary-title&gt;DFO Canadian Science Advisory Secretariat Science Advisory Report&lt;/secondary-title&gt;&lt;/titles&gt;&lt;periodical&gt;&lt;full-title&gt;DFO Canadian Science Advisory Secretariat Science Advisory Report&lt;/full-title&gt;&lt;/periodical&gt;&lt;volume&gt;2015/036&lt;/volume&gt;&lt;reprint-edition&gt;Not in File&lt;/reprint-edition&gt;&lt;keywords&gt;&lt;keyword&gt;Capelin&lt;/keyword&gt;&lt;/keywords&gt;&lt;dates&gt;&lt;year&gt;2015&lt;/year&gt;&lt;pub-dates&gt;&lt;date&gt;2015&lt;/date&gt;&lt;/pub-dates&gt;&lt;/dates&gt;&lt;label&gt;773&lt;/label&gt;&lt;urls&gt;&lt;/urls&gt;&lt;/record&gt;&lt;/Cite&gt;&lt;/EndNote&gt;</w:instrText>
       </w:r>
       <w:r>
         <w:rPr>
@@ -3774,7 +4224,7 @@
           <w:sz w:val="22"/>
           <w:szCs w:val="22"/>
         </w:rPr>
-        <w:t>(2016)</w:t>
+        <w:t>(DFO 2015b)</w:t>
       </w:r>
       <w:r>
         <w:rPr>
@@ -3792,62 +4242,414 @@
           <w:sz w:val="22"/>
           <w:szCs w:val="22"/>
         </w:rPr>
-        <w:t xml:space="preserve">, support for the non-collapse of capelin was based on changes in </w:t>
-      </w:r>
-      <w:r>
-        <w:rPr>
-          <w:rStyle w:val="fontstyle01"/>
-          <w:rFonts w:asciiTheme="minorHAnsi" w:hAnsiTheme="minorHAnsi"/>
-          <w:sz w:val="22"/>
-          <w:szCs w:val="22"/>
-        </w:rPr>
-        <w:t xml:space="preserve">biology of capelin </w:t>
-      </w:r>
-      <w:r>
-        <w:rPr>
-          <w:rStyle w:val="fontstyle01"/>
-          <w:rFonts w:asciiTheme="minorHAnsi" w:hAnsiTheme="minorHAnsi"/>
-          <w:sz w:val="22"/>
-          <w:szCs w:val="22"/>
-        </w:rPr>
-        <w:t xml:space="preserve">post-1991 </w:t>
-      </w:r>
-      <w:r>
-        <w:rPr>
-          <w:rStyle w:val="fontstyle01"/>
-          <w:rFonts w:asciiTheme="minorHAnsi" w:hAnsiTheme="minorHAnsi"/>
-          <w:sz w:val="22"/>
-          <w:szCs w:val="22"/>
-        </w:rPr>
-        <w:t xml:space="preserve">(i.e. distribution and demography), </w:t>
-      </w:r>
-      <w:r>
-        <w:rPr>
-          <w:rStyle w:val="fontstyle01"/>
-          <w:rFonts w:asciiTheme="minorHAnsi" w:hAnsiTheme="minorHAnsi"/>
-          <w:sz w:val="22"/>
-          <w:szCs w:val="22"/>
-        </w:rPr>
-        <w:t xml:space="preserve">re-analysis </w:t>
-      </w:r>
-      <w:r>
-        <w:rPr>
-          <w:rStyle w:val="fontstyle01"/>
-          <w:rFonts w:asciiTheme="minorHAnsi" w:hAnsiTheme="minorHAnsi"/>
-          <w:sz w:val="22"/>
-          <w:szCs w:val="22"/>
-        </w:rPr>
-        <w:t>of the</w:t>
-      </w:r>
-      <w:r>
-        <w:rPr>
-          <w:rStyle w:val="fontstyle01"/>
-          <w:rFonts w:asciiTheme="minorHAnsi" w:hAnsiTheme="minorHAnsi"/>
-          <w:sz w:val="22"/>
-          <w:szCs w:val="22"/>
-        </w:rPr>
-        <w:t xml:space="preserve"> offshore</w:t>
-      </w:r>
+        <w:t xml:space="preserve"> vs non-collapse </w:t>
+      </w:r>
+      <w:r>
+        <w:rPr>
+          <w:rStyle w:val="fontstyle01"/>
+          <w:rFonts w:asciiTheme="minorHAnsi" w:hAnsiTheme="minorHAnsi"/>
+          <w:sz w:val="22"/>
+          <w:szCs w:val="22"/>
+        </w:rPr>
+        <w:fldChar w:fldCharType="begin"/>
+      </w:r>
+      <w:r>
+        <w:rPr>
+          <w:rStyle w:val="fontstyle01"/>
+          <w:rFonts w:asciiTheme="minorHAnsi" w:hAnsiTheme="minorHAnsi"/>
+          <w:sz w:val="22"/>
+          <w:szCs w:val="22"/>
+        </w:rPr>
+        <w:instrText xml:space="preserve"> ADDIN EN.CITE &lt;EndNote&gt;&lt;Cite&gt;&lt;Author&gt;Frank&lt;/Author&gt;&lt;Year&gt;2016&lt;/Year&gt;&lt;RecNum&gt;890&lt;/RecNum&gt;&lt;DisplayText&gt;(Frank et al. 2016)&lt;/DisplayText&gt;&lt;record&gt;&lt;rec-number&gt;890&lt;/rec-number&gt;&lt;foreign-keys&gt;&lt;key app="EN" db-id="2pv5prxr6xz2a4ea50h5dww0ewvx0ttdtdsa" timestamp="1516286327"&gt;890&lt;/key&gt;&lt;/foreign-keys&gt;&lt;ref-type name="Journal Article"&gt;17&lt;/ref-type&gt;&lt;contributors&gt;&lt;authors&gt;&lt;author&gt;Frank, K. T.&lt;/author&gt;&lt;author&gt;Petrie, B.&lt;/author&gt;&lt;author&gt;Boyce, D.&lt;/author&gt;&lt;author&gt;Leggett, W. C.&lt;/author&gt;&lt;/authors&gt;&lt;/contributors&gt;&lt;titles&gt;&lt;title&gt;Anomalous ecosystem dynamics following the apparent collapse of a keystone forage species&lt;/title&gt;&lt;secondary-title&gt;Marine Ecology Progress Series&lt;/secondary-title&gt;&lt;/titles&gt;&lt;periodical&gt;&lt;full-title&gt;Marine Ecology Progress Series&lt;/full-title&gt;&lt;/periodical&gt;&lt;pages&gt;185-202&lt;/pages&gt;&lt;volume&gt;553&lt;/volume&gt;&lt;dates&gt;&lt;year&gt;2016&lt;/year&gt;&lt;/dates&gt;&lt;urls&gt;&lt;related-urls&gt;&lt;url&gt;http://www.int-res.com/abstracts/meps/v553/p185-202/&lt;/url&gt;&lt;/related-urls&gt;&lt;/urls&gt;&lt;/record&gt;&lt;/Cite&gt;&lt;/EndNote&gt;</w:instrText>
+      </w:r>
+      <w:r>
+        <w:rPr>
+          <w:rStyle w:val="fontstyle01"/>
+          <w:rFonts w:asciiTheme="minorHAnsi" w:hAnsiTheme="minorHAnsi"/>
+          <w:sz w:val="22"/>
+          <w:szCs w:val="22"/>
+        </w:rPr>
+        <w:fldChar w:fldCharType="separate"/>
+      </w:r>
+      <w:r>
+        <w:rPr>
+          <w:rStyle w:val="fontstyle01"/>
+          <w:rFonts w:asciiTheme="minorHAnsi" w:hAnsiTheme="minorHAnsi"/>
+          <w:noProof/>
+          <w:sz w:val="22"/>
+          <w:szCs w:val="22"/>
+        </w:rPr>
+        <w:t>(Frank et al. 2016)</w:t>
+      </w:r>
+      <w:r>
+        <w:rPr>
+          <w:rStyle w:val="fontstyle01"/>
+          <w:rFonts w:asciiTheme="minorHAnsi" w:hAnsiTheme="minorHAnsi"/>
+          <w:sz w:val="22"/>
+          <w:szCs w:val="22"/>
+        </w:rPr>
+        <w:fldChar w:fldCharType="end"/>
+      </w:r>
+      <w:r>
+        <w:rPr>
+          <w:rStyle w:val="fontstyle01"/>
+          <w:rFonts w:asciiTheme="minorHAnsi" w:hAnsiTheme="minorHAnsi"/>
+          <w:sz w:val="22"/>
+          <w:szCs w:val="22"/>
+        </w:rPr>
+        <w:t xml:space="preserve"> using all available data.</w:t>
+      </w:r>
+    </w:p>
+    <w:p>
+      <w:pPr>
+        <w:pStyle w:val="Heading2"/>
+        <w:rPr>
+          <w:rFonts w:asciiTheme="minorHAnsi" w:hAnsiTheme="minorHAnsi"/>
+          <w:sz w:val="22"/>
+          <w:szCs w:val="22"/>
+        </w:rPr>
+      </w:pPr>
+      <w:r>
+        <w:rPr>
+          <w:rFonts w:asciiTheme="minorHAnsi" w:hAnsiTheme="minorHAnsi"/>
+          <w:sz w:val="22"/>
+          <w:szCs w:val="22"/>
+        </w:rPr>
+        <w:t>Integrated overview of NL ecosystem</w:t>
+      </w:r>
+    </w:p>
+    <w:p>
+      <w:pPr>
+        <w:pStyle w:val="Heading2"/>
+        <w:rPr>
+          <w:rFonts w:asciiTheme="minorHAnsi" w:hAnsiTheme="minorHAnsi"/>
+          <w:sz w:val="22"/>
+          <w:szCs w:val="22"/>
+        </w:rPr>
+      </w:pPr>
+      <w:r>
+        <w:rPr>
+          <w:rFonts w:asciiTheme="minorHAnsi" w:hAnsiTheme="minorHAnsi"/>
+          <w:sz w:val="22"/>
+          <w:szCs w:val="22"/>
+        </w:rPr>
+        <w:t>Capelin</w:t>
+      </w:r>
+    </w:p>
+    <w:p>
+      <w:pPr>
+        <w:pStyle w:val="Heading3"/>
+        <w:rPr>
+          <w:rFonts w:asciiTheme="minorHAnsi" w:hAnsiTheme="minorHAnsi"/>
+        </w:rPr>
+      </w:pPr>
+      <w:r>
+        <w:rPr>
+          <w:rFonts w:asciiTheme="minorHAnsi" w:hAnsiTheme="minorHAnsi"/>
+        </w:rPr>
+        <w:t>Offshore capelin distribution: acoustic surveys</w:t>
+      </w:r>
+    </w:p>
+    <w:p>
+      <w:pPr>
+        <w:rPr>
+          <w:rStyle w:val="fontstyle01"/>
+          <w:rFonts w:asciiTheme="minorHAnsi" w:hAnsiTheme="minorHAnsi"/>
+          <w:sz w:val="22"/>
+          <w:szCs w:val="22"/>
+        </w:rPr>
+      </w:pPr>
+    </w:p>
+    <w:p>
+      <w:pPr>
+        <w:rPr>
+          <w:rStyle w:val="fontstyle01"/>
+          <w:rFonts w:asciiTheme="minorHAnsi" w:hAnsiTheme="minorHAnsi"/>
+          <w:sz w:val="22"/>
+          <w:szCs w:val="22"/>
+        </w:rPr>
+      </w:pPr>
+      <w:r>
+        <w:rPr>
+          <w:rStyle w:val="fontstyle01"/>
+          <w:rFonts w:asciiTheme="minorHAnsi" w:hAnsiTheme="minorHAnsi"/>
+          <w:sz w:val="22"/>
+          <w:szCs w:val="22"/>
+        </w:rPr>
+        <w:t>In the NL region, the capelin stock has been surveyed using acoustic methods since the 1980s [see Mowbray (2014) for more details]. From 1982 to 1993 there were two acoustic surveys annually that initially targeted what was thought to be two separate stocks (Div. 2J3K and Div. 3L) (Campbell and Winters 1973); however, meristic (</w:t>
+      </w:r>
+      <w:proofErr w:type="spellStart"/>
+      <w:r>
+        <w:rPr>
+          <w:rStyle w:val="fontstyle01"/>
+          <w:rFonts w:asciiTheme="minorHAnsi" w:hAnsiTheme="minorHAnsi"/>
+          <w:sz w:val="22"/>
+          <w:szCs w:val="22"/>
+        </w:rPr>
+        <w:t>Misra</w:t>
+      </w:r>
+      <w:proofErr w:type="spellEnd"/>
+      <w:r>
+        <w:rPr>
+          <w:rStyle w:val="fontstyle01"/>
+          <w:rFonts w:asciiTheme="minorHAnsi" w:hAnsiTheme="minorHAnsi"/>
+          <w:sz w:val="22"/>
+          <w:szCs w:val="22"/>
+        </w:rPr>
+        <w:t xml:space="preserve"> and </w:t>
+      </w:r>
+      <w:proofErr w:type="spellStart"/>
+      <w:r>
+        <w:rPr>
+          <w:rStyle w:val="fontstyle01"/>
+          <w:rFonts w:asciiTheme="minorHAnsi" w:hAnsiTheme="minorHAnsi"/>
+          <w:sz w:val="22"/>
+          <w:szCs w:val="22"/>
+        </w:rPr>
+        <w:t>Carscadden</w:t>
+      </w:r>
+      <w:proofErr w:type="spellEnd"/>
+      <w:r>
+        <w:rPr>
+          <w:rStyle w:val="fontstyle01"/>
+          <w:rFonts w:asciiTheme="minorHAnsi" w:hAnsiTheme="minorHAnsi"/>
+          <w:sz w:val="22"/>
+          <w:szCs w:val="22"/>
+        </w:rPr>
+        <w:t xml:space="preserve"> 1984) and tagging studies (Nakashima 1992) supported one single stock unit in NAFO Div. 2J3KL. Following the change in stock definition, the two acoustic surveys targeted different life stages of the stock. Spring acoustic surveys in May targeted the immature portion of the stock in NAFO Div. 3L. This survey provided an abundance estimate of immature capelin that will be recruiting into the fishery the following year. The second acoustic survey </w:t>
+      </w:r>
+      <w:r>
+        <w:rPr>
+          <w:rStyle w:val="fontstyle01"/>
+          <w:rFonts w:asciiTheme="minorHAnsi" w:hAnsiTheme="minorHAnsi"/>
+          <w:sz w:val="22"/>
+          <w:szCs w:val="22"/>
+        </w:rPr>
+        <w:lastRenderedPageBreak/>
+        <w:t>was conducted in October in NAFO Div. 2J3K that targeted the maturing portion of the stock to provide a revised estimate of the size and number of maturing fish recruiting to the fishery the following year. The dramatic decline in the spring acoustic estimate in 1991, which was not reflected in the inshore indices (</w:t>
+      </w:r>
+      <w:proofErr w:type="spellStart"/>
+      <w:r>
+        <w:rPr>
+          <w:rStyle w:val="fontstyle01"/>
+          <w:rFonts w:asciiTheme="minorHAnsi" w:hAnsiTheme="minorHAnsi"/>
+          <w:sz w:val="22"/>
+          <w:szCs w:val="22"/>
+        </w:rPr>
+        <w:t>Carscadden</w:t>
+      </w:r>
+      <w:proofErr w:type="spellEnd"/>
+      <w:r>
+        <w:rPr>
+          <w:rStyle w:val="fontstyle01"/>
+          <w:rFonts w:asciiTheme="minorHAnsi" w:hAnsiTheme="minorHAnsi"/>
+          <w:sz w:val="22"/>
+          <w:szCs w:val="22"/>
+        </w:rPr>
+        <w:t xml:space="preserve"> and Nakashima, 1997), instigated dropping the spring survey in favour of an expanded fall survey (NAFO Div. 2J3KL) in 1993-1994. However, this expanded fall acoustic survey did not find the ‘missing’ capelin biomass and reconcile the inshore and offshore indices. The fall survey was subsequently cancelled and the spring acoustic survey in NAFO Div. 3L has been conducted annually since 1996 (except in 2006 and 2016).</w:t>
+      </w:r>
+    </w:p>
+    <w:p>
+      <w:pPr>
+        <w:rPr>
+          <w:rStyle w:val="fontstyle01"/>
+          <w:rFonts w:asciiTheme="minorHAnsi" w:hAnsiTheme="minorHAnsi"/>
+          <w:sz w:val="22"/>
+          <w:szCs w:val="22"/>
+        </w:rPr>
+      </w:pPr>
+      <w:r>
+        <w:rPr>
+          <w:rStyle w:val="fontstyle01"/>
+          <w:rFonts w:asciiTheme="minorHAnsi" w:hAnsiTheme="minorHAnsi"/>
+          <w:sz w:val="22"/>
+          <w:szCs w:val="22"/>
+        </w:rPr>
+        <w:t>The acoustic survey design and implementation has changed significantly over time and a more detailed description of the acoustic survey program is provided in Mowbray (2014). The current spring acoustic survey consists of a series of equidistant parallel transect lines every 15 to 30 nautical miles with survey effort being partitioned amongst a number of strata that were classed as core (e.g., highest priority) or non-core (e.g., lowest priority). The position of the initial transect line is randomly determined while the positions of subsequent lines are dependent on the position of the initial line. Targeted fishing sets were conducted to determine the species composition of the acoustic backscatter. Additional fishing sets were conducted periodically to confirm the absence of fish signal with at least one fishing set conducted every 12 hour period during all surveys. Prior to 1996, a large mid-water trawl (Diamond IX) was used to collect biological samples. Since 1996, both mid-water (IYGPT) and bottom trawls (</w:t>
+      </w:r>
+      <w:proofErr w:type="spellStart"/>
+      <w:r>
+        <w:rPr>
+          <w:rStyle w:val="fontstyle01"/>
+          <w:rFonts w:asciiTheme="minorHAnsi" w:hAnsiTheme="minorHAnsi"/>
+          <w:sz w:val="22"/>
+          <w:szCs w:val="22"/>
+        </w:rPr>
+        <w:t>Campelen</w:t>
+      </w:r>
+      <w:proofErr w:type="spellEnd"/>
+      <w:r>
+        <w:rPr>
+          <w:rStyle w:val="fontstyle01"/>
+          <w:rFonts w:asciiTheme="minorHAnsi" w:hAnsiTheme="minorHAnsi"/>
+          <w:sz w:val="22"/>
+          <w:szCs w:val="22"/>
+        </w:rPr>
+        <w:t xml:space="preserve"> 1800) have been used to collect samples. Set duration ranged from 15 to 120 minutes depending on mode of deployment and the intensity of the backscatter to be verified. Detailed sex-length stratified biological sampling of capelin, including age, length, weight, maturity, diet, is conducted annually. </w:t>
+      </w:r>
+    </w:p>
+    <w:p>
+      <w:pPr>
+        <w:rPr>
+          <w:rStyle w:val="fontstyle01"/>
+          <w:rFonts w:asciiTheme="minorHAnsi" w:hAnsiTheme="minorHAnsi"/>
+          <w:i/>
+          <w:sz w:val="22"/>
+          <w:szCs w:val="22"/>
+        </w:rPr>
+      </w:pPr>
+      <w:proofErr w:type="spellStart"/>
+      <w:r>
+        <w:rPr>
+          <w:rStyle w:val="fontstyle01"/>
+          <w:rFonts w:asciiTheme="minorHAnsi" w:hAnsiTheme="minorHAnsi"/>
+          <w:i/>
+          <w:sz w:val="22"/>
+          <w:szCs w:val="22"/>
+        </w:rPr>
+        <w:t>Spatio</w:t>
+      </w:r>
+      <w:proofErr w:type="spellEnd"/>
+      <w:r>
+        <w:rPr>
+          <w:rStyle w:val="fontstyle01"/>
+          <w:rFonts w:asciiTheme="minorHAnsi" w:hAnsiTheme="minorHAnsi"/>
+          <w:i/>
+          <w:sz w:val="22"/>
+          <w:szCs w:val="22"/>
+        </w:rPr>
+        <w:t>-temporal mismatch post-1991</w:t>
+      </w:r>
+    </w:p>
+    <w:p>
+      <w:pPr>
+        <w:rPr>
+          <w:rStyle w:val="fontstyle01"/>
+          <w:rFonts w:asciiTheme="minorHAnsi" w:hAnsiTheme="minorHAnsi"/>
+          <w:sz w:val="22"/>
+          <w:szCs w:val="22"/>
+        </w:rPr>
+      </w:pPr>
+      <w:r>
+        <w:rPr>
+          <w:rStyle w:val="fontstyle01"/>
+          <w:rFonts w:asciiTheme="minorHAnsi" w:hAnsiTheme="minorHAnsi"/>
+          <w:sz w:val="22"/>
+          <w:szCs w:val="22"/>
+        </w:rPr>
+        <w:t xml:space="preserve">Frank et al. (2016) hypothesized that delays in the timing of capelin spawning post-1991 may have led to a mismatch in capelin availability to the acoustic survey. However, due to the age-dependent distribution of capelin with older capelin in the north (Div. 2J3K) and immature capelin in the south (Div. 3L), the spring acoustic survey in NAFO Div. 3L was only ever designed to survey the immature portion of the stock rather than the spawning migration. Specifically, the spring acoustic survey provides an index of abundance of the immature age-2 portion of the stock, as age-1 capelin have a weak acoustic signal and are only detected when they are present in large numbers at high densities. Age-1 </w:t>
+      </w:r>
+      <w:proofErr w:type="gramStart"/>
+      <w:r>
+        <w:rPr>
+          <w:rStyle w:val="fontstyle01"/>
+          <w:rFonts w:asciiTheme="minorHAnsi" w:hAnsiTheme="minorHAnsi"/>
+          <w:sz w:val="22"/>
+          <w:szCs w:val="22"/>
+        </w:rPr>
+        <w:t>capelin are</w:t>
+      </w:r>
+      <w:proofErr w:type="gramEnd"/>
+      <w:r>
+        <w:rPr>
+          <w:rStyle w:val="fontstyle01"/>
+          <w:rFonts w:asciiTheme="minorHAnsi" w:hAnsiTheme="minorHAnsi"/>
+          <w:sz w:val="22"/>
+          <w:szCs w:val="22"/>
+        </w:rPr>
+        <w:t xml:space="preserve"> also poorly recruited to the sampling gears, resulting in an underestimation of their overall contribution to the acoustic signal. The proportion of maturing age-2 capelin has increased post-1991 (varies annually between 37-79% compared to 4% pre-1991) (Mowbray 2014), and this change in biology may have introduced a bias in the acoustic survey post-1991 by artificially depressing the immature capelin acoustic estimate, which relies solely on age-2 fish. However, the acoustic survey has had high internal consistency, with the abundance of the age-3 cohort highly correlated (R</w:t>
+      </w:r>
+      <w:r>
+        <w:rPr>
+          <w:rStyle w:val="fontstyle01"/>
+          <w:rFonts w:asciiTheme="minorHAnsi" w:hAnsiTheme="minorHAnsi"/>
+          <w:sz w:val="22"/>
+          <w:szCs w:val="22"/>
+          <w:vertAlign w:val="superscript"/>
+        </w:rPr>
+        <w:t>2</w:t>
+      </w:r>
+      <w:r>
+        <w:rPr>
+          <w:rStyle w:val="fontstyle01"/>
+          <w:rFonts w:asciiTheme="minorHAnsi" w:hAnsiTheme="minorHAnsi"/>
+          <w:sz w:val="22"/>
+          <w:szCs w:val="22"/>
+        </w:rPr>
+        <w:t xml:space="preserve">=0.98, P&lt;0.001) with the abundance of the age-2 cohort of the previous year. Cohort tracking in the acoustic survey failed in only two years (1990 and 2010), which affected all ages rather than just the age-2 and age-3 cohorts (Mowbray 2014). </w:t>
+      </w:r>
+    </w:p>
+    <w:p>
+      <w:pPr>
+        <w:rPr>
+          <w:rStyle w:val="fontstyle01"/>
+          <w:rFonts w:asciiTheme="minorHAnsi" w:hAnsiTheme="minorHAnsi"/>
+          <w:sz w:val="22"/>
+          <w:szCs w:val="22"/>
+        </w:rPr>
+      </w:pPr>
+      <w:r>
+        <w:rPr>
+          <w:rStyle w:val="fontstyle01"/>
+          <w:rFonts w:asciiTheme="minorHAnsi" w:hAnsiTheme="minorHAnsi"/>
+          <w:sz w:val="22"/>
+          <w:szCs w:val="22"/>
+        </w:rPr>
+        <w:lastRenderedPageBreak/>
+        <w:t xml:space="preserve">For spawning capelin, there is a </w:t>
+      </w:r>
+      <w:proofErr w:type="spellStart"/>
+      <w:r>
+        <w:rPr>
+          <w:rStyle w:val="fontstyle01"/>
+          <w:rFonts w:asciiTheme="minorHAnsi" w:hAnsiTheme="minorHAnsi"/>
+          <w:sz w:val="22"/>
+          <w:szCs w:val="22"/>
+        </w:rPr>
+        <w:t>spatio</w:t>
+      </w:r>
+      <w:proofErr w:type="spellEnd"/>
+      <w:r>
+        <w:rPr>
+          <w:rStyle w:val="fontstyle01"/>
+          <w:rFonts w:asciiTheme="minorHAnsi" w:hAnsiTheme="minorHAnsi"/>
+          <w:sz w:val="22"/>
+          <w:szCs w:val="22"/>
+        </w:rPr>
+        <w:t xml:space="preserve">-temporal mismatch between spawning migrations and the spring acoustic survey due to persistently later spawning post-1991. Moreover, if mature </w:t>
+      </w:r>
+      <w:proofErr w:type="gramStart"/>
+      <w:r>
+        <w:rPr>
+          <w:rStyle w:val="fontstyle01"/>
+          <w:rFonts w:asciiTheme="minorHAnsi" w:hAnsiTheme="minorHAnsi"/>
+          <w:sz w:val="22"/>
+          <w:szCs w:val="22"/>
+        </w:rPr>
+        <w:t>capelin are</w:t>
+      </w:r>
+      <w:proofErr w:type="gramEnd"/>
+      <w:r>
+        <w:rPr>
+          <w:rStyle w:val="fontstyle01"/>
+          <w:rFonts w:asciiTheme="minorHAnsi" w:hAnsiTheme="minorHAnsi"/>
+          <w:sz w:val="22"/>
+          <w:szCs w:val="22"/>
+        </w:rPr>
+        <w:t xml:space="preserve"> present in the area, they are unlikely to be detected due to highly aggregated shoals relative to the survey effort.  Capelin surveys in other countries are timed to avoid spawning migrations (</w:t>
+      </w:r>
+      <w:commentRangeStart w:id="1"/>
+      <w:proofErr w:type="spellStart"/>
+      <w:r>
+        <w:rPr>
+          <w:rStyle w:val="fontstyle01"/>
+          <w:rFonts w:asciiTheme="minorHAnsi" w:hAnsiTheme="minorHAnsi"/>
+          <w:sz w:val="22"/>
+          <w:szCs w:val="22"/>
+        </w:rPr>
+        <w:t>Gjosaeter</w:t>
+      </w:r>
+      <w:proofErr w:type="spellEnd"/>
       <w:r>
         <w:rPr>
           <w:rStyle w:val="fontstyle01"/>
@@ -3857,469 +4659,637 @@
         </w:rPr>
         <w:t xml:space="preserve"> </w:t>
       </w:r>
-      <w:r>
-        <w:rPr>
-          <w:rStyle w:val="fontstyle01"/>
-          <w:rFonts w:asciiTheme="minorHAnsi" w:hAnsiTheme="minorHAnsi"/>
-          <w:sz w:val="22"/>
-          <w:szCs w:val="22"/>
-        </w:rPr>
-        <w:t xml:space="preserve">research </w:t>
-      </w:r>
-      <w:r>
-        <w:rPr>
-          <w:rStyle w:val="fontstyle01"/>
-          <w:rFonts w:asciiTheme="minorHAnsi" w:hAnsiTheme="minorHAnsi"/>
-          <w:sz w:val="22"/>
-          <w:szCs w:val="22"/>
-        </w:rPr>
-        <w:t xml:space="preserve">surveys </w:t>
-      </w:r>
-      <w:r>
-        <w:rPr>
-          <w:rStyle w:val="fontstyle01"/>
-          <w:rFonts w:asciiTheme="minorHAnsi" w:hAnsiTheme="minorHAnsi"/>
-          <w:sz w:val="22"/>
-          <w:szCs w:val="22"/>
-        </w:rPr>
-        <w:t>(</w:t>
-      </w:r>
-      <w:r>
-        <w:rPr>
-          <w:rStyle w:val="fontstyle01"/>
-          <w:rFonts w:asciiTheme="minorHAnsi" w:hAnsiTheme="minorHAnsi"/>
-          <w:sz w:val="22"/>
-          <w:szCs w:val="22"/>
-        </w:rPr>
-        <w:t xml:space="preserve">multi-species bottom </w:t>
-      </w:r>
-      <w:r>
-        <w:rPr>
-          <w:rStyle w:val="fontstyle01"/>
-          <w:rFonts w:asciiTheme="minorHAnsi" w:hAnsiTheme="minorHAnsi"/>
-          <w:sz w:val="22"/>
-          <w:szCs w:val="22"/>
-        </w:rPr>
-        <w:t>trawl and acoustic)</w:t>
-      </w:r>
-      <w:r>
-        <w:rPr>
-          <w:rStyle w:val="fontstyle01"/>
-          <w:rFonts w:asciiTheme="minorHAnsi" w:hAnsiTheme="minorHAnsi"/>
-          <w:sz w:val="22"/>
-          <w:szCs w:val="22"/>
-        </w:rPr>
-        <w:t xml:space="preserve">, and the response of </w:t>
-      </w:r>
-      <w:r>
-        <w:rPr>
-          <w:rStyle w:val="fontstyle01"/>
-          <w:rFonts w:asciiTheme="minorHAnsi" w:hAnsiTheme="minorHAnsi"/>
-          <w:sz w:val="22"/>
-          <w:szCs w:val="22"/>
-        </w:rPr>
-        <w:t xml:space="preserve">various </w:t>
-      </w:r>
-      <w:r>
-        <w:rPr>
-          <w:rStyle w:val="fontstyle01"/>
-          <w:rFonts w:asciiTheme="minorHAnsi" w:hAnsiTheme="minorHAnsi"/>
-          <w:sz w:val="22"/>
-          <w:szCs w:val="22"/>
-        </w:rPr>
-        <w:t>components</w:t>
-      </w:r>
-      <w:r>
-        <w:rPr>
-          <w:rStyle w:val="fontstyle01"/>
-          <w:rFonts w:asciiTheme="minorHAnsi" w:hAnsiTheme="minorHAnsi"/>
-          <w:sz w:val="22"/>
-          <w:szCs w:val="22"/>
-        </w:rPr>
+      <w:commentRangeEnd w:id="1"/>
+      <w:r>
+        <w:rPr>
+          <w:rStyle w:val="CommentReference"/>
+          <w:sz w:val="22"/>
+          <w:szCs w:val="22"/>
+        </w:rPr>
+        <w:commentReference w:id="1"/>
+      </w:r>
+      <w:r>
+        <w:rPr>
+          <w:rStyle w:val="fontstyle01"/>
+          <w:rFonts w:asciiTheme="minorHAnsi" w:hAnsiTheme="minorHAnsi"/>
+          <w:sz w:val="22"/>
+          <w:szCs w:val="22"/>
+        </w:rPr>
+        <w:t xml:space="preserve">1998).  An exception is Iceland, where if capelin are not detected in surveys during the fall feeding period due to shifting stock distribution, follow-up surveys are conducted during spawning migrations (reviewed in </w:t>
+      </w:r>
+      <w:proofErr w:type="spellStart"/>
+      <w:r>
+        <w:rPr>
+          <w:rStyle w:val="fontstyle01"/>
+          <w:rFonts w:asciiTheme="minorHAnsi" w:hAnsiTheme="minorHAnsi"/>
+          <w:sz w:val="22"/>
+          <w:szCs w:val="22"/>
+        </w:rPr>
+        <w:t>Carscadden</w:t>
+      </w:r>
+      <w:proofErr w:type="spellEnd"/>
+      <w:r>
+        <w:rPr>
+          <w:rStyle w:val="fontstyle01"/>
+          <w:rFonts w:asciiTheme="minorHAnsi" w:hAnsiTheme="minorHAnsi"/>
+          <w:sz w:val="22"/>
+          <w:szCs w:val="22"/>
+        </w:rPr>
+        <w:t xml:space="preserve"> et al. 2013).  In recognition of the difficulty involved in locating highly aggregated spawning shoals within a large expanse of water, Iceland increases their survey efforts for spring spawning migrations and utilizes commercial fleet information to exclude survey areas with no capelin, allowing the survey vessels to conduct a more concentrated survey for highly aggregated shoals of migrating capelin. This level of survey effort is not possible during the spring survey in the NL region resulting in these migratory </w:t>
+      </w:r>
+      <w:proofErr w:type="spellStart"/>
+      <w:r>
+        <w:rPr>
+          <w:rStyle w:val="fontstyle01"/>
+          <w:rFonts w:asciiTheme="minorHAnsi" w:hAnsiTheme="minorHAnsi"/>
+          <w:sz w:val="22"/>
+          <w:szCs w:val="22"/>
+        </w:rPr>
+        <w:t>spawners</w:t>
+      </w:r>
+      <w:proofErr w:type="spellEnd"/>
+      <w:r>
+        <w:rPr>
+          <w:rStyle w:val="fontstyle01"/>
+          <w:rFonts w:asciiTheme="minorHAnsi" w:hAnsiTheme="minorHAnsi"/>
+          <w:sz w:val="22"/>
+          <w:szCs w:val="22"/>
+        </w:rPr>
+        <w:t xml:space="preserve"> rarely being intercepted (Fig FM-3).  However, when concerns were raised in the region that the spring acoustic survey may be missing capelin due to a change in spawning timing, repeat acoustic surveys in June of 1991 and 2003 were conducted (Mowbray 2014). These repeat surveys failed to detect a marked change in capelin biomass between survey months (Mowbray 2014). A delay in migration timing also does not explain the coincidental sudden decline of capelin in the fall acoustic surveys starting in 1990, a year when spawning timing was normal (Fig FM-4). Consequently, we find no evidence that the persistent delay in the spawning migration of capelin post-1991 is responsible for creating an illusion of a sudden and sustained loss of capelin in the spring acoustic surveys conducted by Canada and the USSR. The offshore spring and fall acoustic surveys support the hypothesis of a capelin collapse.  </w:t>
+      </w:r>
+    </w:p>
+    <w:p>
+      <w:pPr>
+        <w:rPr>
+          <w:i/>
+          <w:color w:val="000000"/>
+        </w:rPr>
+      </w:pPr>
+      <w:r>
+        <w:rPr>
+          <w:rStyle w:val="fontstyle01"/>
+          <w:rFonts w:asciiTheme="minorHAnsi" w:hAnsiTheme="minorHAnsi"/>
+          <w:i/>
+          <w:sz w:val="22"/>
+          <w:szCs w:val="22"/>
+        </w:rPr>
+        <w:t>Capelin stock is non-migratory and inshore post-1991</w:t>
+      </w:r>
+    </w:p>
+    <w:p>
+      <w:r>
+        <w:rPr>
+          <w:rStyle w:val="fontstyle01"/>
+          <w:rFonts w:asciiTheme="minorHAnsi" w:hAnsiTheme="minorHAnsi"/>
+          <w:sz w:val="22"/>
+          <w:szCs w:val="22"/>
+        </w:rPr>
+        <w:t xml:space="preserve">Frank et al. (2016) suggested that an alternate explanation to the apparent offshore acoustic survey collapse was an abrupt change in capelin migration patterns post-1991, with capelin now remaining inshore year round. </w:t>
+      </w:r>
+      <w:r>
+        <w:t xml:space="preserve">The migration hypothesis postulates that a non-migratory capelin stock post-1991 will mature at an earlier age (Frank et al. 2016). </w:t>
+      </w:r>
+      <w:r>
+        <w:rPr>
+          <w:rStyle w:val="fontstyle01"/>
+          <w:rFonts w:asciiTheme="minorHAnsi" w:hAnsiTheme="minorHAnsi"/>
+          <w:sz w:val="22"/>
+          <w:szCs w:val="22"/>
+        </w:rPr>
+        <w:t xml:space="preserve"> To test this hypothesis, </w:t>
+      </w:r>
+      <w:r>
+        <w:t xml:space="preserve">we examined trends in capelin maturity from 1982-2015 using data from the spring acoustic survey with capelin partitioned into spatial strata based on both depth and latitude. Annually, the fraction of capelin in each age-class and strata that were classed as mature were divided by the total number of capelin from that age-class. There were a number of changes in capelin maturation trends from 1982-2015. Prior to 1991, ~7% of age-2 and ~58% of age-3 capelin were classed as mature and there was substantial variability in the fraction of individuals within an age-class that were mature in a particular year. At age-4, nearly all capelin were classed as mature on a consistent basis. Between 1991 and 1999, data on capelin maturity was sparse, but from the limited data that were available, it appears that there was a general increase in the percentages of ages-2 and 3 that were mature. From 2000-2010, 57% age-2 and 99% age-3 were mature, which was a significant increase from 1982-1990. Since 2010, the proportion of mature age-2’s declined substantially to 40% and the proportion of mature age-3’s experienced a smaller decline to 93%. </w:t>
+      </w:r>
+    </w:p>
+    <w:p>
+      <w:r>
+        <w:t xml:space="preserve">While our analysis on maturity pre- and post-1991 is consistent with Frank et al. (2016)’s hypothesis that a capelin population that is no longer migrating will have a younger age at maturity, our results are also </w:t>
+      </w:r>
+      <w:r>
+        <w:lastRenderedPageBreak/>
+        <w:t>consistent with the hypothesis that age at maturity will decline in fish populations that are stressed (</w:t>
+      </w:r>
+      <w:proofErr w:type="spellStart"/>
+      <w:r>
+        <w:t>Trippel</w:t>
+      </w:r>
+      <w:proofErr w:type="spellEnd"/>
+      <w:r>
         <w:t xml:space="preserve"> </w:t>
       </w:r>
       <w:r>
-        <w:rPr>
-          <w:rStyle w:val="fontstyle01"/>
-          <w:rFonts w:asciiTheme="minorHAnsi" w:hAnsiTheme="minorHAnsi"/>
-          <w:sz w:val="22"/>
-          <w:szCs w:val="22"/>
-        </w:rPr>
-        <w:t xml:space="preserve">of the ecosystem </w:t>
-      </w:r>
-      <w:r>
-        <w:rPr>
-          <w:rStyle w:val="fontstyle01"/>
-          <w:rFonts w:asciiTheme="minorHAnsi" w:hAnsiTheme="minorHAnsi"/>
-          <w:sz w:val="22"/>
-          <w:szCs w:val="22"/>
-        </w:rPr>
-        <w:t xml:space="preserve">(e.g., zooplankton, northern cod, birds, seals) </w:t>
-      </w:r>
-      <w:r>
-        <w:rPr>
-          <w:rStyle w:val="fontstyle01"/>
-          <w:rFonts w:asciiTheme="minorHAnsi" w:hAnsiTheme="minorHAnsi"/>
-          <w:sz w:val="22"/>
-          <w:szCs w:val="22"/>
-        </w:rPr>
-        <w:t>to the large scale changes that occurred during the early 1990s. These authors postulate</w:t>
-      </w:r>
-      <w:r>
-        <w:rPr>
-          <w:rStyle w:val="fontstyle01"/>
-          <w:rFonts w:asciiTheme="minorHAnsi" w:hAnsiTheme="minorHAnsi"/>
-          <w:sz w:val="22"/>
-          <w:szCs w:val="22"/>
-        </w:rPr>
-        <w:t>d</w:t>
-      </w:r>
-      <w:r>
-        <w:rPr>
-          <w:rStyle w:val="fontstyle01"/>
-          <w:rFonts w:asciiTheme="minorHAnsi" w:hAnsiTheme="minorHAnsi"/>
-          <w:sz w:val="22"/>
-          <w:szCs w:val="22"/>
-        </w:rPr>
-        <w:t xml:space="preserve"> that the reported collapse was not real and propose</w:t>
-      </w:r>
-      <w:r>
-        <w:rPr>
-          <w:rStyle w:val="fontstyle01"/>
-          <w:rFonts w:asciiTheme="minorHAnsi" w:hAnsiTheme="minorHAnsi"/>
-          <w:sz w:val="22"/>
-          <w:szCs w:val="22"/>
-        </w:rPr>
-        <w:t>d</w:t>
-      </w:r>
-      <w:r>
-        <w:rPr>
-          <w:rStyle w:val="fontstyle01"/>
-          <w:rFonts w:asciiTheme="minorHAnsi" w:hAnsiTheme="minorHAnsi"/>
-          <w:sz w:val="22"/>
-          <w:szCs w:val="22"/>
-        </w:rPr>
-        <w:t xml:space="preserve"> two hypotheses to interpret why the</w:t>
-      </w:r>
-      <w:r>
-        <w:rPr>
-          <w:rStyle w:val="fontstyle01"/>
-          <w:rFonts w:asciiTheme="minorHAnsi" w:hAnsiTheme="minorHAnsi"/>
-          <w:sz w:val="22"/>
-          <w:szCs w:val="22"/>
-        </w:rPr>
-        <w:t xml:space="preserve"> offshore</w:t>
-      </w:r>
-      <w:r>
-        <w:rPr>
-          <w:rStyle w:val="fontstyle01"/>
-          <w:rFonts w:asciiTheme="minorHAnsi" w:hAnsiTheme="minorHAnsi"/>
-          <w:sz w:val="22"/>
-          <w:szCs w:val="22"/>
-        </w:rPr>
+        <w:fldChar w:fldCharType="begin" w:fldLock="1"/>
+      </w:r>
+      <w:r>
+        <w:instrText>ADDIN CSL_CITATION { "citationItems" : [ { "id" : "ITEM-1", "itemData" : { "DOI" : "10.1525/bio.2010.60.10.17", "ISBN" : "0893274267", "author" : [ { "dropping-particle" : "", "family" : "Trippel", "given" : "Edward A", "non-dropping-particle" : "", "parse-names" : false, "suffix" : "" } ], "container-title" : "BioScience", "id" : "ITEM-1", "issue" : "11", "issued" : { "date-parts" : [ [ "1995" ] ] }, "page" : "759-771", "title" : "Age at maturity as a stress indicator in fisheries", "type" : "article-journal", "volume" : "45" }, "suppress-author" : 1, "uris" : [ "http://www.mendeley.com/documents/?uuid=a3bda2a8-339f-440d-89a3-aea87622d2c2" ] } ], "mendeley" : { "formattedCitation" : "(1995)", "plainTextFormattedCitation" : "(1995)", "previouslyFormattedCitation" : "(1995)" }, "properties" : {  }, "schema" : "https://github.com/citation-style-language/schema/raw/master/csl-citation.json" }</w:instrText>
+      </w:r>
+      <w:r>
+        <w:fldChar w:fldCharType="separate"/>
+      </w:r>
+      <w:r>
+        <w:rPr>
+          <w:noProof/>
+        </w:rPr>
+        <w:t>1995)</w:t>
+      </w:r>
+      <w:r>
+        <w:fldChar w:fldCharType="end"/>
+      </w:r>
+      <w:r>
+        <w:t xml:space="preserve">, with a stressed population being defined by </w:t>
+      </w:r>
+      <w:proofErr w:type="spellStart"/>
+      <w:r>
+        <w:t>Shuter</w:t>
+      </w:r>
+      <w:proofErr w:type="spellEnd"/>
+      <w:r>
         <w:t xml:space="preserve"> </w:t>
       </w:r>
       <w:r>
-        <w:rPr>
-          <w:rStyle w:val="fontstyle01"/>
-          <w:rFonts w:asciiTheme="minorHAnsi" w:hAnsiTheme="minorHAnsi"/>
-          <w:sz w:val="22"/>
-          <w:szCs w:val="22"/>
-        </w:rPr>
-        <w:t xml:space="preserve">spring acoustic </w:t>
-      </w:r>
-      <w:r>
-        <w:rPr>
-          <w:rStyle w:val="fontstyle01"/>
-          <w:rFonts w:asciiTheme="minorHAnsi" w:hAnsiTheme="minorHAnsi"/>
-          <w:sz w:val="22"/>
-          <w:szCs w:val="22"/>
-        </w:rPr>
-        <w:t xml:space="preserve">surveys have </w:t>
-      </w:r>
-      <w:r>
-        <w:rPr>
-          <w:rStyle w:val="fontstyle01"/>
-          <w:rFonts w:asciiTheme="minorHAnsi" w:hAnsiTheme="minorHAnsi"/>
-          <w:sz w:val="22"/>
-          <w:szCs w:val="22"/>
-        </w:rPr>
-        <w:t xml:space="preserve">failed to detect </w:t>
+        <w:fldChar w:fldCharType="begin" w:fldLock="1"/>
+      </w:r>
+      <w:r>
+        <w:instrText>ADDIN CSL_CITATION { "citationItems" : [ { "id" : "ITEM-1", "itemData" : { "abstract" : "Similarities in the population-level responses of fish to different environmental stressors stem from the narrow range of compensatory mechanisms that limit variations in fish population abundance. Such mechanisms typically operate through resource bottlenecks that occur either early of late in the life cycle. A simple model for population dynamics shows that the effects of different stressors on adult abundance depend strongly on whether the resource bottleneck occurs early or late in the life cycle. Symptoms of population-level stress fall naturally into two categories: those that reflect changes in the environment's carrying capacity for the population and those that reflect changes in the innate capacity of a typical population member to survive and reproduce in its local environment in the absence of intraspecific competition. Each of these categories is characterized by a typical sequence of specific population level responses. These responses involve changes in three distinct attributes of the population: habitat occupation (ie. the distribution of individual population members through the available habitat); the well-being (eg body condition ) of a typical population member ; and the balance of birth and death rates. Typical response sequences are illustrated by case histories that document the changes evoked in wild populations by different stressors (exploitation, oxygen deficit, reduced pH, introduction of new species). These sequences are used to define the elements of a monitoring program that can detect early symptoms of population level stress. Adult size and food web position exert strong effects on the lag between the occurrence of an environmental change and the appearance of stress symptoms at the population level . This should be taken into account when decisions are made about which populations of a specific community should be monitored.", "author" : [ { "dropping-particle" : "", "family" : "Shuter", "given" : "B. J.", "non-dropping-particle" : "", "parse-names" : false, "suffix" : "" } ], "container-title" : "American fisheries society symposium", "id" : "ITEM-1", "issue" : "June", "issued" : { "date-parts" : [ [ "1990" ] ] }, "page" : "145-166", "title" : "Population-Level indicators of stress", "type" : "article-journal", "volume" : "8" }, "suppress-author" : 1, "uris" : [ "http://www.mendeley.com/documents/?uuid=b712a5a9-2880-46d0-a251-2c9cdde2d4ef" ] } ], "mendeley" : { "formattedCitation" : "(1990)", "plainTextFormattedCitation" : "(1990)", "previouslyFormattedCitation" : "(1990)" }, "properties" : {  }, "schema" : "https://github.com/citation-style-language/schema/raw/master/csl-citation.json" }</w:instrText>
+      </w:r>
+      <w:r>
+        <w:fldChar w:fldCharType="separate"/>
+      </w:r>
+      <w:r>
+        <w:rPr>
+          <w:noProof/>
+        </w:rPr>
+        <w:t>(1990)</w:t>
+      </w:r>
+      <w:r>
+        <w:fldChar w:fldCharType="end"/>
+      </w:r>
+      <w:r>
+        <w:t xml:space="preserve"> as “one that has undergone a substantial decline in size”. Furthermore, it is possible to see rapid changes in age at maturity in response to shifts in stock size (</w:t>
       </w:r>
       <w:proofErr w:type="spellStart"/>
       <w:r>
-        <w:rPr>
-          <w:rStyle w:val="fontstyle01"/>
-          <w:rFonts w:asciiTheme="minorHAnsi" w:hAnsiTheme="minorHAnsi"/>
-          <w:sz w:val="22"/>
-          <w:szCs w:val="22"/>
-        </w:rPr>
-        <w:t>large</w:t>
-      </w:r>
-      <w:r>
-        <w:rPr>
-          <w:rStyle w:val="fontstyle01"/>
-          <w:rFonts w:asciiTheme="minorHAnsi" w:hAnsiTheme="minorHAnsi"/>
-          <w:sz w:val="22"/>
-          <w:szCs w:val="22"/>
-        </w:rPr>
-        <w:t>capelin</w:t>
+        <w:t>Trippel</w:t>
       </w:r>
       <w:proofErr w:type="spellEnd"/>
       <w:r>
-        <w:rPr>
-          <w:rStyle w:val="fontstyle01"/>
-          <w:rFonts w:asciiTheme="minorHAnsi" w:hAnsiTheme="minorHAnsi"/>
-          <w:sz w:val="22"/>
-          <w:szCs w:val="22"/>
-        </w:rPr>
-        <w:t xml:space="preserve"> aggregations</w:t>
-      </w:r>
-      <w:r>
-        <w:rPr>
-          <w:rStyle w:val="fontstyle01"/>
-          <w:rFonts w:asciiTheme="minorHAnsi" w:hAnsiTheme="minorHAnsi"/>
-          <w:sz w:val="22"/>
-          <w:szCs w:val="22"/>
-        </w:rPr>
-        <w:t xml:space="preserve"> since 1991:</w:t>
-      </w:r>
-      <w:r>
-        <w:rPr>
-          <w:rStyle w:val="fontstyle01"/>
-          <w:rFonts w:asciiTheme="minorHAnsi" w:hAnsiTheme="minorHAnsi"/>
-          <w:sz w:val="22"/>
-          <w:szCs w:val="22"/>
-        </w:rPr>
-        <w:t xml:space="preserve"> 1) capelin changed its migratory patterns while the timing of the </w:t>
-      </w:r>
-      <w:r>
-        <w:rPr>
-          <w:rStyle w:val="fontstyle01"/>
-          <w:rFonts w:asciiTheme="minorHAnsi" w:hAnsiTheme="minorHAnsi"/>
-          <w:sz w:val="22"/>
-          <w:szCs w:val="22"/>
-        </w:rPr>
-        <w:t xml:space="preserve">acoustic </w:t>
-      </w:r>
-      <w:r>
-        <w:rPr>
-          <w:rStyle w:val="fontstyle01"/>
-          <w:rFonts w:asciiTheme="minorHAnsi" w:hAnsiTheme="minorHAnsi"/>
-          <w:sz w:val="22"/>
-          <w:szCs w:val="22"/>
-        </w:rPr>
-        <w:t xml:space="preserve">survey has remained constant leading to a spatio-temporal mismatch between the survey and the stock, and 2) the capelin stock has become less migratory </w:t>
-      </w:r>
-      <w:r>
-        <w:rPr>
-          <w:rStyle w:val="fontstyle01"/>
-          <w:rFonts w:asciiTheme="minorHAnsi" w:hAnsiTheme="minorHAnsi"/>
-          <w:sz w:val="22"/>
-          <w:szCs w:val="22"/>
-        </w:rPr>
-        <w:t xml:space="preserve">and </w:t>
-      </w:r>
-      <w:r>
-        <w:rPr>
-          <w:rStyle w:val="fontstyle01"/>
-          <w:rFonts w:asciiTheme="minorHAnsi" w:hAnsiTheme="minorHAnsi"/>
-          <w:sz w:val="22"/>
-          <w:szCs w:val="22"/>
-        </w:rPr>
-        <w:t xml:space="preserve">are </w:t>
-      </w:r>
-      <w:r>
-        <w:rPr>
-          <w:rStyle w:val="fontstyle01"/>
-          <w:rFonts w:asciiTheme="minorHAnsi" w:hAnsiTheme="minorHAnsi"/>
-          <w:sz w:val="22"/>
-          <w:szCs w:val="22"/>
-        </w:rPr>
-        <w:t>remain</w:t>
-      </w:r>
-      <w:r>
-        <w:rPr>
-          <w:rStyle w:val="fontstyle01"/>
-          <w:rFonts w:asciiTheme="minorHAnsi" w:hAnsiTheme="minorHAnsi"/>
-          <w:sz w:val="22"/>
-          <w:szCs w:val="22"/>
-        </w:rPr>
-        <w:t>ing</w:t>
-      </w:r>
-      <w:r>
-        <w:rPr>
-          <w:rStyle w:val="fontstyle01"/>
-          <w:rFonts w:asciiTheme="minorHAnsi" w:hAnsiTheme="minorHAnsi"/>
-          <w:sz w:val="22"/>
-          <w:szCs w:val="22"/>
-        </w:rPr>
-        <w:t xml:space="preserve"> in inshore waters</w:t>
-      </w:r>
-      <w:r>
-        <w:rPr>
-          <w:rStyle w:val="fontstyle01"/>
-          <w:rFonts w:asciiTheme="minorHAnsi" w:hAnsiTheme="minorHAnsi"/>
-          <w:sz w:val="22"/>
-          <w:szCs w:val="22"/>
-        </w:rPr>
-        <w:t>, and therefore undetected by the offshore surveys</w:t>
-      </w:r>
-      <w:r>
-        <w:rPr>
-          <w:rStyle w:val="fontstyle01"/>
-          <w:rFonts w:asciiTheme="minorHAnsi" w:hAnsiTheme="minorHAnsi"/>
-          <w:sz w:val="22"/>
-          <w:szCs w:val="22"/>
-        </w:rPr>
-        <w:t xml:space="preserve">. </w:t>
-      </w:r>
-      <w:r>
-        <w:rPr>
-          <w:rStyle w:val="fontstyle01"/>
-          <w:rFonts w:asciiTheme="minorHAnsi" w:hAnsiTheme="minorHAnsi"/>
-          <w:sz w:val="22"/>
-          <w:szCs w:val="22"/>
-        </w:rPr>
-        <w:t xml:space="preserve">The objective of this paper is to assess the relative empirical support for the hypotheses of stock collapse </w:t>
-      </w:r>
-      <w:r>
-        <w:rPr>
-          <w:rStyle w:val="fontstyle01"/>
-          <w:rFonts w:asciiTheme="minorHAnsi" w:hAnsiTheme="minorHAnsi"/>
-          <w:sz w:val="22"/>
-          <w:szCs w:val="22"/>
-        </w:rPr>
-        <w:fldChar w:fldCharType="begin"/>
-      </w:r>
-      <w:r>
-        <w:rPr>
-          <w:rStyle w:val="fontstyle01"/>
-          <w:rFonts w:asciiTheme="minorHAnsi" w:hAnsiTheme="minorHAnsi"/>
-          <w:sz w:val="22"/>
-          <w:szCs w:val="22"/>
-        </w:rPr>
-        <w:instrText xml:space="preserve"> ADDIN EN.CITE &lt;EndNote&gt;&lt;Cite&gt;&lt;Author&gt;DFO&lt;/Author&gt;&lt;Year&gt;2015&lt;/Year&gt;&lt;RecNum&gt;831&lt;/RecNum&gt;&lt;DisplayText&gt;(DFO 2015b)&lt;/DisplayText&gt;&lt;record&gt;&lt;rec-number&gt;831&lt;/rec-number&gt;&lt;foreign-keys&gt;&lt;key app="EN" db-id="2pv5prxr6xz2a4ea50h5dww0ewvx0ttdtdsa" timestamp="1454598999"&gt;831&lt;/key&gt;&lt;/foreign-keys&gt;&lt;ref-type name="Journal Article"&gt;17&lt;/ref-type&gt;&lt;contributors&gt;&lt;authors&gt;&lt;author&gt;DFO&lt;/author&gt;&lt;/authors&gt;&lt;/contributors&gt;&lt;titles&gt;&lt;title&gt;Assessment of capelin in Subarea 2 and Divisions 3KL in 2015&lt;/title&gt;&lt;secondary-title&gt;DFO Canadian Science Advisory Secretariat Science Advisory Report&lt;/secondary-title&gt;&lt;/titles&gt;&lt;periodical&gt;&lt;full-title&gt;DFO Canadian Science Advisory Secretariat Science Advisory Report&lt;/full-title&gt;&lt;/periodical&gt;&lt;volume&gt;2015/036&lt;/volume&gt;&lt;reprint-edition&gt;Not in File&lt;/reprint-edition&gt;&lt;keywords&gt;&lt;keyword&gt;Capelin&lt;/keyword&gt;&lt;/keywords&gt;&lt;dates&gt;&lt;year&gt;2015&lt;/year&gt;&lt;pub-dates&gt;&lt;date&gt;2015&lt;/date&gt;&lt;/pub-dates&gt;&lt;/dates&gt;&lt;label&gt;773&lt;/label&gt;&lt;urls&gt;&lt;/urls&gt;&lt;/record&gt;&lt;/Cite&gt;&lt;/EndNote&gt;</w:instrText>
-      </w:r>
-      <w:r>
-        <w:rPr>
-          <w:rStyle w:val="fontstyle01"/>
-          <w:rFonts w:asciiTheme="minorHAnsi" w:hAnsiTheme="minorHAnsi"/>
-          <w:sz w:val="22"/>
-          <w:szCs w:val="22"/>
-        </w:rPr>
+        <w:t xml:space="preserve"> 1995); for example, as Atlantic herring stocks increased in the mid-1980s in the </w:t>
+      </w:r>
+      <w:r>
+        <w:rPr>
+          <w:highlight w:val="yellow"/>
+        </w:rPr>
+        <w:t>Gulf of St. Lawrence</w:t>
+      </w:r>
+      <w:r>
+        <w:t>, there was a 50% decrease in the percentage of mature age-3 Atlantic herring (</w:t>
+      </w:r>
+      <w:commentRangeStart w:id="2"/>
+      <w:r>
+        <w:t>Melvin et al. 1995</w:t>
+      </w:r>
+      <w:commentRangeEnd w:id="2"/>
+      <w:r>
+        <w:rPr>
+          <w:rStyle w:val="CommentReference"/>
+          <w:sz w:val="22"/>
+          <w:szCs w:val="22"/>
+        </w:rPr>
+        <w:commentReference w:id="2"/>
+      </w:r>
+      <w:r>
+        <w:t xml:space="preserve">). There has been a similar response recently in NAFO Div. 2J3KL with a recent decline in the fraction of mature ages-2 and </w:t>
+      </w:r>
+      <w:proofErr w:type="gramStart"/>
+      <w:r>
+        <w:t>-3 capelin</w:t>
+      </w:r>
+      <w:proofErr w:type="gramEnd"/>
+      <w:r>
+        <w:t xml:space="preserve"> since 2010, which corresponded with a recent increase in capelin biomass. </w:t>
+      </w:r>
+    </w:p>
+    <w:p>
+      <w:r>
+        <w:t xml:space="preserve">Younger ages at maturity have a number of potentially negative implications for capelin biomass that challenge Frank et al. (2016)’s migration hypothesis. Male capelin are essentially </w:t>
+      </w:r>
+      <w:proofErr w:type="spellStart"/>
+      <w:r>
+        <w:t>semelparous</w:t>
+      </w:r>
+      <w:proofErr w:type="spellEnd"/>
+      <w:r>
+        <w:t xml:space="preserve">, with typically one reproductive period before dying, while females are </w:t>
+      </w:r>
+      <w:proofErr w:type="spellStart"/>
+      <w:r>
+        <w:t>iteroparous</w:t>
+      </w:r>
+      <w:proofErr w:type="spellEnd"/>
+      <w:r>
+        <w:t xml:space="preserve">, reproducing in multiple years </w:t>
+      </w:r>
+      <w:r>
+        <w:fldChar w:fldCharType="begin" w:fldLock="1"/>
+      </w:r>
+      <w:r>
+        <w:instrText>ADDIN CSL_CITATION { "citationItems" : [ { "id" : "ITEM-1", "itemData" : { "DOI" : "10.1139/f97-275", "ISSN" : "0706-652X", "abstract" : "The life history of capelin (Mallotus villosus) is presently suggested to be sex specific: while males follow a semelparous batch-spawning strategy, females are iteroparous. This hypothesis is based on predictions from a life history simulation model of Barents Sea capelin that shows that iteroparity is more profitable than semelparity for females, but for males, semelparity with several matings with females may be as profitable as iteroparity. These predictions are supported by (i) reports of males mating with several females during a spawning season, (ii) males having a lower gonadosomatic index than females and instead spending their energy on mating and somatic growth, and (iii) an observed higher mortality for males after spawning. The Darwinian fitness of female capelin is limited by the amount of eggs they can carry, and offspring production may only be increased by undertaking several spawning seasons with yearly intervals. Added together, these indices suggest that male and female capelin follow different life history strategies.", "author" : [ { "dropping-particle" : "", "family" : "Huse", "given" : "Geir", "non-dropping-particle" : "", "parse-names" : false, "suffix" : "" } ], "container-title" : "Canadian Journal of Fisheries and Aquatic Sciences", "id" : "ITEM-1", "issue" : "3", "issued" : { "date-parts" : [ [ "1998" ] ] }, "page" : "631-638", "title" : "Sex-specific life history strategies in capelin (Mallotus villosus)?", "type" : "article-journal", "volume" : "55" }, "uris" : [ "http://www.mendeley.com/documents/?uuid=eee83fcd-6bdf-4263-b551-02fbd4ba5e8d" ] } ], "mendeley" : { "formattedCitation" : "(Huse, 1998)", "plainTextFormattedCitation" : "(Huse, 1998)", "previouslyFormattedCitation" : "(Huse, 1998)" }, "properties" : {  }, "schema" : "https://github.com/citation-style-language/schema/raw/master/csl-citation.json" }</w:instrText>
+      </w:r>
+      <w:r>
         <w:fldChar w:fldCharType="separate"/>
       </w:r>
       <w:r>
         <w:rPr>
-          <w:rStyle w:val="fontstyle01"/>
-          <w:rFonts w:asciiTheme="minorHAnsi" w:hAnsiTheme="minorHAnsi"/>
-          <w:noProof/>
-          <w:sz w:val="22"/>
-          <w:szCs w:val="22"/>
-        </w:rPr>
-        <w:t>(DFO 2015b)</w:t>
-      </w:r>
-      <w:r>
-        <w:rPr>
-          <w:rStyle w:val="fontstyle01"/>
-          <w:rFonts w:asciiTheme="minorHAnsi" w:hAnsiTheme="minorHAnsi"/>
-          <w:sz w:val="22"/>
-          <w:szCs w:val="22"/>
-        </w:rPr>
+          <w:noProof/>
+        </w:rPr>
+        <w:t>(Huse, 1998)</w:t>
+      </w:r>
+      <w:r>
         <w:fldChar w:fldCharType="end"/>
       </w:r>
       <w:r>
-        <w:rPr>
-          <w:rStyle w:val="fontstyle01"/>
-          <w:rFonts w:asciiTheme="minorHAnsi" w:hAnsiTheme="minorHAnsi"/>
-          <w:sz w:val="22"/>
-          <w:szCs w:val="22"/>
-        </w:rPr>
-        <w:t xml:space="preserve"> vs non-collapse </w:t>
-      </w:r>
-      <w:r>
-        <w:rPr>
-          <w:rStyle w:val="fontstyle01"/>
-          <w:rFonts w:asciiTheme="minorHAnsi" w:hAnsiTheme="minorHAnsi"/>
-          <w:sz w:val="22"/>
-          <w:szCs w:val="22"/>
-        </w:rPr>
-        <w:fldChar w:fldCharType="begin"/>
-      </w:r>
-      <w:r>
-        <w:rPr>
-          <w:rStyle w:val="fontstyle01"/>
-          <w:rFonts w:asciiTheme="minorHAnsi" w:hAnsiTheme="minorHAnsi"/>
-          <w:sz w:val="22"/>
-          <w:szCs w:val="22"/>
-        </w:rPr>
-        <w:instrText xml:space="preserve"> ADDIN EN.CITE &lt;EndNote&gt;&lt;Cite&gt;&lt;Author&gt;Frank&lt;/Author&gt;&lt;Year&gt;2016&lt;/Year&gt;&lt;RecNum&gt;890&lt;/RecNum&gt;&lt;DisplayText&gt;(Frank et al. 2016)&lt;/DisplayText&gt;&lt;record&gt;&lt;rec-number&gt;890&lt;/rec-number&gt;&lt;foreign-keys&gt;&lt;key app="EN" db-id="2pv5prxr6xz2a4ea50h5dww0ewvx0ttdtdsa" timestamp="1516286327"&gt;890&lt;/key&gt;&lt;/foreign-keys&gt;&lt;ref-type name="Journal Article"&gt;17&lt;/ref-type&gt;&lt;contributors&gt;&lt;authors&gt;&lt;author&gt;Frank, K. T.&lt;/author&gt;&lt;author&gt;Petrie, B.&lt;/author&gt;&lt;author&gt;Boyce, D.&lt;/author&gt;&lt;author&gt;Leggett, W. C.&lt;/author&gt;&lt;/authors&gt;&lt;/contributors&gt;&lt;titles&gt;&lt;title&gt;Anomalous ecosystem dynamics following the apparent collapse of a keystone forage species&lt;/title&gt;&lt;secondary-title&gt;Marine Ecology Progress Series&lt;/secondary-title&gt;&lt;/titles&gt;&lt;periodical&gt;&lt;full-title&gt;Marine Ecology Progress Series&lt;/full-title&gt;&lt;/periodical&gt;&lt;pages&gt;185-202&lt;/pages&gt;&lt;volume&gt;553&lt;/volume&gt;&lt;dates&gt;&lt;year&gt;2016&lt;/year&gt;&lt;/dates&gt;&lt;urls&gt;&lt;related-urls&gt;&lt;url&gt;http://www.int-res.com/abstracts/meps/v553/p185-202/&lt;/url&gt;&lt;/related-urls&gt;&lt;/urls&gt;&lt;/record&gt;&lt;/Cite&gt;&lt;/EndNote&gt;</w:instrText>
-      </w:r>
-      <w:r>
-        <w:rPr>
-          <w:rStyle w:val="fontstyle01"/>
-          <w:rFonts w:asciiTheme="minorHAnsi" w:hAnsiTheme="minorHAnsi"/>
-          <w:sz w:val="22"/>
-          <w:szCs w:val="22"/>
-        </w:rPr>
+        <w:t xml:space="preserve">. A shift towards earlier maturation post-1991, with most capelin being mature by age-3, has resulted in a substantial reduction in the number of age-4 male capelin. The reduction in the number of age-4 males impacts age-4 females because, if all other factors remain equal, age-4 females will experience a greater share of predation pressure due to there being fewer age-4 males available to absorb predation. Maturing at a younger age requires capelin to divert energy away from somatic growth towards developing gonads. This results in consistently smaller capelin across age-classes </w:t>
+      </w:r>
+      <w:r>
+        <w:fldChar w:fldCharType="begin" w:fldLock="1"/>
+      </w:r>
+      <w:r>
+        <w:instrText>ADDIN CSL_CITATION { "citationItems" : [ { "id" : "ITEM-1", "itemData" : { "DOI" : "10.1139/cjfas-58-1-73", "ISBN" : "0706-652X", "ISSN" : "12057533", "PMID" : "1426", "abstract" : "Capelin (Mallotus villosus), an important forage and commercial fish in the Northwest Atlantic, has exhibited dramatic changes in its biology during the 1990s, coincident with extreme oceanographic conditions and the collapse of major groundfish stocks. Commercial exploitation has not been a serious factor influencing the population biology of capelin in the area. The overall consumption of capelin has declined as predator stock abundances have changed. Data on plankton are sparse, but there appears to have been a decline in zooplankton abundance during the 1990s, and at the same time, a phytoplankton index increased. The impact of the changes in the physical environment has been the subject of previous studies and these are reviewed. The relative impacts of four factors, commercial exploitation, predation, food availability, and the physical environment, on the changes in capelin biology are discussed in the context of capelin as a single species and in the context of the ecosystem. The overall patterns suggest the existence of a ''trophic cascade'' within the distributional range of capelin in the Northwest Atlantic during the 1990s primarily driven by declines in major finfish predators.", "author" : [ { "dropping-particle" : "", "family" : "Carscadden", "given" : "J E", "non-dropping-particle" : "", "parse-names" : false, "suffix" : "" }, { "dropping-particle" : "", "family" : "Frank", "given" : "K T", "non-dropping-particle" : "", "parse-names" : false, "suffix" : "" }, { "dropping-particle" : "", "family" : "Leggett", "given" : "W C", "non-dropping-particle" : "", "parse-names" : false, "suffix" : "" } ], "container-title" : "Canadian Journal of Fisheries and Aquatic Sciences", "id" : "ITEM-1", "issue" : "1", "issued" : { "date-parts" : [ [ "2001" ] ] }, "page" : "73-85", "title" : "Ecosystem changes and the effects on capelin (Mallotus villosus), a major forage species", "type" : "article-journal", "volume" : "58" }, "uris" : [ "http://www.mendeley.com/documents/?uuid=70fdea25-133d-4a74-87d6-4a98de57649c" ] } ], "mendeley" : { "formattedCitation" : "(Carscadden, Frank, &amp; Leggett, 2001)", "plainTextFormattedCitation" : "(Carscadden, Frank, &amp; Leggett, 2001)", "previouslyFormattedCitation" : "(Carscadden, Frank, &amp; Leggett, 2001)" }, "properties" : {  }, "schema" : "https://github.com/citation-style-language/schema/raw/master/csl-citation.json" }</w:instrText>
+      </w:r>
+      <w:r>
         <w:fldChar w:fldCharType="separate"/>
       </w:r>
       <w:r>
         <w:rPr>
-          <w:rStyle w:val="fontstyle01"/>
-          <w:rFonts w:asciiTheme="minorHAnsi" w:hAnsiTheme="minorHAnsi"/>
-          <w:noProof/>
-          <w:sz w:val="22"/>
-          <w:szCs w:val="22"/>
-        </w:rPr>
-        <w:t>(Frank et al. 2016)</w:t>
-      </w:r>
-      <w:r>
-        <w:rPr>
-          <w:rStyle w:val="fontstyle01"/>
-          <w:rFonts w:asciiTheme="minorHAnsi" w:hAnsiTheme="minorHAnsi"/>
-          <w:sz w:val="22"/>
-          <w:szCs w:val="22"/>
-        </w:rPr>
+          <w:noProof/>
+        </w:rPr>
+        <w:t>(Carscadden, Frank, &amp; Leggett, 2001)</w:t>
+      </w:r>
+      <w:r>
         <w:fldChar w:fldCharType="end"/>
       </w:r>
       <w:r>
-        <w:rPr>
-          <w:rStyle w:val="fontstyle01"/>
-          <w:rFonts w:asciiTheme="minorHAnsi" w:hAnsiTheme="minorHAnsi"/>
-          <w:sz w:val="22"/>
-          <w:szCs w:val="22"/>
-        </w:rPr>
-        <w:t xml:space="preserve"> using all available data.</w:t>
-      </w:r>
-    </w:p>
-    <w:p>
-      <w:pPr>
-        <w:pStyle w:val="Heading2"/>
-        <w:rPr>
-          <w:rFonts w:asciiTheme="minorHAnsi" w:hAnsiTheme="minorHAnsi"/>
-        </w:rPr>
-      </w:pPr>
-      <w:r>
-        <w:rPr>
-          <w:rFonts w:asciiTheme="minorHAnsi" w:hAnsiTheme="minorHAnsi"/>
-        </w:rPr>
-        <w:t>Integrated overview of NL ecosystem</w:t>
-      </w:r>
-    </w:p>
-    <w:p>
-      <w:pPr>
-        <w:pStyle w:val="Heading2"/>
-        <w:rPr>
-          <w:rFonts w:asciiTheme="minorHAnsi" w:hAnsiTheme="minorHAnsi"/>
-        </w:rPr>
-      </w:pPr>
-      <w:r>
-        <w:rPr>
-          <w:rFonts w:asciiTheme="minorHAnsi" w:hAnsiTheme="minorHAnsi"/>
-        </w:rPr>
-        <w:t>Capelin</w:t>
+        <w:t xml:space="preserve"> and has an additional effect of reducing the number of eggs that an individual female can produce as the number of eggs produced is related to mass with capelin that have higher masses producing more eggs than capelin with lower masses </w:t>
+      </w:r>
+      <w:r>
+        <w:fldChar w:fldCharType="begin" w:fldLock="1"/>
+      </w:r>
+      <w:r>
+        <w:instrText>ADDIN CSL_CITATION { "citationItems" : [ { "id" : "ITEM-1", "itemData" : { "DOI" : "10.1007/s00227-013-2215-7", "ISSN" : "00253162", "abstract" : "In the 1990s, a cold water event was associated with drastic changes in the biology of Newfoundland capelin (Mallotus villosus), the key forage fish in the north Atlantic. In contrast to studies conducted prior to the 1990s, we report a lower maximum potential fecundity (7,616-42,880) and a weak relationship between fecundity and body size based on fecundity of 218 female capelin (12.3-16.9 cm) collected within two coastal regions of Newfoundland in 2008 and 2009. Further, using forward stepwise multiple regression and hierarchical partitioning, we conclude that life history traits (mass, somatic mass and egg size) and condition indices (Fulton's K, Hepatosomatic Index and Gonadosomatic Index) are not appropriate proxies for fecundity of capelin in our study area. Hierarchical partitioning revealed that egg size and condition indices suppress the variance in fecundity explained by other factors. Based on the insight it provides into the influence of traits on fecundity, we suggest that hierarchical partitioning is a powerful analysis technique that could be used in further investigations.", "author" : [ { "dropping-particle" : "", "family" : "Penton", "given" : "Paulette M.", "non-dropping-particle" : "", "parse-names" : false, "suffix" : "" }, { "dropping-particle" : "", "family" : "Davoren", "given" : "Gail K.", "non-dropping-particle" : "", "parse-names" : false, "suffix" : "" } ], "container-title" : "Marine Biology", "id" : "ITEM-1", "issue" : "7", "issued" : { "date-parts" : [ [ "2013" ] ] }, "page" : "1625-1632", "title" : "Capelin (Mallotus villosus) fecundity in post-1990s coastal Newfoundland", "type" : "article-journal", "volume" : "160" }, "uris" : [ "http://www.mendeley.com/documents/?uuid=e8f99e3f-d80d-419a-8d28-cb20b8c3b4a3" ] } ], "mendeley" : { "formattedCitation" : "(Penton &amp; Davoren, 2013)", "plainTextFormattedCitation" : "(Penton &amp; Davoren, 2013)", "previouslyFormattedCitation" : "(Penton &amp; Davoren, 2013)" }, "properties" : {  }, "schema" : "https://github.com/citation-style-language/schema/raw/master/csl-citation.json" }</w:instrText>
+      </w:r>
+      <w:r>
+        <w:fldChar w:fldCharType="separate"/>
+      </w:r>
+      <w:r>
+        <w:rPr>
+          <w:noProof/>
+        </w:rPr>
+        <w:t>(Penton &amp; Davoren, 2013)</w:t>
+      </w:r>
+      <w:r>
+        <w:fldChar w:fldCharType="end"/>
+      </w:r>
+      <w:r>
+        <w:t xml:space="preserve">. These factors are likely to result in a reduction in capelin biomass. </w:t>
+      </w:r>
+    </w:p>
+    <w:p>
+      <w:pPr>
+        <w:rPr>
+          <w:i/>
+        </w:rPr>
+      </w:pPr>
+      <w:r>
+        <w:rPr>
+          <w:i/>
+        </w:rPr>
+        <w:t>Trophic cascade</w:t>
+      </w:r>
+    </w:p>
+    <w:p>
+      <w:r>
+        <w:t xml:space="preserve">A decrease in </w:t>
+      </w:r>
+      <w:proofErr w:type="spellStart"/>
+      <w:r>
+        <w:t>groundfish</w:t>
+      </w:r>
+      <w:proofErr w:type="spellEnd"/>
+      <w:r>
+        <w:t xml:space="preserve"> biomass, specifically northern cod, in 1991 should have resulted in a rapid increase in capelin biomass due to a trophic cascade (Frank et al. 2005). </w:t>
+      </w:r>
+      <w:proofErr w:type="gramStart"/>
+      <w:r>
+        <w:t>Regions</w:t>
+      </w:r>
+      <w:proofErr w:type="gramEnd"/>
+      <w:r>
+        <w:t xml:space="preserve"> where there was a rapid increase in capelin biomass in response to a decline in cod biomass (Frank et al. 2016), the decline in cod biomass was due to overfishing rather than a broader ecosystem effect. In these cases, it is quite straightforward that a decline in predator biomass leads to an increase in prey biomass. This was not the case in the 1990-1991 collapse of capelin, cod and a number of other finfish species in the NL region. Several species were simultaneously negatively affected by a common environmental factor. As Frank et al. (2016) note, “it is possible that capelin availability had not declined relative to the diminished cod biomass” suggesting capelin in NL in 1990-1991 did not experience a predation release. On the other hand, shellfish biomass increased post-1991, likely due to a release from predation and favourable environmental conditions following the finfish collapse (Lilly et al. 2000; Worm and Myers 2003). </w:t>
+      </w:r>
+    </w:p>
+    <w:p>
+      <w:r>
+        <w:t>To investigate the effect of northern cod decline on capelin mortality, we developed an index of total mortality from the spring acoustic survey from 1982-2015. Annual estimates of abundance by age-class were rearranged to create a time series of abundance estimates for cohorts that were spawned from 1977 to 2013. For each cohort, we solved the exponential decay function</w:t>
+      </w:r>
+    </w:p>
+    <w:p>
+      <m:oMathPara>
+        <m:oMath>
+          <m:sSub>
+            <m:sSubPr>
+              <m:ctrlPr>
+                <w:rPr>
+                  <w:rFonts w:ascii="Cambria Math" w:hAnsi="Cambria Math"/>
+                  <w:i/>
+                </w:rPr>
+              </m:ctrlPr>
+            </m:sSubPr>
+            <m:e>
+              <m:r>
+                <w:rPr>
+                  <w:rFonts w:ascii="Cambria Math" w:hAnsi="Cambria Math"/>
+                </w:rPr>
+                <m:t>N</m:t>
+              </m:r>
+            </m:e>
+            <m:sub>
+              <m:r>
+                <w:rPr>
+                  <w:rFonts w:ascii="Cambria Math" w:hAnsi="Cambria Math"/>
+                </w:rPr>
+                <m:t>t+1</m:t>
+              </m:r>
+            </m:sub>
+          </m:sSub>
+          <m:r>
+            <w:rPr>
+              <w:rFonts w:ascii="Cambria Math" w:hAnsi="Cambria Math"/>
+            </w:rPr>
+            <m:t>=</m:t>
+          </m:r>
+          <m:sSub>
+            <m:sSubPr>
+              <m:ctrlPr>
+                <w:rPr>
+                  <w:rFonts w:ascii="Cambria Math" w:hAnsi="Cambria Math"/>
+                  <w:i/>
+                </w:rPr>
+              </m:ctrlPr>
+            </m:sSubPr>
+            <m:e>
+              <m:r>
+                <w:rPr>
+                  <w:rFonts w:ascii="Cambria Math" w:hAnsi="Cambria Math"/>
+                </w:rPr>
+                <m:t>N</m:t>
+              </m:r>
+            </m:e>
+            <m:sub>
+              <m:r>
+                <w:rPr>
+                  <w:rFonts w:ascii="Cambria Math" w:hAnsi="Cambria Math"/>
+                </w:rPr>
+                <m:t>t</m:t>
+              </m:r>
+            </m:sub>
+          </m:sSub>
+          <m:sSup>
+            <m:sSupPr>
+              <m:ctrlPr>
+                <w:rPr>
+                  <w:rFonts w:ascii="Cambria Math" w:hAnsi="Cambria Math"/>
+                  <w:i/>
+                </w:rPr>
+              </m:ctrlPr>
+            </m:sSupPr>
+            <m:e>
+              <m:r>
+                <w:rPr>
+                  <w:rFonts w:ascii="Cambria Math" w:hAnsi="Cambria Math"/>
+                </w:rPr>
+                <m:t>e</m:t>
+              </m:r>
+            </m:e>
+            <m:sup>
+              <m:r>
+                <w:rPr>
+                  <w:rFonts w:ascii="Cambria Math" w:hAnsi="Cambria Math"/>
+                </w:rPr>
+                <m:t>-Z</m:t>
+              </m:r>
+            </m:sup>
+          </m:sSup>
+        </m:oMath>
+      </m:oMathPara>
+    </w:p>
+    <w:p>
+      <w:proofErr w:type="gramStart"/>
+      <w:r>
+        <w:lastRenderedPageBreak/>
+        <w:t>for</w:t>
+      </w:r>
+      <w:proofErr w:type="gramEnd"/>
+      <w:r>
+        <w:t xml:space="preserve"> </w:t>
+      </w:r>
+      <w:r>
+        <w:rPr>
+          <w:i/>
+        </w:rPr>
+        <w:t>Z</w:t>
+      </w:r>
+      <w:r>
+        <w:t xml:space="preserve">, an index of the total mortality between subsequent estimates of abundance (~1 year), for each pair of consecutive age-classes within a cohort. </w:t>
+      </w:r>
+      <w:r>
+        <w:rPr>
+          <w:rFonts w:eastAsiaTheme="minorEastAsia"/>
+          <w:i/>
+        </w:rPr>
+        <w:t>Z</w:t>
+      </w:r>
+      <w:r>
+        <w:rPr>
+          <w:rFonts w:eastAsiaTheme="minorEastAsia"/>
+        </w:rPr>
+        <w:t xml:space="preserve"> is an index of the total mortality rate rather than an estimate of total mortality as not all age-classes are fully recruited to the acoustic survey (this can be seen by the cases where </w:t>
+      </w:r>
+      <w:r>
+        <w:rPr>
+          <w:rFonts w:eastAsiaTheme="minorEastAsia"/>
+          <w:i/>
+        </w:rPr>
+        <w:t>Z</w:t>
+      </w:r>
+      <w:r>
+        <w:rPr>
+          <w:rFonts w:eastAsiaTheme="minorEastAsia"/>
+        </w:rPr>
+        <w:t xml:space="preserve"> is negative), differences in spatial coverage and trawling effort between surveys, and differences in spatial overlap between the area surveyed and the spatial distributions of the different age-classes of capelin are not accounted for. </w:t>
+      </w:r>
+      <w:r>
+        <w:t xml:space="preserve">Other variables in the equation were </w:t>
+      </w:r>
+      <w:r>
+        <w:rPr>
+          <w:rFonts w:eastAsiaTheme="minorEastAsia"/>
+          <w:i/>
+        </w:rPr>
+        <w:t>N</w:t>
+      </w:r>
+      <w:r>
+        <w:rPr>
+          <w:rFonts w:eastAsiaTheme="minorEastAsia"/>
+        </w:rPr>
+        <w:t xml:space="preserve">, the abundance of capelin in an age-class; </w:t>
+      </w:r>
+      <w:r>
+        <w:rPr>
+          <w:rFonts w:eastAsiaTheme="minorEastAsia"/>
+          <w:i/>
+        </w:rPr>
+        <w:t>t</w:t>
+      </w:r>
+      <w:r>
+        <w:rPr>
+          <w:rFonts w:eastAsiaTheme="minorEastAsia"/>
+        </w:rPr>
+        <w:t xml:space="preserve"> the age-class of interest; and </w:t>
+      </w:r>
+      <w:r>
+        <w:rPr>
+          <w:rFonts w:eastAsiaTheme="minorEastAsia"/>
+          <w:i/>
+        </w:rPr>
+        <w:t>t</w:t>
+      </w:r>
+      <w:r>
+        <w:rPr>
+          <w:rFonts w:eastAsiaTheme="minorEastAsia"/>
+        </w:rPr>
+        <w:t xml:space="preserve"> + 1 is the subsequent age-class. The indices of total mortality for cohorts over time were then rearranged in order to produce time-series plots of the index of total mortality over time by transition group (e.g., age-2 to age-3, age-3 to age-4) (Figure). The data were aligned so that the indices of total mortality are shown for the year in which the </w:t>
+      </w:r>
+      <w:r>
+        <w:rPr>
+          <w:rFonts w:eastAsiaTheme="minorEastAsia"/>
+          <w:i/>
+        </w:rPr>
+        <w:t>t</w:t>
+      </w:r>
+      <w:r>
+        <w:rPr>
+          <w:rFonts w:eastAsiaTheme="minorEastAsia"/>
+        </w:rPr>
+        <w:t xml:space="preserve"> + 1 age-class </w:t>
+      </w:r>
+      <w:proofErr w:type="gramStart"/>
+      <w:r>
+        <w:rPr>
+          <w:rFonts w:eastAsiaTheme="minorEastAsia"/>
+        </w:rPr>
+        <w:t>was</w:t>
+      </w:r>
+      <w:proofErr w:type="gramEnd"/>
+      <w:r>
+        <w:rPr>
+          <w:rFonts w:eastAsiaTheme="minorEastAsia"/>
+        </w:rPr>
+        <w:t xml:space="preserve"> surveyed. The age-1 to age-2 transition group is not shown as age-1 </w:t>
+      </w:r>
+      <w:proofErr w:type="gramStart"/>
+      <w:r>
+        <w:rPr>
+          <w:rFonts w:eastAsiaTheme="minorEastAsia"/>
+        </w:rPr>
+        <w:t>capelin were</w:t>
+      </w:r>
+      <w:proofErr w:type="gramEnd"/>
+      <w:r>
+        <w:rPr>
+          <w:rFonts w:eastAsiaTheme="minorEastAsia"/>
+        </w:rPr>
+        <w:t xml:space="preserve"> not fully recruited to the trawl. The indices of total mortality for 2010 and 2011 are suspect as most extant cohorts at that time had very low abundances in 2010 and much higher abundances in 2011 resulting in high index of total mortality values in 2010 and very low (negative) index of total mortality values for 2011.  </w:t>
+      </w:r>
+    </w:p>
+    <w:p>
+      <w:r>
+        <w:t>Trends in the time-series for the index of total mortality are complicated by the variability in the index across years and large data gaps. There is a clear increase in the index of total mortality across transition groups in 1991 corresponding to the broad-scale die off of capelin between 1990 and 1991. As noted previously, a second large increase in the total mortality index occurs in 2010, which is probably due to the failure of the 2010 survey. Due to the variability in the time series, the problems with the index values for 2010 and 2011, and large gaps in the time-series, the total mortality index values were grouped for the periods 1983-1990, 2000-2005 and 2008-2015, excluding 2010 and 2011 (Table XX). The mean value for the index of total mortality for each transition group was higher for the 2000-2005 and 2008-2015 time periods than it was for the pre-1991 time period (</w:t>
+      </w:r>
+      <w:proofErr w:type="spellStart"/>
+      <w:r>
+        <w:t>TableXX</w:t>
+      </w:r>
+      <w:proofErr w:type="spellEnd"/>
+      <w:r>
+        <w:t xml:space="preserve">). This suggests that rather than experiencing a predator release post-1991, capelin experienced higher mortality since the collapse of one of its main predators. There are at least four potential non-exclusive explanations as to why the index of total mortality has increased over time. First, while capelin biomass has declined to </w:t>
+      </w:r>
+      <w:r>
+        <w:rPr>
+          <w:highlight w:val="yellow"/>
+        </w:rPr>
+        <w:t>~1/6</w:t>
+      </w:r>
+      <w:r>
+        <w:rPr>
+          <w:highlight w:val="yellow"/>
+          <w:vertAlign w:val="superscript"/>
+        </w:rPr>
+        <w:t>th</w:t>
+      </w:r>
+      <w:r>
+        <w:t xml:space="preserve"> of the biomass observed between 1985 and 1990 the inshore commercial catch of capelin has declined </w:t>
+      </w:r>
+      <w:r>
+        <w:rPr>
+          <w:highlight w:val="yellow"/>
+        </w:rPr>
+        <w:t>by a bit more than half</w:t>
+      </w:r>
+      <w:r>
+        <w:t xml:space="preserve"> which would result in an increase in the fishing mortality experienced by capelin. Second, capelin post-1991 are smaller than capelin pre-1991, and in general, smaller fish experience higher predation mortality rates than larger fish </w:t>
+      </w:r>
+      <w:r>
+        <w:fldChar w:fldCharType="begin" w:fldLock="1"/>
+      </w:r>
+      <w:r>
+        <w:instrText>ADDIN CSL_CITATION { "citationItems" : [ { "id" : "ITEM-1", "itemData" : { "ISBN" : "0007-4977", "ISSN" : "00074977", "PMID" : "199799750340", "author" : [ { "dropping-particle" : "", "family" : "Sogard", "given" : "Susan M", "non-dropping-particle" : "", "parse-names" : false, "suffix" : "" } ], "container-title" : "Bulletin of Marine Science", "id" : "ITEM-1", "issue" : "3", "issued" : { "date-parts" : [ [ "1997" ] ] }, "page" : "1129-1157", "title" : "Size selective mortality in the juvenile stages of teleost fishes: a review", "type" : "article-journal", "volume" : "60" }, "uris" : [ "http://www.mendeley.com/documents/?uuid=59456cd7-e5d7-4740-9b37-750b1e8a2561" ] }, { "id" : "ITEM-2", "itemData" : { "DOI" : "10.1111/j.1467-2979.2009.00350.x", "ISBN" : "1467-2979", "ISSN" : "14672960", "abstract" : "The natural mortality of exploited fish populations is often assumed to be a species- specific constant independent of body size. This assumption has important implica- tions for size-based fish population models and for predicting the outcome of size- dependent fisheries management measures such as mesh-size regulations. To test the assumption, we critically review the empirical estimates of the natural mortality, M(year)1), of marine and brackish water fish stocks and model them as a function of von Bertalanffy growth parameters, L\u00a5 (cm) and K (year)1), temperature (Kelvin) and length, L (cm). Using the Arrhenius equation to describe the relationship between Mand temperature, we find M to be significantly related to length, L\u00a5 and K, but not to temperature (R2 = 0.62, P &lt; 0.0001, n = 168). Temperature and K are signif- icantly correlated and when K is removed from the model the temperature term becomes significant, but the resulting model explains less of the total variance (R2 = 0.42, P &lt; 0.0001, n = 168). The relationships between M, L, L\u00a5, K and temperature are shown to be in general accordance with previous theoretical and empirical investigations. We conclude that natural mortality is significantly related to length and growth characteristics and recommend to use the empirical formula: ln(M) = 0.55 ) 1.61ln(L) + 1.44ln(L\u00a5) + ln(K), for estimating the natural mortality of marine and brackish water fish", "author" : [ { "dropping-particle" : "", "family" : "Gislason", "given" : "Henrik", "non-dropping-particle" : "", "parse-names" : false, "suffix" : "" }, { "dropping-particle" : "", "family" : "Daan", "given" : "Niels", "non-dropping-particle" : "", "parse-names" : false, "suffix" : "" }, { "dropping-particle" : "", "family" : "Rice", "given" : "Jake C.", "non-dropping-particle" : "", "parse-names" : false, "suffix" : "" }, { "dropping-particle" : "", "family" : "Pope", "given" : "John G.", "non-dropping-particle" : "", "parse-names" : false, "suffix" : "" } ], "container-title" : "Fish and Fisheries", "id" : "ITEM-2", "issue" : "2", "issued" : { "date-parts" : [ [ "2010" ] ] }, "page" : "149-158", "title" : "Size, growth, temperature and the natural mortality of marine fish", "type" : "article-journal", "volume" : "11" }, "uris" : [ "http://www.mendeley.com/documents/?uuid=2c65b34f-f0dd-4602-a252-a4d9a9c48f61" ] } ], "mendeley" : { "formattedCitation" : "(Gislason, Daan, Rice, &amp; Pope, 2010; Sogard, 1997)", "plainTextFormattedCitation" : "(Gislason, Daan, Rice, &amp; Pope, 2010; Sogard, 1997)", "previouslyFormattedCitation" : "(Gislason, Daan, Rice, &amp; Pope, 2010; Sogard, 1997)" }, "properties" : {  }, "schema" : "https://github.com/citation-style-language/schema/raw/master/csl-citation.json" }</w:instrText>
+      </w:r>
+      <w:r>
+        <w:fldChar w:fldCharType="separate"/>
+      </w:r>
+      <w:r>
+        <w:rPr>
+          <w:noProof/>
+        </w:rPr>
+        <w:t>(Gislason, Daan, Rice, &amp; Pope, 2010; Sogard, 1997)</w:t>
+      </w:r>
+      <w:r>
+        <w:fldChar w:fldCharType="end"/>
+      </w:r>
+      <w:r>
+        <w:t xml:space="preserve">. Third, with an earlier age at maturation, younger age classes of capelin are experiencing higher rates of mortality due to mortality associated with reproduction </w:t>
+      </w:r>
+      <w:r>
+        <w:fldChar w:fldCharType="begin" w:fldLock="1"/>
+      </w:r>
+      <w:r>
+        <w:instrText>ADDIN CSL_CITATION { "citationItems" : [ { "id" : "ITEM-1", "itemData" : { "DOI" : "10.1139/f97-275", "ISSN" : "0706-652X", "abstract" : "The life history of capelin (Mallotus villosus) is presently suggested to be sex specific: while males follow a semelparous batch-spawning strategy, females are iteroparous. This hypothesis is based on predictions from a life history simulation model of Barents Sea capelin that shows that iteroparity is more profitable than semelparity for females, but for males, semelparity with several matings with females may be as profitable as iteroparity. These predictions are supported by (i) reports of males mating with several females during a spawning season, (ii) males having a lower gonadosomatic index than females and instead spending their energy on mating and somatic growth, and (iii) an observed higher mortality for males after spawning. The Darwinian fitness of female capelin is limited by the amount of eggs they can carry, and offspring production may only be increased by undertaking several spawning seasons with yearly intervals. Added together, these indices suggest that male and female capelin follow different life history strategies.", "author" : [ { "dropping-particle" : "", "family" : "Huse", "given" : "Geir", "non-dropping-particle" : "", "parse-names" : false, "suffix" : "" } ], "container-title" : "Canadian Journal of Fisheries and Aquatic Sciences", "id" : "ITEM-1", "issue" : "3", "issued" : { "date-parts" : [ [ "1998" ] ] }, "page" : "631-638", "title" : "Sex-specific life history strategies in capelin (Mallotus villosus)?", "type" : "article-journal", "volume" : "55" }, "uris" : [ "http://www.mendeley.com/documents/?uuid=eee83fcd-6bdf-4263-b551-02fbd4ba5e8d" ] } ], "mendeley" : { "formattedCitation" : "(Huse, 1998)", "plainTextFormattedCitation" : "(Huse, 1998)", "previouslyFormattedCitation" : "(Huse, 1998)" }, "properties" : {  }, "schema" : "https://github.com/citation-style-language/schema/raw/master/csl-citation.json" }</w:instrText>
+      </w:r>
+      <w:r>
+        <w:fldChar w:fldCharType="separate"/>
+      </w:r>
+      <w:r>
+        <w:rPr>
+          <w:noProof/>
+        </w:rPr>
+        <w:t>(Huse, 1998)</w:t>
+      </w:r>
+      <w:r>
+        <w:fldChar w:fldCharType="end"/>
+      </w:r>
+      <w:r>
+        <w:t xml:space="preserve">. Fourth, there may have been a shift in the spatial distribution of capelin that has resulted in a systematic increase in the index of total mortality (e.g., Frank et al. 2016). </w:t>
       </w:r>
     </w:p>
     <w:p>
@@ -4333,7 +5303,381 @@
         <w:rPr>
           <w:rFonts w:asciiTheme="minorHAnsi" w:hAnsiTheme="minorHAnsi"/>
         </w:rPr>
-        <w:t>Offshore capelin distribution: acoustic surveys</w:t>
+        <w:t>Offshore capelin distribution: annual bottom-trawl surveys</w:t>
+      </w:r>
+    </w:p>
+    <w:p>
+      <w:pPr>
+        <w:rPr>
+          <w:rStyle w:val="fontstyle01"/>
+          <w:rFonts w:asciiTheme="minorHAnsi" w:hAnsiTheme="minorHAnsi"/>
+          <w:sz w:val="22"/>
+          <w:szCs w:val="22"/>
+        </w:rPr>
+      </w:pPr>
+    </w:p>
+    <w:p>
+      <w:pPr>
+        <w:rPr>
+          <w:rStyle w:val="fontstyle01"/>
+          <w:rFonts w:asciiTheme="minorHAnsi" w:hAnsiTheme="minorHAnsi"/>
+          <w:sz w:val="22"/>
+          <w:szCs w:val="22"/>
+        </w:rPr>
+      </w:pPr>
+      <w:r>
+        <w:rPr>
+          <w:rStyle w:val="fontstyle01"/>
+          <w:rFonts w:asciiTheme="minorHAnsi" w:hAnsiTheme="minorHAnsi"/>
+          <w:sz w:val="22"/>
+          <w:szCs w:val="22"/>
+        </w:rPr>
+        <w:t xml:space="preserve">Fall multispecies bottom trawl surveys (FBTS) have been conducted in NAFO Div. 2J3KL from 1978. The FBTS is a random depth-stratified sampling design with trawls of fixed duration and speed. From 1978-1994, trawls were conducted using an Engel otter trawl. In 1995, the FBTS switched to using the smaller </w:t>
+      </w:r>
+      <w:r>
+        <w:rPr>
+          <w:rStyle w:val="fontstyle01"/>
+          <w:rFonts w:asciiTheme="minorHAnsi" w:hAnsiTheme="minorHAnsi"/>
+          <w:sz w:val="22"/>
+          <w:szCs w:val="22"/>
+        </w:rPr>
+        <w:lastRenderedPageBreak/>
+        <w:t xml:space="preserve">mesh size </w:t>
+      </w:r>
+      <w:proofErr w:type="spellStart"/>
+      <w:r>
+        <w:rPr>
+          <w:rStyle w:val="fontstyle01"/>
+          <w:rFonts w:asciiTheme="minorHAnsi" w:hAnsiTheme="minorHAnsi"/>
+          <w:sz w:val="22"/>
+          <w:szCs w:val="22"/>
+        </w:rPr>
+        <w:t>Campelen</w:t>
+      </w:r>
+      <w:proofErr w:type="spellEnd"/>
+      <w:r>
+        <w:rPr>
+          <w:rStyle w:val="fontstyle01"/>
+          <w:rFonts w:asciiTheme="minorHAnsi" w:hAnsiTheme="minorHAnsi"/>
+          <w:sz w:val="22"/>
+          <w:szCs w:val="22"/>
+        </w:rPr>
+        <w:t xml:space="preserve"> 1800 shrimp trawl, and the trawls were adjusted to a slower speed and shorter duration to account for larger catches. The change in trawls in 1995 increased the catchability of small fish species, like capelin, in the FBTS. With the cancellation of the fall acoustic survey, the FBTS is the only source of data on the distribution and presence/absence of maturing capelin in the fall in NAFO Div. 2J3KL. There is a concordance in the multi-year trends of age-dependent capelin distributions in the FBTS and the spring acoustic survey (Fig FM2), with a latitudinal cline in age composition in the FBTS with the youngest capelin in the south (Div. 3L) and the older ages more prevalent in the north (Div.2J3K).</w:t>
+      </w:r>
+    </w:p>
+    <w:p>
+      <w:r>
+        <w:rPr>
+          <w:rFonts w:eastAsia="Times New Roman" w:cs="Arial"/>
+          <w:color w:val="333333"/>
+          <w:lang w:eastAsia="en-CA"/>
+        </w:rPr>
+        <w:t xml:space="preserve">In addition to changes in the trawl in 1995, ecosystem and behavioural changes in capelin post-1991 improved capelin’s catchability in the FBTS. </w:t>
+      </w:r>
+      <w:r>
+        <w:t xml:space="preserve">Capelin were sampled closer to the seabed when cod were not present, and as cod abundance declined in the late 1980s, the proportion of capelin biomass in the trawl zone (bottom 4 m of the water column) increased (Mowbray 2002). Furthermore, when capelin densities were low, capelin were found in closer association with the bottom and displayed less vertical behaviour compared to when capelin densities were high (Mowbray 2002). This change in a pelagic fish’s vertical behaviour was also seen in Atlantic herring in the Gulf of St. Lawrence where in the absence of Atlantic cod predation, Atlantic herring moved into the </w:t>
+      </w:r>
+      <w:proofErr w:type="spellStart"/>
+      <w:r>
+        <w:t>suprabenthic</w:t>
+      </w:r>
+      <w:proofErr w:type="spellEnd"/>
+      <w:r>
+        <w:t xml:space="preserve"> zone and increased their availability to the bottom trawl despite declines in abundance (</w:t>
+      </w:r>
+      <w:proofErr w:type="spellStart"/>
+      <w:r>
+        <w:t>McQuinn</w:t>
+      </w:r>
+      <w:proofErr w:type="spellEnd"/>
+      <w:r>
+        <w:t xml:space="preserve"> 2009). </w:t>
+      </w:r>
+      <w:r>
+        <w:rPr>
+          <w:rStyle w:val="fontstyle01"/>
+          <w:rFonts w:asciiTheme="minorHAnsi" w:hAnsiTheme="minorHAnsi"/>
+          <w:sz w:val="22"/>
+          <w:szCs w:val="22"/>
+        </w:rPr>
+        <w:t xml:space="preserve">These changes in vertical distribution are a cause for concern for acoustic surveys, as acoustic surveys are unable to resolve targets on or near the seabed, also known as the bottom </w:t>
+      </w:r>
+      <w:proofErr w:type="spellStart"/>
+      <w:r>
+        <w:rPr>
+          <w:rStyle w:val="fontstyle01"/>
+          <w:rFonts w:asciiTheme="minorHAnsi" w:hAnsiTheme="minorHAnsi"/>
+          <w:sz w:val="22"/>
+          <w:szCs w:val="22"/>
+        </w:rPr>
+        <w:t>deadzone</w:t>
+      </w:r>
+      <w:proofErr w:type="spellEnd"/>
+      <w:r>
+        <w:rPr>
+          <w:rStyle w:val="fontstyle01"/>
+          <w:rFonts w:asciiTheme="minorHAnsi" w:hAnsiTheme="minorHAnsi"/>
+          <w:sz w:val="22"/>
+          <w:szCs w:val="22"/>
+        </w:rPr>
+        <w:t xml:space="preserve"> (</w:t>
+      </w:r>
+      <w:r>
+        <w:rPr>
+          <w:rStyle w:val="fontstyle01"/>
+          <w:rFonts w:asciiTheme="minorHAnsi" w:hAnsiTheme="minorHAnsi"/>
+          <w:sz w:val="22"/>
+          <w:szCs w:val="22"/>
+          <w:highlight w:val="yellow"/>
+        </w:rPr>
+        <w:t xml:space="preserve">Ona and </w:t>
+      </w:r>
+      <w:proofErr w:type="spellStart"/>
+      <w:r>
+        <w:rPr>
+          <w:rStyle w:val="fontstyle01"/>
+          <w:rFonts w:asciiTheme="minorHAnsi" w:hAnsiTheme="minorHAnsi"/>
+          <w:sz w:val="22"/>
+          <w:szCs w:val="22"/>
+          <w:highlight w:val="yellow"/>
+        </w:rPr>
+        <w:t>Mitson</w:t>
+      </w:r>
+      <w:proofErr w:type="spellEnd"/>
+      <w:r>
+        <w:rPr>
+          <w:rStyle w:val="fontstyle01"/>
+          <w:rFonts w:asciiTheme="minorHAnsi" w:hAnsiTheme="minorHAnsi"/>
+          <w:sz w:val="22"/>
+          <w:szCs w:val="22"/>
+        </w:rPr>
+        <w:t xml:space="preserve">). The height of the </w:t>
+      </w:r>
+      <w:proofErr w:type="spellStart"/>
+      <w:r>
+        <w:rPr>
+          <w:rStyle w:val="fontstyle01"/>
+          <w:rFonts w:asciiTheme="minorHAnsi" w:hAnsiTheme="minorHAnsi"/>
+          <w:sz w:val="22"/>
+          <w:szCs w:val="22"/>
+        </w:rPr>
+        <w:t>deadzone</w:t>
+      </w:r>
+      <w:proofErr w:type="spellEnd"/>
+      <w:r>
+        <w:rPr>
+          <w:rStyle w:val="fontstyle01"/>
+          <w:rFonts w:asciiTheme="minorHAnsi" w:hAnsiTheme="minorHAnsi"/>
+          <w:sz w:val="22"/>
+          <w:szCs w:val="22"/>
+        </w:rPr>
+        <w:t xml:space="preserve"> is a function of the pulse length and frequency of the acoustic system used, and the bottom </w:t>
+      </w:r>
+      <w:proofErr w:type="spellStart"/>
+      <w:r>
+        <w:rPr>
+          <w:rStyle w:val="fontstyle01"/>
+          <w:rFonts w:asciiTheme="minorHAnsi" w:hAnsiTheme="minorHAnsi"/>
+          <w:sz w:val="22"/>
+          <w:szCs w:val="22"/>
+        </w:rPr>
+        <w:t>deadzone</w:t>
+      </w:r>
+      <w:proofErr w:type="spellEnd"/>
+      <w:r>
+        <w:rPr>
+          <w:rStyle w:val="fontstyle01"/>
+          <w:rFonts w:asciiTheme="minorHAnsi" w:hAnsiTheme="minorHAnsi"/>
+          <w:sz w:val="22"/>
+          <w:szCs w:val="22"/>
+        </w:rPr>
+        <w:t xml:space="preserve"> was approximately 0.75 m for the capelin spring acoustic surveys.</w:t>
+      </w:r>
+      <w:r>
+        <w:rPr>
+          <w:rFonts w:eastAsia="Times New Roman" w:cs="Arial"/>
+          <w:color w:val="333333"/>
+          <w:lang w:eastAsia="en-CA"/>
+        </w:rPr>
+        <w:t xml:space="preserve"> </w:t>
+      </w:r>
+      <w:r>
+        <w:t>In order to address the potential impact of vertical distribution changes on the availability of capelin to the acoustic surveys, dedicated experiments were carried out in 1995 and 1999 (Mowbray 2002).  The range of values for diel changes in capelin detectability obtained from these experiments were used in the calculation of confidence estimates for each survey since 1988 using a Monte Carlo simulation. Confidence estimates indicate a significant decline in capelin biomass between the late 1980s and 1991 (</w:t>
+      </w:r>
+      <w:r>
+        <w:rPr>
+          <w:highlight w:val="yellow"/>
+        </w:rPr>
+        <w:t>Fig FM-</w:t>
+      </w:r>
+      <w:r>
+        <w:t>9).</w:t>
+      </w:r>
+    </w:p>
+    <w:p>
+      <w:pPr>
+        <w:rPr>
+          <w:rStyle w:val="fontstyle01"/>
+          <w:rFonts w:asciiTheme="minorHAnsi" w:hAnsiTheme="minorHAnsi"/>
+          <w:i/>
+          <w:sz w:val="22"/>
+          <w:szCs w:val="22"/>
+        </w:rPr>
+      </w:pPr>
+      <w:r>
+        <w:rPr>
+          <w:rStyle w:val="fontstyle01"/>
+          <w:rFonts w:asciiTheme="minorHAnsi" w:hAnsiTheme="minorHAnsi"/>
+          <w:i/>
+          <w:sz w:val="22"/>
+          <w:szCs w:val="22"/>
+        </w:rPr>
+        <w:t>Capelin stock is non-migratory and inshore post-1991</w:t>
+      </w:r>
+    </w:p>
+    <w:p>
+      <w:pPr>
+        <w:rPr>
+          <w:rStyle w:val="fontstyle01"/>
+          <w:rFonts w:asciiTheme="minorHAnsi" w:hAnsiTheme="minorHAnsi"/>
+          <w:sz w:val="22"/>
+          <w:szCs w:val="22"/>
+        </w:rPr>
+      </w:pPr>
+      <w:r>
+        <w:rPr>
+          <w:rStyle w:val="fontstyle01"/>
+          <w:rFonts w:asciiTheme="minorHAnsi" w:hAnsiTheme="minorHAnsi"/>
+          <w:sz w:val="22"/>
+          <w:szCs w:val="22"/>
+        </w:rPr>
+        <w:t xml:space="preserve">Frank et al. (2016) hypothesized that there was an abrupt change in capelin migration patterns post-1991, with capelin now remaining inshore year round. As evidence for this hypothesis, they used the FBTS data to point to a westerly, inshore shift in the center of capelin concentration in 1996-2010 compared to 1985-1995.  However, their own annual mapping demonstrates the high degree of </w:t>
+      </w:r>
+      <w:proofErr w:type="spellStart"/>
+      <w:r>
+        <w:rPr>
+          <w:rStyle w:val="fontstyle01"/>
+          <w:rFonts w:asciiTheme="minorHAnsi" w:hAnsiTheme="minorHAnsi"/>
+          <w:sz w:val="22"/>
+          <w:szCs w:val="22"/>
+        </w:rPr>
+        <w:t>interannual</w:t>
+      </w:r>
+      <w:proofErr w:type="spellEnd"/>
+      <w:r>
+        <w:rPr>
+          <w:rStyle w:val="fontstyle01"/>
+          <w:rFonts w:asciiTheme="minorHAnsi" w:hAnsiTheme="minorHAnsi"/>
+          <w:sz w:val="22"/>
+          <w:szCs w:val="22"/>
+        </w:rPr>
+        <w:t xml:space="preserve"> variability in capelin abundance within the earlier period (1985-1995), with inshore distributions occurring in three high abundance years (1986-1988, Fig S2 Frank et al. 2016). We were interested in testing this main hypothesis from Frank et al. (2016) using multiple approaches [e.g., triangulation; </w:t>
+      </w:r>
+      <w:proofErr w:type="spellStart"/>
+      <w:r>
+        <w:rPr>
+          <w:rStyle w:val="fontstyle01"/>
+          <w:rFonts w:asciiTheme="minorHAnsi" w:hAnsiTheme="minorHAnsi"/>
+          <w:sz w:val="22"/>
+          <w:szCs w:val="22"/>
+        </w:rPr>
+        <w:t>Munafo</w:t>
+      </w:r>
+      <w:proofErr w:type="spellEnd"/>
+      <w:r>
+        <w:rPr>
+          <w:rStyle w:val="fontstyle01"/>
+          <w:rFonts w:asciiTheme="minorHAnsi" w:hAnsiTheme="minorHAnsi"/>
+          <w:sz w:val="22"/>
+          <w:szCs w:val="22"/>
+        </w:rPr>
+        <w:t xml:space="preserve"> and Smith (2018)] in order to compare results from independent datasets (e.g., spring acoustic survey, FBTS, inshore fishery data) using diverse statistical methods to either support or dismiss the capelin inshore migration hypothesis. To test this migration hypothesis using the FBTS data, we used the center of gravity approach described in Thorson et al. (2016). Specifically, we used the VAST package in R (Thorson et al. 2017) to fit a geostatistical delta-generalized linear mixed model to estimate </w:t>
+      </w:r>
+      <w:r>
+        <w:rPr>
+          <w:rStyle w:val="fontstyle01"/>
+          <w:rFonts w:asciiTheme="minorHAnsi" w:hAnsiTheme="minorHAnsi"/>
+          <w:sz w:val="22"/>
+          <w:szCs w:val="22"/>
+        </w:rPr>
+        <w:lastRenderedPageBreak/>
+        <w:t>the spatial and temporal distribution of capelin. The main advantage of this approach is that it accounts for changes in the spatial distribution of sampling effort from one year to the next. This method also provides a means of estimating the standard error of the center of gravity metric, which provides a perspective on the significance of distributional shifts. This geostatistical analysis did not support the hypothesis that capelin have shifted their distribution towards the inshore post-1991 with no evidence of an easterly or westerly movement in the centre of gravity of capelin (Figure x). Instead, the center of gravity of capelin shifts northward as abundance increases and southwards as abundance decreases (Figure x). More basic analyses also indicate that it is unrealistic that 3 to 6 Mt of capelin are residing in the inshore. The ‘blind-spot’ of the FBTS is between ~35,000 to ~71,000 km</w:t>
+      </w:r>
+      <w:r>
+        <w:rPr>
+          <w:rStyle w:val="fontstyle01"/>
+          <w:rFonts w:asciiTheme="minorHAnsi" w:hAnsiTheme="minorHAnsi"/>
+          <w:sz w:val="22"/>
+          <w:szCs w:val="22"/>
+          <w:vertAlign w:val="superscript"/>
+        </w:rPr>
+        <w:t>2</w:t>
+      </w:r>
+      <w:r>
+        <w:rPr>
+          <w:rStyle w:val="fontstyle01"/>
+          <w:rFonts w:asciiTheme="minorHAnsi" w:hAnsiTheme="minorHAnsi"/>
+          <w:sz w:val="22"/>
+          <w:szCs w:val="22"/>
+        </w:rPr>
+        <w:t>, depending on whether the inshore strata are counted or not. The minimum density of 3 to 6 Mt of capelin in these inshore waters would have to be between ~41,000 to ~170,000 kg / km</w:t>
+      </w:r>
+      <w:r>
+        <w:rPr>
+          <w:rStyle w:val="fontstyle01"/>
+          <w:rFonts w:asciiTheme="minorHAnsi" w:hAnsiTheme="minorHAnsi"/>
+          <w:sz w:val="22"/>
+          <w:szCs w:val="22"/>
+          <w:vertAlign w:val="superscript"/>
+        </w:rPr>
+        <w:t>2</w:t>
+      </w:r>
+      <w:r>
+        <w:rPr>
+          <w:rStyle w:val="fontstyle01"/>
+          <w:rFonts w:asciiTheme="minorHAnsi" w:hAnsiTheme="minorHAnsi"/>
+          <w:sz w:val="22"/>
+          <w:szCs w:val="22"/>
+        </w:rPr>
+        <w:t>. The maximum mean density of capelin observed in Trinity Bay survey strata in June, which corresponds with the start of the spawning period when capelin are highly aggregated inshore, was 10,000 kg / km</w:t>
+      </w:r>
+      <w:r>
+        <w:rPr>
+          <w:rStyle w:val="fontstyle01"/>
+          <w:rFonts w:asciiTheme="minorHAnsi" w:hAnsiTheme="minorHAnsi"/>
+          <w:sz w:val="22"/>
+          <w:szCs w:val="22"/>
+          <w:vertAlign w:val="superscript"/>
+        </w:rPr>
+        <w:t>2</w:t>
+      </w:r>
+      <w:r>
+        <w:rPr>
+          <w:rStyle w:val="fontstyle01"/>
+          <w:rFonts w:asciiTheme="minorHAnsi" w:hAnsiTheme="minorHAnsi"/>
+          <w:sz w:val="22"/>
+          <w:szCs w:val="22"/>
+        </w:rPr>
+        <w:t xml:space="preserve"> (Table X). Maximum mean density of capelin observed outside the spawning period was only 40 kg / km</w:t>
+      </w:r>
+      <w:r>
+        <w:rPr>
+          <w:rStyle w:val="fontstyle01"/>
+          <w:rFonts w:asciiTheme="minorHAnsi" w:hAnsiTheme="minorHAnsi"/>
+          <w:sz w:val="22"/>
+          <w:szCs w:val="22"/>
+          <w:vertAlign w:val="superscript"/>
+        </w:rPr>
+        <w:t>2</w:t>
+      </w:r>
+      <w:r>
+        <w:rPr>
+          <w:rStyle w:val="fontstyle01"/>
+          <w:rFonts w:asciiTheme="minorHAnsi" w:hAnsiTheme="minorHAnsi"/>
+          <w:sz w:val="22"/>
+          <w:szCs w:val="22"/>
+        </w:rPr>
+        <w:t xml:space="preserve"> (Table X). Neither observation can account for the required amount of capelin hypothesised to be residing inshore if there was no collapse of capelin in the NL region. Therefore, the FBTS supports the capelin collapse hypothesis. </w:t>
       </w:r>
     </w:p>
     <w:p>
@@ -4347,7 +5691,91 @@
         <w:rPr>
           <w:rFonts w:asciiTheme="minorHAnsi" w:hAnsiTheme="minorHAnsi"/>
         </w:rPr>
-        <w:t>Offshore capelin distribution: annual bottom-trawl surveys</w:t>
+        <w:t>Inshore fishery-dependent catch data</w:t>
+      </w:r>
+    </w:p>
+    <w:p>
+      <w:pPr>
+        <w:rPr>
+          <w:rStyle w:val="fontstyle01"/>
+          <w:rFonts w:asciiTheme="minorHAnsi" w:hAnsiTheme="minorHAnsi"/>
+          <w:i/>
+          <w:sz w:val="22"/>
+          <w:szCs w:val="22"/>
+        </w:rPr>
+      </w:pPr>
+    </w:p>
+    <w:p>
+      <w:pPr>
+        <w:rPr>
+          <w:rStyle w:val="fontstyle01"/>
+          <w:rFonts w:asciiTheme="minorHAnsi" w:hAnsiTheme="minorHAnsi"/>
+          <w:i/>
+          <w:sz w:val="22"/>
+          <w:szCs w:val="22"/>
+        </w:rPr>
+      </w:pPr>
+      <w:bookmarkStart w:id="3" w:name="_GoBack"/>
+      <w:bookmarkEnd w:id="3"/>
+      <w:r>
+        <w:rPr>
+          <w:rStyle w:val="fontstyle01"/>
+          <w:rFonts w:asciiTheme="minorHAnsi" w:hAnsiTheme="minorHAnsi"/>
+          <w:i/>
+          <w:sz w:val="22"/>
+          <w:szCs w:val="22"/>
+        </w:rPr>
+        <w:t>Capelin stock is non-migratory and inshore post-1991</w:t>
+      </w:r>
+    </w:p>
+    <w:p>
+      <w:commentRangeStart w:id="4"/>
+      <w:r>
+        <w:rPr>
+          <w:rStyle w:val="fontstyle01"/>
+          <w:rFonts w:asciiTheme="minorHAnsi" w:hAnsiTheme="minorHAnsi"/>
+          <w:sz w:val="22"/>
+          <w:szCs w:val="22"/>
+        </w:rPr>
+        <w:t xml:space="preserve">Annual age </w:t>
+      </w:r>
+      <w:commentRangeEnd w:id="4"/>
+      <w:r>
+        <w:rPr>
+          <w:rStyle w:val="CommentReference"/>
+          <w:sz w:val="22"/>
+          <w:szCs w:val="22"/>
+        </w:rPr>
+        <w:commentReference w:id="4"/>
+      </w:r>
+      <w:r>
+        <w:rPr>
+          <w:rStyle w:val="fontstyle01"/>
+          <w:rFonts w:asciiTheme="minorHAnsi" w:hAnsiTheme="minorHAnsi"/>
+          <w:sz w:val="22"/>
+          <w:szCs w:val="22"/>
+        </w:rPr>
+        <w:t>composition data from the spring acoustic survey and the inshore commercial capelin fishery using all fishing gears (purse, beach and tuck seines, and traps) in NAFO Div. 3KL were used to test Frank et al. (2016)’s hypothesis that capelin are no longer migratory post-1991. If capelin had stopped migrating offshore in the fall, we would expect to see fewer, older capelin in offshore waters compared to inshore waters. We found that t</w:t>
+      </w:r>
+      <w:r>
+        <w:t xml:space="preserve">here were large shifts in capelin age compositions from 1980-2016. Prior to 1991, ~97% of the spring acoustic survey catches were composed of ages 2, 3, </w:t>
+      </w:r>
+      <w:proofErr w:type="gramStart"/>
+      <w:r>
+        <w:t>4</w:t>
+      </w:r>
+      <w:proofErr w:type="gramEnd"/>
+      <w:r>
+        <w:t xml:space="preserve">. Post-1991, contributions of ages-2, 3 have remained consistent at ~60% and ~28% of the catch, respectively, while age-1 capelin has gone from being 1% of the catch to ~10% of the catch and contributions of ages-4, 5, 6 have declined. In the inshore commercial fishery pre-1991, ~96-99% of the catches in NAFO Div. 3KL consisted of ages 3, 4, 5 with age-2 capelin comprising 0.6 - 3.4% of total catch. Post-1991, the 3 oldest age-classes of capelin (ages 4, 5 and 6) all experienced severe declines with the 2 oldest age-classes effectively disappearing form the inshore commercial fishery. Age-2 capelin averaged 32% (60-fold increase) of the catch in Div. 3K and 42% (12-fold increase) of the catch in Div. 3L, while the contribution of age-3 fish to commercial inshore catches has been relatively unchanged. </w:t>
+      </w:r>
+    </w:p>
+    <w:p>
+      <w:r>
+        <w:t xml:space="preserve">The decrease in numbers of older capelin being caught in the spring acoustic survey supports Frank et al. (2016)’s migration hypothesis. However, the lack of a corresponding increase in the numbers of older capelin caught in the inshore commercial fishery, where their numbers have actually decreased both in absolute terms and as a proportion of the overall catch, supports the rejection of the migration hypothesis. The truncation of the age-structure of capelin in both inshore and offshore waters and a </w:t>
+      </w:r>
+      <w:r>
+        <w:lastRenderedPageBreak/>
+        <w:t xml:space="preserve">subsequent shift to younger age-classes does support Fisheries and Oceans Canada findings that the capelin population in NAFO Div. 2J3KL has collapsed relative to the 1980s and has not yet recovered.  </w:t>
       </w:r>
     </w:p>
     <w:p>
@@ -4361,36 +5789,6 @@
         <w:rPr>
           <w:rFonts w:asciiTheme="minorHAnsi" w:hAnsiTheme="minorHAnsi"/>
         </w:rPr>
-        <w:t>Capelin depth distributions during offshore acoustic surveys in Div. 3L</w:t>
-      </w:r>
-    </w:p>
-    <w:p>
-      <w:pPr>
-        <w:pStyle w:val="Heading3"/>
-        <w:rPr>
-          <w:rFonts w:asciiTheme="minorHAnsi" w:hAnsiTheme="minorHAnsi"/>
-        </w:rPr>
-      </w:pPr>
-      <w:r>
-        <w:rPr>
-          <w:rFonts w:asciiTheme="minorHAnsi" w:hAnsiTheme="minorHAnsi"/>
-        </w:rPr>
-        <w:t>Residence time of capelin concentrations during offshore acoustic surveys in Div. 3L</w:t>
-      </w:r>
-    </w:p>
-    <w:p>
-      <w:pPr>
-        <w:pStyle w:val="Heading3"/>
-        <w:rPr>
-          <w:rFonts w:asciiTheme="minorHAnsi" w:hAnsiTheme="minorHAnsi"/>
-        </w:rPr>
-      </w:pPr>
-      <w:bookmarkStart w:id="1" w:name="_GoBack"/>
-      <w:bookmarkEnd w:id="1"/>
-      <w:r>
-        <w:rPr>
-          <w:rFonts w:asciiTheme="minorHAnsi" w:hAnsiTheme="minorHAnsi"/>
-        </w:rPr>
         <w:t>Independent indexes of inshore capelin abundance</w:t>
       </w:r>
       <w:r>
@@ -4402,11 +5800,7 @@
     </w:p>
     <w:p>
       <w:r>
-        <w:t xml:space="preserve">In the 1990s, the inshore indices from aerials surveys and commercial catch rates from inshore traps were similar or increased compared to the 1980s while the acoustic survey found low abundance of </w:t>
-      </w:r>
-      <w:r>
-        <w:lastRenderedPageBreak/>
-        <w:t xml:space="preserve">capelin offshore </w:t>
+        <w:t xml:space="preserve">In the 1990s, the inshore indices from aerials surveys and commercial catch rates from inshore traps were similar or increased compared to the 1980s while the acoustic survey found low abundance of capelin offshore </w:t>
       </w:r>
       <w:r>
         <w:fldChar w:fldCharType="begin"/>
@@ -4804,7 +6198,11 @@
         <w:fldChar w:fldCharType="end"/>
       </w:r>
       <w:r>
-        <w:t xml:space="preserve">. Protracted spawning from early July to mid-August in 1991, 1992, and 1993 resulted in multimodal capelin spawning peaks that were covered with variable success by the aerial survey. For example, in 1993, the peak spawning period was adequately surveyed in Conception Bay, but two spawning peaks in Trinity Bay, based on the egg deposition index, were missed </w:t>
+        <w:t xml:space="preserve">. Protracted spawning from early July to mid-August in 1991, 1992, and 1993 resulted in multimodal capelin spawning peaks that were covered with variable success by the aerial survey. For example, in 1993, the peak spawning period was adequately surveyed in Conception </w:t>
+      </w:r>
+      <w:r>
+        <w:lastRenderedPageBreak/>
+        <w:t xml:space="preserve">Bay, but two spawning peaks in Trinity Bay, based on the egg deposition index, were missed </w:t>
       </w:r>
       <w:r>
         <w:fldChar w:fldCharType="begin"/>
@@ -4846,11 +6244,7 @@
         <w:fldChar w:fldCharType="end"/>
       </w:r>
       <w:r>
-        <w:t xml:space="preserve">. While the estimated aerial abundance index in 1997 was fourth highest in the series, there were concerns that the limited geographical coverage of the aerial survey did not accurately reflect the status of the stock, especially when harvester opinion surveys indicated that stock abundance was changing at different rates within the stock area (e.g., bays vs </w:t>
-      </w:r>
-      <w:r>
-        <w:lastRenderedPageBreak/>
-        <w:t xml:space="preserve">headlands) </w:t>
+        <w:t xml:space="preserve">. While the estimated aerial abundance index in 1997 was fourth highest in the series, there were concerns that the limited geographical coverage of the aerial survey did not accurately reflect the status of the stock, especially when harvester opinion surveys indicated that stock abundance was changing at different rates within the stock area (e.g., bays vs headlands) </w:t>
       </w:r>
       <w:r>
         <w:fldChar w:fldCharType="begin"/>
@@ -5404,7 +6798,11 @@
         <w:fldChar w:fldCharType="end"/>
       </w:r>
       <w:r>
-        <w:t xml:space="preserve">. From 2001-2015, surface tows of 10 min duration at 2.1 knots sampled capelin larval densities (&lt; 1 week to 2 weeks old) at five stations in the nearshore area of Bellevue Beach (0.5 – 1 nm from the beach; 20 m depth) using a 270 µm mesh ring net </w:t>
+        <w:t xml:space="preserve">. From 2001-2015, surface tows of 10 min duration at 2.1 knots sampled capelin larval densities (&lt; 1 week to 2 weeks old) at five stations in the nearshore area of Bellevue Beach (0.5 – 1 nm from the beach; 20 m depth) using a 270 µm mesh ring </w:t>
+      </w:r>
+      <w:r>
+        <w:lastRenderedPageBreak/>
+        <w:t xml:space="preserve">net </w:t>
       </w:r>
       <w:r>
         <w:fldChar w:fldCharType="begin"/>
@@ -5467,11 +6865,7 @@
         <w:fldChar w:fldCharType="end"/>
       </w:r>
       <w:r>
-        <w:t xml:space="preserve">. From 2002-2015, late-stage larval (&lt; 30 days old; 10 – 25 mm SL) capelin densities were sampled using bongo tows of 333 µm mesh nets at 52 stations in Trinity Bay in September and October 2002, and 19 stations in the middle of Trinity Bay in </w:t>
-      </w:r>
-      <w:r>
-        <w:lastRenderedPageBreak/>
-        <w:t xml:space="preserve">August and/or September 2003-2015 </w:t>
+        <w:t xml:space="preserve">. From 2002-2015, late-stage larval (&lt; 30 days old; 10 – 25 mm SL) capelin densities were sampled using bongo tows of 333 µm mesh nets at 52 stations in Trinity Bay in September and October 2002, and 19 stations in the middle of Trinity Bay in August and/or September 2003-2015 </w:t>
       </w:r>
       <w:r>
         <w:fldChar w:fldCharType="begin"/>
@@ -5838,7 +7232,11 @@
         <w:fldChar w:fldCharType="end"/>
       </w:r>
       <w:r>
-        <w:t xml:space="preserve">. Post-1991, the late-stage larval index is not providing a quantitative index of capelin larval abundance in Trinity Bay likely due to the spatial and temporal contraction of the sampling protocol since 2003 (19 of the original 52 stations sampled in 1 week in September from 2003-2007 and 1 week in both August and September from 2008-2015). Instead the surface tow index explains 40% of variance in the age-2 recruitment index </w:t>
+        <w:t>. Post-1991, the late-</w:t>
+      </w:r>
+      <w:r>
+        <w:lastRenderedPageBreak/>
+        <w:t xml:space="preserve">stage larval index is not providing a quantitative index of capelin larval abundance in Trinity Bay likely due to the spatial and temporal contraction of the sampling protocol since 2003 (19 of the original 52 stations sampled in 1 week in September from 2003-2007 and 1 week in both August and September from 2008-2015). Instead the surface tow index explains 40% of variance in the age-2 recruitment index </w:t>
       </w:r>
       <w:r>
         <w:fldChar w:fldCharType="begin"/>
@@ -5865,11 +7263,7 @@
         <w:t xml:space="preserve">widespread hydrology and meteorological </w:t>
       </w:r>
       <w:r>
-        <w:t xml:space="preserve">forcing has been linked to the synchronous release of </w:t>
-      </w:r>
-      <w:r>
-        <w:lastRenderedPageBreak/>
-        <w:t xml:space="preserve">emergent larvae at various sites across eastern NL, which supports the use of Bellevue beach inshore area as a proxy for larval emergence in NAFO Div. 3L </w:t>
+        <w:t xml:space="preserve">forcing has been linked to the synchronous release of emergent larvae at various sites across eastern NL, which supports the use of Bellevue beach inshore area as a proxy for larval emergence in NAFO Div. 3L </w:t>
       </w:r>
       <w:r>
         <w:fldChar w:fldCharType="begin">
@@ -7186,6 +8580,7 @@
           <w:sz w:val="24"/>
           <w:szCs w:val="24"/>
         </w:rPr>
+        <w:lastRenderedPageBreak/>
         <w:t xml:space="preserve">During 1991 and following years, capelin shifted its fall distribution from having two distinct aggregations, one in the northwest of the area (NAFO Div 2J3K) and one in the southeast (NAFO Div 3L, at the northern slope of the Grand Banks) to having only one in the southeast </w:t>
       </w:r>
       <w:r>
@@ -7366,18 +8761,7 @@
           <w:sz w:val="24"/>
           <w:szCs w:val="24"/>
         </w:rPr>
-        <w:t xml:space="preserve">. One of the </w:t>
-      </w:r>
-      <w:r>
-        <w:rPr>
-          <w:rFonts w:eastAsia="Times New Roman" w:cs="Times New Roman"/>
-          <w:noProof/>
-          <w:color w:val="151518"/>
-          <w:sz w:val="24"/>
-          <w:szCs w:val="24"/>
-        </w:rPr>
-        <w:lastRenderedPageBreak/>
-        <w:t xml:space="preserve">hypotheses proposed by </w:t>
+        <w:t xml:space="preserve">. One of the hypotheses proposed by </w:t>
       </w:r>
       <w:r>
         <w:rPr>
@@ -8494,7 +9878,18 @@
           <w:szCs w:val="24"/>
           <w:lang w:val="en-US"/>
         </w:rPr>
-        <w:t xml:space="preserve"> showed that capelin abundance is correlated with ice conditions suggesting that late January ice conditions also reflect changes in environmental conditions that influence a number of prey species. Abundance of Northwest Atlantic harp seals has been relatively stable for the past decade. While, as pointed out by </w:t>
+        <w:t xml:space="preserve"> showed that capelin abundance is correlated with ice conditions suggesting that late January ice conditions also reflect changes in environmental </w:t>
+      </w:r>
+      <w:r>
+        <w:rPr>
+          <w:rFonts w:eastAsia="Times New Roman" w:cs="Times New Roman"/>
+          <w:color w:val="151518"/>
+          <w:sz w:val="24"/>
+          <w:szCs w:val="24"/>
+          <w:lang w:val="en-US"/>
+        </w:rPr>
+        <w:lastRenderedPageBreak/>
+        <w:t xml:space="preserve">conditions that influence a number of prey species. Abundance of Northwest Atlantic harp seals has been relatively stable for the past decade. While, as pointed out by </w:t>
       </w:r>
       <w:r>
         <w:rPr>
@@ -8625,7 +10020,6 @@
         <w:rPr>
           <w:rFonts w:asciiTheme="minorHAnsi" w:hAnsiTheme="minorHAnsi"/>
         </w:rPr>
-        <w:lastRenderedPageBreak/>
         <w:t>Seabird population trends</w:t>
       </w:r>
     </w:p>
@@ -9660,6 +11054,7 @@
         <w:rPr>
           <w:rFonts w:asciiTheme="minorHAnsi" w:hAnsiTheme="minorHAnsi"/>
         </w:rPr>
+        <w:lastRenderedPageBreak/>
         <w:t xml:space="preserve">Zooplankton response: </w:t>
       </w:r>
       <w:proofErr w:type="spellStart"/>
@@ -10888,6 +12283,64 @@
     </w:sectPr>
   </w:body>
 </w:document>
+</file>
+
+<file path=word/comments.xml><?xml version="1.0" encoding="utf-8"?>
+<w:comments xmlns:wpc="http://schemas.microsoft.com/office/word/2010/wordprocessingCanvas" xmlns:mc="http://schemas.openxmlformats.org/markup-compatibility/2006" xmlns:o="urn:schemas-microsoft-com:office:office" xmlns:r="http://schemas.openxmlformats.org/officeDocument/2006/relationships" xmlns:m="http://schemas.openxmlformats.org/officeDocument/2006/math" xmlns:v="urn:schemas-microsoft-com:vml" xmlns:wp14="http://schemas.microsoft.com/office/word/2010/wordprocessingDrawing" xmlns:wp="http://schemas.openxmlformats.org/drawingml/2006/wordprocessingDrawing" xmlns:w10="urn:schemas-microsoft-com:office:word" xmlns:w="http://schemas.openxmlformats.org/wordprocessingml/2006/main" xmlns:w14="http://schemas.microsoft.com/office/word/2010/wordml" xmlns:wpg="http://schemas.microsoft.com/office/word/2010/wordprocessingGroup" xmlns:wpi="http://schemas.microsoft.com/office/word/2010/wordprocessingInk" xmlns:wne="http://schemas.microsoft.com/office/word/2006/wordml" xmlns:wps="http://schemas.microsoft.com/office/word/2010/wordprocessingShape" mc:Ignorable="w14 wp14">
+  <w:comment w:id="1" w:author="DFO-MPO" w:date="2018-03-05T11:08:00Z" w:initials="HM">
+    <w:p>
+      <w:pPr>
+        <w:pStyle w:val="CommentText"/>
+      </w:pPr>
+      <w:r>
+        <w:rPr>
+          <w:rStyle w:val="CommentReference"/>
+        </w:rPr>
+        <w:annotationRef/>
+      </w:r>
+      <w:proofErr w:type="spellStart"/>
+      <w:r>
+        <w:t>Gjosaeter</w:t>
+      </w:r>
+      <w:proofErr w:type="spellEnd"/>
+      <w:r>
+        <w:t xml:space="preserve"> 1998 The population biology and exploitation of capelin in the Barents Sea SARSIA 83: 453-496 </w:t>
+      </w:r>
+    </w:p>
+  </w:comment>
+  <w:comment w:id="2" w:author="DFO-MPO" w:date="2018-03-05T11:08:00Z" w:initials="HM">
+    <w:p>
+      <w:pPr>
+        <w:pStyle w:val="CommentText"/>
+      </w:pPr>
+      <w:r>
+        <w:rPr>
+          <w:rStyle w:val="CommentReference"/>
+        </w:rPr>
+        <w:annotationRef/>
+      </w:r>
+      <w:r>
+        <w:t>I can’t find this reference, so I’m not sure if this is referring to Gulf or Scotian Shelf/Gulf of Maine</w:t>
+      </w:r>
+    </w:p>
+  </w:comment>
+  <w:comment w:id="4" w:author="DFO-MPO" w:date="2018-03-05T11:08:00Z" w:initials="HM">
+    <w:p>
+      <w:pPr>
+        <w:pStyle w:val="CommentText"/>
+      </w:pPr>
+      <w:r>
+        <w:rPr>
+          <w:rStyle w:val="CommentReference"/>
+        </w:rPr>
+        <w:annotationRef/>
+      </w:r>
+      <w:r>
+        <w:t>Figure available for this section?</w:t>
+      </w:r>
+    </w:p>
+  </w:comment>
+</w:comments>
 </file>
 
 <file path=word/numbering.xml><?xml version="1.0" encoding="utf-8"?>
@@ -11196,6 +12649,7 @@
   <w:style w:type="character" w:default="1" w:styleId="DefaultParagraphFont">
     <w:name w:val="Default Paragraph Font"/>
     <w:uiPriority w:val="1"/>
+    <w:semiHidden/>
     <w:unhideWhenUsed/>
   </w:style>
   <w:style w:type="table" w:default="1" w:styleId="TableNormal">
@@ -11661,6 +13115,7 @@
   <w:style w:type="character" w:default="1" w:styleId="DefaultParagraphFont">
     <w:name w:val="Default Paragraph Font"/>
     <w:uiPriority w:val="1"/>
+    <w:semiHidden/>
     <w:unhideWhenUsed/>
   </w:style>
   <w:style w:type="table" w:default="1" w:styleId="TableNormal">

</xml_diff>

<commit_message>
Minor correction to both sections regarding years of no acoustic survey
</commit_message>
<xml_diff>
--- a/ms/NAFC_response_to_Frank.docx
+++ b/ms/NAFC_response_to_Frank.docx
@@ -4446,7 +4446,27 @@
           <w:sz w:val="22"/>
           <w:szCs w:val="22"/>
         </w:rPr>
-        <w:t xml:space="preserve"> and Nakashima, 1997), instigated dropping the spring survey in favour of an expanded fall survey (NAFO Div. 2J3KL) in 1993-1994. However, this expanded fall acoustic survey did not find the ‘missing’ capelin biomass and reconcile the inshore and offshore indices. The fall survey was subsequently cancelled and the spring acoustic survey in NAFO Div. 3L has been conducted annually since 1996 (except in 2006 and 2016).</w:t>
+        <w:t xml:space="preserve"> and Nakashima, 1997), instigated dropping the spring survey in favour of an expanded fall survey (NAFO Div. 2J3KL) in 1993-1994. However, this expanded fall acoustic survey did not find the ‘missing’ capelin biomass and reconcile the inshore and offshore indices. The fall survey was subsequently cancelled and the spring acoustic survey in NAFO Div. 3L has been conducted annually since 1996 (except in </w:t>
+      </w:r>
+      <w:r>
+        <w:rPr>
+          <w:rStyle w:val="fontstyle01"/>
+          <w:rFonts w:asciiTheme="minorHAnsi" w:hAnsiTheme="minorHAnsi"/>
+          <w:sz w:val="22"/>
+          <w:szCs w:val="22"/>
+        </w:rPr>
+        <w:t xml:space="preserve">1997, 1998, </w:t>
+      </w:r>
+      <w:bookmarkStart w:id="1" w:name="_GoBack"/>
+      <w:bookmarkEnd w:id="1"/>
+      <w:r>
+        <w:rPr>
+          <w:rStyle w:val="fontstyle01"/>
+          <w:rFonts w:asciiTheme="minorHAnsi" w:hAnsiTheme="minorHAnsi"/>
+          <w:sz w:val="22"/>
+          <w:szCs w:val="22"/>
+        </w:rPr>
+        <w:t>2006 and 2016).</w:t>
       </w:r>
     </w:p>
     <w:p>
@@ -4638,7 +4658,7 @@
         </w:rPr>
         <w:t xml:space="preserve"> present in the area, they are unlikely to be detected due to highly aggregated shoals relative to the survey effort.  Capelin surveys in other countries are timed to avoid spawning migrations (</w:t>
       </w:r>
-      <w:commentRangeStart w:id="1"/>
+      <w:commentRangeStart w:id="2"/>
       <w:proofErr w:type="spellStart"/>
       <w:r>
         <w:rPr>
@@ -4659,14 +4679,14 @@
         </w:rPr>
         <w:t xml:space="preserve"> </w:t>
       </w:r>
-      <w:commentRangeEnd w:id="1"/>
+      <w:commentRangeEnd w:id="2"/>
       <w:r>
         <w:rPr>
           <w:rStyle w:val="CommentReference"/>
           <w:sz w:val="22"/>
           <w:szCs w:val="22"/>
         </w:rPr>
-        <w:commentReference w:id="1"/>
+        <w:commentReference w:id="2"/>
       </w:r>
       <w:r>
         <w:rPr>
@@ -4845,18 +4865,18 @@
       <w:r>
         <w:t>, there was a 50% decrease in the percentage of mature age-3 Atlantic herring (</w:t>
       </w:r>
-      <w:commentRangeStart w:id="2"/>
+      <w:commentRangeStart w:id="3"/>
       <w:r>
         <w:t>Melvin et al. 1995</w:t>
       </w:r>
-      <w:commentRangeEnd w:id="2"/>
+      <w:commentRangeEnd w:id="3"/>
       <w:r>
         <w:rPr>
           <w:rStyle w:val="CommentReference"/>
           <w:sz w:val="22"/>
           <w:szCs w:val="22"/>
         </w:rPr>
-        <w:commentReference w:id="2"/>
+        <w:commentReference w:id="3"/>
       </w:r>
       <w:r>
         <w:t xml:space="preserve">). There has been a similar response recently in NAFO Div. 2J3KL with a recent decline in the fraction of mature ages-2 and </w:t>
@@ -5715,8 +5735,6 @@
           <w:szCs w:val="22"/>
         </w:rPr>
       </w:pPr>
-      <w:bookmarkStart w:id="3" w:name="_GoBack"/>
-      <w:bookmarkEnd w:id="3"/>
       <w:r>
         <w:rPr>
           <w:rStyle w:val="fontstyle01"/>
@@ -12287,7 +12305,7 @@
 
 <file path=word/comments.xml><?xml version="1.0" encoding="utf-8"?>
 <w:comments xmlns:wpc="http://schemas.microsoft.com/office/word/2010/wordprocessingCanvas" xmlns:mc="http://schemas.openxmlformats.org/markup-compatibility/2006" xmlns:o="urn:schemas-microsoft-com:office:office" xmlns:r="http://schemas.openxmlformats.org/officeDocument/2006/relationships" xmlns:m="http://schemas.openxmlformats.org/officeDocument/2006/math" xmlns:v="urn:schemas-microsoft-com:vml" xmlns:wp14="http://schemas.microsoft.com/office/word/2010/wordprocessingDrawing" xmlns:wp="http://schemas.openxmlformats.org/drawingml/2006/wordprocessingDrawing" xmlns:w10="urn:schemas-microsoft-com:office:word" xmlns:w="http://schemas.openxmlformats.org/wordprocessingml/2006/main" xmlns:w14="http://schemas.microsoft.com/office/word/2010/wordml" xmlns:wpg="http://schemas.microsoft.com/office/word/2010/wordprocessingGroup" xmlns:wpi="http://schemas.microsoft.com/office/word/2010/wordprocessingInk" xmlns:wne="http://schemas.microsoft.com/office/word/2006/wordml" xmlns:wps="http://schemas.microsoft.com/office/word/2010/wordprocessingShape" mc:Ignorable="w14 wp14">
-  <w:comment w:id="1" w:author="DFO-MPO" w:date="2018-03-05T11:08:00Z" w:initials="HM">
+  <w:comment w:id="2" w:author="DFO-MPO" w:date="2018-03-05T11:08:00Z" w:initials="HM">
     <w:p>
       <w:pPr>
         <w:pStyle w:val="CommentText"/>
@@ -12308,7 +12326,7 @@
       </w:r>
     </w:p>
   </w:comment>
-  <w:comment w:id="2" w:author="DFO-MPO" w:date="2018-03-05T11:08:00Z" w:initials="HM">
+  <w:comment w:id="3" w:author="DFO-MPO" w:date="2018-03-05T11:08:00Z" w:initials="HM">
     <w:p>
       <w:pPr>
         <w:pStyle w:val="CommentText"/>

</xml_diff>